<commit_message>
reorganize where things are
</commit_message>
<xml_diff>
--- a/cole-brokamp-cv-peds-format.docx
+++ b/cole-brokamp-cv-peds-format.docx
@@ -6560,7 +6560,7 @@
         <w:pStyle w:val="Compact"/>
       </w:pPr>
       <w:r>
-        <w:t xml:space="preserve">American Journal of Respiratory and Critical Care Medicine</w:t>
+        <w:t xml:space="preserve">American Journal of Public Health</w:t>
       </w:r>
     </w:p>
     <w:p>
@@ -6572,7 +6572,7 @@
         <w:pStyle w:val="Compact"/>
       </w:pPr>
       <w:r>
-        <w:t xml:space="preserve">Annals of Epidemiology</w:t>
+        <w:t xml:space="preserve">American Journal of Respiratory and Critical Care Medicine</w:t>
       </w:r>
     </w:p>
     <w:p>
@@ -6584,7 +6584,7 @@
         <w:pStyle w:val="Compact"/>
       </w:pPr>
       <w:r>
-        <w:t xml:space="preserve">Environmental Health Perspectives</w:t>
+        <w:t xml:space="preserve">Annals of Epidemiology</w:t>
       </w:r>
     </w:p>
     <w:p>
@@ -6596,7 +6596,7 @@
         <w:pStyle w:val="Compact"/>
       </w:pPr>
       <w:r>
-        <w:t xml:space="preserve">Environment International</w:t>
+        <w:t xml:space="preserve">Environmental Health Perspectives</w:t>
       </w:r>
     </w:p>
     <w:p>
@@ -6608,7 +6608,10 @@
         <w:pStyle w:val="Compact"/>
       </w:pPr>
       <w:r>
-        <w:t xml:space="preserve">Environmental Modeling &amp; Assessment</w:t>
+        <w:t xml:space="preserve">Environment International</w:t>
+      </w:r>
+      <w:r>
+        <w:t xml:space="preserve"> </w:t>
       </w:r>
     </w:p>
     <w:p>
@@ -6646,6 +6649,9 @@
       <w:r>
         <w:t xml:space="preserve">Environmental Science &amp; Technology</w:t>
       </w:r>
+      <w:r>
+        <w:t xml:space="preserve"> </w:t>
+      </w:r>
     </w:p>
     <w:p>
       <w:pPr>
@@ -6656,7 +6662,10 @@
         <w:pStyle w:val="Compact"/>
       </w:pPr>
       <w:r>
-        <w:t xml:space="preserve">Environmental Science &amp; Technology Letters</w:t>
+        <w:t xml:space="preserve">Health &amp; Place</w:t>
+      </w:r>
+      <w:r>
+        <w:t xml:space="preserve"> </w:t>
       </w:r>
     </w:p>
     <w:p>
@@ -6668,7 +6677,7 @@
         <w:pStyle w:val="Compact"/>
       </w:pPr>
       <w:r>
-        <w:t xml:space="preserve">Health &amp; Place</w:t>
+        <w:t xml:space="preserve">International Journal of Epidemiology</w:t>
       </w:r>
     </w:p>
     <w:p>
@@ -6680,7 +6689,7 @@
         <w:pStyle w:val="Compact"/>
       </w:pPr>
       <w:r>
-        <w:t xml:space="preserve">International Journal of Environmental Research and Public Health</w:t>
+        <w:t xml:space="preserve">Journal of Exposure Science and Environmental Epidemiology</w:t>
       </w:r>
     </w:p>
     <w:p>
@@ -6692,7 +6701,7 @@
         <w:pStyle w:val="Compact"/>
       </w:pPr>
       <w:r>
-        <w:t xml:space="preserve">International Journal of Epidemiology</w:t>
+        <w:t xml:space="preserve">Journal of Open Source Software</w:t>
       </w:r>
     </w:p>
     <w:p>
@@ -6704,7 +6713,7 @@
         <w:pStyle w:val="Compact"/>
       </w:pPr>
       <w:r>
-        <w:t xml:space="preserve">Journal of Exposure Science and Environmental Epidemiology</w:t>
+        <w:t xml:space="preserve">PLOS ONE</w:t>
       </w:r>
     </w:p>
     <w:p>
@@ -6716,7 +6725,10 @@
         <w:pStyle w:val="Compact"/>
       </w:pPr>
       <w:r>
-        <w:t xml:space="preserve">Journal of Open Source Software</w:t>
+        <w:t xml:space="preserve">Pediatrics</w:t>
+      </w:r>
+      <w:r>
+        <w:t xml:space="preserve"> </w:t>
       </w:r>
     </w:p>
     <w:p>
@@ -6728,42 +6740,6 @@
         <w:pStyle w:val="Compact"/>
       </w:pPr>
       <w:r>
-        <w:t xml:space="preserve">PLOS ONE</w:t>
-      </w:r>
-    </w:p>
-    <w:p>
-      <w:pPr>
-        <w:numPr>
-          <w:ilvl w:val="1"/>
-          <w:numId w:val="1016"/>
-        </w:numPr>
-        <w:pStyle w:val="Compact"/>
-      </w:pPr>
-      <w:r>
-        <w:t xml:space="preserve">Pediatrics</w:t>
-      </w:r>
-    </w:p>
-    <w:p>
-      <w:pPr>
-        <w:numPr>
-          <w:ilvl w:val="1"/>
-          <w:numId w:val="1016"/>
-        </w:numPr>
-        <w:pStyle w:val="Compact"/>
-      </w:pPr>
-      <w:r>
-        <w:t xml:space="preserve">Stochastic Environmental Research and Risk Assessment</w:t>
-      </w:r>
-    </w:p>
-    <w:p>
-      <w:pPr>
-        <w:numPr>
-          <w:ilvl w:val="1"/>
-          <w:numId w:val="1016"/>
-        </w:numPr>
-        <w:pStyle w:val="Compact"/>
-      </w:pPr>
-      <w:r>
         <w:t xml:space="preserve">Science of the Total Environment</w:t>
       </w:r>
     </w:p>
@@ -6957,6 +6933,18 @@
       </w:pPr>
       <w:r>
         <w:t xml:space="preserve">2021, 2022, 2023: American Medical Informatics Association Clinical Informatics Conference</w:t>
+      </w:r>
+    </w:p>
+    <w:p>
+      <w:pPr>
+        <w:numPr>
+          <w:ilvl w:val="1"/>
+          <w:numId w:val="1018"/>
+        </w:numPr>
+        <w:pStyle w:val="Compact"/>
+      </w:pPr>
+      <w:r>
+        <w:t xml:space="preserve">2023: American Medical Informatics Association Annual Symposium</w:t>
       </w:r>
     </w:p>
     <w:bookmarkEnd w:id="51"/>
@@ -7179,7 +7167,7 @@
         <w:pStyle w:val="BodyText"/>
       </w:pPr>
       <w:r>
-        <w:t xml:space="preserve">Date of Preparation: 2023-04-24</w:t>
+        <w:t xml:space="preserve">Date of Preparation: 2023-05-04</w:t>
       </w:r>
     </w:p>
     <w:bookmarkEnd w:id="55"/>

</xml_diff>

<commit_message>
ignore files in site, progress on nih biosketch
</commit_message>
<xml_diff>
--- a/cole-brokamp-cv-peds-format.docx
+++ b/cole-brokamp-cv-peds-format.docx
@@ -238,13 +238,20 @@
         <w:pStyle w:val="FirstParagraph"/>
       </w:pPr>
       <w:r>
-        <w:t xml:space="preserve">Cincinnati Children’s Hospital Medical Center, Cincinnati, Ohio USA</w:t>
+        <w:rPr>
+          <w:bCs/>
+          <w:b/>
+        </w:rPr>
+        <w:t xml:space="preserve">Cincinnati Children’s Hospital Medical Center</w:t>
+      </w:r>
+      <w:r>
+        <w:t xml:space="preserve">, Cincinnati, Ohio USA</w:t>
       </w:r>
       <w:r>
         <w:br/>
       </w:r>
       <w:r>
-        <w:t xml:space="preserve">Postdoctoral Research Fellow, Biostatistics &amp; Epidemiology, 2016 - 2017</w:t>
+        <w:t xml:space="preserve">Postdoctoral Research Fellow, Division of Biostatistics &amp; Epidemiology, 2016 - 2017</w:t>
       </w:r>
       <w:r>
         <w:br/>
@@ -258,13 +265,26 @@
         <w:pStyle w:val="BodyText"/>
       </w:pPr>
       <w:r>
-        <w:t xml:space="preserve">University of Cincinnati, Cincinnati, Ohio USA</w:t>
-      </w:r>
-      <w:r>
-        <w:t xml:space="preserve"> </w:t>
-      </w:r>
-      <w:r>
-        <w:t xml:space="preserve">Ph.D., Biostatistics and Bioinformatics, 2016</w:t>
+        <w:rPr>
+          <w:bCs/>
+          <w:b/>
+        </w:rPr>
+        <w:t xml:space="preserve">University of Cincinnati College of Medicine</w:t>
+      </w:r>
+      <w:r>
+        <w:t xml:space="preserve">, Cincinnati, Ohio USA</w:t>
+      </w:r>
+      <w:r>
+        <w:t xml:space="preserve"> </w:t>
+      </w:r>
+      <w:r>
+        <w:t xml:space="preserve">Ph.D., Department of Environmental Health, Division of Biostatistics and Bioinformatics, 2016</w:t>
+      </w:r>
+      <w:r>
+        <w:t xml:space="preserve"> </w:t>
+      </w:r>
+      <w:r>
+        <w:t xml:space="preserve">Advisor: Dr. M.B. Rao</w:t>
       </w:r>
     </w:p>
     <w:p>
@@ -272,7 +292,14 @@
         <w:pStyle w:val="BodyText"/>
       </w:pPr>
       <w:r>
-        <w:t xml:space="preserve">University of Cincinnati, Cincinnati, Ohio USA</w:t>
+        <w:rPr>
+          <w:bCs/>
+          <w:b/>
+        </w:rPr>
+        <w:t xml:space="preserve">University of Cincinnati</w:t>
+      </w:r>
+      <w:r>
+        <w:t xml:space="preserve">, Cincinnati, Ohio USA</w:t>
       </w:r>
       <w:r>
         <w:t xml:space="preserve"> </w:t>
@@ -730,90 +757,6 @@
         <w:t xml:space="preserve">Awards and Honors</w:t>
       </w:r>
     </w:p>
-    <w:p>
-      <w:pPr>
-        <w:numPr>
-          <w:ilvl w:val="0"/>
-          <w:numId w:val="1005"/>
-        </w:numPr>
-        <w:pStyle w:val="Compact"/>
-      </w:pPr>
-      <w:r>
-        <w:t xml:space="preserve">2020: CCHMC Division of Biostatistics &amp; Epidemiology Top Research Achievement</w:t>
-      </w:r>
-    </w:p>
-    <w:p>
-      <w:pPr>
-        <w:numPr>
-          <w:ilvl w:val="0"/>
-          <w:numId w:val="1005"/>
-        </w:numPr>
-        <w:pStyle w:val="Compact"/>
-      </w:pPr>
-      <w:r>
-        <w:t xml:space="preserve">2020: CCHMC Division of Biostatistics &amp; Epidemiology Top Publication</w:t>
-      </w:r>
-    </w:p>
-    <w:p>
-      <w:pPr>
-        <w:numPr>
-          <w:ilvl w:val="0"/>
-          <w:numId w:val="1005"/>
-        </w:numPr>
-        <w:pStyle w:val="Compact"/>
-      </w:pPr>
-      <w:r>
-        <w:t xml:space="preserve">2017: CCHMC Division of Biostatistics &amp; Epidemiology Top Research Achievement</w:t>
-      </w:r>
-    </w:p>
-    <w:p>
-      <w:pPr>
-        <w:numPr>
-          <w:ilvl w:val="0"/>
-          <w:numId w:val="1005"/>
-        </w:numPr>
-        <w:pStyle w:val="Compact"/>
-      </w:pPr>
-      <w:r>
-        <w:t xml:space="preserve">2017: CCHMC Division of Biostatistics &amp; Epidemiology Top Publication</w:t>
-      </w:r>
-    </w:p>
-    <w:p>
-      <w:pPr>
-        <w:numPr>
-          <w:ilvl w:val="0"/>
-          <w:numId w:val="1005"/>
-        </w:numPr>
-        <w:pStyle w:val="Compact"/>
-      </w:pPr>
-      <w:r>
-        <w:t xml:space="preserve">2016: CCHMC Division of Biostatistics &amp; Epidemiology Travel Award</w:t>
-      </w:r>
-    </w:p>
-    <w:p>
-      <w:pPr>
-        <w:numPr>
-          <w:ilvl w:val="0"/>
-          <w:numId w:val="1005"/>
-        </w:numPr>
-        <w:pStyle w:val="Compact"/>
-      </w:pPr>
-      <w:r>
-        <w:t xml:space="preserve">2016: CCHMC Arnold W. Strauss Fellowship Award</w:t>
-      </w:r>
-    </w:p>
-    <w:p>
-      <w:pPr>
-        <w:numPr>
-          <w:ilvl w:val="0"/>
-          <w:numId w:val="1005"/>
-        </w:numPr>
-        <w:pStyle w:val="Compact"/>
-      </w:pPr>
-      <w:r>
-        <w:t xml:space="preserve">2015: Choose Ohio First Scholarship Recipient</w:t>
-      </w:r>
-    </w:p>
     <w:bookmarkEnd w:id="29"/>
     <w:bookmarkStart w:id="39" w:name="research-and-scholarly-activities"/>
     <w:p>
@@ -894,7 +837,7 @@
       <w:pPr>
         <w:numPr>
           <w:ilvl w:val="0"/>
-          <w:numId w:val="1006"/>
+          <w:numId w:val="1005"/>
         </w:numPr>
         <w:pStyle w:val="Compact"/>
       </w:pPr>
@@ -932,7 +875,7 @@
       <w:pPr>
         <w:numPr>
           <w:ilvl w:val="0"/>
-          <w:numId w:val="1006"/>
+          <w:numId w:val="1005"/>
         </w:numPr>
         <w:pStyle w:val="Compact"/>
       </w:pPr>
@@ -970,7 +913,7 @@
       <w:pPr>
         <w:numPr>
           <w:ilvl w:val="0"/>
-          <w:numId w:val="1006"/>
+          <w:numId w:val="1005"/>
         </w:numPr>
         <w:pStyle w:val="Compact"/>
       </w:pPr>
@@ -1002,7 +945,7 @@
       <w:pPr>
         <w:numPr>
           <w:ilvl w:val="0"/>
-          <w:numId w:val="1006"/>
+          <w:numId w:val="1005"/>
         </w:numPr>
         <w:pStyle w:val="Compact"/>
       </w:pPr>
@@ -1034,7 +977,7 @@
       <w:pPr>
         <w:numPr>
           <w:ilvl w:val="0"/>
-          <w:numId w:val="1006"/>
+          <w:numId w:val="1005"/>
         </w:numPr>
         <w:pStyle w:val="Compact"/>
       </w:pPr>
@@ -1072,7 +1015,7 @@
       <w:pPr>
         <w:numPr>
           <w:ilvl w:val="0"/>
-          <w:numId w:val="1006"/>
+          <w:numId w:val="1005"/>
         </w:numPr>
         <w:pStyle w:val="Compact"/>
       </w:pPr>
@@ -1110,7 +1053,7 @@
       <w:pPr>
         <w:numPr>
           <w:ilvl w:val="0"/>
-          <w:numId w:val="1006"/>
+          <w:numId w:val="1005"/>
         </w:numPr>
         <w:pStyle w:val="Compact"/>
       </w:pPr>
@@ -1148,7 +1091,7 @@
       <w:pPr>
         <w:numPr>
           <w:ilvl w:val="0"/>
-          <w:numId w:val="1006"/>
+          <w:numId w:val="1005"/>
         </w:numPr>
         <w:pStyle w:val="Compact"/>
       </w:pPr>
@@ -1186,7 +1129,7 @@
       <w:pPr>
         <w:numPr>
           <w:ilvl w:val="0"/>
-          <w:numId w:val="1006"/>
+          <w:numId w:val="1005"/>
         </w:numPr>
         <w:pStyle w:val="Compact"/>
       </w:pPr>
@@ -1218,7 +1161,7 @@
       <w:pPr>
         <w:numPr>
           <w:ilvl w:val="0"/>
-          <w:numId w:val="1006"/>
+          <w:numId w:val="1005"/>
         </w:numPr>
         <w:pStyle w:val="Compact"/>
       </w:pPr>
@@ -1256,7 +1199,7 @@
       <w:pPr>
         <w:numPr>
           <w:ilvl w:val="0"/>
-          <w:numId w:val="1006"/>
+          <w:numId w:val="1005"/>
         </w:numPr>
         <w:pStyle w:val="Compact"/>
       </w:pPr>
@@ -1294,7 +1237,7 @@
       <w:pPr>
         <w:numPr>
           <w:ilvl w:val="0"/>
-          <w:numId w:val="1006"/>
+          <w:numId w:val="1005"/>
         </w:numPr>
         <w:pStyle w:val="Compact"/>
       </w:pPr>
@@ -1326,7 +1269,7 @@
       <w:pPr>
         <w:numPr>
           <w:ilvl w:val="0"/>
-          <w:numId w:val="1006"/>
+          <w:numId w:val="1005"/>
         </w:numPr>
         <w:pStyle w:val="Compact"/>
       </w:pPr>
@@ -1364,7 +1307,7 @@
       <w:pPr>
         <w:numPr>
           <w:ilvl w:val="0"/>
-          <w:numId w:val="1006"/>
+          <w:numId w:val="1005"/>
         </w:numPr>
         <w:pStyle w:val="Compact"/>
       </w:pPr>
@@ -1402,7 +1345,7 @@
       <w:pPr>
         <w:numPr>
           <w:ilvl w:val="0"/>
-          <w:numId w:val="1006"/>
+          <w:numId w:val="1005"/>
         </w:numPr>
         <w:pStyle w:val="Compact"/>
       </w:pPr>
@@ -1434,7 +1377,7 @@
       <w:pPr>
         <w:numPr>
           <w:ilvl w:val="0"/>
-          <w:numId w:val="1006"/>
+          <w:numId w:val="1005"/>
         </w:numPr>
         <w:pStyle w:val="Compact"/>
       </w:pPr>
@@ -1472,7 +1415,7 @@
       <w:pPr>
         <w:numPr>
           <w:ilvl w:val="0"/>
-          <w:numId w:val="1006"/>
+          <w:numId w:val="1005"/>
         </w:numPr>
         <w:pStyle w:val="Compact"/>
       </w:pPr>
@@ -1510,7 +1453,7 @@
       <w:pPr>
         <w:numPr>
           <w:ilvl w:val="0"/>
-          <w:numId w:val="1006"/>
+          <w:numId w:val="1005"/>
         </w:numPr>
         <w:pStyle w:val="Compact"/>
       </w:pPr>
@@ -1542,7 +1485,7 @@
       <w:pPr>
         <w:numPr>
           <w:ilvl w:val="0"/>
-          <w:numId w:val="1006"/>
+          <w:numId w:val="1005"/>
         </w:numPr>
         <w:pStyle w:val="Compact"/>
       </w:pPr>
@@ -1574,7 +1517,7 @@
       <w:pPr>
         <w:numPr>
           <w:ilvl w:val="0"/>
-          <w:numId w:val="1006"/>
+          <w:numId w:val="1005"/>
         </w:numPr>
         <w:pStyle w:val="Compact"/>
       </w:pPr>
@@ -1612,7 +1555,7 @@
       <w:pPr>
         <w:numPr>
           <w:ilvl w:val="0"/>
-          <w:numId w:val="1006"/>
+          <w:numId w:val="1005"/>
         </w:numPr>
         <w:pStyle w:val="Compact"/>
       </w:pPr>
@@ -1650,7 +1593,7 @@
       <w:pPr>
         <w:numPr>
           <w:ilvl w:val="0"/>
-          <w:numId w:val="1006"/>
+          <w:numId w:val="1005"/>
         </w:numPr>
         <w:pStyle w:val="Compact"/>
       </w:pPr>
@@ -1688,7 +1631,7 @@
       <w:pPr>
         <w:numPr>
           <w:ilvl w:val="0"/>
-          <w:numId w:val="1006"/>
+          <w:numId w:val="1005"/>
         </w:numPr>
         <w:pStyle w:val="Compact"/>
       </w:pPr>
@@ -1720,7 +1663,7 @@
       <w:pPr>
         <w:numPr>
           <w:ilvl w:val="0"/>
-          <w:numId w:val="1006"/>
+          <w:numId w:val="1005"/>
         </w:numPr>
         <w:pStyle w:val="Compact"/>
       </w:pPr>
@@ -1758,7 +1701,7 @@
       <w:pPr>
         <w:numPr>
           <w:ilvl w:val="0"/>
-          <w:numId w:val="1006"/>
+          <w:numId w:val="1005"/>
         </w:numPr>
         <w:pStyle w:val="Compact"/>
       </w:pPr>
@@ -1796,7 +1739,7 @@
       <w:pPr>
         <w:numPr>
           <w:ilvl w:val="0"/>
-          <w:numId w:val="1006"/>
+          <w:numId w:val="1005"/>
         </w:numPr>
         <w:pStyle w:val="Compact"/>
       </w:pPr>
@@ -1828,7 +1771,7 @@
       <w:pPr>
         <w:numPr>
           <w:ilvl w:val="0"/>
-          <w:numId w:val="1006"/>
+          <w:numId w:val="1005"/>
         </w:numPr>
         <w:pStyle w:val="Compact"/>
       </w:pPr>
@@ -1866,7 +1809,7 @@
       <w:pPr>
         <w:numPr>
           <w:ilvl w:val="0"/>
-          <w:numId w:val="1006"/>
+          <w:numId w:val="1005"/>
         </w:numPr>
         <w:pStyle w:val="Compact"/>
       </w:pPr>
@@ -1898,7 +1841,7 @@
       <w:pPr>
         <w:numPr>
           <w:ilvl w:val="0"/>
-          <w:numId w:val="1006"/>
+          <w:numId w:val="1005"/>
         </w:numPr>
         <w:pStyle w:val="Compact"/>
       </w:pPr>
@@ -1936,7 +1879,7 @@
       <w:pPr>
         <w:numPr>
           <w:ilvl w:val="0"/>
-          <w:numId w:val="1006"/>
+          <w:numId w:val="1005"/>
         </w:numPr>
         <w:pStyle w:val="Compact"/>
       </w:pPr>
@@ -1974,7 +1917,7 @@
       <w:pPr>
         <w:numPr>
           <w:ilvl w:val="0"/>
-          <w:numId w:val="1006"/>
+          <w:numId w:val="1005"/>
         </w:numPr>
         <w:pStyle w:val="Compact"/>
       </w:pPr>
@@ -2006,7 +1949,7 @@
       <w:pPr>
         <w:numPr>
           <w:ilvl w:val="0"/>
-          <w:numId w:val="1006"/>
+          <w:numId w:val="1005"/>
         </w:numPr>
         <w:pStyle w:val="Compact"/>
       </w:pPr>
@@ -2044,7 +1987,7 @@
       <w:pPr>
         <w:numPr>
           <w:ilvl w:val="0"/>
-          <w:numId w:val="1006"/>
+          <w:numId w:val="1005"/>
         </w:numPr>
         <w:pStyle w:val="Compact"/>
       </w:pPr>
@@ -2076,7 +2019,7 @@
       <w:pPr>
         <w:numPr>
           <w:ilvl w:val="0"/>
-          <w:numId w:val="1006"/>
+          <w:numId w:val="1005"/>
         </w:numPr>
         <w:pStyle w:val="Compact"/>
       </w:pPr>
@@ -2114,7 +2057,7 @@
       <w:pPr>
         <w:numPr>
           <w:ilvl w:val="0"/>
-          <w:numId w:val="1006"/>
+          <w:numId w:val="1005"/>
         </w:numPr>
         <w:pStyle w:val="Compact"/>
       </w:pPr>
@@ -2152,7 +2095,7 @@
       <w:pPr>
         <w:numPr>
           <w:ilvl w:val="0"/>
-          <w:numId w:val="1006"/>
+          <w:numId w:val="1005"/>
         </w:numPr>
         <w:pStyle w:val="Compact"/>
       </w:pPr>
@@ -2190,7 +2133,7 @@
       <w:pPr>
         <w:numPr>
           <w:ilvl w:val="0"/>
-          <w:numId w:val="1006"/>
+          <w:numId w:val="1005"/>
         </w:numPr>
         <w:pStyle w:val="Compact"/>
       </w:pPr>
@@ -2228,7 +2171,7 @@
       <w:pPr>
         <w:numPr>
           <w:ilvl w:val="0"/>
-          <w:numId w:val="1006"/>
+          <w:numId w:val="1005"/>
         </w:numPr>
         <w:pStyle w:val="Compact"/>
       </w:pPr>
@@ -2266,7 +2209,7 @@
       <w:pPr>
         <w:numPr>
           <w:ilvl w:val="0"/>
-          <w:numId w:val="1006"/>
+          <w:numId w:val="1005"/>
         </w:numPr>
         <w:pStyle w:val="Compact"/>
       </w:pPr>
@@ -2304,7 +2247,7 @@
       <w:pPr>
         <w:numPr>
           <w:ilvl w:val="0"/>
-          <w:numId w:val="1006"/>
+          <w:numId w:val="1005"/>
         </w:numPr>
         <w:pStyle w:val="Compact"/>
       </w:pPr>
@@ -2342,7 +2285,7 @@
       <w:pPr>
         <w:numPr>
           <w:ilvl w:val="0"/>
-          <w:numId w:val="1006"/>
+          <w:numId w:val="1005"/>
         </w:numPr>
         <w:pStyle w:val="Compact"/>
       </w:pPr>
@@ -2380,7 +2323,7 @@
       <w:pPr>
         <w:numPr>
           <w:ilvl w:val="0"/>
-          <w:numId w:val="1006"/>
+          <w:numId w:val="1005"/>
         </w:numPr>
         <w:pStyle w:val="Compact"/>
       </w:pPr>
@@ -2418,7 +2361,7 @@
       <w:pPr>
         <w:numPr>
           <w:ilvl w:val="0"/>
-          <w:numId w:val="1006"/>
+          <w:numId w:val="1005"/>
         </w:numPr>
         <w:pStyle w:val="Compact"/>
       </w:pPr>
@@ -2456,7 +2399,7 @@
       <w:pPr>
         <w:numPr>
           <w:ilvl w:val="0"/>
-          <w:numId w:val="1006"/>
+          <w:numId w:val="1005"/>
         </w:numPr>
         <w:pStyle w:val="Compact"/>
       </w:pPr>
@@ -2494,7 +2437,7 @@
       <w:pPr>
         <w:numPr>
           <w:ilvl w:val="0"/>
-          <w:numId w:val="1006"/>
+          <w:numId w:val="1005"/>
         </w:numPr>
         <w:pStyle w:val="Compact"/>
       </w:pPr>
@@ -2532,7 +2475,7 @@
       <w:pPr>
         <w:numPr>
           <w:ilvl w:val="0"/>
-          <w:numId w:val="1006"/>
+          <w:numId w:val="1005"/>
         </w:numPr>
         <w:pStyle w:val="Compact"/>
       </w:pPr>
@@ -2570,7 +2513,7 @@
       <w:pPr>
         <w:numPr>
           <w:ilvl w:val="0"/>
-          <w:numId w:val="1006"/>
+          <w:numId w:val="1005"/>
         </w:numPr>
         <w:pStyle w:val="Compact"/>
       </w:pPr>
@@ -2608,7 +2551,7 @@
       <w:pPr>
         <w:numPr>
           <w:ilvl w:val="0"/>
-          <w:numId w:val="1006"/>
+          <w:numId w:val="1005"/>
         </w:numPr>
         <w:pStyle w:val="Compact"/>
       </w:pPr>
@@ -2646,7 +2589,7 @@
       <w:pPr>
         <w:numPr>
           <w:ilvl w:val="0"/>
-          <w:numId w:val="1006"/>
+          <w:numId w:val="1005"/>
         </w:numPr>
         <w:pStyle w:val="Compact"/>
       </w:pPr>
@@ -2684,7 +2627,7 @@
       <w:pPr>
         <w:numPr>
           <w:ilvl w:val="0"/>
-          <w:numId w:val="1006"/>
+          <w:numId w:val="1005"/>
         </w:numPr>
         <w:pStyle w:val="Compact"/>
       </w:pPr>
@@ -2722,7 +2665,7 @@
       <w:pPr>
         <w:numPr>
           <w:ilvl w:val="0"/>
-          <w:numId w:val="1006"/>
+          <w:numId w:val="1005"/>
         </w:numPr>
         <w:pStyle w:val="Compact"/>
       </w:pPr>
@@ -2760,7 +2703,7 @@
       <w:pPr>
         <w:numPr>
           <w:ilvl w:val="0"/>
-          <w:numId w:val="1006"/>
+          <w:numId w:val="1005"/>
         </w:numPr>
         <w:pStyle w:val="Compact"/>
       </w:pPr>
@@ -2798,7 +2741,7 @@
       <w:pPr>
         <w:numPr>
           <w:ilvl w:val="0"/>
-          <w:numId w:val="1006"/>
+          <w:numId w:val="1005"/>
         </w:numPr>
         <w:pStyle w:val="Compact"/>
       </w:pPr>
@@ -2836,7 +2779,7 @@
       <w:pPr>
         <w:numPr>
           <w:ilvl w:val="0"/>
-          <w:numId w:val="1006"/>
+          <w:numId w:val="1005"/>
         </w:numPr>
         <w:pStyle w:val="Compact"/>
       </w:pPr>
@@ -2874,7 +2817,7 @@
       <w:pPr>
         <w:numPr>
           <w:ilvl w:val="0"/>
-          <w:numId w:val="1006"/>
+          <w:numId w:val="1005"/>
         </w:numPr>
         <w:pStyle w:val="Compact"/>
       </w:pPr>
@@ -2912,7 +2855,7 @@
       <w:pPr>
         <w:numPr>
           <w:ilvl w:val="0"/>
-          <w:numId w:val="1006"/>
+          <w:numId w:val="1005"/>
         </w:numPr>
         <w:pStyle w:val="Compact"/>
       </w:pPr>
@@ -2950,7 +2893,7 @@
       <w:pPr>
         <w:numPr>
           <w:ilvl w:val="0"/>
-          <w:numId w:val="1006"/>
+          <w:numId w:val="1005"/>
         </w:numPr>
         <w:pStyle w:val="Compact"/>
       </w:pPr>
@@ -2988,7 +2931,7 @@
       <w:pPr>
         <w:numPr>
           <w:ilvl w:val="0"/>
-          <w:numId w:val="1006"/>
+          <w:numId w:val="1005"/>
         </w:numPr>
         <w:pStyle w:val="Compact"/>
       </w:pPr>
@@ -3026,7 +2969,7 @@
       <w:pPr>
         <w:numPr>
           <w:ilvl w:val="0"/>
-          <w:numId w:val="1006"/>
+          <w:numId w:val="1005"/>
         </w:numPr>
         <w:pStyle w:val="Compact"/>
       </w:pPr>
@@ -3064,7 +3007,7 @@
       <w:pPr>
         <w:numPr>
           <w:ilvl w:val="0"/>
-          <w:numId w:val="1006"/>
+          <w:numId w:val="1005"/>
         </w:numPr>
         <w:pStyle w:val="Compact"/>
       </w:pPr>
@@ -3096,7 +3039,7 @@
       <w:pPr>
         <w:numPr>
           <w:ilvl w:val="0"/>
-          <w:numId w:val="1006"/>
+          <w:numId w:val="1005"/>
         </w:numPr>
         <w:pStyle w:val="Compact"/>
       </w:pPr>
@@ -3134,7 +3077,7 @@
       <w:pPr>
         <w:numPr>
           <w:ilvl w:val="0"/>
-          <w:numId w:val="1006"/>
+          <w:numId w:val="1005"/>
         </w:numPr>
         <w:pStyle w:val="Compact"/>
       </w:pPr>
@@ -3172,7 +3115,7 @@
       <w:pPr>
         <w:numPr>
           <w:ilvl w:val="0"/>
-          <w:numId w:val="1006"/>
+          <w:numId w:val="1005"/>
         </w:numPr>
         <w:pStyle w:val="Compact"/>
       </w:pPr>
@@ -3210,7 +3153,7 @@
       <w:pPr>
         <w:numPr>
           <w:ilvl w:val="0"/>
-          <w:numId w:val="1006"/>
+          <w:numId w:val="1005"/>
         </w:numPr>
         <w:pStyle w:val="Compact"/>
       </w:pPr>
@@ -3248,7 +3191,7 @@
       <w:pPr>
         <w:numPr>
           <w:ilvl w:val="0"/>
-          <w:numId w:val="1006"/>
+          <w:numId w:val="1005"/>
         </w:numPr>
         <w:pStyle w:val="Compact"/>
       </w:pPr>
@@ -3286,7 +3229,7 @@
       <w:pPr>
         <w:numPr>
           <w:ilvl w:val="0"/>
-          <w:numId w:val="1006"/>
+          <w:numId w:val="1005"/>
         </w:numPr>
         <w:pStyle w:val="Compact"/>
       </w:pPr>
@@ -3324,7 +3267,7 @@
       <w:pPr>
         <w:numPr>
           <w:ilvl w:val="0"/>
-          <w:numId w:val="1006"/>
+          <w:numId w:val="1005"/>
         </w:numPr>
         <w:pStyle w:val="Compact"/>
       </w:pPr>
@@ -3362,7 +3305,7 @@
       <w:pPr>
         <w:numPr>
           <w:ilvl w:val="0"/>
-          <w:numId w:val="1006"/>
+          <w:numId w:val="1005"/>
         </w:numPr>
         <w:pStyle w:val="Compact"/>
       </w:pPr>
@@ -3400,7 +3343,7 @@
       <w:pPr>
         <w:numPr>
           <w:ilvl w:val="0"/>
-          <w:numId w:val="1006"/>
+          <w:numId w:val="1005"/>
         </w:numPr>
         <w:pStyle w:val="Compact"/>
       </w:pPr>
@@ -3438,7 +3381,7 @@
       <w:pPr>
         <w:numPr>
           <w:ilvl w:val="0"/>
-          <w:numId w:val="1006"/>
+          <w:numId w:val="1005"/>
         </w:numPr>
         <w:pStyle w:val="Compact"/>
       </w:pPr>
@@ -3476,7 +3419,7 @@
       <w:pPr>
         <w:numPr>
           <w:ilvl w:val="0"/>
-          <w:numId w:val="1006"/>
+          <w:numId w:val="1005"/>
         </w:numPr>
         <w:pStyle w:val="Compact"/>
       </w:pPr>
@@ -3514,7 +3457,7 @@
       <w:pPr>
         <w:numPr>
           <w:ilvl w:val="0"/>
-          <w:numId w:val="1006"/>
+          <w:numId w:val="1005"/>
         </w:numPr>
         <w:pStyle w:val="Compact"/>
       </w:pPr>
@@ -3552,7 +3495,7 @@
       <w:pPr>
         <w:numPr>
           <w:ilvl w:val="0"/>
-          <w:numId w:val="1006"/>
+          <w:numId w:val="1005"/>
         </w:numPr>
         <w:pStyle w:val="Compact"/>
       </w:pPr>
@@ -3590,7 +3533,7 @@
       <w:pPr>
         <w:numPr>
           <w:ilvl w:val="0"/>
-          <w:numId w:val="1006"/>
+          <w:numId w:val="1005"/>
         </w:numPr>
         <w:pStyle w:val="Compact"/>
       </w:pPr>
@@ -3628,7 +3571,7 @@
       <w:pPr>
         <w:numPr>
           <w:ilvl w:val="0"/>
-          <w:numId w:val="1006"/>
+          <w:numId w:val="1005"/>
         </w:numPr>
         <w:pStyle w:val="Compact"/>
       </w:pPr>
@@ -3666,7 +3609,7 @@
       <w:pPr>
         <w:numPr>
           <w:ilvl w:val="0"/>
-          <w:numId w:val="1006"/>
+          <w:numId w:val="1005"/>
         </w:numPr>
         <w:pStyle w:val="Compact"/>
       </w:pPr>
@@ -3704,7 +3647,7 @@
       <w:pPr>
         <w:numPr>
           <w:ilvl w:val="0"/>
-          <w:numId w:val="1006"/>
+          <w:numId w:val="1005"/>
         </w:numPr>
         <w:pStyle w:val="Compact"/>
       </w:pPr>
@@ -3742,7 +3685,7 @@
       <w:pPr>
         <w:numPr>
           <w:ilvl w:val="0"/>
-          <w:numId w:val="1006"/>
+          <w:numId w:val="1005"/>
         </w:numPr>
         <w:pStyle w:val="Compact"/>
       </w:pPr>
@@ -3780,7 +3723,7 @@
       <w:pPr>
         <w:numPr>
           <w:ilvl w:val="0"/>
-          <w:numId w:val="1006"/>
+          <w:numId w:val="1005"/>
         </w:numPr>
         <w:pStyle w:val="Compact"/>
       </w:pPr>
@@ -3836,7 +3779,7 @@
       <w:pPr>
         <w:numPr>
           <w:ilvl w:val="0"/>
-          <w:numId w:val="1007"/>
+          <w:numId w:val="1006"/>
         </w:numPr>
       </w:pPr>
       <w:r>
@@ -3866,7 +3809,7 @@
       <w:pPr>
         <w:numPr>
           <w:ilvl w:val="0"/>
-          <w:numId w:val="1007"/>
+          <w:numId w:val="1006"/>
         </w:numPr>
       </w:pPr>
       <w:r>
@@ -3896,7 +3839,7 @@
       <w:pPr>
         <w:numPr>
           <w:ilvl w:val="0"/>
-          <w:numId w:val="1007"/>
+          <w:numId w:val="1006"/>
         </w:numPr>
       </w:pPr>
       <w:r>
@@ -3938,7 +3881,7 @@
       <w:pPr>
         <w:numPr>
           <w:ilvl w:val="0"/>
-          <w:numId w:val="1007"/>
+          <w:numId w:val="1006"/>
         </w:numPr>
       </w:pPr>
       <w:r>
@@ -3974,7 +3917,7 @@
       <w:pPr>
         <w:numPr>
           <w:ilvl w:val="0"/>
-          <w:numId w:val="1007"/>
+          <w:numId w:val="1006"/>
         </w:numPr>
       </w:pPr>
       <w:r>
@@ -4004,7 +3947,7 @@
       <w:pPr>
         <w:numPr>
           <w:ilvl w:val="0"/>
-          <w:numId w:val="1007"/>
+          <w:numId w:val="1006"/>
         </w:numPr>
       </w:pPr>
       <w:r>
@@ -4034,7 +3977,7 @@
       <w:pPr>
         <w:numPr>
           <w:ilvl w:val="0"/>
-          <w:numId w:val="1007"/>
+          <w:numId w:val="1006"/>
         </w:numPr>
       </w:pPr>
       <w:r>
@@ -4081,7 +4024,7 @@
       <w:pPr>
         <w:numPr>
           <w:ilvl w:val="0"/>
-          <w:numId w:val="1008"/>
+          <w:numId w:val="1007"/>
         </w:numPr>
         <w:pStyle w:val="Compact"/>
       </w:pPr>
@@ -5911,7 +5854,7 @@
       <w:pPr>
         <w:numPr>
           <w:ilvl w:val="0"/>
-          <w:numId w:val="1009"/>
+          <w:numId w:val="1008"/>
         </w:numPr>
         <w:pStyle w:val="Compact"/>
       </w:pPr>
@@ -5923,7 +5866,7 @@
       <w:pPr>
         <w:numPr>
           <w:ilvl w:val="0"/>
-          <w:numId w:val="1009"/>
+          <w:numId w:val="1008"/>
         </w:numPr>
         <w:pStyle w:val="Compact"/>
       </w:pPr>
@@ -5935,7 +5878,7 @@
       <w:pPr>
         <w:numPr>
           <w:ilvl w:val="0"/>
-          <w:numId w:val="1009"/>
+          <w:numId w:val="1008"/>
         </w:numPr>
         <w:pStyle w:val="Compact"/>
       </w:pPr>
@@ -5957,7 +5900,7 @@
       <w:pPr>
         <w:numPr>
           <w:ilvl w:val="0"/>
-          <w:numId w:val="1010"/>
+          <w:numId w:val="1009"/>
         </w:numPr>
         <w:pStyle w:val="Compact"/>
       </w:pPr>
@@ -5969,7 +5912,7 @@
       <w:pPr>
         <w:numPr>
           <w:ilvl w:val="0"/>
-          <w:numId w:val="1010"/>
+          <w:numId w:val="1009"/>
         </w:numPr>
         <w:pStyle w:val="Compact"/>
       </w:pPr>
@@ -5981,7 +5924,7 @@
       <w:pPr>
         <w:numPr>
           <w:ilvl w:val="0"/>
-          <w:numId w:val="1010"/>
+          <w:numId w:val="1009"/>
         </w:numPr>
         <w:pStyle w:val="Compact"/>
       </w:pPr>
@@ -5993,7 +5936,7 @@
       <w:pPr>
         <w:numPr>
           <w:ilvl w:val="0"/>
-          <w:numId w:val="1010"/>
+          <w:numId w:val="1009"/>
         </w:numPr>
         <w:pStyle w:val="Compact"/>
       </w:pPr>
@@ -6015,7 +5958,7 @@
       <w:pPr>
         <w:numPr>
           <w:ilvl w:val="0"/>
-          <w:numId w:val="1011"/>
+          <w:numId w:val="1010"/>
         </w:numPr>
         <w:pStyle w:val="Compact"/>
       </w:pPr>
@@ -6027,7 +5970,7 @@
       <w:pPr>
         <w:numPr>
           <w:ilvl w:val="0"/>
-          <w:numId w:val="1011"/>
+          <w:numId w:val="1010"/>
         </w:numPr>
         <w:pStyle w:val="Compact"/>
       </w:pPr>
@@ -6039,7 +5982,7 @@
       <w:pPr>
         <w:numPr>
           <w:ilvl w:val="0"/>
-          <w:numId w:val="1011"/>
+          <w:numId w:val="1010"/>
         </w:numPr>
         <w:pStyle w:val="Compact"/>
       </w:pPr>
@@ -6051,7 +5994,7 @@
       <w:pPr>
         <w:numPr>
           <w:ilvl w:val="0"/>
-          <w:numId w:val="1011"/>
+          <w:numId w:val="1010"/>
         </w:numPr>
         <w:pStyle w:val="Compact"/>
       </w:pPr>
@@ -6063,7 +6006,7 @@
       <w:pPr>
         <w:numPr>
           <w:ilvl w:val="0"/>
-          <w:numId w:val="1011"/>
+          <w:numId w:val="1010"/>
         </w:numPr>
         <w:pStyle w:val="Compact"/>
       </w:pPr>
@@ -6075,7 +6018,7 @@
       <w:pPr>
         <w:numPr>
           <w:ilvl w:val="0"/>
-          <w:numId w:val="1011"/>
+          <w:numId w:val="1010"/>
         </w:numPr>
         <w:pStyle w:val="Compact"/>
       </w:pPr>
@@ -6087,7 +6030,7 @@
       <w:pPr>
         <w:numPr>
           <w:ilvl w:val="0"/>
-          <w:numId w:val="1011"/>
+          <w:numId w:val="1010"/>
         </w:numPr>
         <w:pStyle w:val="Compact"/>
       </w:pPr>
@@ -6099,7 +6042,7 @@
       <w:pPr>
         <w:numPr>
           <w:ilvl w:val="0"/>
-          <w:numId w:val="1011"/>
+          <w:numId w:val="1010"/>
         </w:numPr>
         <w:pStyle w:val="Compact"/>
       </w:pPr>
@@ -6111,7 +6054,7 @@
       <w:pPr>
         <w:numPr>
           <w:ilvl w:val="0"/>
-          <w:numId w:val="1011"/>
+          <w:numId w:val="1010"/>
         </w:numPr>
         <w:pStyle w:val="Compact"/>
       </w:pPr>
@@ -6123,7 +6066,7 @@
       <w:pPr>
         <w:numPr>
           <w:ilvl w:val="0"/>
-          <w:numId w:val="1011"/>
+          <w:numId w:val="1010"/>
         </w:numPr>
         <w:pStyle w:val="Compact"/>
       </w:pPr>
@@ -6135,7 +6078,7 @@
       <w:pPr>
         <w:numPr>
           <w:ilvl w:val="0"/>
-          <w:numId w:val="1011"/>
+          <w:numId w:val="1010"/>
         </w:numPr>
         <w:pStyle w:val="Compact"/>
       </w:pPr>
@@ -6147,7 +6090,7 @@
       <w:pPr>
         <w:numPr>
           <w:ilvl w:val="0"/>
-          <w:numId w:val="1011"/>
+          <w:numId w:val="1010"/>
         </w:numPr>
         <w:pStyle w:val="Compact"/>
       </w:pPr>
@@ -6169,7 +6112,7 @@
       <w:pPr>
         <w:numPr>
           <w:ilvl w:val="0"/>
-          <w:numId w:val="1012"/>
+          <w:numId w:val="1011"/>
         </w:numPr>
         <w:pStyle w:val="Compact"/>
       </w:pPr>
@@ -6181,7 +6124,7 @@
       <w:pPr>
         <w:numPr>
           <w:ilvl w:val="0"/>
-          <w:numId w:val="1012"/>
+          <w:numId w:val="1011"/>
         </w:numPr>
         <w:pStyle w:val="Compact"/>
       </w:pPr>
@@ -6193,7 +6136,7 @@
       <w:pPr>
         <w:numPr>
           <w:ilvl w:val="0"/>
-          <w:numId w:val="1012"/>
+          <w:numId w:val="1011"/>
         </w:numPr>
         <w:pStyle w:val="Compact"/>
       </w:pPr>
@@ -6205,7 +6148,7 @@
       <w:pPr>
         <w:numPr>
           <w:ilvl w:val="0"/>
-          <w:numId w:val="1012"/>
+          <w:numId w:val="1011"/>
         </w:numPr>
         <w:pStyle w:val="Compact"/>
       </w:pPr>
@@ -6217,7 +6160,7 @@
       <w:pPr>
         <w:numPr>
           <w:ilvl w:val="0"/>
-          <w:numId w:val="1012"/>
+          <w:numId w:val="1011"/>
         </w:numPr>
         <w:pStyle w:val="Compact"/>
       </w:pPr>
@@ -6229,7 +6172,7 @@
       <w:pPr>
         <w:numPr>
           <w:ilvl w:val="0"/>
-          <w:numId w:val="1012"/>
+          <w:numId w:val="1011"/>
         </w:numPr>
         <w:pStyle w:val="Compact"/>
       </w:pPr>
@@ -6241,7 +6184,7 @@
       <w:pPr>
         <w:numPr>
           <w:ilvl w:val="0"/>
-          <w:numId w:val="1012"/>
+          <w:numId w:val="1011"/>
         </w:numPr>
         <w:pStyle w:val="Compact"/>
       </w:pPr>
@@ -6253,7 +6196,7 @@
       <w:pPr>
         <w:numPr>
           <w:ilvl w:val="0"/>
-          <w:numId w:val="1012"/>
+          <w:numId w:val="1011"/>
         </w:numPr>
         <w:pStyle w:val="Compact"/>
       </w:pPr>
@@ -6265,7 +6208,7 @@
       <w:pPr>
         <w:numPr>
           <w:ilvl w:val="0"/>
-          <w:numId w:val="1012"/>
+          <w:numId w:val="1011"/>
         </w:numPr>
         <w:pStyle w:val="Compact"/>
       </w:pPr>
@@ -6277,7 +6220,7 @@
       <w:pPr>
         <w:numPr>
           <w:ilvl w:val="0"/>
-          <w:numId w:val="1012"/>
+          <w:numId w:val="1011"/>
         </w:numPr>
         <w:pStyle w:val="Compact"/>
       </w:pPr>
@@ -6299,7 +6242,7 @@
       <w:pPr>
         <w:numPr>
           <w:ilvl w:val="0"/>
-          <w:numId w:val="1013"/>
+          <w:numId w:val="1012"/>
         </w:numPr>
         <w:pStyle w:val="Compact"/>
       </w:pPr>
@@ -6311,7 +6254,7 @@
       <w:pPr>
         <w:numPr>
           <w:ilvl w:val="0"/>
-          <w:numId w:val="1013"/>
+          <w:numId w:val="1012"/>
         </w:numPr>
         <w:pStyle w:val="Compact"/>
       </w:pPr>
@@ -6353,7 +6296,7 @@
       <w:pPr>
         <w:numPr>
           <w:ilvl w:val="0"/>
-          <w:numId w:val="1014"/>
+          <w:numId w:val="1013"/>
         </w:numPr>
         <w:pStyle w:val="Compact"/>
       </w:pPr>
@@ -6365,7 +6308,7 @@
       <w:pPr>
         <w:numPr>
           <w:ilvl w:val="0"/>
-          <w:numId w:val="1014"/>
+          <w:numId w:val="1013"/>
         </w:numPr>
         <w:pStyle w:val="Compact"/>
       </w:pPr>
@@ -6377,7 +6320,7 @@
       <w:pPr>
         <w:numPr>
           <w:ilvl w:val="0"/>
-          <w:numId w:val="1014"/>
+          <w:numId w:val="1013"/>
         </w:numPr>
         <w:pStyle w:val="Compact"/>
       </w:pPr>
@@ -6389,7 +6332,7 @@
       <w:pPr>
         <w:numPr>
           <w:ilvl w:val="0"/>
-          <w:numId w:val="1014"/>
+          <w:numId w:val="1013"/>
         </w:numPr>
         <w:pStyle w:val="Compact"/>
       </w:pPr>
@@ -6401,7 +6344,7 @@
       <w:pPr>
         <w:numPr>
           <w:ilvl w:val="0"/>
-          <w:numId w:val="1014"/>
+          <w:numId w:val="1013"/>
         </w:numPr>
         <w:pStyle w:val="Compact"/>
       </w:pPr>
@@ -6413,7 +6356,7 @@
       <w:pPr>
         <w:numPr>
           <w:ilvl w:val="0"/>
-          <w:numId w:val="1014"/>
+          <w:numId w:val="1013"/>
         </w:numPr>
         <w:pStyle w:val="Compact"/>
       </w:pPr>
@@ -6425,7 +6368,7 @@
       <w:pPr>
         <w:numPr>
           <w:ilvl w:val="0"/>
-          <w:numId w:val="1014"/>
+          <w:numId w:val="1013"/>
         </w:numPr>
         <w:pStyle w:val="Compact"/>
       </w:pPr>
@@ -6437,7 +6380,7 @@
       <w:pPr>
         <w:numPr>
           <w:ilvl w:val="0"/>
-          <w:numId w:val="1014"/>
+          <w:numId w:val="1013"/>
         </w:numPr>
         <w:pStyle w:val="Compact"/>
       </w:pPr>
@@ -6449,7 +6392,7 @@
       <w:pPr>
         <w:numPr>
           <w:ilvl w:val="0"/>
-          <w:numId w:val="1014"/>
+          <w:numId w:val="1013"/>
         </w:numPr>
         <w:pStyle w:val="Compact"/>
       </w:pPr>
@@ -6461,7 +6404,7 @@
       <w:pPr>
         <w:numPr>
           <w:ilvl w:val="0"/>
-          <w:numId w:val="1014"/>
+          <w:numId w:val="1013"/>
         </w:numPr>
         <w:pStyle w:val="Compact"/>
       </w:pPr>
@@ -6473,7 +6416,7 @@
       <w:pPr>
         <w:numPr>
           <w:ilvl w:val="0"/>
-          <w:numId w:val="1014"/>
+          <w:numId w:val="1013"/>
         </w:numPr>
         <w:pStyle w:val="Compact"/>
       </w:pPr>
@@ -6485,7 +6428,7 @@
       <w:pPr>
         <w:numPr>
           <w:ilvl w:val="0"/>
-          <w:numId w:val="1014"/>
+          <w:numId w:val="1013"/>
         </w:numPr>
         <w:pStyle w:val="Compact"/>
       </w:pPr>
@@ -6497,7 +6440,7 @@
       <w:pPr>
         <w:numPr>
           <w:ilvl w:val="0"/>
-          <w:numId w:val="1014"/>
+          <w:numId w:val="1013"/>
         </w:numPr>
         <w:pStyle w:val="Compact"/>
       </w:pPr>
@@ -6509,7 +6452,7 @@
       <w:pPr>
         <w:numPr>
           <w:ilvl w:val="0"/>
-          <w:numId w:val="1014"/>
+          <w:numId w:val="1013"/>
         </w:numPr>
         <w:pStyle w:val="Compact"/>
       </w:pPr>
@@ -6531,12 +6474,228 @@
       <w:pPr>
         <w:numPr>
           <w:ilvl w:val="0"/>
+          <w:numId w:val="1014"/>
+        </w:numPr>
+        <w:pStyle w:val="Compact"/>
+      </w:pPr>
+      <w:r>
+        <w:t xml:space="preserve">Journal Reviewer (12 manuscripts reviewed per year, on average):</w:t>
+      </w:r>
+    </w:p>
+    <w:p>
+      <w:pPr>
+        <w:numPr>
+          <w:ilvl w:val="1"/>
           <w:numId w:val="1015"/>
         </w:numPr>
         <w:pStyle w:val="Compact"/>
       </w:pPr>
       <w:r>
-        <w:t xml:space="preserve">Journal Reviewer (12 manuscripts reviewed per year, on average):</w:t>
+        <w:t xml:space="preserve">Academic Pediatrics</w:t>
+      </w:r>
+    </w:p>
+    <w:p>
+      <w:pPr>
+        <w:numPr>
+          <w:ilvl w:val="1"/>
+          <w:numId w:val="1015"/>
+        </w:numPr>
+        <w:pStyle w:val="Compact"/>
+      </w:pPr>
+      <w:r>
+        <w:t xml:space="preserve">American Journal of Public Health</w:t>
+      </w:r>
+    </w:p>
+    <w:p>
+      <w:pPr>
+        <w:numPr>
+          <w:ilvl w:val="1"/>
+          <w:numId w:val="1015"/>
+        </w:numPr>
+        <w:pStyle w:val="Compact"/>
+      </w:pPr>
+      <w:r>
+        <w:t xml:space="preserve">American Journal of Respiratory and Critical Care Medicine</w:t>
+      </w:r>
+    </w:p>
+    <w:p>
+      <w:pPr>
+        <w:numPr>
+          <w:ilvl w:val="1"/>
+          <w:numId w:val="1015"/>
+        </w:numPr>
+        <w:pStyle w:val="Compact"/>
+      </w:pPr>
+      <w:r>
+        <w:t xml:space="preserve">Annals of Epidemiology</w:t>
+      </w:r>
+    </w:p>
+    <w:p>
+      <w:pPr>
+        <w:numPr>
+          <w:ilvl w:val="1"/>
+          <w:numId w:val="1015"/>
+        </w:numPr>
+        <w:pStyle w:val="Compact"/>
+      </w:pPr>
+      <w:r>
+        <w:t xml:space="preserve">Environmental Health Perspectives</w:t>
+      </w:r>
+    </w:p>
+    <w:p>
+      <w:pPr>
+        <w:numPr>
+          <w:ilvl w:val="1"/>
+          <w:numId w:val="1015"/>
+        </w:numPr>
+        <w:pStyle w:val="Compact"/>
+      </w:pPr>
+      <w:r>
+        <w:t xml:space="preserve">Environment International</w:t>
+      </w:r>
+      <w:r>
+        <w:t xml:space="preserve"> </w:t>
+      </w:r>
+    </w:p>
+    <w:p>
+      <w:pPr>
+        <w:numPr>
+          <w:ilvl w:val="1"/>
+          <w:numId w:val="1015"/>
+        </w:numPr>
+        <w:pStyle w:val="Compact"/>
+      </w:pPr>
+      <w:r>
+        <w:t xml:space="preserve">Environmental Pollution</w:t>
+      </w:r>
+    </w:p>
+    <w:p>
+      <w:pPr>
+        <w:numPr>
+          <w:ilvl w:val="1"/>
+          <w:numId w:val="1015"/>
+        </w:numPr>
+        <w:pStyle w:val="Compact"/>
+      </w:pPr>
+      <w:r>
+        <w:t xml:space="preserve">Environmental Research</w:t>
+      </w:r>
+    </w:p>
+    <w:p>
+      <w:pPr>
+        <w:numPr>
+          <w:ilvl w:val="1"/>
+          <w:numId w:val="1015"/>
+        </w:numPr>
+        <w:pStyle w:val="Compact"/>
+      </w:pPr>
+      <w:r>
+        <w:t xml:space="preserve">Environmental Science &amp; Technology</w:t>
+      </w:r>
+      <w:r>
+        <w:t xml:space="preserve"> </w:t>
+      </w:r>
+    </w:p>
+    <w:p>
+      <w:pPr>
+        <w:numPr>
+          <w:ilvl w:val="1"/>
+          <w:numId w:val="1015"/>
+        </w:numPr>
+        <w:pStyle w:val="Compact"/>
+      </w:pPr>
+      <w:r>
+        <w:t xml:space="preserve">Health &amp; Place</w:t>
+      </w:r>
+      <w:r>
+        <w:t xml:space="preserve"> </w:t>
+      </w:r>
+    </w:p>
+    <w:p>
+      <w:pPr>
+        <w:numPr>
+          <w:ilvl w:val="1"/>
+          <w:numId w:val="1015"/>
+        </w:numPr>
+        <w:pStyle w:val="Compact"/>
+      </w:pPr>
+      <w:r>
+        <w:t xml:space="preserve">International Journal of Epidemiology</w:t>
+      </w:r>
+    </w:p>
+    <w:p>
+      <w:pPr>
+        <w:numPr>
+          <w:ilvl w:val="1"/>
+          <w:numId w:val="1015"/>
+        </w:numPr>
+        <w:pStyle w:val="Compact"/>
+      </w:pPr>
+      <w:r>
+        <w:t xml:space="preserve">Journal of Exposure Science and Environmental Epidemiology</w:t>
+      </w:r>
+    </w:p>
+    <w:p>
+      <w:pPr>
+        <w:numPr>
+          <w:ilvl w:val="1"/>
+          <w:numId w:val="1015"/>
+        </w:numPr>
+        <w:pStyle w:val="Compact"/>
+      </w:pPr>
+      <w:r>
+        <w:t xml:space="preserve">Journal of Open Source Software</w:t>
+      </w:r>
+    </w:p>
+    <w:p>
+      <w:pPr>
+        <w:numPr>
+          <w:ilvl w:val="1"/>
+          <w:numId w:val="1015"/>
+        </w:numPr>
+        <w:pStyle w:val="Compact"/>
+      </w:pPr>
+      <w:r>
+        <w:t xml:space="preserve">PLOS ONE</w:t>
+      </w:r>
+    </w:p>
+    <w:p>
+      <w:pPr>
+        <w:numPr>
+          <w:ilvl w:val="1"/>
+          <w:numId w:val="1015"/>
+        </w:numPr>
+        <w:pStyle w:val="Compact"/>
+      </w:pPr>
+      <w:r>
+        <w:t xml:space="preserve">Pediatrics</w:t>
+      </w:r>
+      <w:r>
+        <w:t xml:space="preserve"> </w:t>
+      </w:r>
+    </w:p>
+    <w:p>
+      <w:pPr>
+        <w:numPr>
+          <w:ilvl w:val="1"/>
+          <w:numId w:val="1015"/>
+        </w:numPr>
+        <w:pStyle w:val="Compact"/>
+      </w:pPr>
+      <w:r>
+        <w:t xml:space="preserve">Science of the Total Environment</w:t>
+      </w:r>
+    </w:p>
+    <w:p>
+      <w:pPr>
+        <w:numPr>
+          <w:ilvl w:val="0"/>
+          <w:numId w:val="1014"/>
+        </w:numPr>
+        <w:pStyle w:val="Compact"/>
+      </w:pPr>
+      <w:r>
+        <w:t xml:space="preserve">Grant Reviewer:</w:t>
       </w:r>
     </w:p>
     <w:p>
@@ -6548,7 +6707,7 @@
         <w:pStyle w:val="Compact"/>
       </w:pPr>
       <w:r>
-        <w:t xml:space="preserve">Academic Pediatrics</w:t>
+        <w:t xml:space="preserve">2017: Puerto Rico Science, Technology &amp; Research Trust</w:t>
       </w:r>
     </w:p>
     <w:p>
@@ -6560,7 +6719,7 @@
         <w:pStyle w:val="Compact"/>
       </w:pPr>
       <w:r>
-        <w:t xml:space="preserve">American Journal of Public Health</w:t>
+        <w:t xml:space="preserve">2018 - 2021: Arnold S. Strauss Fellowship Award, CCHMC</w:t>
       </w:r>
     </w:p>
     <w:p>
@@ -6572,7 +6731,7 @@
         <w:pStyle w:val="Compact"/>
       </w:pPr>
       <w:r>
-        <w:t xml:space="preserve">American Journal of Respiratory and Critical Care Medicine</w:t>
+        <w:t xml:space="preserve">2018 – 2020, 2022: University of Rochester Processes and Methods Grant</w:t>
       </w:r>
     </w:p>
     <w:p>
@@ -6584,7 +6743,7 @@
         <w:pStyle w:val="Compact"/>
       </w:pPr>
       <w:r>
-        <w:t xml:space="preserve">Annals of Epidemiology</w:t>
+        <w:t xml:space="preserve">October 2019: NIH SIEE Study Section, Early Career Reviewer</w:t>
       </w:r>
     </w:p>
     <w:p>
@@ -6596,7 +6755,7 @@
         <w:pStyle w:val="Compact"/>
       </w:pPr>
       <w:r>
-        <w:t xml:space="preserve">Environmental Health Perspectives</w:t>
+        <w:t xml:space="preserve">2020: University of Michigan M-LEEaD Center Pilot Projects</w:t>
       </w:r>
     </w:p>
     <w:p>
@@ -6608,10 +6767,7 @@
         <w:pStyle w:val="Compact"/>
       </w:pPr>
       <w:r>
-        <w:t xml:space="preserve">Environment International</w:t>
-      </w:r>
-      <w:r>
-        <w:t xml:space="preserve"> </w:t>
+        <w:t xml:space="preserve">2020: Ohio State University CCTS Pilot Projects</w:t>
       </w:r>
     </w:p>
     <w:p>
@@ -6623,7 +6779,7 @@
         <w:pStyle w:val="Compact"/>
       </w:pPr>
       <w:r>
-        <w:t xml:space="preserve">Environmental Pollution</w:t>
+        <w:t xml:space="preserve">2021: University of Louisville CCTS Pilot Translational &amp; Clinical Studies Program</w:t>
       </w:r>
     </w:p>
     <w:p>
@@ -6635,7 +6791,7 @@
         <w:pStyle w:val="Compact"/>
       </w:pPr>
       <w:r>
-        <w:t xml:space="preserve">Environmental Research</w:t>
+        <w:t xml:space="preserve">March 2022: NIH NIEHS ZES1 LKB-S (KS) Special Emphasis Panel</w:t>
       </w:r>
     </w:p>
     <w:p>
@@ -6647,10 +6803,7 @@
         <w:pStyle w:val="Compact"/>
       </w:pPr>
       <w:r>
-        <w:t xml:space="preserve">Environmental Science &amp; Technology</w:t>
-      </w:r>
-      <w:r>
-        <w:t xml:space="preserve"> </w:t>
+        <w:t xml:space="preserve">March 2022: NIH NIEHS ZES1 LWF-S (K9) Special Emphasis Panel</w:t>
       </w:r>
     </w:p>
     <w:p>
@@ -6662,10 +6815,7 @@
         <w:pStyle w:val="Compact"/>
       </w:pPr>
       <w:r>
-        <w:t xml:space="preserve">Health &amp; Place</w:t>
-      </w:r>
-      <w:r>
-        <w:t xml:space="preserve"> </w:t>
+        <w:t xml:space="preserve">November 2022: NIH NIEHS ZES1 WL-W (K) Special Emphasis Panel</w:t>
       </w:r>
     </w:p>
     <w:p>
@@ -6677,82 +6827,19 @@
         <w:pStyle w:val="Compact"/>
       </w:pPr>
       <w:r>
-        <w:t xml:space="preserve">International Journal of Epidemiology</w:t>
-      </w:r>
-    </w:p>
-    <w:p>
-      <w:pPr>
-        <w:numPr>
-          <w:ilvl w:val="1"/>
-          <w:numId w:val="1016"/>
-        </w:numPr>
-        <w:pStyle w:val="Compact"/>
-      </w:pPr>
-      <w:r>
-        <w:t xml:space="preserve">Journal of Exposure Science and Environmental Epidemiology</w:t>
-      </w:r>
-    </w:p>
-    <w:p>
-      <w:pPr>
-        <w:numPr>
-          <w:ilvl w:val="1"/>
-          <w:numId w:val="1016"/>
-        </w:numPr>
-        <w:pStyle w:val="Compact"/>
-      </w:pPr>
-      <w:r>
-        <w:t xml:space="preserve">Journal of Open Source Software</w:t>
-      </w:r>
-    </w:p>
-    <w:p>
-      <w:pPr>
-        <w:numPr>
-          <w:ilvl w:val="1"/>
-          <w:numId w:val="1016"/>
-        </w:numPr>
-        <w:pStyle w:val="Compact"/>
-      </w:pPr>
-      <w:r>
-        <w:t xml:space="preserve">PLOS ONE</w:t>
-      </w:r>
-    </w:p>
-    <w:p>
-      <w:pPr>
-        <w:numPr>
-          <w:ilvl w:val="1"/>
-          <w:numId w:val="1016"/>
-        </w:numPr>
-        <w:pStyle w:val="Compact"/>
-      </w:pPr>
-      <w:r>
-        <w:t xml:space="preserve">Pediatrics</w:t>
-      </w:r>
-      <w:r>
-        <w:t xml:space="preserve"> </w:t>
-      </w:r>
-    </w:p>
-    <w:p>
-      <w:pPr>
-        <w:numPr>
-          <w:ilvl w:val="1"/>
-          <w:numId w:val="1016"/>
-        </w:numPr>
-        <w:pStyle w:val="Compact"/>
-      </w:pPr>
-      <w:r>
-        <w:t xml:space="preserve">Science of the Total Environment</w:t>
-      </w:r>
-    </w:p>
-    <w:p>
-      <w:pPr>
-        <w:numPr>
-          <w:ilvl w:val="0"/>
-          <w:numId w:val="1015"/>
-        </w:numPr>
-        <w:pStyle w:val="Compact"/>
-      </w:pPr>
-      <w:r>
-        <w:t xml:space="preserve">Grant Reviewer:</w:t>
+        <w:t xml:space="preserve">February 2023: NIH NCI ZCTA1 TCRB-J (M2) R Review Panel</w:t>
+      </w:r>
+    </w:p>
+    <w:p>
+      <w:pPr>
+        <w:numPr>
+          <w:ilvl w:val="0"/>
+          <w:numId w:val="1014"/>
+        </w:numPr>
+        <w:pStyle w:val="Compact"/>
+      </w:pPr>
+      <w:r>
+        <w:t xml:space="preserve">Abstract Reviewer:</w:t>
       </w:r>
     </w:p>
     <w:p>
@@ -6764,7 +6851,7 @@
         <w:pStyle w:val="Compact"/>
       </w:pPr>
       <w:r>
-        <w:t xml:space="preserve">2017: Puerto Rico Science, Technology &amp; Research Trust</w:t>
+        <w:t xml:space="preserve">2018, 2019, 2022: International Societies of Exposure Science</w:t>
       </w:r>
     </w:p>
     <w:p>
@@ -6776,7 +6863,7 @@
         <w:pStyle w:val="Compact"/>
       </w:pPr>
       <w:r>
-        <w:t xml:space="preserve">2018 - 2021: Arnold S. Strauss Fellowship Award, CCHMC</w:t>
+        <w:t xml:space="preserve">2018, 2020, 2022: International Society of Environmental Epidemiology Meeting</w:t>
       </w:r>
     </w:p>
     <w:p>
@@ -6788,7 +6875,7 @@
         <w:pStyle w:val="Compact"/>
       </w:pPr>
       <w:r>
-        <w:t xml:space="preserve">2018 – 2020, 2022: University of Rochester Processes and Methods Grant</w:t>
+        <w:t xml:space="preserve">2021, 2022, 2023: American Medical Informatics Association Clinical Informatics Conference</w:t>
       </w:r>
     </w:p>
     <w:p>
@@ -6796,150 +6883,6 @@
         <w:numPr>
           <w:ilvl w:val="1"/>
           <w:numId w:val="1017"/>
-        </w:numPr>
-        <w:pStyle w:val="Compact"/>
-      </w:pPr>
-      <w:r>
-        <w:t xml:space="preserve">October 2019: NIH SIEE Study Section, Early Career Reviewer</w:t>
-      </w:r>
-    </w:p>
-    <w:p>
-      <w:pPr>
-        <w:numPr>
-          <w:ilvl w:val="1"/>
-          <w:numId w:val="1017"/>
-        </w:numPr>
-        <w:pStyle w:val="Compact"/>
-      </w:pPr>
-      <w:r>
-        <w:t xml:space="preserve">2020: University of Michigan M-LEEaD Center Pilot Projects</w:t>
-      </w:r>
-    </w:p>
-    <w:p>
-      <w:pPr>
-        <w:numPr>
-          <w:ilvl w:val="1"/>
-          <w:numId w:val="1017"/>
-        </w:numPr>
-        <w:pStyle w:val="Compact"/>
-      </w:pPr>
-      <w:r>
-        <w:t xml:space="preserve">2020: Ohio State University CCTS Pilot Projects</w:t>
-      </w:r>
-    </w:p>
-    <w:p>
-      <w:pPr>
-        <w:numPr>
-          <w:ilvl w:val="1"/>
-          <w:numId w:val="1017"/>
-        </w:numPr>
-        <w:pStyle w:val="Compact"/>
-      </w:pPr>
-      <w:r>
-        <w:t xml:space="preserve">2021: University of Louisville CCTS Pilot Translational &amp; Clinical Studies Program</w:t>
-      </w:r>
-    </w:p>
-    <w:p>
-      <w:pPr>
-        <w:numPr>
-          <w:ilvl w:val="1"/>
-          <w:numId w:val="1017"/>
-        </w:numPr>
-        <w:pStyle w:val="Compact"/>
-      </w:pPr>
-      <w:r>
-        <w:t xml:space="preserve">March 2022: NIH NIEHS ZES1 LKB-S (KS) Special Emphasis Panel</w:t>
-      </w:r>
-    </w:p>
-    <w:p>
-      <w:pPr>
-        <w:numPr>
-          <w:ilvl w:val="1"/>
-          <w:numId w:val="1017"/>
-        </w:numPr>
-        <w:pStyle w:val="Compact"/>
-      </w:pPr>
-      <w:r>
-        <w:t xml:space="preserve">March 2022: NIH NIEHS ZES1 LWF-S (K9) Special Emphasis Panel</w:t>
-      </w:r>
-    </w:p>
-    <w:p>
-      <w:pPr>
-        <w:numPr>
-          <w:ilvl w:val="1"/>
-          <w:numId w:val="1017"/>
-        </w:numPr>
-        <w:pStyle w:val="Compact"/>
-      </w:pPr>
-      <w:r>
-        <w:t xml:space="preserve">November 2022: NIH NIEHS ZES1 WL-W (K) Special Emphasis Panel</w:t>
-      </w:r>
-    </w:p>
-    <w:p>
-      <w:pPr>
-        <w:numPr>
-          <w:ilvl w:val="1"/>
-          <w:numId w:val="1017"/>
-        </w:numPr>
-        <w:pStyle w:val="Compact"/>
-      </w:pPr>
-      <w:r>
-        <w:t xml:space="preserve">February 2023: NIH NCI ZCTA1 TCRB-J (M2) R Review Panel</w:t>
-      </w:r>
-    </w:p>
-    <w:p>
-      <w:pPr>
-        <w:numPr>
-          <w:ilvl w:val="0"/>
-          <w:numId w:val="1015"/>
-        </w:numPr>
-        <w:pStyle w:val="Compact"/>
-      </w:pPr>
-      <w:r>
-        <w:t xml:space="preserve">Abstract Reviewer:</w:t>
-      </w:r>
-    </w:p>
-    <w:p>
-      <w:pPr>
-        <w:numPr>
-          <w:ilvl w:val="1"/>
-          <w:numId w:val="1018"/>
-        </w:numPr>
-        <w:pStyle w:val="Compact"/>
-      </w:pPr>
-      <w:r>
-        <w:t xml:space="preserve">2018, 2019, 2022: International Societies of Exposure Science</w:t>
-      </w:r>
-    </w:p>
-    <w:p>
-      <w:pPr>
-        <w:numPr>
-          <w:ilvl w:val="1"/>
-          <w:numId w:val="1018"/>
-        </w:numPr>
-        <w:pStyle w:val="Compact"/>
-      </w:pPr>
-      <w:r>
-        <w:t xml:space="preserve">2018, 2020, 2022: International Society of Environmental Epidemiology Meeting</w:t>
-      </w:r>
-    </w:p>
-    <w:p>
-      <w:pPr>
-        <w:numPr>
-          <w:ilvl w:val="1"/>
-          <w:numId w:val="1018"/>
-        </w:numPr>
-        <w:pStyle w:val="Compact"/>
-      </w:pPr>
-      <w:r>
-        <w:t xml:space="preserve">2021, 2022, 2023: American Medical Informatics Association Clinical Informatics Conference</w:t>
-      </w:r>
-    </w:p>
-    <w:p>
-      <w:pPr>
-        <w:numPr>
-          <w:ilvl w:val="1"/>
-          <w:numId w:val="1018"/>
         </w:numPr>
         <w:pStyle w:val="Compact"/>
       </w:pPr>
@@ -6962,7 +6905,7 @@
       <w:pPr>
         <w:numPr>
           <w:ilvl w:val="0"/>
-          <w:numId w:val="1019"/>
+          <w:numId w:val="1018"/>
         </w:numPr>
         <w:pStyle w:val="Compact"/>
       </w:pPr>
@@ -6974,7 +6917,7 @@
       <w:pPr>
         <w:numPr>
           <w:ilvl w:val="0"/>
-          <w:numId w:val="1019"/>
+          <w:numId w:val="1018"/>
         </w:numPr>
         <w:pStyle w:val="Compact"/>
       </w:pPr>
@@ -7900,7 +7843,34 @@
     <w:abstractNumId w:val="991"/>
   </w:num>
   <w:num w:numId="1005">
-    <w:abstractNumId w:val="991"/>
+    <w:abstractNumId w:val="99411"/>
+    <w:lvlOverride w:ilvl="0">
+      <w:startOverride w:val="1"/>
+    </w:lvlOverride>
+    <w:lvlOverride w:ilvl="1">
+      <w:startOverride w:val="1"/>
+    </w:lvlOverride>
+    <w:lvlOverride w:ilvl="2">
+      <w:startOverride w:val="1"/>
+    </w:lvlOverride>
+    <w:lvlOverride w:ilvl="3">
+      <w:startOverride w:val="1"/>
+    </w:lvlOverride>
+    <w:lvlOverride w:ilvl="4">
+      <w:startOverride w:val="1"/>
+    </w:lvlOverride>
+    <w:lvlOverride w:ilvl="5">
+      <w:startOverride w:val="1"/>
+    </w:lvlOverride>
+    <w:lvlOverride w:ilvl="6">
+      <w:startOverride w:val="1"/>
+    </w:lvlOverride>
+    <w:lvlOverride w:ilvl="7">
+      <w:startOverride w:val="1"/>
+    </w:lvlOverride>
+    <w:lvlOverride w:ilvl="8">
+      <w:startOverride w:val="1"/>
+    </w:lvlOverride>
   </w:num>
   <w:num w:numId="1006">
     <w:abstractNumId w:val="99411"/>
@@ -7963,34 +7933,7 @@
     </w:lvlOverride>
   </w:num>
   <w:num w:numId="1008">
-    <w:abstractNumId w:val="99411"/>
-    <w:lvlOverride w:ilvl="0">
-      <w:startOverride w:val="1"/>
-    </w:lvlOverride>
-    <w:lvlOverride w:ilvl="1">
-      <w:startOverride w:val="1"/>
-    </w:lvlOverride>
-    <w:lvlOverride w:ilvl="2">
-      <w:startOverride w:val="1"/>
-    </w:lvlOverride>
-    <w:lvlOverride w:ilvl="3">
-      <w:startOverride w:val="1"/>
-    </w:lvlOverride>
-    <w:lvlOverride w:ilvl="4">
-      <w:startOverride w:val="1"/>
-    </w:lvlOverride>
-    <w:lvlOverride w:ilvl="5">
-      <w:startOverride w:val="1"/>
-    </w:lvlOverride>
-    <w:lvlOverride w:ilvl="6">
-      <w:startOverride w:val="1"/>
-    </w:lvlOverride>
-    <w:lvlOverride w:ilvl="7">
-      <w:startOverride w:val="1"/>
-    </w:lvlOverride>
-    <w:lvlOverride w:ilvl="8">
-      <w:startOverride w:val="1"/>
-    </w:lvlOverride>
+    <w:abstractNumId w:val="991"/>
   </w:num>
   <w:num w:numId="1009">
     <w:abstractNumId w:val="991"/>
@@ -8020,9 +7963,6 @@
     <w:abstractNumId w:val="991"/>
   </w:num>
   <w:num w:numId="1018">
-    <w:abstractNumId w:val="991"/>
-  </w:num>
-  <w:num w:numId="1019">
     <w:abstractNumId w:val="991"/>
   </w:num>
 </w:numbering>

</xml_diff>

<commit_message>
add NIH biosketch functionality (#7)
</commit_message>
<xml_diff>
--- a/cole-brokamp-cv-peds-format.docx
+++ b/cole-brokamp-cv-peds-format.docx
@@ -238,13 +238,20 @@
         <w:pStyle w:val="FirstParagraph"/>
       </w:pPr>
       <w:r>
-        <w:t xml:space="preserve">Cincinnati Children’s Hospital Medical Center, Cincinnati, Ohio USA</w:t>
+        <w:rPr>
+          <w:bCs/>
+          <w:b/>
+        </w:rPr>
+        <w:t xml:space="preserve">Cincinnati Children’s Hospital Medical Center</w:t>
+      </w:r>
+      <w:r>
+        <w:t xml:space="preserve">, Cincinnati, Ohio USA</w:t>
       </w:r>
       <w:r>
         <w:br/>
       </w:r>
       <w:r>
-        <w:t xml:space="preserve">Postdoctoral Research Fellow, Biostatistics &amp; Epidemiology, 2016 - 2017</w:t>
+        <w:t xml:space="preserve">Postdoctoral Research Fellow, Division of Biostatistics &amp; Epidemiology, 2016 - 2017</w:t>
       </w:r>
       <w:r>
         <w:br/>
@@ -258,13 +265,26 @@
         <w:pStyle w:val="BodyText"/>
       </w:pPr>
       <w:r>
-        <w:t xml:space="preserve">University of Cincinnati, Cincinnati, Ohio USA</w:t>
-      </w:r>
-      <w:r>
-        <w:t xml:space="preserve"> </w:t>
-      </w:r>
-      <w:r>
-        <w:t xml:space="preserve">Ph.D., Biostatistics and Bioinformatics, 2016</w:t>
+        <w:rPr>
+          <w:bCs/>
+          <w:b/>
+        </w:rPr>
+        <w:t xml:space="preserve">University of Cincinnati College of Medicine</w:t>
+      </w:r>
+      <w:r>
+        <w:t xml:space="preserve">, Cincinnati, Ohio USA</w:t>
+      </w:r>
+      <w:r>
+        <w:t xml:space="preserve"> </w:t>
+      </w:r>
+      <w:r>
+        <w:t xml:space="preserve">Ph.D., Department of Environmental Health, Division of Biostatistics and Bioinformatics, 2016</w:t>
+      </w:r>
+      <w:r>
+        <w:t xml:space="preserve"> </w:t>
+      </w:r>
+      <w:r>
+        <w:t xml:space="preserve">Advisor: Dr. M.B. Rao</w:t>
       </w:r>
     </w:p>
     <w:p>
@@ -272,7 +292,14 @@
         <w:pStyle w:val="BodyText"/>
       </w:pPr>
       <w:r>
-        <w:t xml:space="preserve">University of Cincinnati, Cincinnati, Ohio USA</w:t>
+        <w:rPr>
+          <w:bCs/>
+          <w:b/>
+        </w:rPr>
+        <w:t xml:space="preserve">University of Cincinnati</w:t>
+      </w:r>
+      <w:r>
+        <w:t xml:space="preserve">, Cincinnati, Ohio USA</w:t>
       </w:r>
       <w:r>
         <w:t xml:space="preserve"> </w:t>
@@ -730,90 +757,6 @@
         <w:t xml:space="preserve">Awards and Honors</w:t>
       </w:r>
     </w:p>
-    <w:p>
-      <w:pPr>
-        <w:numPr>
-          <w:ilvl w:val="0"/>
-          <w:numId w:val="1005"/>
-        </w:numPr>
-        <w:pStyle w:val="Compact"/>
-      </w:pPr>
-      <w:r>
-        <w:t xml:space="preserve">2020: CCHMC Division of Biostatistics &amp; Epidemiology Top Research Achievement</w:t>
-      </w:r>
-    </w:p>
-    <w:p>
-      <w:pPr>
-        <w:numPr>
-          <w:ilvl w:val="0"/>
-          <w:numId w:val="1005"/>
-        </w:numPr>
-        <w:pStyle w:val="Compact"/>
-      </w:pPr>
-      <w:r>
-        <w:t xml:space="preserve">2020: CCHMC Division of Biostatistics &amp; Epidemiology Top Publication</w:t>
-      </w:r>
-    </w:p>
-    <w:p>
-      <w:pPr>
-        <w:numPr>
-          <w:ilvl w:val="0"/>
-          <w:numId w:val="1005"/>
-        </w:numPr>
-        <w:pStyle w:val="Compact"/>
-      </w:pPr>
-      <w:r>
-        <w:t xml:space="preserve">2017: CCHMC Division of Biostatistics &amp; Epidemiology Top Research Achievement</w:t>
-      </w:r>
-    </w:p>
-    <w:p>
-      <w:pPr>
-        <w:numPr>
-          <w:ilvl w:val="0"/>
-          <w:numId w:val="1005"/>
-        </w:numPr>
-        <w:pStyle w:val="Compact"/>
-      </w:pPr>
-      <w:r>
-        <w:t xml:space="preserve">2017: CCHMC Division of Biostatistics &amp; Epidemiology Top Publication</w:t>
-      </w:r>
-    </w:p>
-    <w:p>
-      <w:pPr>
-        <w:numPr>
-          <w:ilvl w:val="0"/>
-          <w:numId w:val="1005"/>
-        </w:numPr>
-        <w:pStyle w:val="Compact"/>
-      </w:pPr>
-      <w:r>
-        <w:t xml:space="preserve">2016: CCHMC Division of Biostatistics &amp; Epidemiology Travel Award</w:t>
-      </w:r>
-    </w:p>
-    <w:p>
-      <w:pPr>
-        <w:numPr>
-          <w:ilvl w:val="0"/>
-          <w:numId w:val="1005"/>
-        </w:numPr>
-        <w:pStyle w:val="Compact"/>
-      </w:pPr>
-      <w:r>
-        <w:t xml:space="preserve">2016: CCHMC Arnold W. Strauss Fellowship Award</w:t>
-      </w:r>
-    </w:p>
-    <w:p>
-      <w:pPr>
-        <w:numPr>
-          <w:ilvl w:val="0"/>
-          <w:numId w:val="1005"/>
-        </w:numPr>
-        <w:pStyle w:val="Compact"/>
-      </w:pPr>
-      <w:r>
-        <w:t xml:space="preserve">2015: Choose Ohio First Scholarship Recipient</w:t>
-      </w:r>
-    </w:p>
     <w:bookmarkEnd w:id="29"/>
     <w:bookmarkStart w:id="39" w:name="research-and-scholarly-activities"/>
     <w:p>
@@ -894,7 +837,7 @@
       <w:pPr>
         <w:numPr>
           <w:ilvl w:val="0"/>
-          <w:numId w:val="1006"/>
+          <w:numId w:val="1005"/>
         </w:numPr>
         <w:pStyle w:val="Compact"/>
       </w:pPr>
@@ -932,7 +875,7 @@
       <w:pPr>
         <w:numPr>
           <w:ilvl w:val="0"/>
-          <w:numId w:val="1006"/>
+          <w:numId w:val="1005"/>
         </w:numPr>
         <w:pStyle w:val="Compact"/>
       </w:pPr>
@@ -970,7 +913,7 @@
       <w:pPr>
         <w:numPr>
           <w:ilvl w:val="0"/>
-          <w:numId w:val="1006"/>
+          <w:numId w:val="1005"/>
         </w:numPr>
         <w:pStyle w:val="Compact"/>
       </w:pPr>
@@ -1002,7 +945,7 @@
       <w:pPr>
         <w:numPr>
           <w:ilvl w:val="0"/>
-          <w:numId w:val="1006"/>
+          <w:numId w:val="1005"/>
         </w:numPr>
         <w:pStyle w:val="Compact"/>
       </w:pPr>
@@ -1034,7 +977,7 @@
       <w:pPr>
         <w:numPr>
           <w:ilvl w:val="0"/>
-          <w:numId w:val="1006"/>
+          <w:numId w:val="1005"/>
         </w:numPr>
         <w:pStyle w:val="Compact"/>
       </w:pPr>
@@ -1072,7 +1015,7 @@
       <w:pPr>
         <w:numPr>
           <w:ilvl w:val="0"/>
-          <w:numId w:val="1006"/>
+          <w:numId w:val="1005"/>
         </w:numPr>
         <w:pStyle w:val="Compact"/>
       </w:pPr>
@@ -1110,7 +1053,7 @@
       <w:pPr>
         <w:numPr>
           <w:ilvl w:val="0"/>
-          <w:numId w:val="1006"/>
+          <w:numId w:val="1005"/>
         </w:numPr>
         <w:pStyle w:val="Compact"/>
       </w:pPr>
@@ -1148,7 +1091,7 @@
       <w:pPr>
         <w:numPr>
           <w:ilvl w:val="0"/>
-          <w:numId w:val="1006"/>
+          <w:numId w:val="1005"/>
         </w:numPr>
         <w:pStyle w:val="Compact"/>
       </w:pPr>
@@ -1186,7 +1129,7 @@
       <w:pPr>
         <w:numPr>
           <w:ilvl w:val="0"/>
-          <w:numId w:val="1006"/>
+          <w:numId w:val="1005"/>
         </w:numPr>
         <w:pStyle w:val="Compact"/>
       </w:pPr>
@@ -1218,7 +1161,7 @@
       <w:pPr>
         <w:numPr>
           <w:ilvl w:val="0"/>
-          <w:numId w:val="1006"/>
+          <w:numId w:val="1005"/>
         </w:numPr>
         <w:pStyle w:val="Compact"/>
       </w:pPr>
@@ -1256,7 +1199,7 @@
       <w:pPr>
         <w:numPr>
           <w:ilvl w:val="0"/>
-          <w:numId w:val="1006"/>
+          <w:numId w:val="1005"/>
         </w:numPr>
         <w:pStyle w:val="Compact"/>
       </w:pPr>
@@ -1294,7 +1237,7 @@
       <w:pPr>
         <w:numPr>
           <w:ilvl w:val="0"/>
-          <w:numId w:val="1006"/>
+          <w:numId w:val="1005"/>
         </w:numPr>
         <w:pStyle w:val="Compact"/>
       </w:pPr>
@@ -1326,7 +1269,7 @@
       <w:pPr>
         <w:numPr>
           <w:ilvl w:val="0"/>
-          <w:numId w:val="1006"/>
+          <w:numId w:val="1005"/>
         </w:numPr>
         <w:pStyle w:val="Compact"/>
       </w:pPr>
@@ -1364,7 +1307,7 @@
       <w:pPr>
         <w:numPr>
           <w:ilvl w:val="0"/>
-          <w:numId w:val="1006"/>
+          <w:numId w:val="1005"/>
         </w:numPr>
         <w:pStyle w:val="Compact"/>
       </w:pPr>
@@ -1402,7 +1345,7 @@
       <w:pPr>
         <w:numPr>
           <w:ilvl w:val="0"/>
-          <w:numId w:val="1006"/>
+          <w:numId w:val="1005"/>
         </w:numPr>
         <w:pStyle w:val="Compact"/>
       </w:pPr>
@@ -1434,7 +1377,7 @@
       <w:pPr>
         <w:numPr>
           <w:ilvl w:val="0"/>
-          <w:numId w:val="1006"/>
+          <w:numId w:val="1005"/>
         </w:numPr>
         <w:pStyle w:val="Compact"/>
       </w:pPr>
@@ -1472,7 +1415,7 @@
       <w:pPr>
         <w:numPr>
           <w:ilvl w:val="0"/>
-          <w:numId w:val="1006"/>
+          <w:numId w:val="1005"/>
         </w:numPr>
         <w:pStyle w:val="Compact"/>
       </w:pPr>
@@ -1510,7 +1453,7 @@
       <w:pPr>
         <w:numPr>
           <w:ilvl w:val="0"/>
-          <w:numId w:val="1006"/>
+          <w:numId w:val="1005"/>
         </w:numPr>
         <w:pStyle w:val="Compact"/>
       </w:pPr>
@@ -1542,7 +1485,7 @@
       <w:pPr>
         <w:numPr>
           <w:ilvl w:val="0"/>
-          <w:numId w:val="1006"/>
+          <w:numId w:val="1005"/>
         </w:numPr>
         <w:pStyle w:val="Compact"/>
       </w:pPr>
@@ -1574,7 +1517,7 @@
       <w:pPr>
         <w:numPr>
           <w:ilvl w:val="0"/>
-          <w:numId w:val="1006"/>
+          <w:numId w:val="1005"/>
         </w:numPr>
         <w:pStyle w:val="Compact"/>
       </w:pPr>
@@ -1612,7 +1555,7 @@
       <w:pPr>
         <w:numPr>
           <w:ilvl w:val="0"/>
-          <w:numId w:val="1006"/>
+          <w:numId w:val="1005"/>
         </w:numPr>
         <w:pStyle w:val="Compact"/>
       </w:pPr>
@@ -1650,7 +1593,7 @@
       <w:pPr>
         <w:numPr>
           <w:ilvl w:val="0"/>
-          <w:numId w:val="1006"/>
+          <w:numId w:val="1005"/>
         </w:numPr>
         <w:pStyle w:val="Compact"/>
       </w:pPr>
@@ -1688,7 +1631,7 @@
       <w:pPr>
         <w:numPr>
           <w:ilvl w:val="0"/>
-          <w:numId w:val="1006"/>
+          <w:numId w:val="1005"/>
         </w:numPr>
         <w:pStyle w:val="Compact"/>
       </w:pPr>
@@ -1720,7 +1663,7 @@
       <w:pPr>
         <w:numPr>
           <w:ilvl w:val="0"/>
-          <w:numId w:val="1006"/>
+          <w:numId w:val="1005"/>
         </w:numPr>
         <w:pStyle w:val="Compact"/>
       </w:pPr>
@@ -1758,7 +1701,7 @@
       <w:pPr>
         <w:numPr>
           <w:ilvl w:val="0"/>
-          <w:numId w:val="1006"/>
+          <w:numId w:val="1005"/>
         </w:numPr>
         <w:pStyle w:val="Compact"/>
       </w:pPr>
@@ -1796,7 +1739,7 @@
       <w:pPr>
         <w:numPr>
           <w:ilvl w:val="0"/>
-          <w:numId w:val="1006"/>
+          <w:numId w:val="1005"/>
         </w:numPr>
         <w:pStyle w:val="Compact"/>
       </w:pPr>
@@ -1828,7 +1771,7 @@
       <w:pPr>
         <w:numPr>
           <w:ilvl w:val="0"/>
-          <w:numId w:val="1006"/>
+          <w:numId w:val="1005"/>
         </w:numPr>
         <w:pStyle w:val="Compact"/>
       </w:pPr>
@@ -1866,7 +1809,7 @@
       <w:pPr>
         <w:numPr>
           <w:ilvl w:val="0"/>
-          <w:numId w:val="1006"/>
+          <w:numId w:val="1005"/>
         </w:numPr>
         <w:pStyle w:val="Compact"/>
       </w:pPr>
@@ -1898,7 +1841,7 @@
       <w:pPr>
         <w:numPr>
           <w:ilvl w:val="0"/>
-          <w:numId w:val="1006"/>
+          <w:numId w:val="1005"/>
         </w:numPr>
         <w:pStyle w:val="Compact"/>
       </w:pPr>
@@ -1936,7 +1879,7 @@
       <w:pPr>
         <w:numPr>
           <w:ilvl w:val="0"/>
-          <w:numId w:val="1006"/>
+          <w:numId w:val="1005"/>
         </w:numPr>
         <w:pStyle w:val="Compact"/>
       </w:pPr>
@@ -1974,7 +1917,7 @@
       <w:pPr>
         <w:numPr>
           <w:ilvl w:val="0"/>
-          <w:numId w:val="1006"/>
+          <w:numId w:val="1005"/>
         </w:numPr>
         <w:pStyle w:val="Compact"/>
       </w:pPr>
@@ -2006,7 +1949,7 @@
       <w:pPr>
         <w:numPr>
           <w:ilvl w:val="0"/>
-          <w:numId w:val="1006"/>
+          <w:numId w:val="1005"/>
         </w:numPr>
         <w:pStyle w:val="Compact"/>
       </w:pPr>
@@ -2044,7 +1987,7 @@
       <w:pPr>
         <w:numPr>
           <w:ilvl w:val="0"/>
-          <w:numId w:val="1006"/>
+          <w:numId w:val="1005"/>
         </w:numPr>
         <w:pStyle w:val="Compact"/>
       </w:pPr>
@@ -2076,7 +2019,7 @@
       <w:pPr>
         <w:numPr>
           <w:ilvl w:val="0"/>
-          <w:numId w:val="1006"/>
+          <w:numId w:val="1005"/>
         </w:numPr>
         <w:pStyle w:val="Compact"/>
       </w:pPr>
@@ -2114,7 +2057,7 @@
       <w:pPr>
         <w:numPr>
           <w:ilvl w:val="0"/>
-          <w:numId w:val="1006"/>
+          <w:numId w:val="1005"/>
         </w:numPr>
         <w:pStyle w:val="Compact"/>
       </w:pPr>
@@ -2152,7 +2095,7 @@
       <w:pPr>
         <w:numPr>
           <w:ilvl w:val="0"/>
-          <w:numId w:val="1006"/>
+          <w:numId w:val="1005"/>
         </w:numPr>
         <w:pStyle w:val="Compact"/>
       </w:pPr>
@@ -2190,7 +2133,7 @@
       <w:pPr>
         <w:numPr>
           <w:ilvl w:val="0"/>
-          <w:numId w:val="1006"/>
+          <w:numId w:val="1005"/>
         </w:numPr>
         <w:pStyle w:val="Compact"/>
       </w:pPr>
@@ -2228,7 +2171,7 @@
       <w:pPr>
         <w:numPr>
           <w:ilvl w:val="0"/>
-          <w:numId w:val="1006"/>
+          <w:numId w:val="1005"/>
         </w:numPr>
         <w:pStyle w:val="Compact"/>
       </w:pPr>
@@ -2266,7 +2209,7 @@
       <w:pPr>
         <w:numPr>
           <w:ilvl w:val="0"/>
-          <w:numId w:val="1006"/>
+          <w:numId w:val="1005"/>
         </w:numPr>
         <w:pStyle w:val="Compact"/>
       </w:pPr>
@@ -2304,7 +2247,7 @@
       <w:pPr>
         <w:numPr>
           <w:ilvl w:val="0"/>
-          <w:numId w:val="1006"/>
+          <w:numId w:val="1005"/>
         </w:numPr>
         <w:pStyle w:val="Compact"/>
       </w:pPr>
@@ -2342,7 +2285,7 @@
       <w:pPr>
         <w:numPr>
           <w:ilvl w:val="0"/>
-          <w:numId w:val="1006"/>
+          <w:numId w:val="1005"/>
         </w:numPr>
         <w:pStyle w:val="Compact"/>
       </w:pPr>
@@ -2380,7 +2323,7 @@
       <w:pPr>
         <w:numPr>
           <w:ilvl w:val="0"/>
-          <w:numId w:val="1006"/>
+          <w:numId w:val="1005"/>
         </w:numPr>
         <w:pStyle w:val="Compact"/>
       </w:pPr>
@@ -2418,7 +2361,7 @@
       <w:pPr>
         <w:numPr>
           <w:ilvl w:val="0"/>
-          <w:numId w:val="1006"/>
+          <w:numId w:val="1005"/>
         </w:numPr>
         <w:pStyle w:val="Compact"/>
       </w:pPr>
@@ -2456,7 +2399,7 @@
       <w:pPr>
         <w:numPr>
           <w:ilvl w:val="0"/>
-          <w:numId w:val="1006"/>
+          <w:numId w:val="1005"/>
         </w:numPr>
         <w:pStyle w:val="Compact"/>
       </w:pPr>
@@ -2494,7 +2437,7 @@
       <w:pPr>
         <w:numPr>
           <w:ilvl w:val="0"/>
-          <w:numId w:val="1006"/>
+          <w:numId w:val="1005"/>
         </w:numPr>
         <w:pStyle w:val="Compact"/>
       </w:pPr>
@@ -2532,7 +2475,7 @@
       <w:pPr>
         <w:numPr>
           <w:ilvl w:val="0"/>
-          <w:numId w:val="1006"/>
+          <w:numId w:val="1005"/>
         </w:numPr>
         <w:pStyle w:val="Compact"/>
       </w:pPr>
@@ -2570,7 +2513,7 @@
       <w:pPr>
         <w:numPr>
           <w:ilvl w:val="0"/>
-          <w:numId w:val="1006"/>
+          <w:numId w:val="1005"/>
         </w:numPr>
         <w:pStyle w:val="Compact"/>
       </w:pPr>
@@ -2608,7 +2551,7 @@
       <w:pPr>
         <w:numPr>
           <w:ilvl w:val="0"/>
-          <w:numId w:val="1006"/>
+          <w:numId w:val="1005"/>
         </w:numPr>
         <w:pStyle w:val="Compact"/>
       </w:pPr>
@@ -2646,7 +2589,7 @@
       <w:pPr>
         <w:numPr>
           <w:ilvl w:val="0"/>
-          <w:numId w:val="1006"/>
+          <w:numId w:val="1005"/>
         </w:numPr>
         <w:pStyle w:val="Compact"/>
       </w:pPr>
@@ -2684,7 +2627,7 @@
       <w:pPr>
         <w:numPr>
           <w:ilvl w:val="0"/>
-          <w:numId w:val="1006"/>
+          <w:numId w:val="1005"/>
         </w:numPr>
         <w:pStyle w:val="Compact"/>
       </w:pPr>
@@ -2722,7 +2665,7 @@
       <w:pPr>
         <w:numPr>
           <w:ilvl w:val="0"/>
-          <w:numId w:val="1006"/>
+          <w:numId w:val="1005"/>
         </w:numPr>
         <w:pStyle w:val="Compact"/>
       </w:pPr>
@@ -2760,7 +2703,7 @@
       <w:pPr>
         <w:numPr>
           <w:ilvl w:val="0"/>
-          <w:numId w:val="1006"/>
+          <w:numId w:val="1005"/>
         </w:numPr>
         <w:pStyle w:val="Compact"/>
       </w:pPr>
@@ -2798,7 +2741,7 @@
       <w:pPr>
         <w:numPr>
           <w:ilvl w:val="0"/>
-          <w:numId w:val="1006"/>
+          <w:numId w:val="1005"/>
         </w:numPr>
         <w:pStyle w:val="Compact"/>
       </w:pPr>
@@ -2836,7 +2779,7 @@
       <w:pPr>
         <w:numPr>
           <w:ilvl w:val="0"/>
-          <w:numId w:val="1006"/>
+          <w:numId w:val="1005"/>
         </w:numPr>
         <w:pStyle w:val="Compact"/>
       </w:pPr>
@@ -2874,7 +2817,7 @@
       <w:pPr>
         <w:numPr>
           <w:ilvl w:val="0"/>
-          <w:numId w:val="1006"/>
+          <w:numId w:val="1005"/>
         </w:numPr>
         <w:pStyle w:val="Compact"/>
       </w:pPr>
@@ -2912,7 +2855,7 @@
       <w:pPr>
         <w:numPr>
           <w:ilvl w:val="0"/>
-          <w:numId w:val="1006"/>
+          <w:numId w:val="1005"/>
         </w:numPr>
         <w:pStyle w:val="Compact"/>
       </w:pPr>
@@ -2950,7 +2893,7 @@
       <w:pPr>
         <w:numPr>
           <w:ilvl w:val="0"/>
-          <w:numId w:val="1006"/>
+          <w:numId w:val="1005"/>
         </w:numPr>
         <w:pStyle w:val="Compact"/>
       </w:pPr>
@@ -2988,7 +2931,7 @@
       <w:pPr>
         <w:numPr>
           <w:ilvl w:val="0"/>
-          <w:numId w:val="1006"/>
+          <w:numId w:val="1005"/>
         </w:numPr>
         <w:pStyle w:val="Compact"/>
       </w:pPr>
@@ -3026,7 +2969,7 @@
       <w:pPr>
         <w:numPr>
           <w:ilvl w:val="0"/>
-          <w:numId w:val="1006"/>
+          <w:numId w:val="1005"/>
         </w:numPr>
         <w:pStyle w:val="Compact"/>
       </w:pPr>
@@ -3064,7 +3007,7 @@
       <w:pPr>
         <w:numPr>
           <w:ilvl w:val="0"/>
-          <w:numId w:val="1006"/>
+          <w:numId w:val="1005"/>
         </w:numPr>
         <w:pStyle w:val="Compact"/>
       </w:pPr>
@@ -3096,7 +3039,7 @@
       <w:pPr>
         <w:numPr>
           <w:ilvl w:val="0"/>
-          <w:numId w:val="1006"/>
+          <w:numId w:val="1005"/>
         </w:numPr>
         <w:pStyle w:val="Compact"/>
       </w:pPr>
@@ -3134,7 +3077,7 @@
       <w:pPr>
         <w:numPr>
           <w:ilvl w:val="0"/>
-          <w:numId w:val="1006"/>
+          <w:numId w:val="1005"/>
         </w:numPr>
         <w:pStyle w:val="Compact"/>
       </w:pPr>
@@ -3152,7 +3095,7 @@
         <w:t xml:space="preserve">Cole Brokamp</w:t>
       </w:r>
       <w:r>
-        <w:t xml:space="preserve">, Sivaraman Balachandran. Clustering and Regression-Based Analysis of PM2. 5 Sensitivity to Meteorology in Cincinnati, Ohio.</w:t>
+        <w:t xml:space="preserve">, Sivaraman Balachandran. Clustering and Regression-Based Analysis of PM2.5 Sensitivity to Meteorology in Cincinnati, Ohio.</w:t>
       </w:r>
       <w:r>
         <w:t xml:space="preserve"> </w:t>
@@ -3172,7 +3115,7 @@
       <w:pPr>
         <w:numPr>
           <w:ilvl w:val="0"/>
-          <w:numId w:val="1006"/>
+          <w:numId w:val="1005"/>
         </w:numPr>
         <w:pStyle w:val="Compact"/>
       </w:pPr>
@@ -3210,7 +3153,7 @@
       <w:pPr>
         <w:numPr>
           <w:ilvl w:val="0"/>
-          <w:numId w:val="1006"/>
+          <w:numId w:val="1005"/>
         </w:numPr>
         <w:pStyle w:val="Compact"/>
       </w:pPr>
@@ -3248,7 +3191,7 @@
       <w:pPr>
         <w:numPr>
           <w:ilvl w:val="0"/>
-          <w:numId w:val="1006"/>
+          <w:numId w:val="1005"/>
         </w:numPr>
         <w:pStyle w:val="Compact"/>
       </w:pPr>
@@ -3286,7 +3229,7 @@
       <w:pPr>
         <w:numPr>
           <w:ilvl w:val="0"/>
-          <w:numId w:val="1006"/>
+          <w:numId w:val="1005"/>
         </w:numPr>
         <w:pStyle w:val="Compact"/>
       </w:pPr>
@@ -3324,7 +3267,7 @@
       <w:pPr>
         <w:numPr>
           <w:ilvl w:val="0"/>
-          <w:numId w:val="1006"/>
+          <w:numId w:val="1005"/>
         </w:numPr>
         <w:pStyle w:val="Compact"/>
       </w:pPr>
@@ -3362,7 +3305,7 @@
       <w:pPr>
         <w:numPr>
           <w:ilvl w:val="0"/>
-          <w:numId w:val="1006"/>
+          <w:numId w:val="1005"/>
         </w:numPr>
         <w:pStyle w:val="Compact"/>
       </w:pPr>
@@ -3400,7 +3343,7 @@
       <w:pPr>
         <w:numPr>
           <w:ilvl w:val="0"/>
-          <w:numId w:val="1006"/>
+          <w:numId w:val="1005"/>
         </w:numPr>
         <w:pStyle w:val="Compact"/>
       </w:pPr>
@@ -3438,7 +3381,7 @@
       <w:pPr>
         <w:numPr>
           <w:ilvl w:val="0"/>
-          <w:numId w:val="1006"/>
+          <w:numId w:val="1005"/>
         </w:numPr>
         <w:pStyle w:val="Compact"/>
       </w:pPr>
@@ -3476,7 +3419,7 @@
       <w:pPr>
         <w:numPr>
           <w:ilvl w:val="0"/>
-          <w:numId w:val="1006"/>
+          <w:numId w:val="1005"/>
         </w:numPr>
         <w:pStyle w:val="Compact"/>
       </w:pPr>
@@ -3514,7 +3457,7 @@
       <w:pPr>
         <w:numPr>
           <w:ilvl w:val="0"/>
-          <w:numId w:val="1006"/>
+          <w:numId w:val="1005"/>
         </w:numPr>
         <w:pStyle w:val="Compact"/>
       </w:pPr>
@@ -3552,7 +3495,7 @@
       <w:pPr>
         <w:numPr>
           <w:ilvl w:val="0"/>
-          <w:numId w:val="1006"/>
+          <w:numId w:val="1005"/>
         </w:numPr>
         <w:pStyle w:val="Compact"/>
       </w:pPr>
@@ -3590,7 +3533,7 @@
       <w:pPr>
         <w:numPr>
           <w:ilvl w:val="0"/>
-          <w:numId w:val="1006"/>
+          <w:numId w:val="1005"/>
         </w:numPr>
         <w:pStyle w:val="Compact"/>
       </w:pPr>
@@ -3628,7 +3571,7 @@
       <w:pPr>
         <w:numPr>
           <w:ilvl w:val="0"/>
-          <w:numId w:val="1006"/>
+          <w:numId w:val="1005"/>
         </w:numPr>
         <w:pStyle w:val="Compact"/>
       </w:pPr>
@@ -3666,7 +3609,7 @@
       <w:pPr>
         <w:numPr>
           <w:ilvl w:val="0"/>
-          <w:numId w:val="1006"/>
+          <w:numId w:val="1005"/>
         </w:numPr>
         <w:pStyle w:val="Compact"/>
       </w:pPr>
@@ -3704,7 +3647,7 @@
       <w:pPr>
         <w:numPr>
           <w:ilvl w:val="0"/>
-          <w:numId w:val="1006"/>
+          <w:numId w:val="1005"/>
         </w:numPr>
         <w:pStyle w:val="Compact"/>
       </w:pPr>
@@ -3742,7 +3685,7 @@
       <w:pPr>
         <w:numPr>
           <w:ilvl w:val="0"/>
-          <w:numId w:val="1006"/>
+          <w:numId w:val="1005"/>
         </w:numPr>
         <w:pStyle w:val="Compact"/>
       </w:pPr>
@@ -3771,6 +3714,44 @@
           <w:i/>
         </w:rPr>
         <w:t xml:space="preserve">Journal of Clinical and Translational Science</w:t>
+      </w:r>
+      <w:r>
+        <w:t xml:space="preserve">. In Press. 2023.</w:t>
+      </w:r>
+    </w:p>
+    <w:p>
+      <w:pPr>
+        <w:numPr>
+          <w:ilvl w:val="0"/>
+          <w:numId w:val="1005"/>
+        </w:numPr>
+        <w:pStyle w:val="Compact"/>
+      </w:pPr>
+      <w:r>
+        <w:t xml:space="preserve">Nidhi Iyanna, Kimberly Yolton, Grace LeMasters, Bruce P Lanphear, Kim M Cecil, Joel Schwartz,</w:t>
+      </w:r>
+      <w:r>
+        <w:t xml:space="preserve"> </w:t>
+      </w:r>
+      <w:r>
+        <w:rPr>
+          <w:bCs/>
+          <w:b/>
+        </w:rPr>
+        <w:t xml:space="preserve">Cole Brokamp</w:t>
+      </w:r>
+      <w:r>
+        <w:t xml:space="preserve">, Erika Rasnick, Yingying Xu, Melinda C. MacDougall, Patrick Ryan. Air Pollution Exposure and Social Responsiveness in Childhood: The Cincinnati Combined Childhood Cohorts.</w:t>
+      </w:r>
+      <w:r>
+        <w:t xml:space="preserve"> </w:t>
+      </w:r>
+      <w:r>
+        <w:rPr>
+          <w:iCs/>
+          <w:i/>
+        </w:rPr>
+        <w:t xml:space="preserve">International Journal of Hygiene and Environmental Health</w:t>
       </w:r>
       <w:r>
         <w:t xml:space="preserve">. In Press. 2023.</w:t>
@@ -3798,7 +3779,7 @@
       <w:pPr>
         <w:numPr>
           <w:ilvl w:val="0"/>
-          <w:numId w:val="1007"/>
+          <w:numId w:val="1006"/>
         </w:numPr>
       </w:pPr>
       <w:r>
@@ -3828,7 +3809,7 @@
       <w:pPr>
         <w:numPr>
           <w:ilvl w:val="0"/>
-          <w:numId w:val="1007"/>
+          <w:numId w:val="1006"/>
         </w:numPr>
       </w:pPr>
       <w:r>
@@ -3858,7 +3839,7 @@
       <w:pPr>
         <w:numPr>
           <w:ilvl w:val="0"/>
-          <w:numId w:val="1007"/>
+          <w:numId w:val="1006"/>
         </w:numPr>
       </w:pPr>
       <w:r>
@@ -3900,7 +3881,7 @@
       <w:pPr>
         <w:numPr>
           <w:ilvl w:val="0"/>
-          <w:numId w:val="1007"/>
+          <w:numId w:val="1006"/>
         </w:numPr>
       </w:pPr>
       <w:r>
@@ -3936,7 +3917,7 @@
       <w:pPr>
         <w:numPr>
           <w:ilvl w:val="0"/>
-          <w:numId w:val="1007"/>
+          <w:numId w:val="1006"/>
         </w:numPr>
       </w:pPr>
       <w:r>
@@ -3966,7 +3947,7 @@
       <w:pPr>
         <w:numPr>
           <w:ilvl w:val="0"/>
-          <w:numId w:val="1007"/>
+          <w:numId w:val="1006"/>
         </w:numPr>
       </w:pPr>
       <w:r>
@@ -3996,7 +3977,7 @@
       <w:pPr>
         <w:numPr>
           <w:ilvl w:val="0"/>
-          <w:numId w:val="1007"/>
+          <w:numId w:val="1006"/>
         </w:numPr>
       </w:pPr>
       <w:r>
@@ -4043,7 +4024,7 @@
       <w:pPr>
         <w:numPr>
           <w:ilvl w:val="0"/>
-          <w:numId w:val="1008"/>
+          <w:numId w:val="1007"/>
         </w:numPr>
         <w:pStyle w:val="Compact"/>
       </w:pPr>
@@ -5873,7 +5854,7 @@
       <w:pPr>
         <w:numPr>
           <w:ilvl w:val="0"/>
-          <w:numId w:val="1009"/>
+          <w:numId w:val="1008"/>
         </w:numPr>
         <w:pStyle w:val="Compact"/>
       </w:pPr>
@@ -5885,7 +5866,7 @@
       <w:pPr>
         <w:numPr>
           <w:ilvl w:val="0"/>
-          <w:numId w:val="1009"/>
+          <w:numId w:val="1008"/>
         </w:numPr>
         <w:pStyle w:val="Compact"/>
       </w:pPr>
@@ -5897,7 +5878,7 @@
       <w:pPr>
         <w:numPr>
           <w:ilvl w:val="0"/>
-          <w:numId w:val="1009"/>
+          <w:numId w:val="1008"/>
         </w:numPr>
         <w:pStyle w:val="Compact"/>
       </w:pPr>
@@ -5919,7 +5900,7 @@
       <w:pPr>
         <w:numPr>
           <w:ilvl w:val="0"/>
-          <w:numId w:val="1010"/>
+          <w:numId w:val="1009"/>
         </w:numPr>
         <w:pStyle w:val="Compact"/>
       </w:pPr>
@@ -5931,7 +5912,7 @@
       <w:pPr>
         <w:numPr>
           <w:ilvl w:val="0"/>
-          <w:numId w:val="1010"/>
+          <w:numId w:val="1009"/>
         </w:numPr>
         <w:pStyle w:val="Compact"/>
       </w:pPr>
@@ -5943,7 +5924,7 @@
       <w:pPr>
         <w:numPr>
           <w:ilvl w:val="0"/>
-          <w:numId w:val="1010"/>
+          <w:numId w:val="1009"/>
         </w:numPr>
         <w:pStyle w:val="Compact"/>
       </w:pPr>
@@ -5955,7 +5936,7 @@
       <w:pPr>
         <w:numPr>
           <w:ilvl w:val="0"/>
-          <w:numId w:val="1010"/>
+          <w:numId w:val="1009"/>
         </w:numPr>
         <w:pStyle w:val="Compact"/>
       </w:pPr>
@@ -5977,7 +5958,7 @@
       <w:pPr>
         <w:numPr>
           <w:ilvl w:val="0"/>
-          <w:numId w:val="1011"/>
+          <w:numId w:val="1010"/>
         </w:numPr>
         <w:pStyle w:val="Compact"/>
       </w:pPr>
@@ -5989,7 +5970,7 @@
       <w:pPr>
         <w:numPr>
           <w:ilvl w:val="0"/>
-          <w:numId w:val="1011"/>
+          <w:numId w:val="1010"/>
         </w:numPr>
         <w:pStyle w:val="Compact"/>
       </w:pPr>
@@ -6001,7 +5982,7 @@
       <w:pPr>
         <w:numPr>
           <w:ilvl w:val="0"/>
-          <w:numId w:val="1011"/>
+          <w:numId w:val="1010"/>
         </w:numPr>
         <w:pStyle w:val="Compact"/>
       </w:pPr>
@@ -6013,7 +5994,7 @@
       <w:pPr>
         <w:numPr>
           <w:ilvl w:val="0"/>
-          <w:numId w:val="1011"/>
+          <w:numId w:val="1010"/>
         </w:numPr>
         <w:pStyle w:val="Compact"/>
       </w:pPr>
@@ -6025,7 +6006,7 @@
       <w:pPr>
         <w:numPr>
           <w:ilvl w:val="0"/>
-          <w:numId w:val="1011"/>
+          <w:numId w:val="1010"/>
         </w:numPr>
         <w:pStyle w:val="Compact"/>
       </w:pPr>
@@ -6037,7 +6018,7 @@
       <w:pPr>
         <w:numPr>
           <w:ilvl w:val="0"/>
-          <w:numId w:val="1011"/>
+          <w:numId w:val="1010"/>
         </w:numPr>
         <w:pStyle w:val="Compact"/>
       </w:pPr>
@@ -6049,7 +6030,7 @@
       <w:pPr>
         <w:numPr>
           <w:ilvl w:val="0"/>
-          <w:numId w:val="1011"/>
+          <w:numId w:val="1010"/>
         </w:numPr>
         <w:pStyle w:val="Compact"/>
       </w:pPr>
@@ -6061,7 +6042,7 @@
       <w:pPr>
         <w:numPr>
           <w:ilvl w:val="0"/>
-          <w:numId w:val="1011"/>
+          <w:numId w:val="1010"/>
         </w:numPr>
         <w:pStyle w:val="Compact"/>
       </w:pPr>
@@ -6073,7 +6054,7 @@
       <w:pPr>
         <w:numPr>
           <w:ilvl w:val="0"/>
-          <w:numId w:val="1011"/>
+          <w:numId w:val="1010"/>
         </w:numPr>
         <w:pStyle w:val="Compact"/>
       </w:pPr>
@@ -6085,7 +6066,7 @@
       <w:pPr>
         <w:numPr>
           <w:ilvl w:val="0"/>
-          <w:numId w:val="1011"/>
+          <w:numId w:val="1010"/>
         </w:numPr>
         <w:pStyle w:val="Compact"/>
       </w:pPr>
@@ -6097,7 +6078,7 @@
       <w:pPr>
         <w:numPr>
           <w:ilvl w:val="0"/>
-          <w:numId w:val="1011"/>
+          <w:numId w:val="1010"/>
         </w:numPr>
         <w:pStyle w:val="Compact"/>
       </w:pPr>
@@ -6109,7 +6090,7 @@
       <w:pPr>
         <w:numPr>
           <w:ilvl w:val="0"/>
-          <w:numId w:val="1011"/>
+          <w:numId w:val="1010"/>
         </w:numPr>
         <w:pStyle w:val="Compact"/>
       </w:pPr>
@@ -6131,7 +6112,7 @@
       <w:pPr>
         <w:numPr>
           <w:ilvl w:val="0"/>
-          <w:numId w:val="1012"/>
+          <w:numId w:val="1011"/>
         </w:numPr>
         <w:pStyle w:val="Compact"/>
       </w:pPr>
@@ -6143,7 +6124,7 @@
       <w:pPr>
         <w:numPr>
           <w:ilvl w:val="0"/>
-          <w:numId w:val="1012"/>
+          <w:numId w:val="1011"/>
         </w:numPr>
         <w:pStyle w:val="Compact"/>
       </w:pPr>
@@ -6155,7 +6136,7 @@
       <w:pPr>
         <w:numPr>
           <w:ilvl w:val="0"/>
-          <w:numId w:val="1012"/>
+          <w:numId w:val="1011"/>
         </w:numPr>
         <w:pStyle w:val="Compact"/>
       </w:pPr>
@@ -6167,7 +6148,7 @@
       <w:pPr>
         <w:numPr>
           <w:ilvl w:val="0"/>
-          <w:numId w:val="1012"/>
+          <w:numId w:val="1011"/>
         </w:numPr>
         <w:pStyle w:val="Compact"/>
       </w:pPr>
@@ -6179,7 +6160,7 @@
       <w:pPr>
         <w:numPr>
           <w:ilvl w:val="0"/>
-          <w:numId w:val="1012"/>
+          <w:numId w:val="1011"/>
         </w:numPr>
         <w:pStyle w:val="Compact"/>
       </w:pPr>
@@ -6191,7 +6172,7 @@
       <w:pPr>
         <w:numPr>
           <w:ilvl w:val="0"/>
-          <w:numId w:val="1012"/>
+          <w:numId w:val="1011"/>
         </w:numPr>
         <w:pStyle w:val="Compact"/>
       </w:pPr>
@@ -6203,7 +6184,7 @@
       <w:pPr>
         <w:numPr>
           <w:ilvl w:val="0"/>
-          <w:numId w:val="1012"/>
+          <w:numId w:val="1011"/>
         </w:numPr>
         <w:pStyle w:val="Compact"/>
       </w:pPr>
@@ -6215,7 +6196,7 @@
       <w:pPr>
         <w:numPr>
           <w:ilvl w:val="0"/>
-          <w:numId w:val="1012"/>
+          <w:numId w:val="1011"/>
         </w:numPr>
         <w:pStyle w:val="Compact"/>
       </w:pPr>
@@ -6227,7 +6208,7 @@
       <w:pPr>
         <w:numPr>
           <w:ilvl w:val="0"/>
-          <w:numId w:val="1012"/>
+          <w:numId w:val="1011"/>
         </w:numPr>
         <w:pStyle w:val="Compact"/>
       </w:pPr>
@@ -6239,7 +6220,7 @@
       <w:pPr>
         <w:numPr>
           <w:ilvl w:val="0"/>
-          <w:numId w:val="1012"/>
+          <w:numId w:val="1011"/>
         </w:numPr>
         <w:pStyle w:val="Compact"/>
       </w:pPr>
@@ -6261,7 +6242,7 @@
       <w:pPr>
         <w:numPr>
           <w:ilvl w:val="0"/>
-          <w:numId w:val="1013"/>
+          <w:numId w:val="1012"/>
         </w:numPr>
         <w:pStyle w:val="Compact"/>
       </w:pPr>
@@ -6273,7 +6254,7 @@
       <w:pPr>
         <w:numPr>
           <w:ilvl w:val="0"/>
-          <w:numId w:val="1013"/>
+          <w:numId w:val="1012"/>
         </w:numPr>
         <w:pStyle w:val="Compact"/>
       </w:pPr>
@@ -6315,7 +6296,7 @@
       <w:pPr>
         <w:numPr>
           <w:ilvl w:val="0"/>
-          <w:numId w:val="1014"/>
+          <w:numId w:val="1013"/>
         </w:numPr>
         <w:pStyle w:val="Compact"/>
       </w:pPr>
@@ -6327,7 +6308,7 @@
       <w:pPr>
         <w:numPr>
           <w:ilvl w:val="0"/>
-          <w:numId w:val="1014"/>
+          <w:numId w:val="1013"/>
         </w:numPr>
         <w:pStyle w:val="Compact"/>
       </w:pPr>
@@ -6339,7 +6320,7 @@
       <w:pPr>
         <w:numPr>
           <w:ilvl w:val="0"/>
-          <w:numId w:val="1014"/>
+          <w:numId w:val="1013"/>
         </w:numPr>
         <w:pStyle w:val="Compact"/>
       </w:pPr>
@@ -6351,7 +6332,7 @@
       <w:pPr>
         <w:numPr>
           <w:ilvl w:val="0"/>
-          <w:numId w:val="1014"/>
+          <w:numId w:val="1013"/>
         </w:numPr>
         <w:pStyle w:val="Compact"/>
       </w:pPr>
@@ -6363,7 +6344,7 @@
       <w:pPr>
         <w:numPr>
           <w:ilvl w:val="0"/>
-          <w:numId w:val="1014"/>
+          <w:numId w:val="1013"/>
         </w:numPr>
         <w:pStyle w:val="Compact"/>
       </w:pPr>
@@ -6375,7 +6356,7 @@
       <w:pPr>
         <w:numPr>
           <w:ilvl w:val="0"/>
-          <w:numId w:val="1014"/>
+          <w:numId w:val="1013"/>
         </w:numPr>
         <w:pStyle w:val="Compact"/>
       </w:pPr>
@@ -6387,7 +6368,7 @@
       <w:pPr>
         <w:numPr>
           <w:ilvl w:val="0"/>
-          <w:numId w:val="1014"/>
+          <w:numId w:val="1013"/>
         </w:numPr>
         <w:pStyle w:val="Compact"/>
       </w:pPr>
@@ -6399,7 +6380,7 @@
       <w:pPr>
         <w:numPr>
           <w:ilvl w:val="0"/>
-          <w:numId w:val="1014"/>
+          <w:numId w:val="1013"/>
         </w:numPr>
         <w:pStyle w:val="Compact"/>
       </w:pPr>
@@ -6411,7 +6392,7 @@
       <w:pPr>
         <w:numPr>
           <w:ilvl w:val="0"/>
-          <w:numId w:val="1014"/>
+          <w:numId w:val="1013"/>
         </w:numPr>
         <w:pStyle w:val="Compact"/>
       </w:pPr>
@@ -6423,7 +6404,7 @@
       <w:pPr>
         <w:numPr>
           <w:ilvl w:val="0"/>
-          <w:numId w:val="1014"/>
+          <w:numId w:val="1013"/>
         </w:numPr>
         <w:pStyle w:val="Compact"/>
       </w:pPr>
@@ -6435,7 +6416,7 @@
       <w:pPr>
         <w:numPr>
           <w:ilvl w:val="0"/>
-          <w:numId w:val="1014"/>
+          <w:numId w:val="1013"/>
         </w:numPr>
         <w:pStyle w:val="Compact"/>
       </w:pPr>
@@ -6447,7 +6428,7 @@
       <w:pPr>
         <w:numPr>
           <w:ilvl w:val="0"/>
-          <w:numId w:val="1014"/>
+          <w:numId w:val="1013"/>
         </w:numPr>
         <w:pStyle w:val="Compact"/>
       </w:pPr>
@@ -6459,7 +6440,7 @@
       <w:pPr>
         <w:numPr>
           <w:ilvl w:val="0"/>
-          <w:numId w:val="1014"/>
+          <w:numId w:val="1013"/>
         </w:numPr>
         <w:pStyle w:val="Compact"/>
       </w:pPr>
@@ -6471,7 +6452,7 @@
       <w:pPr>
         <w:numPr>
           <w:ilvl w:val="0"/>
-          <w:numId w:val="1014"/>
+          <w:numId w:val="1013"/>
         </w:numPr>
         <w:pStyle w:val="Compact"/>
       </w:pPr>
@@ -6493,12 +6474,228 @@
       <w:pPr>
         <w:numPr>
           <w:ilvl w:val="0"/>
+          <w:numId w:val="1014"/>
+        </w:numPr>
+        <w:pStyle w:val="Compact"/>
+      </w:pPr>
+      <w:r>
+        <w:t xml:space="preserve">Journal Reviewer (12 manuscripts reviewed per year, on average):</w:t>
+      </w:r>
+    </w:p>
+    <w:p>
+      <w:pPr>
+        <w:numPr>
+          <w:ilvl w:val="1"/>
           <w:numId w:val="1015"/>
         </w:numPr>
         <w:pStyle w:val="Compact"/>
       </w:pPr>
       <w:r>
-        <w:t xml:space="preserve">Journal Reviewer (12 manuscripts reviewed per year, on average):</w:t>
+        <w:t xml:space="preserve">Academic Pediatrics</w:t>
+      </w:r>
+    </w:p>
+    <w:p>
+      <w:pPr>
+        <w:numPr>
+          <w:ilvl w:val="1"/>
+          <w:numId w:val="1015"/>
+        </w:numPr>
+        <w:pStyle w:val="Compact"/>
+      </w:pPr>
+      <w:r>
+        <w:t xml:space="preserve">American Journal of Public Health</w:t>
+      </w:r>
+    </w:p>
+    <w:p>
+      <w:pPr>
+        <w:numPr>
+          <w:ilvl w:val="1"/>
+          <w:numId w:val="1015"/>
+        </w:numPr>
+        <w:pStyle w:val="Compact"/>
+      </w:pPr>
+      <w:r>
+        <w:t xml:space="preserve">American Journal of Respiratory and Critical Care Medicine</w:t>
+      </w:r>
+    </w:p>
+    <w:p>
+      <w:pPr>
+        <w:numPr>
+          <w:ilvl w:val="1"/>
+          <w:numId w:val="1015"/>
+        </w:numPr>
+        <w:pStyle w:val="Compact"/>
+      </w:pPr>
+      <w:r>
+        <w:t xml:space="preserve">Annals of Epidemiology</w:t>
+      </w:r>
+    </w:p>
+    <w:p>
+      <w:pPr>
+        <w:numPr>
+          <w:ilvl w:val="1"/>
+          <w:numId w:val="1015"/>
+        </w:numPr>
+        <w:pStyle w:val="Compact"/>
+      </w:pPr>
+      <w:r>
+        <w:t xml:space="preserve">Environmental Health Perspectives</w:t>
+      </w:r>
+    </w:p>
+    <w:p>
+      <w:pPr>
+        <w:numPr>
+          <w:ilvl w:val="1"/>
+          <w:numId w:val="1015"/>
+        </w:numPr>
+        <w:pStyle w:val="Compact"/>
+      </w:pPr>
+      <w:r>
+        <w:t xml:space="preserve">Environment International</w:t>
+      </w:r>
+      <w:r>
+        <w:t xml:space="preserve"> </w:t>
+      </w:r>
+    </w:p>
+    <w:p>
+      <w:pPr>
+        <w:numPr>
+          <w:ilvl w:val="1"/>
+          <w:numId w:val="1015"/>
+        </w:numPr>
+        <w:pStyle w:val="Compact"/>
+      </w:pPr>
+      <w:r>
+        <w:t xml:space="preserve">Environmental Pollution</w:t>
+      </w:r>
+    </w:p>
+    <w:p>
+      <w:pPr>
+        <w:numPr>
+          <w:ilvl w:val="1"/>
+          <w:numId w:val="1015"/>
+        </w:numPr>
+        <w:pStyle w:val="Compact"/>
+      </w:pPr>
+      <w:r>
+        <w:t xml:space="preserve">Environmental Research</w:t>
+      </w:r>
+    </w:p>
+    <w:p>
+      <w:pPr>
+        <w:numPr>
+          <w:ilvl w:val="1"/>
+          <w:numId w:val="1015"/>
+        </w:numPr>
+        <w:pStyle w:val="Compact"/>
+      </w:pPr>
+      <w:r>
+        <w:t xml:space="preserve">Environmental Science &amp; Technology</w:t>
+      </w:r>
+      <w:r>
+        <w:t xml:space="preserve"> </w:t>
+      </w:r>
+    </w:p>
+    <w:p>
+      <w:pPr>
+        <w:numPr>
+          <w:ilvl w:val="1"/>
+          <w:numId w:val="1015"/>
+        </w:numPr>
+        <w:pStyle w:val="Compact"/>
+      </w:pPr>
+      <w:r>
+        <w:t xml:space="preserve">Health &amp; Place</w:t>
+      </w:r>
+      <w:r>
+        <w:t xml:space="preserve"> </w:t>
+      </w:r>
+    </w:p>
+    <w:p>
+      <w:pPr>
+        <w:numPr>
+          <w:ilvl w:val="1"/>
+          <w:numId w:val="1015"/>
+        </w:numPr>
+        <w:pStyle w:val="Compact"/>
+      </w:pPr>
+      <w:r>
+        <w:t xml:space="preserve">International Journal of Epidemiology</w:t>
+      </w:r>
+    </w:p>
+    <w:p>
+      <w:pPr>
+        <w:numPr>
+          <w:ilvl w:val="1"/>
+          <w:numId w:val="1015"/>
+        </w:numPr>
+        <w:pStyle w:val="Compact"/>
+      </w:pPr>
+      <w:r>
+        <w:t xml:space="preserve">Journal of Exposure Science and Environmental Epidemiology</w:t>
+      </w:r>
+    </w:p>
+    <w:p>
+      <w:pPr>
+        <w:numPr>
+          <w:ilvl w:val="1"/>
+          <w:numId w:val="1015"/>
+        </w:numPr>
+        <w:pStyle w:val="Compact"/>
+      </w:pPr>
+      <w:r>
+        <w:t xml:space="preserve">Journal of Open Source Software</w:t>
+      </w:r>
+    </w:p>
+    <w:p>
+      <w:pPr>
+        <w:numPr>
+          <w:ilvl w:val="1"/>
+          <w:numId w:val="1015"/>
+        </w:numPr>
+        <w:pStyle w:val="Compact"/>
+      </w:pPr>
+      <w:r>
+        <w:t xml:space="preserve">PLOS ONE</w:t>
+      </w:r>
+    </w:p>
+    <w:p>
+      <w:pPr>
+        <w:numPr>
+          <w:ilvl w:val="1"/>
+          <w:numId w:val="1015"/>
+        </w:numPr>
+        <w:pStyle w:val="Compact"/>
+      </w:pPr>
+      <w:r>
+        <w:t xml:space="preserve">Pediatrics</w:t>
+      </w:r>
+      <w:r>
+        <w:t xml:space="preserve"> </w:t>
+      </w:r>
+    </w:p>
+    <w:p>
+      <w:pPr>
+        <w:numPr>
+          <w:ilvl w:val="1"/>
+          <w:numId w:val="1015"/>
+        </w:numPr>
+        <w:pStyle w:val="Compact"/>
+      </w:pPr>
+      <w:r>
+        <w:t xml:space="preserve">Science of the Total Environment</w:t>
+      </w:r>
+    </w:p>
+    <w:p>
+      <w:pPr>
+        <w:numPr>
+          <w:ilvl w:val="0"/>
+          <w:numId w:val="1014"/>
+        </w:numPr>
+        <w:pStyle w:val="Compact"/>
+      </w:pPr>
+      <w:r>
+        <w:t xml:space="preserve">Grant Reviewer:</w:t>
       </w:r>
     </w:p>
     <w:p>
@@ -6510,7 +6707,7 @@
         <w:pStyle w:val="Compact"/>
       </w:pPr>
       <w:r>
-        <w:t xml:space="preserve">Academic Pediatrics</w:t>
+        <w:t xml:space="preserve">2017: Puerto Rico Science, Technology &amp; Research Trust</w:t>
       </w:r>
     </w:p>
     <w:p>
@@ -6522,7 +6719,7 @@
         <w:pStyle w:val="Compact"/>
       </w:pPr>
       <w:r>
-        <w:t xml:space="preserve">American Journal of Respiratory and Critical Care Medicine</w:t>
+        <w:t xml:space="preserve">2018 - 2021: Arnold S. Strauss Fellowship Award, CCHMC</w:t>
       </w:r>
     </w:p>
     <w:p>
@@ -6534,7 +6731,7 @@
         <w:pStyle w:val="Compact"/>
       </w:pPr>
       <w:r>
-        <w:t xml:space="preserve">Annals of Epidemiology</w:t>
+        <w:t xml:space="preserve">2018 – 2020, 2022: University of Rochester Processes and Methods Grant</w:t>
       </w:r>
     </w:p>
     <w:p>
@@ -6546,7 +6743,7 @@
         <w:pStyle w:val="Compact"/>
       </w:pPr>
       <w:r>
-        <w:t xml:space="preserve">Environmental Health Perspectives</w:t>
+        <w:t xml:space="preserve">October 2019: NIH SIEE Study Section, Early Career Reviewer</w:t>
       </w:r>
     </w:p>
     <w:p>
@@ -6558,7 +6755,7 @@
         <w:pStyle w:val="Compact"/>
       </w:pPr>
       <w:r>
-        <w:t xml:space="preserve">Environment International</w:t>
+        <w:t xml:space="preserve">2020: University of Michigan M-LEEaD Center Pilot Projects</w:t>
       </w:r>
     </w:p>
     <w:p>
@@ -6570,7 +6767,7 @@
         <w:pStyle w:val="Compact"/>
       </w:pPr>
       <w:r>
-        <w:t xml:space="preserve">Environmental Modeling &amp; Assessment</w:t>
+        <w:t xml:space="preserve">2020: Ohio State University CCTS Pilot Projects</w:t>
       </w:r>
     </w:p>
     <w:p>
@@ -6582,7 +6779,7 @@
         <w:pStyle w:val="Compact"/>
       </w:pPr>
       <w:r>
-        <w:t xml:space="preserve">Environmental Pollution</w:t>
+        <w:t xml:space="preserve">2021: University of Louisville CCTS Pilot Translational &amp; Clinical Studies Program</w:t>
       </w:r>
     </w:p>
     <w:p>
@@ -6594,7 +6791,7 @@
         <w:pStyle w:val="Compact"/>
       </w:pPr>
       <w:r>
-        <w:t xml:space="preserve">Environmental Research</w:t>
+        <w:t xml:space="preserve">March 2022: NIH NIEHS ZES1 LKB-S (KS) Special Emphasis Panel</w:t>
       </w:r>
     </w:p>
     <w:p>
@@ -6606,7 +6803,7 @@
         <w:pStyle w:val="Compact"/>
       </w:pPr>
       <w:r>
-        <w:t xml:space="preserve">Environmental Science &amp; Technology</w:t>
+        <w:t xml:space="preserve">March 2022: NIH NIEHS ZES1 LWF-S (K9) Special Emphasis Panel</w:t>
       </w:r>
     </w:p>
     <w:p>
@@ -6618,7 +6815,7 @@
         <w:pStyle w:val="Compact"/>
       </w:pPr>
       <w:r>
-        <w:t xml:space="preserve">Environmental Science &amp; Technology Letters</w:t>
+        <w:t xml:space="preserve">November 2022: NIH NIEHS ZES1 WL-W (K) Special Emphasis Panel</w:t>
       </w:r>
     </w:p>
     <w:p>
@@ -6630,115 +6827,19 @@
         <w:pStyle w:val="Compact"/>
       </w:pPr>
       <w:r>
-        <w:t xml:space="preserve">Health &amp; Place</w:t>
-      </w:r>
-    </w:p>
-    <w:p>
-      <w:pPr>
-        <w:numPr>
-          <w:ilvl w:val="1"/>
-          <w:numId w:val="1016"/>
-        </w:numPr>
-        <w:pStyle w:val="Compact"/>
-      </w:pPr>
-      <w:r>
-        <w:t xml:space="preserve">International Journal of Environmental Research and Public Health</w:t>
-      </w:r>
-    </w:p>
-    <w:p>
-      <w:pPr>
-        <w:numPr>
-          <w:ilvl w:val="1"/>
-          <w:numId w:val="1016"/>
-        </w:numPr>
-        <w:pStyle w:val="Compact"/>
-      </w:pPr>
-      <w:r>
-        <w:t xml:space="preserve">International Journal of Epidemiology</w:t>
-      </w:r>
-    </w:p>
-    <w:p>
-      <w:pPr>
-        <w:numPr>
-          <w:ilvl w:val="1"/>
-          <w:numId w:val="1016"/>
-        </w:numPr>
-        <w:pStyle w:val="Compact"/>
-      </w:pPr>
-      <w:r>
-        <w:t xml:space="preserve">Journal of Exposure Science and Environmental Epidemiology</w:t>
-      </w:r>
-    </w:p>
-    <w:p>
-      <w:pPr>
-        <w:numPr>
-          <w:ilvl w:val="1"/>
-          <w:numId w:val="1016"/>
-        </w:numPr>
-        <w:pStyle w:val="Compact"/>
-      </w:pPr>
-      <w:r>
-        <w:t xml:space="preserve">Journal of Open Source Software</w:t>
-      </w:r>
-    </w:p>
-    <w:p>
-      <w:pPr>
-        <w:numPr>
-          <w:ilvl w:val="1"/>
-          <w:numId w:val="1016"/>
-        </w:numPr>
-        <w:pStyle w:val="Compact"/>
-      </w:pPr>
-      <w:r>
-        <w:t xml:space="preserve">PLOS ONE</w:t>
-      </w:r>
-    </w:p>
-    <w:p>
-      <w:pPr>
-        <w:numPr>
-          <w:ilvl w:val="1"/>
-          <w:numId w:val="1016"/>
-        </w:numPr>
-        <w:pStyle w:val="Compact"/>
-      </w:pPr>
-      <w:r>
-        <w:t xml:space="preserve">Pediatrics</w:t>
-      </w:r>
-    </w:p>
-    <w:p>
-      <w:pPr>
-        <w:numPr>
-          <w:ilvl w:val="1"/>
-          <w:numId w:val="1016"/>
-        </w:numPr>
-        <w:pStyle w:val="Compact"/>
-      </w:pPr>
-      <w:r>
-        <w:t xml:space="preserve">Stochastic Environmental Research and Risk Assessment</w:t>
-      </w:r>
-    </w:p>
-    <w:p>
-      <w:pPr>
-        <w:numPr>
-          <w:ilvl w:val="1"/>
-          <w:numId w:val="1016"/>
-        </w:numPr>
-        <w:pStyle w:val="Compact"/>
-      </w:pPr>
-      <w:r>
-        <w:t xml:space="preserve">Science of the Total Environment</w:t>
-      </w:r>
-    </w:p>
-    <w:p>
-      <w:pPr>
-        <w:numPr>
-          <w:ilvl w:val="0"/>
-          <w:numId w:val="1015"/>
-        </w:numPr>
-        <w:pStyle w:val="Compact"/>
-      </w:pPr>
-      <w:r>
-        <w:t xml:space="preserve">Grant Reviewer:</w:t>
+        <w:t xml:space="preserve">February 2023: NIH NCI ZCTA1 TCRB-J (M2) R Review Panel</w:t>
+      </w:r>
+    </w:p>
+    <w:p>
+      <w:pPr>
+        <w:numPr>
+          <w:ilvl w:val="0"/>
+          <w:numId w:val="1014"/>
+        </w:numPr>
+        <w:pStyle w:val="Compact"/>
+      </w:pPr>
+      <w:r>
+        <w:t xml:space="preserve">Abstract Reviewer:</w:t>
       </w:r>
     </w:p>
     <w:p>
@@ -6750,7 +6851,7 @@
         <w:pStyle w:val="Compact"/>
       </w:pPr>
       <w:r>
-        <w:t xml:space="preserve">2017: Puerto Rico Science, Technology &amp; Research Trust</w:t>
+        <w:t xml:space="preserve">2018, 2019, 2022: International Societies of Exposure Science</w:t>
       </w:r>
     </w:p>
     <w:p>
@@ -6762,7 +6863,7 @@
         <w:pStyle w:val="Compact"/>
       </w:pPr>
       <w:r>
-        <w:t xml:space="preserve">2018 - 2021: Arnold S. Strauss Fellowship Award, CCHMC</w:t>
+        <w:t xml:space="preserve">2018, 2020, 2022: International Society of Environmental Epidemiology Meeting</w:t>
       </w:r>
     </w:p>
     <w:p>
@@ -6774,7 +6875,7 @@
         <w:pStyle w:val="Compact"/>
       </w:pPr>
       <w:r>
-        <w:t xml:space="preserve">2018 – 2020, 2022: University of Rochester Processes and Methods Grant</w:t>
+        <w:t xml:space="preserve">2021, 2022, 2023: American Medical Informatics Association Clinical Informatics Conference</w:t>
       </w:r>
     </w:p>
     <w:p>
@@ -6786,139 +6887,7 @@
         <w:pStyle w:val="Compact"/>
       </w:pPr>
       <w:r>
-        <w:t xml:space="preserve">October 2019: NIH SIEE Study Section, Early Career Reviewer</w:t>
-      </w:r>
-    </w:p>
-    <w:p>
-      <w:pPr>
-        <w:numPr>
-          <w:ilvl w:val="1"/>
-          <w:numId w:val="1017"/>
-        </w:numPr>
-        <w:pStyle w:val="Compact"/>
-      </w:pPr>
-      <w:r>
-        <w:t xml:space="preserve">2020: University of Michigan M-LEEaD Center Pilot Projects</w:t>
-      </w:r>
-    </w:p>
-    <w:p>
-      <w:pPr>
-        <w:numPr>
-          <w:ilvl w:val="1"/>
-          <w:numId w:val="1017"/>
-        </w:numPr>
-        <w:pStyle w:val="Compact"/>
-      </w:pPr>
-      <w:r>
-        <w:t xml:space="preserve">2020: Ohio State University CCTS Pilot Projects</w:t>
-      </w:r>
-    </w:p>
-    <w:p>
-      <w:pPr>
-        <w:numPr>
-          <w:ilvl w:val="1"/>
-          <w:numId w:val="1017"/>
-        </w:numPr>
-        <w:pStyle w:val="Compact"/>
-      </w:pPr>
-      <w:r>
-        <w:t xml:space="preserve">2021: University of Louisville CCTS Pilot Translational &amp; Clinical Studies Program</w:t>
-      </w:r>
-    </w:p>
-    <w:p>
-      <w:pPr>
-        <w:numPr>
-          <w:ilvl w:val="1"/>
-          <w:numId w:val="1017"/>
-        </w:numPr>
-        <w:pStyle w:val="Compact"/>
-      </w:pPr>
-      <w:r>
-        <w:t xml:space="preserve">March 2022: NIH NIEHS ZES1 LKB-S (KS) Special Emphasis Panel</w:t>
-      </w:r>
-    </w:p>
-    <w:p>
-      <w:pPr>
-        <w:numPr>
-          <w:ilvl w:val="1"/>
-          <w:numId w:val="1017"/>
-        </w:numPr>
-        <w:pStyle w:val="Compact"/>
-      </w:pPr>
-      <w:r>
-        <w:t xml:space="preserve">March 2022: NIH NIEHS ZES1 LWF-S (K9) Special Emphasis Panel</w:t>
-      </w:r>
-    </w:p>
-    <w:p>
-      <w:pPr>
-        <w:numPr>
-          <w:ilvl w:val="1"/>
-          <w:numId w:val="1017"/>
-        </w:numPr>
-        <w:pStyle w:val="Compact"/>
-      </w:pPr>
-      <w:r>
-        <w:t xml:space="preserve">November 2022: NIH NIEHS ZES1 WL-W (K) Special Emphasis Panel</w:t>
-      </w:r>
-    </w:p>
-    <w:p>
-      <w:pPr>
-        <w:numPr>
-          <w:ilvl w:val="1"/>
-          <w:numId w:val="1017"/>
-        </w:numPr>
-        <w:pStyle w:val="Compact"/>
-      </w:pPr>
-      <w:r>
-        <w:t xml:space="preserve">February 2023: NIH NCI ZCTA1 TCRB-J (M2) R Review Panel</w:t>
-      </w:r>
-    </w:p>
-    <w:p>
-      <w:pPr>
-        <w:numPr>
-          <w:ilvl w:val="0"/>
-          <w:numId w:val="1015"/>
-        </w:numPr>
-        <w:pStyle w:val="Compact"/>
-      </w:pPr>
-      <w:r>
-        <w:t xml:space="preserve">Abstract Reviewer:</w:t>
-      </w:r>
-    </w:p>
-    <w:p>
-      <w:pPr>
-        <w:numPr>
-          <w:ilvl w:val="1"/>
-          <w:numId w:val="1018"/>
-        </w:numPr>
-        <w:pStyle w:val="Compact"/>
-      </w:pPr>
-      <w:r>
-        <w:t xml:space="preserve">2018, 2019, 2022: International Societies of Exposure Science</w:t>
-      </w:r>
-    </w:p>
-    <w:p>
-      <w:pPr>
-        <w:numPr>
-          <w:ilvl w:val="1"/>
-          <w:numId w:val="1018"/>
-        </w:numPr>
-        <w:pStyle w:val="Compact"/>
-      </w:pPr>
-      <w:r>
-        <w:t xml:space="preserve">2018, 2020, 2022: International Society of Environmental Epidemiology Meeting</w:t>
-      </w:r>
-    </w:p>
-    <w:p>
-      <w:pPr>
-        <w:numPr>
-          <w:ilvl w:val="1"/>
-          <w:numId w:val="1018"/>
-        </w:numPr>
-        <w:pStyle w:val="Compact"/>
-      </w:pPr>
-      <w:r>
-        <w:t xml:space="preserve">2021, 2022, 2023: American Medical Informatics Association Clinical Informatics Conference</w:t>
+        <w:t xml:space="preserve">2023: American Medical Informatics Association Annual Symposium</w:t>
       </w:r>
     </w:p>
     <w:bookmarkEnd w:id="51"/>
@@ -6936,7 +6905,7 @@
       <w:pPr>
         <w:numPr>
           <w:ilvl w:val="0"/>
-          <w:numId w:val="1019"/>
+          <w:numId w:val="1018"/>
         </w:numPr>
         <w:pStyle w:val="Compact"/>
       </w:pPr>
@@ -6948,7 +6917,7 @@
       <w:pPr>
         <w:numPr>
           <w:ilvl w:val="0"/>
-          <w:numId w:val="1019"/>
+          <w:numId w:val="1018"/>
         </w:numPr>
         <w:pStyle w:val="Compact"/>
       </w:pPr>
@@ -7141,7 +7110,7 @@
         <w:pStyle w:val="BodyText"/>
       </w:pPr>
       <w:r>
-        <w:t xml:space="preserve">Date of Preparation: 2023-03-26</w:t>
+        <w:t xml:space="preserve">Date of Preparation: 2023-05-08</w:t>
       </w:r>
     </w:p>
     <w:bookmarkEnd w:id="55"/>
@@ -7874,7 +7843,34 @@
     <w:abstractNumId w:val="991"/>
   </w:num>
   <w:num w:numId="1005">
-    <w:abstractNumId w:val="991"/>
+    <w:abstractNumId w:val="99411"/>
+    <w:lvlOverride w:ilvl="0">
+      <w:startOverride w:val="1"/>
+    </w:lvlOverride>
+    <w:lvlOverride w:ilvl="1">
+      <w:startOverride w:val="1"/>
+    </w:lvlOverride>
+    <w:lvlOverride w:ilvl="2">
+      <w:startOverride w:val="1"/>
+    </w:lvlOverride>
+    <w:lvlOverride w:ilvl="3">
+      <w:startOverride w:val="1"/>
+    </w:lvlOverride>
+    <w:lvlOverride w:ilvl="4">
+      <w:startOverride w:val="1"/>
+    </w:lvlOverride>
+    <w:lvlOverride w:ilvl="5">
+      <w:startOverride w:val="1"/>
+    </w:lvlOverride>
+    <w:lvlOverride w:ilvl="6">
+      <w:startOverride w:val="1"/>
+    </w:lvlOverride>
+    <w:lvlOverride w:ilvl="7">
+      <w:startOverride w:val="1"/>
+    </w:lvlOverride>
+    <w:lvlOverride w:ilvl="8">
+      <w:startOverride w:val="1"/>
+    </w:lvlOverride>
   </w:num>
   <w:num w:numId="1006">
     <w:abstractNumId w:val="99411"/>
@@ -7937,34 +7933,7 @@
     </w:lvlOverride>
   </w:num>
   <w:num w:numId="1008">
-    <w:abstractNumId w:val="99411"/>
-    <w:lvlOverride w:ilvl="0">
-      <w:startOverride w:val="1"/>
-    </w:lvlOverride>
-    <w:lvlOverride w:ilvl="1">
-      <w:startOverride w:val="1"/>
-    </w:lvlOverride>
-    <w:lvlOverride w:ilvl="2">
-      <w:startOverride w:val="1"/>
-    </w:lvlOverride>
-    <w:lvlOverride w:ilvl="3">
-      <w:startOverride w:val="1"/>
-    </w:lvlOverride>
-    <w:lvlOverride w:ilvl="4">
-      <w:startOverride w:val="1"/>
-    </w:lvlOverride>
-    <w:lvlOverride w:ilvl="5">
-      <w:startOverride w:val="1"/>
-    </w:lvlOverride>
-    <w:lvlOverride w:ilvl="6">
-      <w:startOverride w:val="1"/>
-    </w:lvlOverride>
-    <w:lvlOverride w:ilvl="7">
-      <w:startOverride w:val="1"/>
-    </w:lvlOverride>
-    <w:lvlOverride w:ilvl="8">
-      <w:startOverride w:val="1"/>
-    </w:lvlOverride>
+    <w:abstractNumId w:val="991"/>
   </w:num>
   <w:num w:numId="1009">
     <w:abstractNumId w:val="991"/>
@@ -7994,9 +7963,6 @@
     <w:abstractNumId w:val="991"/>
   </w:num>
   <w:num w:numId="1018">
-    <w:abstractNumId w:val="991"/>
-  </w:num>
-  <w:num w:numId="1019">
     <w:abstractNumId w:val="991"/>
   </w:num>
 </w:numbering>

</xml_diff>

<commit_message>
abstracts and talks data separated
</commit_message>
<xml_diff>
--- a/cole-brokamp-cv-peds-format.docx
+++ b/cole-brokamp-cv-peds-format.docx
@@ -4045,1798 +4045,6 @@
         <w:t xml:space="preserve">, inventors; Cincinnati Children’s Hospital Medical Center, assignee. Compositions and methods for treatment of lung function. United States patent US 10,761,099. 2020 Sep 1.</w:t>
       </w:r>
     </w:p>
-    <w:p>
-      <w:pPr>
-        <w:pStyle w:val="FirstParagraph"/>
-      </w:pPr>
-      <w:r>
-        <w:rPr>
-          <w:bCs/>
-          <w:b/>
-        </w:rPr>
-        <w:t xml:space="preserve">Using R to Build a Community Data Explorer for Cincinnati (CoDEC)</w:t>
-      </w:r>
-      <w:r>
-        <w:t xml:space="preserve">.</w:t>
-      </w:r>
-      <w:r>
-        <w:t xml:space="preserve"> </w:t>
-      </w:r>
-      <w:r>
-        <w:rPr>
-          <w:iCs/>
-          <w:i/>
-        </w:rPr>
-        <w:t xml:space="preserve">CCHMC R Users Group Meeting</w:t>
-      </w:r>
-      <w:r>
-        <w:t xml:space="preserve">. Cincinnti, OH. 2023</w:t>
-      </w:r>
-    </w:p>
-    <w:p>
-      <w:pPr>
-        <w:pStyle w:val="BodyText"/>
-      </w:pPr>
-      <w:r>
-        <w:rPr>
-          <w:bCs/>
-          <w:b/>
-        </w:rPr>
-        <w:t xml:space="preserve">High Resolution and Spatiotemporal Place-Based Computable Exposures at Scale</w:t>
-      </w:r>
-      <w:r>
-        <w:t xml:space="preserve">.</w:t>
-      </w:r>
-      <w:r>
-        <w:t xml:space="preserve"> </w:t>
-      </w:r>
-      <w:r>
-        <w:rPr>
-          <w:iCs/>
-          <w:i/>
-        </w:rPr>
-        <w:t xml:space="preserve">American Medical Informatics Association Summit</w:t>
-      </w:r>
-      <w:r>
-        <w:t xml:space="preserve">. Seattle, WA. 2023</w:t>
-      </w:r>
-    </w:p>
-    <w:p>
-      <w:pPr>
-        <w:pStyle w:val="BodyText"/>
-      </w:pPr>
-      <w:r>
-        <w:rPr>
-          <w:bCs/>
-          <w:b/>
-        </w:rPr>
-        <w:t xml:space="preserve">Geomarker Curation and Computation</w:t>
-      </w:r>
-      <w:r>
-        <w:t xml:space="preserve">.</w:t>
-      </w:r>
-      <w:r>
-        <w:t xml:space="preserve"> </w:t>
-      </w:r>
-      <w:r>
-        <w:rPr>
-          <w:iCs/>
-          <w:i/>
-        </w:rPr>
-        <w:t xml:space="preserve">University of Cincinnati Biomedical Informatics Practicum (BMIN8001) guest lecture</w:t>
-      </w:r>
-      <w:r>
-        <w:t xml:space="preserve">. Cincinnati, OH. 2023</w:t>
-      </w:r>
-    </w:p>
-    <w:p>
-      <w:pPr>
-        <w:pStyle w:val="BodyText"/>
-      </w:pPr>
-      <w:r>
-        <w:rPr>
-          <w:bCs/>
-          <w:b/>
-        </w:rPr>
-        <w:t xml:space="preserve">Air Pollution and Pediatric Mental Health</w:t>
-      </w:r>
-      <w:r>
-        <w:t xml:space="preserve">.</w:t>
-      </w:r>
-      <w:r>
-        <w:t xml:space="preserve"> </w:t>
-      </w:r>
-      <w:r>
-        <w:rPr>
-          <w:iCs/>
-          <w:i/>
-        </w:rPr>
-        <w:t xml:space="preserve">Citizens Climate Lobby, Cincinnati Chapter Meeting</w:t>
-      </w:r>
-      <w:r>
-        <w:t xml:space="preserve">. Cincinnati, OH. 2023</w:t>
-      </w:r>
-    </w:p>
-    <w:p>
-      <w:pPr>
-        <w:pStyle w:val="BodyText"/>
-      </w:pPr>
-      <w:r>
-        <w:rPr>
-          <w:bCs/>
-          <w:b/>
-        </w:rPr>
-        <w:t xml:space="preserve">Functional Programming in R with {purrr}</w:t>
-      </w:r>
-      <w:r>
-        <w:t xml:space="preserve">.</w:t>
-      </w:r>
-      <w:r>
-        <w:t xml:space="preserve"> </w:t>
-      </w:r>
-      <w:r>
-        <w:rPr>
-          <w:iCs/>
-          <w:i/>
-        </w:rPr>
-        <w:t xml:space="preserve">CCHMC R Users Group Meeting</w:t>
-      </w:r>
-      <w:r>
-        <w:t xml:space="preserve">. Cincinnati, OH. 2023</w:t>
-      </w:r>
-    </w:p>
-    <w:p>
-      <w:pPr>
-        <w:pStyle w:val="BodyText"/>
-      </w:pPr>
-      <w:r>
-        <w:rPr>
-          <w:bCs/>
-          <w:b/>
-        </w:rPr>
-        <w:t xml:space="preserve">A Framework for Automated and Reproducible Geomarker Curation and Computation at Scale</w:t>
-      </w:r>
-      <w:r>
-        <w:t xml:space="preserve">.</w:t>
-      </w:r>
-      <w:r>
-        <w:t xml:space="preserve"> </w:t>
-      </w:r>
-      <w:r>
-        <w:rPr>
-          <w:iCs/>
-          <w:i/>
-        </w:rPr>
-        <w:t xml:space="preserve">Yale Biostatistics Seminar</w:t>
-      </w:r>
-      <w:r>
-        <w:t xml:space="preserve">. Online. 2022</w:t>
-      </w:r>
-    </w:p>
-    <w:p>
-      <w:pPr>
-        <w:pStyle w:val="BodyText"/>
-      </w:pPr>
-      <w:r>
-        <w:rPr>
-          <w:bCs/>
-          <w:b/>
-        </w:rPr>
-        <w:t xml:space="preserve">Introduction to Geoinformatics</w:t>
-      </w:r>
-      <w:r>
-        <w:t xml:space="preserve">.</w:t>
-      </w:r>
-      <w:r>
-        <w:t xml:space="preserve"> </w:t>
-      </w:r>
-      <w:r>
-        <w:rPr>
-          <w:iCs/>
-          <w:i/>
-        </w:rPr>
-        <w:t xml:space="preserve">University of Cincinnati Introduction to Medical Informatics course guest lecture</w:t>
-      </w:r>
-      <w:r>
-        <w:t xml:space="preserve">. Cincinnati, OH. 2022</w:t>
-      </w:r>
-    </w:p>
-    <w:p>
-      <w:pPr>
-        <w:pStyle w:val="BodyText"/>
-      </w:pPr>
-      <w:r>
-        <w:rPr>
-          <w:bCs/>
-          <w:b/>
-        </w:rPr>
-        <w:t xml:space="preserve">Automating Your Academic CV, Biosketch, and Website with R</w:t>
-      </w:r>
-      <w:r>
-        <w:t xml:space="preserve">.</w:t>
-      </w:r>
-      <w:r>
-        <w:t xml:space="preserve"> </w:t>
-      </w:r>
-      <w:r>
-        <w:rPr>
-          <w:iCs/>
-          <w:i/>
-        </w:rPr>
-        <w:t xml:space="preserve">CCHMC R Users Group Meeting</w:t>
-      </w:r>
-      <w:r>
-        <w:t xml:space="preserve">. Cincinnati, OH. 2022</w:t>
-      </w:r>
-    </w:p>
-    <w:p>
-      <w:pPr>
-        <w:pStyle w:val="BodyText"/>
-      </w:pPr>
-      <w:r>
-        <w:rPr>
-          <w:bCs/>
-          <w:b/>
-        </w:rPr>
-        <w:t xml:space="preserve">Decentralized Geomarker Assessment for Multi-Site Studies</w:t>
-      </w:r>
-      <w:r>
-        <w:t xml:space="preserve">.</w:t>
-      </w:r>
-      <w:r>
-        <w:t xml:space="preserve"> </w:t>
-      </w:r>
-      <w:r>
-        <w:rPr>
-          <w:iCs/>
-          <w:i/>
-        </w:rPr>
-        <w:t xml:space="preserve">Pediatric Academic Societies Annual Meeting</w:t>
-      </w:r>
-      <w:r>
-        <w:t xml:space="preserve">. Denver, CO. 2022</w:t>
-      </w:r>
-    </w:p>
-    <w:p>
-      <w:pPr>
-        <w:pStyle w:val="BodyText"/>
-      </w:pPr>
-      <w:r>
-        <w:rPr>
-          <w:bCs/>
-          <w:b/>
-        </w:rPr>
-        <w:t xml:space="preserve">Decentralized Geomarker Assessment for Multi-Site Studies</w:t>
-      </w:r>
-      <w:r>
-        <w:t xml:space="preserve">.</w:t>
-      </w:r>
-      <w:r>
-        <w:t xml:space="preserve"> </w:t>
-      </w:r>
-      <w:r>
-        <w:rPr>
-          <w:iCs/>
-          <w:i/>
-        </w:rPr>
-        <w:t xml:space="preserve">Rare Diseases Clinical Research Network (RDCRN) Steering Committee Meeting</w:t>
-      </w:r>
-      <w:r>
-        <w:t xml:space="preserve">. Online. 2022</w:t>
-      </w:r>
-    </w:p>
-    <w:p>
-      <w:pPr>
-        <w:pStyle w:val="BodyText"/>
-      </w:pPr>
-      <w:r>
-        <w:rPr>
-          <w:bCs/>
-          <w:b/>
-        </w:rPr>
-        <w:t xml:space="preserve">Decentralized Geomarker Assessment for Multi-Site Studies</w:t>
-      </w:r>
-      <w:r>
-        <w:t xml:space="preserve">.</w:t>
-      </w:r>
-      <w:r>
-        <w:t xml:space="preserve"> </w:t>
-      </w:r>
-      <w:r>
-        <w:rPr>
-          <w:iCs/>
-          <w:i/>
-        </w:rPr>
-        <w:t xml:space="preserve">NIH Bench to Bassinet PCGC EMR Extraction Working Group Meeting</w:t>
-      </w:r>
-      <w:r>
-        <w:t xml:space="preserve">. Online. 2022</w:t>
-      </w:r>
-    </w:p>
-    <w:p>
-      <w:pPr>
-        <w:pStyle w:val="BodyText"/>
-      </w:pPr>
-      <w:r>
-        <w:rPr>
-          <w:bCs/>
-          <w:b/>
-        </w:rPr>
-        <w:t xml:space="preserve">Challenges and Solutions for Private and Reproducible Environmental Exposure Assessment at Scale</w:t>
-      </w:r>
-      <w:r>
-        <w:t xml:space="preserve">.</w:t>
-      </w:r>
-      <w:r>
-        <w:t xml:space="preserve"> </w:t>
-      </w:r>
-      <w:r>
-        <w:rPr>
-          <w:iCs/>
-          <w:i/>
-        </w:rPr>
-        <w:t xml:space="preserve">NIH Ethical, Legal, and Social Implications of Gene-Environment Interaction Research Workshop</w:t>
-      </w:r>
-      <w:r>
-        <w:t xml:space="preserve">. Online. 2022</w:t>
-      </w:r>
-    </w:p>
-    <w:p>
-      <w:pPr>
-        <w:pStyle w:val="BodyText"/>
-      </w:pPr>
-      <w:r>
-        <w:rPr>
-          <w:bCs/>
-          <w:b/>
-        </w:rPr>
-        <w:t xml:space="preserve">Geoinformatics for Population Health</w:t>
-      </w:r>
-      <w:r>
-        <w:t xml:space="preserve">.</w:t>
-      </w:r>
-      <w:r>
-        <w:t xml:space="preserve"> </w:t>
-      </w:r>
-      <w:r>
-        <w:rPr>
-          <w:iCs/>
-          <w:i/>
-        </w:rPr>
-        <w:t xml:space="preserve">University of Cincinnati Introduction to Medical Informatics course guest lecture</w:t>
-      </w:r>
-      <w:r>
-        <w:t xml:space="preserve">. Cincinnati, OH. 2021</w:t>
-      </w:r>
-    </w:p>
-    <w:p>
-      <w:pPr>
-        <w:pStyle w:val="BodyText"/>
-      </w:pPr>
-      <w:r>
-        <w:rPr>
-          <w:bCs/>
-          <w:b/>
-        </w:rPr>
-        <w:t xml:space="preserve">Efficient and Secure High Resolution Spatiotemporal Exposure Assessment</w:t>
-      </w:r>
-      <w:r>
-        <w:t xml:space="preserve">.</w:t>
-      </w:r>
-      <w:r>
-        <w:t xml:space="preserve"> </w:t>
-      </w:r>
-      <w:r>
-        <w:rPr>
-          <w:iCs/>
-          <w:i/>
-        </w:rPr>
-        <w:t xml:space="preserve">International Society of Exposure Science Annual Meeting</w:t>
-      </w:r>
-      <w:r>
-        <w:t xml:space="preserve">. Online. 2021</w:t>
-      </w:r>
-    </w:p>
-    <w:p>
-      <w:pPr>
-        <w:pStyle w:val="BodyText"/>
-      </w:pPr>
-      <w:r>
-        <w:rPr>
-          <w:bCs/>
-          <w:b/>
-        </w:rPr>
-        <w:t xml:space="preserve">Decentralized, Efficient, and Secure High Resolution Spatiotemporal Exposure Assessment at Scale</w:t>
-      </w:r>
-      <w:r>
-        <w:t xml:space="preserve">.</w:t>
-      </w:r>
-      <w:r>
-        <w:t xml:space="preserve"> </w:t>
-      </w:r>
-      <w:r>
-        <w:rPr>
-          <w:iCs/>
-          <w:i/>
-        </w:rPr>
-        <w:t xml:space="preserve">NIH Integrating Multiscale Geospatial Environmental Data into Large Population Health Studies Workshop</w:t>
-      </w:r>
-      <w:r>
-        <w:t xml:space="preserve">. Online. 2021</w:t>
-      </w:r>
-    </w:p>
-    <w:p>
-      <w:pPr>
-        <w:pStyle w:val="BodyText"/>
-      </w:pPr>
-      <w:r>
-        <w:rPr>
-          <w:bCs/>
-          <w:b/>
-        </w:rPr>
-        <w:t xml:space="preserve">Decentralized and Reproducible Geocoding and Geomarker Assessment for Multi-Site Studies</w:t>
-      </w:r>
-      <w:r>
-        <w:t xml:space="preserve">.</w:t>
-      </w:r>
-      <w:r>
-        <w:t xml:space="preserve"> </w:t>
-      </w:r>
-      <w:r>
-        <w:rPr>
-          <w:iCs/>
-          <w:i/>
-        </w:rPr>
-        <w:t xml:space="preserve">Pediatric Acute Care Cardiology Collaborative Spring Conference</w:t>
-      </w:r>
-      <w:r>
-        <w:t xml:space="preserve">. Online. 2021</w:t>
-      </w:r>
-    </w:p>
-    <w:p>
-      <w:pPr>
-        <w:pStyle w:val="BodyText"/>
-      </w:pPr>
-      <w:r>
-        <w:rPr>
-          <w:bCs/>
-          <w:b/>
-        </w:rPr>
-        <w:t xml:space="preserve">Geomarkers and Health</w:t>
-      </w:r>
-      <w:r>
-        <w:t xml:space="preserve">.</w:t>
-      </w:r>
-      <w:r>
-        <w:t xml:space="preserve"> </w:t>
-      </w:r>
-      <w:r>
-        <w:rPr>
-          <w:iCs/>
-          <w:i/>
-        </w:rPr>
-        <w:t xml:space="preserve">Rutgers University Social Epidemiology guest lecture</w:t>
-      </w:r>
-      <w:r>
-        <w:t xml:space="preserve">. Online. 2021</w:t>
-      </w:r>
-    </w:p>
-    <w:p>
-      <w:pPr>
-        <w:pStyle w:val="BodyText"/>
-      </w:pPr>
-      <w:r>
-        <w:rPr>
-          <w:bCs/>
-          <w:b/>
-        </w:rPr>
-        <w:t xml:space="preserve">Decentralized and Reproducible Geocoding and Characterization of Community and Environmental Exposures at Scale</w:t>
-      </w:r>
-      <w:r>
-        <w:t xml:space="preserve">.</w:t>
-      </w:r>
-      <w:r>
-        <w:t xml:space="preserve"> </w:t>
-      </w:r>
-      <w:r>
-        <w:rPr>
-          <w:iCs/>
-          <w:i/>
-        </w:rPr>
-        <w:t xml:space="preserve">University of Cincinnati Biomedical Informatics Practicum (BMIN8001) guest lecture</w:t>
-      </w:r>
-      <w:r>
-        <w:t xml:space="preserve">. Cincinnati, OH. 2021</w:t>
-      </w:r>
-    </w:p>
-    <w:p>
-      <w:pPr>
-        <w:pStyle w:val="BodyText"/>
-      </w:pPr>
-      <w:r>
-        <w:rPr>
-          <w:bCs/>
-          <w:b/>
-        </w:rPr>
-        <w:t xml:space="preserve">Three Levels of Computational Mobility in R</w:t>
-      </w:r>
-      <w:r>
-        <w:t xml:space="preserve">.</w:t>
-      </w:r>
-      <w:r>
-        <w:t xml:space="preserve"> </w:t>
-      </w:r>
-      <w:r>
-        <w:rPr>
-          <w:iCs/>
-          <w:i/>
-        </w:rPr>
-        <w:t xml:space="preserve">SatRday Columbus</w:t>
-      </w:r>
-      <w:r>
-        <w:t xml:space="preserve">. Virtual. 2020</w:t>
-      </w:r>
-    </w:p>
-    <w:p>
-      <w:pPr>
-        <w:pStyle w:val="BodyText"/>
-      </w:pPr>
-      <w:r>
-        <w:rPr>
-          <w:bCs/>
-          <w:b/>
-        </w:rPr>
-        <w:t xml:space="preserve">Decentralized and Reproducible Geocoding and Characterization of Community and Environmental Exposures at Scale</w:t>
-      </w:r>
-      <w:r>
-        <w:t xml:space="preserve">.</w:t>
-      </w:r>
-      <w:r>
-        <w:t xml:space="preserve"> </w:t>
-      </w:r>
-      <w:r>
-        <w:rPr>
-          <w:iCs/>
-          <w:i/>
-        </w:rPr>
-        <w:t xml:space="preserve">Pediatric Musculoskeletal &amp; Rheumatology Innovation Core Center Seminar Series</w:t>
-      </w:r>
-      <w:r>
-        <w:t xml:space="preserve">. Virtual. 2020</w:t>
-      </w:r>
-    </w:p>
-    <w:p>
-      <w:pPr>
-        <w:pStyle w:val="BodyText"/>
-      </w:pPr>
-      <w:r>
-        <w:rPr>
-          <w:bCs/>
-          <w:b/>
-        </w:rPr>
-        <w:t xml:space="preserve">Introduction to Geoinformatics for Precision Population Health</w:t>
-      </w:r>
-      <w:r>
-        <w:t xml:space="preserve">.</w:t>
-      </w:r>
-      <w:r>
-        <w:t xml:space="preserve"> </w:t>
-      </w:r>
-      <w:r>
-        <w:rPr>
-          <w:iCs/>
-          <w:i/>
-        </w:rPr>
-        <w:t xml:space="preserve">University of Cincinnati Introduction to Medical Informatics course guest lecture</w:t>
-      </w:r>
-      <w:r>
-        <w:t xml:space="preserve">. Cincinnati, OH. 2020</w:t>
-      </w:r>
-    </w:p>
-    <w:p>
-      <w:pPr>
-        <w:pStyle w:val="BodyText"/>
-      </w:pPr>
-      <w:r>
-        <w:rPr>
-          <w:bCs/>
-          <w:b/>
-        </w:rPr>
-        <w:t xml:space="preserve">Short-term Ambient Fine Particulate Matter and Anxiety Symptoms in Adolescents with Generalized Anxiety Disorder</w:t>
-      </w:r>
-      <w:r>
-        <w:t xml:space="preserve">.</w:t>
-      </w:r>
-      <w:r>
-        <w:t xml:space="preserve"> </w:t>
-      </w:r>
-      <w:r>
-        <w:rPr>
-          <w:iCs/>
-          <w:i/>
-        </w:rPr>
-        <w:t xml:space="preserve">International Society of Environmental Epidemiology Annual Meeting</w:t>
-      </w:r>
-      <w:r>
-        <w:t xml:space="preserve">. Virtual. 2020</w:t>
-      </w:r>
-    </w:p>
-    <w:p>
-      <w:pPr>
-        <w:pStyle w:val="BodyText"/>
-      </w:pPr>
-      <w:r>
-        <w:rPr>
-          <w:bCs/>
-          <w:b/>
-        </w:rPr>
-        <w:t xml:space="preserve">Decentralized Geomarker Assessment for Multi-Site Studies (DeGAUSS)</w:t>
-      </w:r>
-      <w:r>
-        <w:t xml:space="preserve">.</w:t>
-      </w:r>
-      <w:r>
-        <w:t xml:space="preserve"> </w:t>
-      </w:r>
-      <w:r>
-        <w:rPr>
-          <w:iCs/>
-          <w:i/>
-        </w:rPr>
-        <w:t xml:space="preserve">UseR! 2020 Conference (Conference Canceled)</w:t>
-      </w:r>
-      <w:r>
-        <w:t xml:space="preserve">. St. Louis, MO. 2020</w:t>
-      </w:r>
-    </w:p>
-    <w:p>
-      <w:pPr>
-        <w:pStyle w:val="BodyText"/>
-      </w:pPr>
-      <w:r>
-        <w:rPr>
-          <w:bCs/>
-          <w:b/>
-        </w:rPr>
-        <w:t xml:space="preserve">Decentralized and Reproducible Geocoding and Characterization of Community and Environmental Exposures at Scale</w:t>
-      </w:r>
-      <w:r>
-        <w:t xml:space="preserve">.</w:t>
-      </w:r>
-      <w:r>
-        <w:t xml:space="preserve"> </w:t>
-      </w:r>
-      <w:r>
-        <w:rPr>
-          <w:iCs/>
-          <w:i/>
-        </w:rPr>
-        <w:t xml:space="preserve">University of Cincinnati Biomedical Informatics Practicum (BMIN8001) guest lecture</w:t>
-      </w:r>
-      <w:r>
-        <w:t xml:space="preserve">. Cincinnati, OH. 2020</w:t>
-      </w:r>
-    </w:p>
-    <w:p>
-      <w:pPr>
-        <w:pStyle w:val="BodyText"/>
-      </w:pPr>
-      <w:r>
-        <w:rPr>
-          <w:bCs/>
-          <w:b/>
-        </w:rPr>
-        <w:t xml:space="preserve">Pediatric Psychiatric Emergency Department Utilization and Fine Particulate Matter: A Case-Crossover Study</w:t>
-      </w:r>
-      <w:r>
-        <w:t xml:space="preserve">.</w:t>
-      </w:r>
-      <w:r>
-        <w:t xml:space="preserve"> </w:t>
-      </w:r>
-      <w:r>
-        <w:rPr>
-          <w:iCs/>
-          <w:i/>
-        </w:rPr>
-        <w:t xml:space="preserve">University of Cincinnati Department of Epidemiology Seminar</w:t>
-      </w:r>
-      <w:r>
-        <w:t xml:space="preserve">. Cincinnati, OH. 2020</w:t>
-      </w:r>
-    </w:p>
-    <w:p>
-      <w:pPr>
-        <w:pStyle w:val="BodyText"/>
-      </w:pPr>
-      <w:r>
-        <w:rPr>
-          <w:bCs/>
-          <w:b/>
-        </w:rPr>
-        <w:t xml:space="preserve">Using Twitter for Academic Networking</w:t>
-      </w:r>
-      <w:r>
-        <w:t xml:space="preserve">.</w:t>
-      </w:r>
-      <w:r>
-        <w:t xml:space="preserve"> </w:t>
-      </w:r>
-      <w:r>
-        <w:rPr>
-          <w:iCs/>
-          <w:i/>
-        </w:rPr>
-        <w:t xml:space="preserve">Cincinnati Children’s Faculty Career Development Seminar Series</w:t>
-      </w:r>
-      <w:r>
-        <w:t xml:space="preserve">. Cincinnati, OH. 2019</w:t>
-      </w:r>
-    </w:p>
-    <w:p>
-      <w:pPr>
-        <w:pStyle w:val="BodyText"/>
-      </w:pPr>
-      <w:r>
-        <w:rPr>
-          <w:bCs/>
-          <w:b/>
-        </w:rPr>
-        <w:t xml:space="preserve">Causal Inference Machine Learning Methods for Identifying Subpopulations Susceptible to the Health Effects of Air Pollution</w:t>
-      </w:r>
-      <w:r>
-        <w:t xml:space="preserve">.</w:t>
-      </w:r>
-      <w:r>
-        <w:t xml:space="preserve"> </w:t>
-      </w:r>
-      <w:r>
-        <w:rPr>
-          <w:iCs/>
-          <w:i/>
-        </w:rPr>
-        <w:t xml:space="preserve">Cincinnati Children’s Machine Learning Focus Group</w:t>
-      </w:r>
-      <w:r>
-        <w:t xml:space="preserve">. Cincinnati, OH. 2019</w:t>
-      </w:r>
-    </w:p>
-    <w:p>
-      <w:pPr>
-        <w:pStyle w:val="BodyText"/>
-      </w:pPr>
-      <w:r>
-        <w:rPr>
-          <w:bCs/>
-          <w:b/>
-        </w:rPr>
-        <w:t xml:space="preserve">Non-Parametric and Data-Driven Methods for Identifying Subpopulations Susceptible to the Health Effects of Air Pollution</w:t>
-      </w:r>
-      <w:r>
-        <w:t xml:space="preserve">.</w:t>
-      </w:r>
-      <w:r>
-        <w:t xml:space="preserve"> </w:t>
-      </w:r>
-      <w:r>
-        <w:rPr>
-          <w:iCs/>
-          <w:i/>
-        </w:rPr>
-        <w:t xml:space="preserve">International Biometric Society (Eastern North American Region) Spring Meeting</w:t>
-      </w:r>
-      <w:r>
-        <w:t xml:space="preserve">. Philadelphia, PA. 2019</w:t>
-      </w:r>
-    </w:p>
-    <w:p>
-      <w:pPr>
-        <w:pStyle w:val="BodyText"/>
-      </w:pPr>
-      <w:r>
-        <w:rPr>
-          <w:bCs/>
-          <w:b/>
-        </w:rPr>
-        <w:t xml:space="preserve">Decentralized and Reproducible Geocoding and Characterization of Community and Environmental Exposures at Scale</w:t>
-      </w:r>
-      <w:r>
-        <w:t xml:space="preserve">.</w:t>
-      </w:r>
-      <w:r>
-        <w:t xml:space="preserve"> </w:t>
-      </w:r>
-      <w:r>
-        <w:rPr>
-          <w:iCs/>
-          <w:i/>
-        </w:rPr>
-        <w:t xml:space="preserve">Center for Clinical &amp; Translational Science &amp; Training Grand Rounds</w:t>
-      </w:r>
-      <w:r>
-        <w:t xml:space="preserve">. Cincinnati, OH. 2019</w:t>
-      </w:r>
-    </w:p>
-    <w:p>
-      <w:pPr>
-        <w:pStyle w:val="BodyText"/>
-      </w:pPr>
-      <w:r>
-        <w:rPr>
-          <w:bCs/>
-          <w:b/>
-        </w:rPr>
-        <w:t xml:space="preserve">Decentralized and Reproducible Geocoding and Characterization of Community and Environmental Exposures at Scale</w:t>
-      </w:r>
-      <w:r>
-        <w:t xml:space="preserve">.</w:t>
-      </w:r>
-      <w:r>
-        <w:t xml:space="preserve"> </w:t>
-      </w:r>
-      <w:r>
-        <w:rPr>
-          <w:iCs/>
-          <w:i/>
-        </w:rPr>
-        <w:t xml:space="preserve">Northwestern Institute for Public Health and Medicine Seminar Series</w:t>
-      </w:r>
-      <w:r>
-        <w:t xml:space="preserve">. Chicago, IL. 2018</w:t>
-      </w:r>
-    </w:p>
-    <w:p>
-      <w:pPr>
-        <w:pStyle w:val="BodyText"/>
-      </w:pPr>
-      <w:r>
-        <w:rPr>
-          <w:bCs/>
-          <w:b/>
-        </w:rPr>
-        <w:t xml:space="preserve">Introduction to Geoinformatics for Precision Population Health</w:t>
-      </w:r>
-      <w:r>
-        <w:t xml:space="preserve">.</w:t>
-      </w:r>
-      <w:r>
-        <w:t xml:space="preserve"> </w:t>
-      </w:r>
-      <w:r>
-        <w:rPr>
-          <w:iCs/>
-          <w:i/>
-        </w:rPr>
-        <w:t xml:space="preserve">University of Cincinnati Introduction to Medical Informatics course guest lecture</w:t>
-      </w:r>
-      <w:r>
-        <w:t xml:space="preserve">. Cincinnati, OH. 2018</w:t>
-      </w:r>
-    </w:p>
-    <w:p>
-      <w:pPr>
-        <w:pStyle w:val="BodyText"/>
-      </w:pPr>
-      <w:r>
-        <w:rPr>
-          <w:bCs/>
-          <w:b/>
-        </w:rPr>
-        <w:t xml:space="preserve">Reproducible Research in R: Geoinformatics, Epidemiology, and Publicly Available Health and GIS Data</w:t>
-      </w:r>
-      <w:r>
-        <w:t xml:space="preserve">.</w:t>
-      </w:r>
-      <w:r>
-        <w:t xml:space="preserve"> </w:t>
-      </w:r>
-      <w:r>
-        <w:rPr>
-          <w:iCs/>
-          <w:i/>
-        </w:rPr>
-        <w:t xml:space="preserve">Workshop at the American College of Epidemiology Annual Meeting</w:t>
-      </w:r>
-      <w:r>
-        <w:t xml:space="preserve">. Cincinnati, OH. 2018</w:t>
-      </w:r>
-    </w:p>
-    <w:p>
-      <w:pPr>
-        <w:pStyle w:val="BodyText"/>
-      </w:pPr>
-      <w:r>
-        <w:rPr>
-          <w:bCs/>
-          <w:b/>
-        </w:rPr>
-        <w:t xml:space="preserve">Climate Change and Health Disparities in the Urban Environment</w:t>
-      </w:r>
-      <w:r>
-        <w:t xml:space="preserve">.</w:t>
-      </w:r>
-      <w:r>
-        <w:t xml:space="preserve"> </w:t>
-      </w:r>
-      <w:r>
-        <w:rPr>
-          <w:iCs/>
-          <w:i/>
-        </w:rPr>
-        <w:t xml:space="preserve">University of Cincinnati Research and Innovation Week</w:t>
-      </w:r>
-      <w:r>
-        <w:t xml:space="preserve">. Cincinnati, OH. 2018</w:t>
-      </w:r>
-    </w:p>
-    <w:p>
-      <w:pPr>
-        <w:pStyle w:val="BodyText"/>
-      </w:pPr>
-      <w:r>
-        <w:rPr>
-          <w:bCs/>
-          <w:b/>
-        </w:rPr>
-        <w:t xml:space="preserve">Geoinformatics for Environmental Epidemiology</w:t>
-      </w:r>
-      <w:r>
-        <w:t xml:space="preserve">.</w:t>
-      </w:r>
-      <w:r>
-        <w:t xml:space="preserve"> </w:t>
-      </w:r>
-      <w:r>
-        <w:rPr>
-          <w:iCs/>
-          <w:i/>
-        </w:rPr>
-        <w:t xml:space="preserve">Biomedical Informatics (BMIN8001) Practicum Guest Lecture</w:t>
-      </w:r>
-      <w:r>
-        <w:t xml:space="preserve">. Cincinnati, OH. 2018</w:t>
-      </w:r>
-    </w:p>
-    <w:p>
-      <w:pPr>
-        <w:pStyle w:val="BodyText"/>
-      </w:pPr>
-      <w:r>
-        <w:rPr>
-          <w:bCs/>
-          <w:b/>
-        </w:rPr>
-        <w:t xml:space="preserve">Hot Topics in Pediatric Research Methodology: CART and Random Forest</w:t>
-      </w:r>
-      <w:r>
-        <w:t xml:space="preserve">.</w:t>
-      </w:r>
-      <w:r>
-        <w:t xml:space="preserve"> </w:t>
-      </w:r>
-      <w:r>
-        <w:rPr>
-          <w:iCs/>
-          <w:i/>
-        </w:rPr>
-        <w:t xml:space="preserve">Pediatric Academic Society Annual Meeting</w:t>
-      </w:r>
-      <w:r>
-        <w:t xml:space="preserve">. Toronto, ON. 2018</w:t>
-      </w:r>
-    </w:p>
-    <w:p>
-      <w:pPr>
-        <w:pStyle w:val="BodyText"/>
-      </w:pPr>
-      <w:r>
-        <w:rPr>
-          <w:bCs/>
-          <w:b/>
-        </w:rPr>
-        <w:t xml:space="preserve">Ensemble Machine Learning for Air Pollution Exposure Assessment</w:t>
-      </w:r>
-      <w:r>
-        <w:t xml:space="preserve">.</w:t>
-      </w:r>
-      <w:r>
-        <w:t xml:space="preserve"> </w:t>
-      </w:r>
-      <w:r>
-        <w:rPr>
-          <w:iCs/>
-          <w:i/>
-        </w:rPr>
-        <w:t xml:space="preserve">American Statistical Association, Cincinnati Chapter Meeting</w:t>
-      </w:r>
-      <w:r>
-        <w:t xml:space="preserve">. Cincinnati, OH. 2018</w:t>
-      </w:r>
-    </w:p>
-    <w:p>
-      <w:pPr>
-        <w:pStyle w:val="BodyText"/>
-      </w:pPr>
-      <w:r>
-        <w:rPr>
-          <w:bCs/>
-          <w:b/>
-        </w:rPr>
-        <w:t xml:space="preserve">Combined Sewer Overflow Events and Childhood Emergency Department Visits: A Case-Crossover Study</w:t>
-      </w:r>
-      <w:r>
-        <w:t xml:space="preserve">.</w:t>
-      </w:r>
-      <w:r>
-        <w:t xml:space="preserve"> </w:t>
-      </w:r>
-      <w:r>
-        <w:rPr>
-          <w:iCs/>
-          <w:i/>
-        </w:rPr>
-        <w:t xml:space="preserve">University of Cincinnati Environmental Health Seminar</w:t>
-      </w:r>
-      <w:r>
-        <w:t xml:space="preserve">. Cincinnati, OH. 2017</w:t>
-      </w:r>
-    </w:p>
-    <w:p>
-      <w:pPr>
-        <w:pStyle w:val="BodyText"/>
-      </w:pPr>
-      <w:r>
-        <w:rPr>
-          <w:bCs/>
-          <w:b/>
-        </w:rPr>
-        <w:t xml:space="preserve">The Cincinnati Childhood Allergy and Air Pollution Study: An Overview and New Approaches to Exposure Assessment</w:t>
-      </w:r>
-      <w:r>
-        <w:t xml:space="preserve">.</w:t>
-      </w:r>
-      <w:r>
-        <w:t xml:space="preserve"> </w:t>
-      </w:r>
-      <w:r>
-        <w:rPr>
-          <w:iCs/>
-          <w:i/>
-        </w:rPr>
-        <w:t xml:space="preserve">Harvard School of Public Health Air, Climate &amp; Energy Center Research Meeting</w:t>
-      </w:r>
-      <w:r>
-        <w:t xml:space="preserve">. Boston, MA. 2017</w:t>
-      </w:r>
-    </w:p>
-    <w:p>
-      <w:pPr>
-        <w:pStyle w:val="BodyText"/>
-      </w:pPr>
-      <w:r>
-        <w:rPr>
-          <w:bCs/>
-          <w:b/>
-        </w:rPr>
-        <w:t xml:space="preserve">Decentralized and Reproducible Geocoding and Characterization of Community and Environmental Exposures for Multi-Site Studies</w:t>
-      </w:r>
-      <w:r>
-        <w:t xml:space="preserve">.</w:t>
-      </w:r>
-      <w:r>
-        <w:t xml:space="preserve"> </w:t>
-      </w:r>
-      <w:r>
-        <w:rPr>
-          <w:iCs/>
-          <w:i/>
-        </w:rPr>
-        <w:t xml:space="preserve">Harvard School of Public Health Air, Climate &amp; Energy Center Research Meeting</w:t>
-      </w:r>
-      <w:r>
-        <w:t xml:space="preserve">. Boston, MA. 2017</w:t>
-      </w:r>
-    </w:p>
-    <w:p>
-      <w:pPr>
-        <w:pStyle w:val="BodyText"/>
-      </w:pPr>
-      <w:r>
-        <w:rPr>
-          <w:bCs/>
-          <w:b/>
-        </w:rPr>
-        <w:t xml:space="preserve">Decentralized and Reproducible Geocoding and Characterization of Community and Environmental Exposures for Multi-Site Studies</w:t>
-      </w:r>
-      <w:r>
-        <w:t xml:space="preserve">.</w:t>
-      </w:r>
-      <w:r>
-        <w:t xml:space="preserve"> </w:t>
-      </w:r>
-      <w:r>
-        <w:rPr>
-          <w:iCs/>
-          <w:i/>
-        </w:rPr>
-        <w:t xml:space="preserve">International Society of Exposure Science Annual Meeting</w:t>
-      </w:r>
-      <w:r>
-        <w:t xml:space="preserve">. Research Triangle Park, NC. 2017</w:t>
-      </w:r>
-    </w:p>
-    <w:p>
-      <w:pPr>
-        <w:pStyle w:val="BodyText"/>
-      </w:pPr>
-      <w:r>
-        <w:rPr>
-          <w:bCs/>
-          <w:b/>
-        </w:rPr>
-        <w:t xml:space="preserve">Assessing Daily Exposure to PM2.5 with Machine Learning and Remote Sensing</w:t>
-      </w:r>
-      <w:r>
-        <w:t xml:space="preserve">.</w:t>
-      </w:r>
-      <w:r>
-        <w:t xml:space="preserve"> </w:t>
-      </w:r>
-      <w:r>
-        <w:rPr>
-          <w:iCs/>
-          <w:i/>
-        </w:rPr>
-        <w:t xml:space="preserve">International Society of Exposure Science Annual Meeting</w:t>
-      </w:r>
-      <w:r>
-        <w:t xml:space="preserve">. Research Triangle Park, NC. 2017</w:t>
-      </w:r>
-    </w:p>
-    <w:p>
-      <w:pPr>
-        <w:pStyle w:val="BodyText"/>
-      </w:pPr>
-      <w:r>
-        <w:rPr>
-          <w:bCs/>
-          <w:b/>
-        </w:rPr>
-        <w:t xml:space="preserve">Assessing Daily Exposure to PM2.5 with Machine Learning and Remote Sensing</w:t>
-      </w:r>
-      <w:r>
-        <w:t xml:space="preserve">.</w:t>
-      </w:r>
-      <w:r>
-        <w:t xml:space="preserve"> </w:t>
-      </w:r>
-      <w:r>
-        <w:rPr>
-          <w:iCs/>
-          <w:i/>
-        </w:rPr>
-        <w:t xml:space="preserve">Cincinnati Children’s Hospital Medical Center Division of Biostatistics and Epidemiology Seminar</w:t>
-      </w:r>
-      <w:r>
-        <w:t xml:space="preserve">. Cincinnati, OH. 2017</w:t>
-      </w:r>
-    </w:p>
-    <w:p>
-      <w:pPr>
-        <w:pStyle w:val="BodyText"/>
-      </w:pPr>
-      <w:r>
-        <w:rPr>
-          <w:bCs/>
-          <w:b/>
-        </w:rPr>
-        <w:t xml:space="preserve">Using GRAPPH to Leverage Geoinformatics for Innovative Research, Place-based Clinical Care, and Community-Centered Quality Improvement</w:t>
-      </w:r>
-      <w:r>
-        <w:t xml:space="preserve">.</w:t>
-      </w:r>
-      <w:r>
-        <w:t xml:space="preserve"> </w:t>
-      </w:r>
-      <w:r>
-        <w:rPr>
-          <w:iCs/>
-          <w:i/>
-        </w:rPr>
-        <w:t xml:space="preserve">Cincinnati Children’s Hospital Medical Center Mayerson Center for Safe and Healthy Children Quarterly Research Meeting</w:t>
-      </w:r>
-      <w:r>
-        <w:t xml:space="preserve">. Cincinnati, OH. 2017</w:t>
-      </w:r>
-    </w:p>
-    <w:p>
-      <w:pPr>
-        <w:pStyle w:val="BodyText"/>
-      </w:pPr>
-      <w:r>
-        <w:rPr>
-          <w:bCs/>
-          <w:b/>
-        </w:rPr>
-        <w:t xml:space="preserve">Combined Sewer Overflow Events and Childhood Emergency Department Visits: A Case-Crossover Study</w:t>
-      </w:r>
-      <w:r>
-        <w:t xml:space="preserve">.</w:t>
-      </w:r>
-      <w:r>
-        <w:t xml:space="preserve"> </w:t>
-      </w:r>
-      <w:r>
-        <w:rPr>
-          <w:iCs/>
-          <w:i/>
-        </w:rPr>
-        <w:t xml:space="preserve">Cincinnati Children’s Hospital Medical Center Postdoc and Research Associate Meeting</w:t>
-      </w:r>
-      <w:r>
-        <w:t xml:space="preserve">. Cincinnati, OH. 2017</w:t>
-      </w:r>
-    </w:p>
-    <w:p>
-      <w:pPr>
-        <w:pStyle w:val="BodyText"/>
-      </w:pPr>
-      <w:r>
-        <w:rPr>
-          <w:bCs/>
-          <w:b/>
-        </w:rPr>
-        <w:t xml:space="preserve">Geocoding to Characterize Community and Environmental Exposures for Multi-site Studies</w:t>
-      </w:r>
-      <w:r>
-        <w:t xml:space="preserve">.</w:t>
-      </w:r>
-      <w:r>
-        <w:t xml:space="preserve"> </w:t>
-      </w:r>
-      <w:r>
-        <w:rPr>
-          <w:iCs/>
-          <w:i/>
-        </w:rPr>
-        <w:t xml:space="preserve">Cincinnati Children’s Hospital Medical Center Division of Biomedical Informatics Hutton Lecture Series</w:t>
-      </w:r>
-      <w:r>
-        <w:t xml:space="preserve">. Cincinnati, OH. 2017</w:t>
-      </w:r>
-    </w:p>
-    <w:p>
-      <w:pPr>
-        <w:pStyle w:val="BodyText"/>
-      </w:pPr>
-      <w:r>
-        <w:rPr>
-          <w:bCs/>
-          <w:b/>
-        </w:rPr>
-        <w:t xml:space="preserve">GIS Tools for Environmental Epidemiology</w:t>
-      </w:r>
-      <w:r>
-        <w:t xml:space="preserve">.</w:t>
-      </w:r>
-      <w:r>
-        <w:t xml:space="preserve"> </w:t>
-      </w:r>
-      <w:r>
-        <w:rPr>
-          <w:iCs/>
-          <w:i/>
-        </w:rPr>
-        <w:t xml:space="preserve">University of Cincinnati Biomedical Informatics (BMIN8001) Practicum course guest lecture</w:t>
-      </w:r>
-      <w:r>
-        <w:t xml:space="preserve">. Cincinnati, OH. 2017</w:t>
-      </w:r>
-    </w:p>
-    <w:p>
-      <w:pPr>
-        <w:pStyle w:val="BodyText"/>
-      </w:pPr>
-      <w:r>
-        <w:rPr>
-          <w:bCs/>
-          <w:b/>
-        </w:rPr>
-        <w:t xml:space="preserve">Building A Platform for Data Sharing</w:t>
-      </w:r>
-      <w:r>
-        <w:t xml:space="preserve">.</w:t>
-      </w:r>
-      <w:r>
-        <w:t xml:space="preserve"> </w:t>
-      </w:r>
-      <w:r>
-        <w:rPr>
-          <w:iCs/>
-          <w:i/>
-        </w:rPr>
-        <w:t xml:space="preserve">Cincinnati Children’s Hospital Medical Center Academy Health Site Visit</w:t>
-      </w:r>
-      <w:r>
-        <w:t xml:space="preserve">. Cincinnati, OH. 2017</w:t>
-      </w:r>
-    </w:p>
-    <w:p>
-      <w:pPr>
-        <w:pStyle w:val="BodyText"/>
-      </w:pPr>
-      <w:r>
-        <w:rPr>
-          <w:bCs/>
-          <w:b/>
-        </w:rPr>
-        <w:t xml:space="preserve">Land Use Models for Elemental Components of Particulate Matter in an Urban Environment: A Comparison of Regression and Random Forest Models</w:t>
-      </w:r>
-      <w:r>
-        <w:t xml:space="preserve">.</w:t>
-      </w:r>
-      <w:r>
-        <w:t xml:space="preserve"> </w:t>
-      </w:r>
-      <w:r>
-        <w:rPr>
-          <w:iCs/>
-          <w:i/>
-        </w:rPr>
-        <w:t xml:space="preserve">International Society of Exposure Science Annual Meeting</w:t>
-      </w:r>
-      <w:r>
-        <w:t xml:space="preserve">. Utrecht, NL. 2016</w:t>
-      </w:r>
-    </w:p>
-    <w:p>
-      <w:pPr>
-        <w:pStyle w:val="BodyText"/>
-      </w:pPr>
-      <w:r>
-        <w:rPr>
-          <w:bCs/>
-          <w:b/>
-        </w:rPr>
-        <w:t xml:space="preserve">Predictive Comparisons: Interpreting Input Effects for Any Supervised Learner</w:t>
-      </w:r>
-      <w:r>
-        <w:t xml:space="preserve">.</w:t>
-      </w:r>
-      <w:r>
-        <w:t xml:space="preserve"> </w:t>
-      </w:r>
-      <w:r>
-        <w:rPr>
-          <w:iCs/>
-          <w:i/>
-        </w:rPr>
-        <w:t xml:space="preserve">Cincinnati Children’s Hospital Medical Center Division of Biostatistics &amp; Epidemiology Journal Club</w:t>
-      </w:r>
-      <w:r>
-        <w:t xml:space="preserve">. Cincinnati, OH. 2016</w:t>
-      </w:r>
-    </w:p>
-    <w:p>
-      <w:pPr>
-        <w:pStyle w:val="BodyText"/>
-      </w:pPr>
-      <w:r>
-        <w:rPr>
-          <w:bCs/>
-          <w:b/>
-        </w:rPr>
-        <w:t xml:space="preserve">Land Use Models for Elemental Components of Particulate Matter in an Urban Environment: A Comparison of Regression and Random Forest Models</w:t>
-      </w:r>
-      <w:r>
-        <w:t xml:space="preserve">.</w:t>
-      </w:r>
-      <w:r>
-        <w:t xml:space="preserve"> </w:t>
-      </w:r>
-      <w:r>
-        <w:rPr>
-          <w:iCs/>
-          <w:i/>
-        </w:rPr>
-        <w:t xml:space="preserve">University of Cincinnati Division of Biostatistics and Bioinformatics Seminar Series</w:t>
-      </w:r>
-      <w:r>
-        <w:t xml:space="preserve">. Cincinnati, OH. 2016</w:t>
-      </w:r>
-    </w:p>
-    <w:p>
-      <w:pPr>
-        <w:pStyle w:val="BodyText"/>
-      </w:pPr>
-      <w:r>
-        <w:rPr>
-          <w:bCs/>
-          <w:b/>
-        </w:rPr>
-        <w:t xml:space="preserve">Data Visualization for Population Health Initiatives</w:t>
-      </w:r>
-      <w:r>
-        <w:t xml:space="preserve">.</w:t>
-      </w:r>
-      <w:r>
-        <w:t xml:space="preserve"> </w:t>
-      </w:r>
-      <w:r>
-        <w:rPr>
-          <w:iCs/>
-          <w:i/>
-        </w:rPr>
-        <w:t xml:space="preserve">All In Data Visualization Webinar</w:t>
-      </w:r>
-      <w:r>
-        <w:t xml:space="preserve">. Cincinnati, OH. 2016</w:t>
-      </w:r>
-    </w:p>
-    <w:p>
-      <w:pPr>
-        <w:pStyle w:val="BodyText"/>
-      </w:pPr>
-      <w:r>
-        <w:rPr>
-          <w:bCs/>
-          <w:b/>
-        </w:rPr>
-        <w:t xml:space="preserve">Using Machine Learning and Interactive Dashboards to Understand How Children’s Health is Impacted by their Community and Surrounding Environment</w:t>
-      </w:r>
-      <w:r>
-        <w:t xml:space="preserve">.</w:t>
-      </w:r>
-      <w:r>
-        <w:t xml:space="preserve"> </w:t>
-      </w:r>
-      <w:r>
-        <w:rPr>
-          <w:iCs/>
-          <w:i/>
-        </w:rPr>
-        <w:t xml:space="preserve">University of Cincinnati Institute for Analytics Innovation Showcase and Networking Event</w:t>
-      </w:r>
-      <w:r>
-        <w:t xml:space="preserve">. Cincinnati, OH. 2016</w:t>
-      </w:r>
-    </w:p>
-    <w:p>
-      <w:pPr>
-        <w:pStyle w:val="BodyText"/>
-      </w:pPr>
-      <w:r>
-        <w:rPr>
-          <w:bCs/>
-          <w:b/>
-        </w:rPr>
-        <w:t xml:space="preserve">Combined Sewer Overflow and Childhood Hospital Admissions</w:t>
-      </w:r>
-      <w:r>
-        <w:t xml:space="preserve">.</w:t>
-      </w:r>
-      <w:r>
-        <w:t xml:space="preserve"> </w:t>
-      </w:r>
-      <w:r>
-        <w:rPr>
-          <w:iCs/>
-          <w:i/>
-        </w:rPr>
-        <w:t xml:space="preserve">Cincinnati Children’s Hospital Medical Center Division of Biostatistics &amp; Epidemiology Seminar Series</w:t>
-      </w:r>
-      <w:r>
-        <w:t xml:space="preserve">. Cincinnati, OH. 2016</w:t>
-      </w:r>
-    </w:p>
-    <w:p>
-      <w:pPr>
-        <w:pStyle w:val="BodyText"/>
-      </w:pPr>
-      <w:r>
-        <w:rPr>
-          <w:bCs/>
-          <w:b/>
-        </w:rPr>
-        <w:t xml:space="preserve">Land Use Random Forests for Estimation of Exposure to Elemental Components of Particulate Matter</w:t>
-      </w:r>
-      <w:r>
-        <w:t xml:space="preserve">.</w:t>
-      </w:r>
-      <w:r>
-        <w:t xml:space="preserve"> </w:t>
-      </w:r>
-      <w:r>
-        <w:rPr>
-          <w:iCs/>
-          <w:i/>
-        </w:rPr>
-        <w:t xml:space="preserve">University of Cincinnati Division of Biostatistics and Bioinformatics Doctoral Dissertation Defense</w:t>
-      </w:r>
-      <w:r>
-        <w:t xml:space="preserve">. Cincinnati, OH. 2016</w:t>
-      </w:r>
-    </w:p>
-    <w:p>
-      <w:pPr>
-        <w:pStyle w:val="BodyText"/>
-      </w:pPr>
-      <w:r>
-        <w:rPr>
-          <w:bCs/>
-          <w:b/>
-        </w:rPr>
-        <w:t xml:space="preserve">Geospatial Data for Environmental Epidemiology</w:t>
-      </w:r>
-      <w:r>
-        <w:t xml:space="preserve">.</w:t>
-      </w:r>
-      <w:r>
-        <w:t xml:space="preserve"> </w:t>
-      </w:r>
-      <w:r>
-        <w:rPr>
-          <w:iCs/>
-          <w:i/>
-        </w:rPr>
-        <w:t xml:space="preserve">Cincinnati Children’s Hospital Medical Center Environmental Epidemiology Shared Interest Group Seminar Series</w:t>
-      </w:r>
-      <w:r>
-        <w:t xml:space="preserve">. Cincinnati, OH. 2016</w:t>
-      </w:r>
-    </w:p>
-    <w:p>
-      <w:pPr>
-        <w:pStyle w:val="BodyText"/>
-      </w:pPr>
-      <w:r>
-        <w:rPr>
-          <w:bCs/>
-          <w:b/>
-        </w:rPr>
-        <w:t xml:space="preserve">Confidence Intervals for Random Forest Predictions Using the Infinitesimal Jackknife</w:t>
-      </w:r>
-      <w:r>
-        <w:t xml:space="preserve">.</w:t>
-      </w:r>
-      <w:r>
-        <w:t xml:space="preserve"> </w:t>
-      </w:r>
-      <w:r>
-        <w:rPr>
-          <w:iCs/>
-          <w:i/>
-        </w:rPr>
-        <w:t xml:space="preserve">University of Cincinnati Division of Biostatistics and Bioinformatics Seminar Series</w:t>
-      </w:r>
-      <w:r>
-        <w:t xml:space="preserve">. Cincinnati, OH. 2015</w:t>
-      </w:r>
-    </w:p>
-    <w:p>
-      <w:pPr>
-        <w:pStyle w:val="BodyText"/>
-      </w:pPr>
-      <w:r>
-        <w:rPr>
-          <w:bCs/>
-          <w:b/>
-        </w:rPr>
-        <w:t xml:space="preserve">Childhood Residential Changes are Associated with Decreased Traffic Exposure and Improved Neighborhood Characteristics</w:t>
-      </w:r>
-      <w:r>
-        <w:t xml:space="preserve">.</w:t>
-      </w:r>
-      <w:r>
-        <w:t xml:space="preserve"> </w:t>
-      </w:r>
-      <w:r>
-        <w:rPr>
-          <w:iCs/>
-          <w:i/>
-        </w:rPr>
-        <w:t xml:space="preserve">International Society of Exposure Science Annual Meeting</w:t>
-      </w:r>
-      <w:r>
-        <w:t xml:space="preserve">. Las Vegas, NV. 2015</w:t>
-      </w:r>
-    </w:p>
-    <w:p>
-      <w:pPr>
-        <w:pStyle w:val="BodyText"/>
-      </w:pPr>
-      <w:r>
-        <w:rPr>
-          <w:bCs/>
-          <w:b/>
-        </w:rPr>
-        <w:t xml:space="preserve">R Studio and R Markdown: An integrated IDE and report generator for R</w:t>
-      </w:r>
-      <w:r>
-        <w:t xml:space="preserve">.</w:t>
-      </w:r>
-      <w:r>
-        <w:t xml:space="preserve"> </w:t>
-      </w:r>
-      <w:r>
-        <w:rPr>
-          <w:iCs/>
-          <w:i/>
-        </w:rPr>
-        <w:t xml:space="preserve">University of Cincinnati BE7022 (Intro To Biostatistics) Guest Lecture</w:t>
-      </w:r>
-      <w:r>
-        <w:t xml:space="preserve">. Cincinnati, OH. 2015</w:t>
-      </w:r>
-    </w:p>
-    <w:p>
-      <w:pPr>
-        <w:pStyle w:val="BodyText"/>
-      </w:pPr>
-      <w:r>
-        <w:rPr>
-          <w:bCs/>
-          <w:b/>
-        </w:rPr>
-        <w:t xml:space="preserve">Does the Elemental Composition of Indoor and Outdoor PM2.5 Accurately Represent the Elemental Composition of Personal PM2.5?</w:t>
-      </w:r>
-      <w:r>
-        <w:t xml:space="preserve">.</w:t>
-      </w:r>
-      <w:r>
-        <w:t xml:space="preserve"> </w:t>
-      </w:r>
-      <w:r>
-        <w:rPr>
-          <w:iCs/>
-          <w:i/>
-        </w:rPr>
-        <w:t xml:space="preserve">University of Cincinnati Division of Epidemiology Seminar Series</w:t>
-      </w:r>
-      <w:r>
-        <w:t xml:space="preserve">. Cincinnati, OH. 2014</w:t>
-      </w:r>
-    </w:p>
-    <w:p>
-      <w:pPr>
-        <w:pStyle w:val="BodyText"/>
-      </w:pPr>
-      <w:r>
-        <w:rPr>
-          <w:bCs/>
-          <w:b/>
-        </w:rPr>
-        <w:t xml:space="preserve">Assessing Personal PM2.5 Exposure Prediction Improvement After Addition of Indoor PM2.5 Exposure and Personal Characteristics to Outdoor PM2.5 Exposure Measurements</w:t>
-      </w:r>
-      <w:r>
-        <w:t xml:space="preserve">.</w:t>
-      </w:r>
-      <w:r>
-        <w:t xml:space="preserve"> </w:t>
-      </w:r>
-      <w:r>
-        <w:rPr>
-          <w:iCs/>
-          <w:i/>
-        </w:rPr>
-        <w:t xml:space="preserve">Joint Statistical Meeting</w:t>
-      </w:r>
-      <w:r>
-        <w:t xml:space="preserve">. Boston, MA. 2014</w:t>
-      </w:r>
-    </w:p>
-    <w:p>
-      <w:pPr>
-        <w:pStyle w:val="BodyText"/>
-      </w:pPr>
-      <w:r>
-        <w:rPr>
-          <w:bCs/>
-          <w:b/>
-        </w:rPr>
-        <w:t xml:space="preserve">Exact Sampling and Counting for Fixed-Margin Matrices</w:t>
-      </w:r>
-      <w:r>
-        <w:t xml:space="preserve">.</w:t>
-      </w:r>
-      <w:r>
-        <w:t xml:space="preserve"> </w:t>
-      </w:r>
-      <w:r>
-        <w:rPr>
-          <w:iCs/>
-          <w:i/>
-        </w:rPr>
-        <w:t xml:space="preserve">University of Cincinnati Division of Epidemiology Seminar Series</w:t>
-      </w:r>
-      <w:r>
-        <w:t xml:space="preserve">. Cincinnati, OH. 2013</w:t>
-      </w:r>
-    </w:p>
-    <w:p>
-      <w:pPr>
-        <w:pStyle w:val="BodyText"/>
-      </w:pPr>
-      <w:r>
-        <w:rPr>
-          <w:bCs/>
-          <w:b/>
-        </w:rPr>
-        <w:t xml:space="preserve">Small Molecule Disruption of G Beta Gamma Signaling Inhibits the Progression of Heart Failure</w:t>
-      </w:r>
-      <w:r>
-        <w:t xml:space="preserve">.</w:t>
-      </w:r>
-      <w:r>
-        <w:t xml:space="preserve"> </w:t>
-      </w:r>
-      <w:r>
-        <w:rPr>
-          <w:iCs/>
-          <w:i/>
-        </w:rPr>
-        <w:t xml:space="preserve">University of Cincinnati Department of Pharmacology and Biophysics Seminar Series</w:t>
-      </w:r>
-      <w:r>
-        <w:t xml:space="preserve">. Cincinnati, OH. 2011</w:t>
-      </w:r>
-    </w:p>
-    <w:p>
-      <w:pPr>
-        <w:pStyle w:val="BodyText"/>
-      </w:pPr>
-      <w:r>
-        <w:rPr>
-          <w:bCs/>
-          <w:b/>
-        </w:rPr>
-        <w:t xml:space="preserve">Ultrasound-Targeted Microbubble Destruction to Deliver Nucleic Acid to the Heart</w:t>
-      </w:r>
-      <w:r>
-        <w:t xml:space="preserve">.</w:t>
-      </w:r>
-      <w:r>
-        <w:t xml:space="preserve"> </w:t>
-      </w:r>
-      <w:r>
-        <w:rPr>
-          <w:iCs/>
-          <w:i/>
-        </w:rPr>
-        <w:t xml:space="preserve">University of Cincinnati Department of Pharmacology and Biophysics Seminar Series</w:t>
-      </w:r>
-      <w:r>
-        <w:t xml:space="preserve">. Cincinnati, OH. 2011</w:t>
-      </w:r>
-    </w:p>
-    <w:p>
-      <w:pPr>
-        <w:pStyle w:val="BodyText"/>
-      </w:pPr>
-      <w:r>
-        <w:rPr>
-          <w:bCs/>
-          <w:b/>
-        </w:rPr>
-        <w:t xml:space="preserve">An academic research cooperative education experience</w:t>
-      </w:r>
-      <w:r>
-        <w:t xml:space="preserve">.</w:t>
-      </w:r>
-      <w:r>
-        <w:t xml:space="preserve"> </w:t>
-      </w:r>
-      <w:r>
-        <w:rPr>
-          <w:iCs/>
-          <w:i/>
-        </w:rPr>
-        <w:t xml:space="preserve">University of Cincinnati BME321 Guest Lecture</w:t>
-      </w:r>
-      <w:r>
-        <w:t xml:space="preserve">. Cincinnati, OH. 2011</w:t>
-      </w:r>
-    </w:p>
     <w:bookmarkEnd w:id="37"/>
     <w:bookmarkStart w:id="38" w:name="Xf2fe1e3ca22eef2365ae246688d3d4002b8dc04"/>
     <w:p>
@@ -5845,6 +4053,186 @@
       </w:pPr>
       <w:r>
         <w:t xml:space="preserve">Selected Abstracts (First or Senior Author)</w:t>
+      </w:r>
+    </w:p>
+    <w:p>
+      <w:pPr>
+        <w:pStyle w:val="FirstParagraph"/>
+      </w:pPr>
+      <w:r>
+        <w:t xml:space="preserve">* denotes the presenting author</w:t>
+      </w:r>
+    </w:p>
+    <w:p>
+      <w:pPr>
+        <w:numPr>
+          <w:ilvl w:val="0"/>
+          <w:numId w:val="1008"/>
+        </w:numPr>
+        <w:pStyle w:val="Compact"/>
+      </w:pPr>
+      <w:r>
+        <w:rPr>
+          <w:bCs/>
+          <w:b/>
+        </w:rPr>
+        <w:t xml:space="preserve">Cole Brokamp</w:t>
+      </w:r>
+      <w:r>
+        <w:t xml:space="preserve">, Patrick Ryan*. Combined Sewer Overflows and Pediatric Emergency Department Utilization: A Case-Crossover Study.</w:t>
+      </w:r>
+      <w:r>
+        <w:t xml:space="preserve"> </w:t>
+      </w:r>
+      <w:r>
+        <w:rPr>
+          <w:iCs/>
+          <w:i/>
+        </w:rPr>
+        <w:t xml:space="preserve">International Society of Environmental Epidemiology Annual Meeting</w:t>
+      </w:r>
+      <w:r>
+        <w:t xml:space="preserve">. Sydney, Australia. 2017.</w:t>
+      </w:r>
+    </w:p>
+    <w:p>
+      <w:pPr>
+        <w:numPr>
+          <w:ilvl w:val="0"/>
+          <w:numId w:val="1008"/>
+        </w:numPr>
+        <w:pStyle w:val="Compact"/>
+      </w:pPr>
+      <w:r>
+        <w:t xml:space="preserve">Juliana Madzia*,</w:t>
+      </w:r>
+      <w:r>
+        <w:t xml:space="preserve"> </w:t>
+      </w:r>
+      <w:r>
+        <w:rPr>
+          <w:bCs/>
+          <w:b/>
+        </w:rPr>
+        <w:t xml:space="preserve">Cole Brokamp</w:t>
+      </w:r>
+      <w:r>
+        <w:t xml:space="preserve">. Residential Greenspace is Associated with Childhood Behavioral Outcomes.</w:t>
+      </w:r>
+      <w:r>
+        <w:t xml:space="preserve"> </w:t>
+      </w:r>
+      <w:r>
+        <w:rPr>
+          <w:iCs/>
+          <w:i/>
+        </w:rPr>
+        <w:t xml:space="preserve">Pediatric Academic Societies Meeting</w:t>
+      </w:r>
+      <w:r>
+        <w:t xml:space="preserve">. Toronto, Canada. 2018.</w:t>
+      </w:r>
+    </w:p>
+    <w:p>
+      <w:pPr>
+        <w:numPr>
+          <w:ilvl w:val="0"/>
+          <w:numId w:val="1008"/>
+        </w:numPr>
+        <w:pStyle w:val="Compact"/>
+      </w:pPr>
+      <w:r>
+        <w:t xml:space="preserve">Mohammad Alfrad Nobel Bhuiyan*,</w:t>
+      </w:r>
+      <w:r>
+        <w:t xml:space="preserve"> </w:t>
+      </w:r>
+      <w:r>
+        <w:rPr>
+          <w:bCs/>
+          <w:b/>
+        </w:rPr>
+        <w:t xml:space="preserve">Cole Brokamp</w:t>
+      </w:r>
+      <w:r>
+        <w:t xml:space="preserve">. Source-specific contributions of particulate matter to asthma-related pediatric emergency department utilization.</w:t>
+      </w:r>
+      <w:r>
+        <w:t xml:space="preserve"> </w:t>
+      </w:r>
+      <w:r>
+        <w:rPr>
+          <w:iCs/>
+          <w:i/>
+        </w:rPr>
+        <w:t xml:space="preserve">Joint Statistical Meeting</w:t>
+      </w:r>
+      <w:r>
+        <w:t xml:space="preserve">. Denver, CO. 2019.</w:t>
+      </w:r>
+    </w:p>
+    <w:p>
+      <w:pPr>
+        <w:numPr>
+          <w:ilvl w:val="0"/>
+          <w:numId w:val="1008"/>
+        </w:numPr>
+        <w:pStyle w:val="Compact"/>
+      </w:pPr>
+      <w:r>
+        <w:rPr>
+          <w:bCs/>
+          <w:b/>
+        </w:rPr>
+        <w:t xml:space="preserve">Cole Brokamp</w:t>
+      </w:r>
+      <w:r>
+        <w:t xml:space="preserve">*. A Nationwide High Resolution Spatiotemporal Fine Particulate Matter Exposure Assessment Model.</w:t>
+      </w:r>
+      <w:r>
+        <w:t xml:space="preserve"> </w:t>
+      </w:r>
+      <w:r>
+        <w:rPr>
+          <w:iCs/>
+          <w:i/>
+        </w:rPr>
+        <w:t xml:space="preserve">International Society of Exposure Science</w:t>
+      </w:r>
+      <w:r>
+        <w:t xml:space="preserve">. Online. 2021.</w:t>
+      </w:r>
+    </w:p>
+    <w:p>
+      <w:pPr>
+        <w:numPr>
+          <w:ilvl w:val="0"/>
+          <w:numId w:val="1008"/>
+        </w:numPr>
+        <w:pStyle w:val="Compact"/>
+      </w:pPr>
+      <w:r>
+        <w:rPr>
+          <w:bCs/>
+          <w:b/>
+        </w:rPr>
+        <w:t xml:space="preserve">Cole Brokamp</w:t>
+      </w:r>
+      <w:r>
+        <w:t xml:space="preserve">, Qing Duan, Erika Rasnick Manning, Alexandra Corley, Joseph Michael, Stuart Taylor, John Egbo, David Hartley, Ndidi Unaka, Andrew F. Beck*. Causal mediation of racial disparities in pediatric hospital admissions: A population-wide, neighborhood-level study.</w:t>
+      </w:r>
+      <w:r>
+        <w:t xml:space="preserve"> </w:t>
+      </w:r>
+      <w:r>
+        <w:rPr>
+          <w:iCs/>
+          <w:i/>
+        </w:rPr>
+        <w:t xml:space="preserve">Pediatric Academic Societies Annual Meeting</w:t>
+      </w:r>
+      <w:r>
+        <w:t xml:space="preserve">. Washington DC. 2023.</w:t>
       </w:r>
     </w:p>
     <w:bookmarkEnd w:id="38"/>
@@ -5867,6 +4255,482 @@
         <w:t xml:space="preserve">Invited Lectures</w:t>
       </w:r>
     </w:p>
+    <w:p>
+      <w:pPr>
+        <w:pStyle w:val="FirstParagraph"/>
+      </w:pPr>
+      <w:r>
+        <w:rPr>
+          <w:bCs/>
+          <w:b/>
+        </w:rPr>
+        <w:t xml:space="preserve">Air Pollution and Pediatric Mental Health</w:t>
+      </w:r>
+      <w:r>
+        <w:t xml:space="preserve">.</w:t>
+      </w:r>
+      <w:r>
+        <w:t xml:space="preserve"> </w:t>
+      </w:r>
+      <w:r>
+        <w:rPr>
+          <w:iCs/>
+          <w:i/>
+        </w:rPr>
+        <w:t xml:space="preserve">Citizens Climate Lobby, Cincinnati Chapter Meeting</w:t>
+      </w:r>
+      <w:r>
+        <w:t xml:space="preserve">. Cincinnati, OH. 2023</w:t>
+      </w:r>
+    </w:p>
+    <w:p>
+      <w:pPr>
+        <w:pStyle w:val="BodyText"/>
+      </w:pPr>
+      <w:r>
+        <w:rPr>
+          <w:bCs/>
+          <w:b/>
+        </w:rPr>
+        <w:t xml:space="preserve">A Framework for Automated and Reproducible Geomarker Curation and Computation at Scale</w:t>
+      </w:r>
+      <w:r>
+        <w:t xml:space="preserve">.</w:t>
+      </w:r>
+      <w:r>
+        <w:t xml:space="preserve"> </w:t>
+      </w:r>
+      <w:r>
+        <w:rPr>
+          <w:iCs/>
+          <w:i/>
+        </w:rPr>
+        <w:t xml:space="preserve">Yale Biostatistics Seminar</w:t>
+      </w:r>
+      <w:r>
+        <w:t xml:space="preserve">. Online. 2022</w:t>
+      </w:r>
+    </w:p>
+    <w:p>
+      <w:pPr>
+        <w:pStyle w:val="BodyText"/>
+      </w:pPr>
+      <w:r>
+        <w:rPr>
+          <w:bCs/>
+          <w:b/>
+        </w:rPr>
+        <w:t xml:space="preserve">Decentralized Geomarker Assessment for Multi-Site Studies</w:t>
+      </w:r>
+      <w:r>
+        <w:t xml:space="preserve">.</w:t>
+      </w:r>
+      <w:r>
+        <w:t xml:space="preserve"> </w:t>
+      </w:r>
+      <w:r>
+        <w:rPr>
+          <w:iCs/>
+          <w:i/>
+        </w:rPr>
+        <w:t xml:space="preserve">Rare Diseases Clinical Research Network (RDCRN) Steering Committee Meeting</w:t>
+      </w:r>
+      <w:r>
+        <w:t xml:space="preserve">. Online. 2022</w:t>
+      </w:r>
+    </w:p>
+    <w:p>
+      <w:pPr>
+        <w:pStyle w:val="BodyText"/>
+      </w:pPr>
+      <w:r>
+        <w:rPr>
+          <w:bCs/>
+          <w:b/>
+        </w:rPr>
+        <w:t xml:space="preserve">Decentralized Geomarker Assessment for Multi-Site Studies</w:t>
+      </w:r>
+      <w:r>
+        <w:t xml:space="preserve">.</w:t>
+      </w:r>
+      <w:r>
+        <w:t xml:space="preserve"> </w:t>
+      </w:r>
+      <w:r>
+        <w:rPr>
+          <w:iCs/>
+          <w:i/>
+        </w:rPr>
+        <w:t xml:space="preserve">NIH Bench to Bassinet PCGC EMR Extraction Working Group Meeting</w:t>
+      </w:r>
+      <w:r>
+        <w:t xml:space="preserve">. Online. 2022</w:t>
+      </w:r>
+    </w:p>
+    <w:p>
+      <w:pPr>
+        <w:pStyle w:val="BodyText"/>
+      </w:pPr>
+      <w:r>
+        <w:rPr>
+          <w:bCs/>
+          <w:b/>
+        </w:rPr>
+        <w:t xml:space="preserve">Challenges and Solutions for Private and Reproducible Environmental Exposure Assessment at Scale</w:t>
+      </w:r>
+      <w:r>
+        <w:t xml:space="preserve">.</w:t>
+      </w:r>
+      <w:r>
+        <w:t xml:space="preserve"> </w:t>
+      </w:r>
+      <w:r>
+        <w:rPr>
+          <w:iCs/>
+          <w:i/>
+        </w:rPr>
+        <w:t xml:space="preserve">NIH Ethical, Legal, and Social Implications of Gene-Environment Interaction Research Workshop</w:t>
+      </w:r>
+      <w:r>
+        <w:t xml:space="preserve">. Online. 2022</w:t>
+      </w:r>
+    </w:p>
+    <w:p>
+      <w:pPr>
+        <w:pStyle w:val="BodyText"/>
+      </w:pPr>
+      <w:r>
+        <w:rPr>
+          <w:bCs/>
+          <w:b/>
+        </w:rPr>
+        <w:t xml:space="preserve">Decentralized, Efficient, and Secure High Resolution Spatiotemporal Exposure Assessment at Scale</w:t>
+      </w:r>
+      <w:r>
+        <w:t xml:space="preserve">.</w:t>
+      </w:r>
+      <w:r>
+        <w:t xml:space="preserve"> </w:t>
+      </w:r>
+      <w:r>
+        <w:rPr>
+          <w:iCs/>
+          <w:i/>
+        </w:rPr>
+        <w:t xml:space="preserve">NIH Integrating Multiscale Geospatial Environmental Data into Large Population Health Studies Workshop</w:t>
+      </w:r>
+      <w:r>
+        <w:t xml:space="preserve">. Online. 2021</w:t>
+      </w:r>
+    </w:p>
+    <w:p>
+      <w:pPr>
+        <w:pStyle w:val="BodyText"/>
+      </w:pPr>
+      <w:r>
+        <w:rPr>
+          <w:bCs/>
+          <w:b/>
+        </w:rPr>
+        <w:t xml:space="preserve">Decentralized and Reproducible Geocoding and Geomarker Assessment for Multi-Site Studies</w:t>
+      </w:r>
+      <w:r>
+        <w:t xml:space="preserve">.</w:t>
+      </w:r>
+      <w:r>
+        <w:t xml:space="preserve"> </w:t>
+      </w:r>
+      <w:r>
+        <w:rPr>
+          <w:iCs/>
+          <w:i/>
+        </w:rPr>
+        <w:t xml:space="preserve">Pediatric Acute Care Cardiology Collaborative Spring Conference</w:t>
+      </w:r>
+      <w:r>
+        <w:t xml:space="preserve">. Online. 2021</w:t>
+      </w:r>
+    </w:p>
+    <w:p>
+      <w:pPr>
+        <w:pStyle w:val="BodyText"/>
+      </w:pPr>
+      <w:r>
+        <w:rPr>
+          <w:bCs/>
+          <w:b/>
+        </w:rPr>
+        <w:t xml:space="preserve">Three Levels of Computational Mobility in R</w:t>
+      </w:r>
+      <w:r>
+        <w:t xml:space="preserve">.</w:t>
+      </w:r>
+      <w:r>
+        <w:t xml:space="preserve"> </w:t>
+      </w:r>
+      <w:r>
+        <w:rPr>
+          <w:iCs/>
+          <w:i/>
+        </w:rPr>
+        <w:t xml:space="preserve">SatRday Columbus</w:t>
+      </w:r>
+      <w:r>
+        <w:t xml:space="preserve">. Virtual. 2020</w:t>
+      </w:r>
+    </w:p>
+    <w:p>
+      <w:pPr>
+        <w:pStyle w:val="BodyText"/>
+      </w:pPr>
+      <w:r>
+        <w:rPr>
+          <w:bCs/>
+          <w:b/>
+        </w:rPr>
+        <w:t xml:space="preserve">Decentralized and Reproducible Geocoding and Characterization of Community and Environmental Exposures at Scale</w:t>
+      </w:r>
+      <w:r>
+        <w:t xml:space="preserve">.</w:t>
+      </w:r>
+      <w:r>
+        <w:t xml:space="preserve"> </w:t>
+      </w:r>
+      <w:r>
+        <w:rPr>
+          <w:iCs/>
+          <w:i/>
+        </w:rPr>
+        <w:t xml:space="preserve">Pediatric Musculoskeletal &amp; Rheumatology Innovation Core Center Seminar Series</w:t>
+      </w:r>
+      <w:r>
+        <w:t xml:space="preserve">. Virtual. 2020</w:t>
+      </w:r>
+    </w:p>
+    <w:p>
+      <w:pPr>
+        <w:pStyle w:val="BodyText"/>
+      </w:pPr>
+      <w:r>
+        <w:rPr>
+          <w:bCs/>
+          <w:b/>
+        </w:rPr>
+        <w:t xml:space="preserve">Decentralized and Reproducible Geocoding and Characterization of Community and Environmental Exposures at Scale</w:t>
+      </w:r>
+      <w:r>
+        <w:t xml:space="preserve">.</w:t>
+      </w:r>
+      <w:r>
+        <w:t xml:space="preserve"> </w:t>
+      </w:r>
+      <w:r>
+        <w:rPr>
+          <w:iCs/>
+          <w:i/>
+        </w:rPr>
+        <w:t xml:space="preserve">Center for Clinical &amp; Translational Science &amp; Training Grand Rounds</w:t>
+      </w:r>
+      <w:r>
+        <w:t xml:space="preserve">. Cincinnati, OH. 2019</w:t>
+      </w:r>
+    </w:p>
+    <w:p>
+      <w:pPr>
+        <w:pStyle w:val="BodyText"/>
+      </w:pPr>
+      <w:r>
+        <w:rPr>
+          <w:bCs/>
+          <w:b/>
+        </w:rPr>
+        <w:t xml:space="preserve">Decentralized and Reproducible Geocoding and Characterization of Community and Environmental Exposures at Scale</w:t>
+      </w:r>
+      <w:r>
+        <w:t xml:space="preserve">.</w:t>
+      </w:r>
+      <w:r>
+        <w:t xml:space="preserve"> </w:t>
+      </w:r>
+      <w:r>
+        <w:rPr>
+          <w:iCs/>
+          <w:i/>
+        </w:rPr>
+        <w:t xml:space="preserve">Northwestern Institute for Public Health and Medicine Seminar Series</w:t>
+      </w:r>
+      <w:r>
+        <w:t xml:space="preserve">. Chicago, IL. 2018</w:t>
+      </w:r>
+    </w:p>
+    <w:p>
+      <w:pPr>
+        <w:pStyle w:val="BodyText"/>
+      </w:pPr>
+      <w:r>
+        <w:rPr>
+          <w:bCs/>
+          <w:b/>
+        </w:rPr>
+        <w:t xml:space="preserve">Climate Change and Health Disparities in the Urban Environment</w:t>
+      </w:r>
+      <w:r>
+        <w:t xml:space="preserve">.</w:t>
+      </w:r>
+      <w:r>
+        <w:t xml:space="preserve"> </w:t>
+      </w:r>
+      <w:r>
+        <w:rPr>
+          <w:iCs/>
+          <w:i/>
+        </w:rPr>
+        <w:t xml:space="preserve">University of Cincinnati Research and Innovation Week</w:t>
+      </w:r>
+      <w:r>
+        <w:t xml:space="preserve">. Cincinnati, OH. 2018</w:t>
+      </w:r>
+    </w:p>
+    <w:p>
+      <w:pPr>
+        <w:pStyle w:val="BodyText"/>
+      </w:pPr>
+      <w:r>
+        <w:rPr>
+          <w:bCs/>
+          <w:b/>
+        </w:rPr>
+        <w:t xml:space="preserve">Hot Topics in Pediatric Research Methodology: CART and Random Forest</w:t>
+      </w:r>
+      <w:r>
+        <w:t xml:space="preserve">.</w:t>
+      </w:r>
+      <w:r>
+        <w:t xml:space="preserve"> </w:t>
+      </w:r>
+      <w:r>
+        <w:rPr>
+          <w:iCs/>
+          <w:i/>
+        </w:rPr>
+        <w:t xml:space="preserve">Pediatric Academic Society Annual Meeting</w:t>
+      </w:r>
+      <w:r>
+        <w:t xml:space="preserve">. Toronto, ON. 2018</w:t>
+      </w:r>
+    </w:p>
+    <w:p>
+      <w:pPr>
+        <w:pStyle w:val="BodyText"/>
+      </w:pPr>
+      <w:r>
+        <w:rPr>
+          <w:bCs/>
+          <w:b/>
+        </w:rPr>
+        <w:t xml:space="preserve">Ensemble Machine Learning for Air Pollution Exposure Assessment</w:t>
+      </w:r>
+      <w:r>
+        <w:t xml:space="preserve">.</w:t>
+      </w:r>
+      <w:r>
+        <w:t xml:space="preserve"> </w:t>
+      </w:r>
+      <w:r>
+        <w:rPr>
+          <w:iCs/>
+          <w:i/>
+        </w:rPr>
+        <w:t xml:space="preserve">American Statistical Association, Cincinnati Chapter Meeting</w:t>
+      </w:r>
+      <w:r>
+        <w:t xml:space="preserve">. Cincinnati, OH. 2018</w:t>
+      </w:r>
+    </w:p>
+    <w:p>
+      <w:pPr>
+        <w:pStyle w:val="BodyText"/>
+      </w:pPr>
+      <w:r>
+        <w:rPr>
+          <w:bCs/>
+          <w:b/>
+        </w:rPr>
+        <w:t xml:space="preserve">The Cincinnati Childhood Allergy and Air Pollution Study: An Overview and New Approaches to Exposure Assessment</w:t>
+      </w:r>
+      <w:r>
+        <w:t xml:space="preserve">.</w:t>
+      </w:r>
+      <w:r>
+        <w:t xml:space="preserve"> </w:t>
+      </w:r>
+      <w:r>
+        <w:rPr>
+          <w:iCs/>
+          <w:i/>
+        </w:rPr>
+        <w:t xml:space="preserve">Harvard School of Public Health Air, Climate &amp; Energy Center Research Meeting</w:t>
+      </w:r>
+      <w:r>
+        <w:t xml:space="preserve">. Boston, MA. 2017</w:t>
+      </w:r>
+    </w:p>
+    <w:p>
+      <w:pPr>
+        <w:pStyle w:val="BodyText"/>
+      </w:pPr>
+      <w:r>
+        <w:rPr>
+          <w:bCs/>
+          <w:b/>
+        </w:rPr>
+        <w:t xml:space="preserve">Decentralized and Reproducible Geocoding and Characterization of Community and Environmental Exposures for Multi-Site Studies</w:t>
+      </w:r>
+      <w:r>
+        <w:t xml:space="preserve">.</w:t>
+      </w:r>
+      <w:r>
+        <w:t xml:space="preserve"> </w:t>
+      </w:r>
+      <w:r>
+        <w:rPr>
+          <w:iCs/>
+          <w:i/>
+        </w:rPr>
+        <w:t xml:space="preserve">Harvard School of Public Health Air, Climate &amp; Energy Center Research Meeting</w:t>
+      </w:r>
+      <w:r>
+        <w:t xml:space="preserve">. Boston, MA. 2017</w:t>
+      </w:r>
+    </w:p>
+    <w:p>
+      <w:pPr>
+        <w:pStyle w:val="BodyText"/>
+      </w:pPr>
+      <w:r>
+        <w:rPr>
+          <w:bCs/>
+          <w:b/>
+        </w:rPr>
+        <w:t xml:space="preserve">Using Machine Learning and Interactive Dashboards to Understand How Children’s Health is Impacted by their Community and Surrounding Environment</w:t>
+      </w:r>
+      <w:r>
+        <w:t xml:space="preserve">.</w:t>
+      </w:r>
+      <w:r>
+        <w:t xml:space="preserve"> </w:t>
+      </w:r>
+      <w:r>
+        <w:rPr>
+          <w:iCs/>
+          <w:i/>
+        </w:rPr>
+        <w:t xml:space="preserve">University of Cincinnati Institute for Analytics Innovation Showcase and Networking Event</w:t>
+      </w:r>
+      <w:r>
+        <w:t xml:space="preserve">. Cincinnati, OH. 2016</w:t>
+      </w:r>
+    </w:p>
     <w:bookmarkEnd w:id="40"/>
     <w:bookmarkStart w:id="41" w:name="seminars"/>
     <w:p>
@@ -5877,6 +4741,678 @@
         <w:t xml:space="preserve">Seminars</w:t>
       </w:r>
     </w:p>
+    <w:p>
+      <w:pPr>
+        <w:pStyle w:val="FirstParagraph"/>
+      </w:pPr>
+      <w:r>
+        <w:rPr>
+          <w:bCs/>
+          <w:b/>
+        </w:rPr>
+        <w:t xml:space="preserve">Using R to Build a Community Data Explorer for Cincinnati (CoDEC)</w:t>
+      </w:r>
+      <w:r>
+        <w:t xml:space="preserve">.</w:t>
+      </w:r>
+      <w:r>
+        <w:t xml:space="preserve"> </w:t>
+      </w:r>
+      <w:r>
+        <w:rPr>
+          <w:iCs/>
+          <w:i/>
+        </w:rPr>
+        <w:t xml:space="preserve">CCHMC R Users Group Meeting</w:t>
+      </w:r>
+      <w:r>
+        <w:t xml:space="preserve">. Cincinnti, OH. 2023</w:t>
+      </w:r>
+    </w:p>
+    <w:p>
+      <w:pPr>
+        <w:pStyle w:val="BodyText"/>
+      </w:pPr>
+      <w:r>
+        <w:rPr>
+          <w:bCs/>
+          <w:b/>
+        </w:rPr>
+        <w:t xml:space="preserve">Functional Programming in R with {purrr}</w:t>
+      </w:r>
+      <w:r>
+        <w:t xml:space="preserve">.</w:t>
+      </w:r>
+      <w:r>
+        <w:t xml:space="preserve"> </w:t>
+      </w:r>
+      <w:r>
+        <w:rPr>
+          <w:iCs/>
+          <w:i/>
+        </w:rPr>
+        <w:t xml:space="preserve">CCHMC R Users Group Meeting</w:t>
+      </w:r>
+      <w:r>
+        <w:t xml:space="preserve">. Cincinnati, OH. 2023</w:t>
+      </w:r>
+    </w:p>
+    <w:p>
+      <w:pPr>
+        <w:pStyle w:val="BodyText"/>
+      </w:pPr>
+      <w:r>
+        <w:rPr>
+          <w:bCs/>
+          <w:b/>
+        </w:rPr>
+        <w:t xml:space="preserve">Automating Your Academic CV, Biosketch, and Website with R</w:t>
+      </w:r>
+      <w:r>
+        <w:t xml:space="preserve">.</w:t>
+      </w:r>
+      <w:r>
+        <w:t xml:space="preserve"> </w:t>
+      </w:r>
+      <w:r>
+        <w:rPr>
+          <w:iCs/>
+          <w:i/>
+        </w:rPr>
+        <w:t xml:space="preserve">CCHMC R Users Group Meeting</w:t>
+      </w:r>
+      <w:r>
+        <w:t xml:space="preserve">. Cincinnati, OH. 2022</w:t>
+      </w:r>
+    </w:p>
+    <w:p>
+      <w:pPr>
+        <w:pStyle w:val="BodyText"/>
+      </w:pPr>
+      <w:r>
+        <w:rPr>
+          <w:bCs/>
+          <w:b/>
+        </w:rPr>
+        <w:t xml:space="preserve">Pediatric Psychiatric Emergency Department Utilization and Fine Particulate Matter: A Case-Crossover Study</w:t>
+      </w:r>
+      <w:r>
+        <w:t xml:space="preserve">.</w:t>
+      </w:r>
+      <w:r>
+        <w:t xml:space="preserve"> </w:t>
+      </w:r>
+      <w:r>
+        <w:rPr>
+          <w:iCs/>
+          <w:i/>
+        </w:rPr>
+        <w:t xml:space="preserve">University of Cincinnati Department of Epidemiology Seminar</w:t>
+      </w:r>
+      <w:r>
+        <w:t xml:space="preserve">. Cincinnati, OH. 2020</w:t>
+      </w:r>
+    </w:p>
+    <w:p>
+      <w:pPr>
+        <w:pStyle w:val="BodyText"/>
+      </w:pPr>
+      <w:r>
+        <w:rPr>
+          <w:bCs/>
+          <w:b/>
+        </w:rPr>
+        <w:t xml:space="preserve">Using Twitter for Academic Networking</w:t>
+      </w:r>
+      <w:r>
+        <w:t xml:space="preserve">.</w:t>
+      </w:r>
+      <w:r>
+        <w:t xml:space="preserve"> </w:t>
+      </w:r>
+      <w:r>
+        <w:rPr>
+          <w:iCs/>
+          <w:i/>
+        </w:rPr>
+        <w:t xml:space="preserve">Cincinnati Children’s Faculty Career Development Seminar Series</w:t>
+      </w:r>
+      <w:r>
+        <w:t xml:space="preserve">. Cincinnati, OH. 2019</w:t>
+      </w:r>
+    </w:p>
+    <w:p>
+      <w:pPr>
+        <w:pStyle w:val="BodyText"/>
+      </w:pPr>
+      <w:r>
+        <w:rPr>
+          <w:bCs/>
+          <w:b/>
+        </w:rPr>
+        <w:t xml:space="preserve">Causal Inference Machine Learning Methods for Identifying Subpopulations Susceptible to the Health Effects of Air Pollution</w:t>
+      </w:r>
+      <w:r>
+        <w:t xml:space="preserve">.</w:t>
+      </w:r>
+      <w:r>
+        <w:t xml:space="preserve"> </w:t>
+      </w:r>
+      <w:r>
+        <w:rPr>
+          <w:iCs/>
+          <w:i/>
+        </w:rPr>
+        <w:t xml:space="preserve">Cincinnati Children’s Machine Learning Focus Group</w:t>
+      </w:r>
+      <w:r>
+        <w:t xml:space="preserve">. Cincinnati, OH. 2019</w:t>
+      </w:r>
+    </w:p>
+    <w:p>
+      <w:pPr>
+        <w:pStyle w:val="BodyText"/>
+      </w:pPr>
+      <w:r>
+        <w:rPr>
+          <w:bCs/>
+          <w:b/>
+        </w:rPr>
+        <w:t xml:space="preserve">Combined Sewer Overflow Events and Childhood Emergency Department Visits: A Case-Crossover Study</w:t>
+      </w:r>
+      <w:r>
+        <w:t xml:space="preserve">.</w:t>
+      </w:r>
+      <w:r>
+        <w:t xml:space="preserve"> </w:t>
+      </w:r>
+      <w:r>
+        <w:rPr>
+          <w:iCs/>
+          <w:i/>
+        </w:rPr>
+        <w:t xml:space="preserve">University of Cincinnati Environmental Health Seminar</w:t>
+      </w:r>
+      <w:r>
+        <w:t xml:space="preserve">. Cincinnati, OH. 2017</w:t>
+      </w:r>
+    </w:p>
+    <w:p>
+      <w:pPr>
+        <w:pStyle w:val="BodyText"/>
+      </w:pPr>
+      <w:r>
+        <w:rPr>
+          <w:bCs/>
+          <w:b/>
+        </w:rPr>
+        <w:t xml:space="preserve">Assessing Daily Exposure to PM2.5 with Machine Learning and Remote Sensing</w:t>
+      </w:r>
+      <w:r>
+        <w:t xml:space="preserve">.</w:t>
+      </w:r>
+      <w:r>
+        <w:t xml:space="preserve"> </w:t>
+      </w:r>
+      <w:r>
+        <w:rPr>
+          <w:iCs/>
+          <w:i/>
+        </w:rPr>
+        <w:t xml:space="preserve">Cincinnati Children’s Hospital Medical Center Division of Biostatistics and Epidemiology Seminar</w:t>
+      </w:r>
+      <w:r>
+        <w:t xml:space="preserve">. Cincinnati, OH. 2017</w:t>
+      </w:r>
+    </w:p>
+    <w:p>
+      <w:pPr>
+        <w:pStyle w:val="BodyText"/>
+      </w:pPr>
+      <w:r>
+        <w:rPr>
+          <w:bCs/>
+          <w:b/>
+        </w:rPr>
+        <w:t xml:space="preserve">Using GRAPPH to Leverage Geoinformatics for Innovative Research, Place-based Clinical Care, and Community-Centered Quality Improvement</w:t>
+      </w:r>
+      <w:r>
+        <w:t xml:space="preserve">.</w:t>
+      </w:r>
+      <w:r>
+        <w:t xml:space="preserve"> </w:t>
+      </w:r>
+      <w:r>
+        <w:rPr>
+          <w:iCs/>
+          <w:i/>
+        </w:rPr>
+        <w:t xml:space="preserve">Cincinnati Children’s Hospital Medical Center Mayerson Center for Safe and Healthy Children Quarterly Research Meeting</w:t>
+      </w:r>
+      <w:r>
+        <w:t xml:space="preserve">. Cincinnati, OH. 2017</w:t>
+      </w:r>
+    </w:p>
+    <w:p>
+      <w:pPr>
+        <w:pStyle w:val="BodyText"/>
+      </w:pPr>
+      <w:r>
+        <w:rPr>
+          <w:bCs/>
+          <w:b/>
+        </w:rPr>
+        <w:t xml:space="preserve">Combined Sewer Overflow Events and Childhood Emergency Department Visits: A Case-Crossover Study</w:t>
+      </w:r>
+      <w:r>
+        <w:t xml:space="preserve">.</w:t>
+      </w:r>
+      <w:r>
+        <w:t xml:space="preserve"> </w:t>
+      </w:r>
+      <w:r>
+        <w:rPr>
+          <w:iCs/>
+          <w:i/>
+        </w:rPr>
+        <w:t xml:space="preserve">Cincinnati Children’s Hospital Medical Center Postdoc and Research Associate Meeting</w:t>
+      </w:r>
+      <w:r>
+        <w:t xml:space="preserve">. Cincinnati, OH. 2017</w:t>
+      </w:r>
+    </w:p>
+    <w:p>
+      <w:pPr>
+        <w:pStyle w:val="BodyText"/>
+      </w:pPr>
+      <w:r>
+        <w:rPr>
+          <w:bCs/>
+          <w:b/>
+        </w:rPr>
+        <w:t xml:space="preserve">Geocoding to Characterize Community and Environmental Exposures for Multi-site Studies</w:t>
+      </w:r>
+      <w:r>
+        <w:t xml:space="preserve">.</w:t>
+      </w:r>
+      <w:r>
+        <w:t xml:space="preserve"> </w:t>
+      </w:r>
+      <w:r>
+        <w:rPr>
+          <w:iCs/>
+          <w:i/>
+        </w:rPr>
+        <w:t xml:space="preserve">Cincinnati Children’s Hospital Medical Center Division of Biomedical Informatics Hutton Lecture Series</w:t>
+      </w:r>
+      <w:r>
+        <w:t xml:space="preserve">. Cincinnati, OH. 2017</w:t>
+      </w:r>
+    </w:p>
+    <w:p>
+      <w:pPr>
+        <w:pStyle w:val="BodyText"/>
+      </w:pPr>
+      <w:r>
+        <w:rPr>
+          <w:bCs/>
+          <w:b/>
+        </w:rPr>
+        <w:t xml:space="preserve">Building A Platform for Data Sharing</w:t>
+      </w:r>
+      <w:r>
+        <w:t xml:space="preserve">.</w:t>
+      </w:r>
+      <w:r>
+        <w:t xml:space="preserve"> </w:t>
+      </w:r>
+      <w:r>
+        <w:rPr>
+          <w:iCs/>
+          <w:i/>
+        </w:rPr>
+        <w:t xml:space="preserve">Cincinnati Children’s Hospital Medical Center Academy Health Site Visit</w:t>
+      </w:r>
+      <w:r>
+        <w:t xml:space="preserve">. Cincinnati, OH. 2017</w:t>
+      </w:r>
+    </w:p>
+    <w:p>
+      <w:pPr>
+        <w:pStyle w:val="BodyText"/>
+      </w:pPr>
+      <w:r>
+        <w:rPr>
+          <w:bCs/>
+          <w:b/>
+        </w:rPr>
+        <w:t xml:space="preserve">Predictive Comparisons: Interpreting Input Effects for Any Supervised Learner</w:t>
+      </w:r>
+      <w:r>
+        <w:t xml:space="preserve">.</w:t>
+      </w:r>
+      <w:r>
+        <w:t xml:space="preserve"> </w:t>
+      </w:r>
+      <w:r>
+        <w:rPr>
+          <w:iCs/>
+          <w:i/>
+        </w:rPr>
+        <w:t xml:space="preserve">Cincinnati Children’s Hospital Medical Center Division of Biostatistics &amp; Epidemiology Journal Club</w:t>
+      </w:r>
+      <w:r>
+        <w:t xml:space="preserve">. Cincinnati, OH. 2016</w:t>
+      </w:r>
+    </w:p>
+    <w:p>
+      <w:pPr>
+        <w:pStyle w:val="BodyText"/>
+      </w:pPr>
+      <w:r>
+        <w:rPr>
+          <w:bCs/>
+          <w:b/>
+        </w:rPr>
+        <w:t xml:space="preserve">Land Use Models for Elemental Components of Particulate Matter in an Urban Environment: A Comparison of Regression and Random Forest Models</w:t>
+      </w:r>
+      <w:r>
+        <w:t xml:space="preserve">.</w:t>
+      </w:r>
+      <w:r>
+        <w:t xml:space="preserve"> </w:t>
+      </w:r>
+      <w:r>
+        <w:rPr>
+          <w:iCs/>
+          <w:i/>
+        </w:rPr>
+        <w:t xml:space="preserve">University of Cincinnati Division of Biostatistics and Bioinformatics Seminar Series</w:t>
+      </w:r>
+      <w:r>
+        <w:t xml:space="preserve">. Cincinnati, OH. 2016</w:t>
+      </w:r>
+    </w:p>
+    <w:p>
+      <w:pPr>
+        <w:pStyle w:val="BodyText"/>
+      </w:pPr>
+      <w:r>
+        <w:rPr>
+          <w:bCs/>
+          <w:b/>
+        </w:rPr>
+        <w:t xml:space="preserve">Data Visualization for Population Health Initiatives</w:t>
+      </w:r>
+      <w:r>
+        <w:t xml:space="preserve">.</w:t>
+      </w:r>
+      <w:r>
+        <w:t xml:space="preserve"> </w:t>
+      </w:r>
+      <w:r>
+        <w:rPr>
+          <w:iCs/>
+          <w:i/>
+        </w:rPr>
+        <w:t xml:space="preserve">All In Data Visualization Webinar</w:t>
+      </w:r>
+      <w:r>
+        <w:t xml:space="preserve">. Cincinnati, OH. 2016</w:t>
+      </w:r>
+    </w:p>
+    <w:p>
+      <w:pPr>
+        <w:pStyle w:val="BodyText"/>
+      </w:pPr>
+      <w:r>
+        <w:rPr>
+          <w:bCs/>
+          <w:b/>
+        </w:rPr>
+        <w:t xml:space="preserve">Combined Sewer Overflow and Childhood Hospital Admissions</w:t>
+      </w:r>
+      <w:r>
+        <w:t xml:space="preserve">.</w:t>
+      </w:r>
+      <w:r>
+        <w:t xml:space="preserve"> </w:t>
+      </w:r>
+      <w:r>
+        <w:rPr>
+          <w:iCs/>
+          <w:i/>
+        </w:rPr>
+        <w:t xml:space="preserve">Cincinnati Children’s Hospital Medical Center Division of Biostatistics &amp; Epidemiology Seminar Series</w:t>
+      </w:r>
+      <w:r>
+        <w:t xml:space="preserve">. Cincinnati, OH. 2016</w:t>
+      </w:r>
+    </w:p>
+    <w:p>
+      <w:pPr>
+        <w:pStyle w:val="BodyText"/>
+      </w:pPr>
+      <w:r>
+        <w:rPr>
+          <w:bCs/>
+          <w:b/>
+        </w:rPr>
+        <w:t xml:space="preserve">Land Use Random Forests for Estimation of Exposure to Elemental Components of Particulate Matter</w:t>
+      </w:r>
+      <w:r>
+        <w:t xml:space="preserve">.</w:t>
+      </w:r>
+      <w:r>
+        <w:t xml:space="preserve"> </w:t>
+      </w:r>
+      <w:r>
+        <w:rPr>
+          <w:iCs/>
+          <w:i/>
+        </w:rPr>
+        <w:t xml:space="preserve">University of Cincinnati Division of Biostatistics and Bioinformatics Doctoral Dissertation Defense</w:t>
+      </w:r>
+      <w:r>
+        <w:t xml:space="preserve">. Cincinnati, OH. 2016</w:t>
+      </w:r>
+    </w:p>
+    <w:p>
+      <w:pPr>
+        <w:pStyle w:val="BodyText"/>
+      </w:pPr>
+      <w:r>
+        <w:rPr>
+          <w:bCs/>
+          <w:b/>
+        </w:rPr>
+        <w:t xml:space="preserve">Geospatial Data for Environmental Epidemiology</w:t>
+      </w:r>
+      <w:r>
+        <w:t xml:space="preserve">.</w:t>
+      </w:r>
+      <w:r>
+        <w:t xml:space="preserve"> </w:t>
+      </w:r>
+      <w:r>
+        <w:rPr>
+          <w:iCs/>
+          <w:i/>
+        </w:rPr>
+        <w:t xml:space="preserve">Cincinnati Children’s Hospital Medical Center Environmental Epidemiology Shared Interest Group Seminar Series</w:t>
+      </w:r>
+      <w:r>
+        <w:t xml:space="preserve">. Cincinnati, OH. 2016</w:t>
+      </w:r>
+    </w:p>
+    <w:p>
+      <w:pPr>
+        <w:pStyle w:val="BodyText"/>
+      </w:pPr>
+      <w:r>
+        <w:rPr>
+          <w:bCs/>
+          <w:b/>
+        </w:rPr>
+        <w:t xml:space="preserve">Confidence Intervals for Random Forest Predictions Using the Infinitesimal Jackknife</w:t>
+      </w:r>
+      <w:r>
+        <w:t xml:space="preserve">.</w:t>
+      </w:r>
+      <w:r>
+        <w:t xml:space="preserve"> </w:t>
+      </w:r>
+      <w:r>
+        <w:rPr>
+          <w:iCs/>
+          <w:i/>
+        </w:rPr>
+        <w:t xml:space="preserve">University of Cincinnati Division of Biostatistics and Bioinformatics Seminar Series</w:t>
+      </w:r>
+      <w:r>
+        <w:t xml:space="preserve">. Cincinnati, OH. 2015</w:t>
+      </w:r>
+    </w:p>
+    <w:p>
+      <w:pPr>
+        <w:pStyle w:val="BodyText"/>
+      </w:pPr>
+      <w:r>
+        <w:rPr>
+          <w:bCs/>
+          <w:b/>
+        </w:rPr>
+        <w:t xml:space="preserve">Does the Elemental Composition of Indoor and Outdoor PM2.5 Accurately Represent the Elemental Composition of Personal PM2.5?</w:t>
+      </w:r>
+      <w:r>
+        <w:t xml:space="preserve">.</w:t>
+      </w:r>
+      <w:r>
+        <w:t xml:space="preserve"> </w:t>
+      </w:r>
+      <w:r>
+        <w:rPr>
+          <w:iCs/>
+          <w:i/>
+        </w:rPr>
+        <w:t xml:space="preserve">University of Cincinnati Division of Epidemiology Seminar Series</w:t>
+      </w:r>
+      <w:r>
+        <w:t xml:space="preserve">. Cincinnati, OH. 2014</w:t>
+      </w:r>
+    </w:p>
+    <w:p>
+      <w:pPr>
+        <w:pStyle w:val="BodyText"/>
+      </w:pPr>
+      <w:r>
+        <w:rPr>
+          <w:bCs/>
+          <w:b/>
+        </w:rPr>
+        <w:t xml:space="preserve">Exact Sampling and Counting for Fixed-Margin Matrices</w:t>
+      </w:r>
+      <w:r>
+        <w:t xml:space="preserve">.</w:t>
+      </w:r>
+      <w:r>
+        <w:t xml:space="preserve"> </w:t>
+      </w:r>
+      <w:r>
+        <w:rPr>
+          <w:iCs/>
+          <w:i/>
+        </w:rPr>
+        <w:t xml:space="preserve">University of Cincinnati Division of Epidemiology Seminar Series</w:t>
+      </w:r>
+      <w:r>
+        <w:t xml:space="preserve">. Cincinnati, OH. 2013</w:t>
+      </w:r>
+    </w:p>
+    <w:p>
+      <w:pPr>
+        <w:pStyle w:val="BodyText"/>
+      </w:pPr>
+      <w:r>
+        <w:rPr>
+          <w:bCs/>
+          <w:b/>
+        </w:rPr>
+        <w:t xml:space="preserve">Small Molecule Disruption of G Beta Gamma Signaling Inhibits the Progression of Heart Failure</w:t>
+      </w:r>
+      <w:r>
+        <w:t xml:space="preserve">.</w:t>
+      </w:r>
+      <w:r>
+        <w:t xml:space="preserve"> </w:t>
+      </w:r>
+      <w:r>
+        <w:rPr>
+          <w:iCs/>
+          <w:i/>
+        </w:rPr>
+        <w:t xml:space="preserve">University of Cincinnati Department of Pharmacology and Biophysics Seminar Series</w:t>
+      </w:r>
+      <w:r>
+        <w:t xml:space="preserve">. Cincinnati, OH. 2011</w:t>
+      </w:r>
+    </w:p>
+    <w:p>
+      <w:pPr>
+        <w:pStyle w:val="BodyText"/>
+      </w:pPr>
+      <w:r>
+        <w:rPr>
+          <w:bCs/>
+          <w:b/>
+        </w:rPr>
+        <w:t xml:space="preserve">Ultrasound-Targeted Microbubble Destruction to Deliver Nucleic Acid to the Heart</w:t>
+      </w:r>
+      <w:r>
+        <w:t xml:space="preserve">.</w:t>
+      </w:r>
+      <w:r>
+        <w:t xml:space="preserve"> </w:t>
+      </w:r>
+      <w:r>
+        <w:rPr>
+          <w:iCs/>
+          <w:i/>
+        </w:rPr>
+        <w:t xml:space="preserve">University of Cincinnati Department of Pharmacology and Biophysics Seminar Series</w:t>
+      </w:r>
+      <w:r>
+        <w:t xml:space="preserve">. Cincinnati, OH. 2011</w:t>
+      </w:r>
+    </w:p>
+    <w:p>
+      <w:pPr>
+        <w:pStyle w:val="BodyText"/>
+      </w:pPr>
+      <w:r>
+        <w:rPr>
+          <w:bCs/>
+          <w:b/>
+        </w:rPr>
+        <w:t xml:space="preserve">An academic research cooperative education experience</w:t>
+      </w:r>
+      <w:r>
+        <w:t xml:space="preserve">.</w:t>
+      </w:r>
+      <w:r>
+        <w:t xml:space="preserve"> </w:t>
+      </w:r>
+      <w:r>
+        <w:rPr>
+          <w:iCs/>
+          <w:i/>
+        </w:rPr>
+        <w:t xml:space="preserve">University of Cincinnati BME321 Guest Lecture</w:t>
+      </w:r>
+      <w:r>
+        <w:t xml:space="preserve">. Cincinnati, OH. 2011</w:t>
+      </w:r>
+    </w:p>
     <w:bookmarkEnd w:id="41"/>
     <w:bookmarkStart w:id="42" w:name="teaching"/>
     <w:p>
@@ -5887,6 +5423,314 @@
         <w:t xml:space="preserve">Teaching</w:t>
       </w:r>
     </w:p>
+    <w:p>
+      <w:pPr>
+        <w:pStyle w:val="FirstParagraph"/>
+      </w:pPr>
+      <w:r>
+        <w:rPr>
+          <w:bCs/>
+          <w:b/>
+        </w:rPr>
+        <w:t xml:space="preserve">Geomarker Curation and Computation</w:t>
+      </w:r>
+      <w:r>
+        <w:t xml:space="preserve">.</w:t>
+      </w:r>
+      <w:r>
+        <w:t xml:space="preserve"> </w:t>
+      </w:r>
+      <w:r>
+        <w:rPr>
+          <w:iCs/>
+          <w:i/>
+        </w:rPr>
+        <w:t xml:space="preserve">University of Cincinnati Biomedical Informatics Practicum (BMIN8001) guest lecture</w:t>
+      </w:r>
+      <w:r>
+        <w:t xml:space="preserve">. Cincinnati, OH. 2023</w:t>
+      </w:r>
+    </w:p>
+    <w:p>
+      <w:pPr>
+        <w:pStyle w:val="BodyText"/>
+      </w:pPr>
+      <w:r>
+        <w:rPr>
+          <w:bCs/>
+          <w:b/>
+        </w:rPr>
+        <w:t xml:space="preserve">Introduction to Geoinformatics</w:t>
+      </w:r>
+      <w:r>
+        <w:t xml:space="preserve">.</w:t>
+      </w:r>
+      <w:r>
+        <w:t xml:space="preserve"> </w:t>
+      </w:r>
+      <w:r>
+        <w:rPr>
+          <w:iCs/>
+          <w:i/>
+        </w:rPr>
+        <w:t xml:space="preserve">University of Cincinnati Introduction to Medical Informatics course guest lecture</w:t>
+      </w:r>
+      <w:r>
+        <w:t xml:space="preserve">. Cincinnati, OH. 2022</w:t>
+      </w:r>
+    </w:p>
+    <w:p>
+      <w:pPr>
+        <w:pStyle w:val="BodyText"/>
+      </w:pPr>
+      <w:r>
+        <w:rPr>
+          <w:bCs/>
+          <w:b/>
+        </w:rPr>
+        <w:t xml:space="preserve">Geoinformatics for Population Health</w:t>
+      </w:r>
+      <w:r>
+        <w:t xml:space="preserve">.</w:t>
+      </w:r>
+      <w:r>
+        <w:t xml:space="preserve"> </w:t>
+      </w:r>
+      <w:r>
+        <w:rPr>
+          <w:iCs/>
+          <w:i/>
+        </w:rPr>
+        <w:t xml:space="preserve">University of Cincinnati Introduction to Medical Informatics course guest lecture</w:t>
+      </w:r>
+      <w:r>
+        <w:t xml:space="preserve">. Cincinnati, OH. 2021</w:t>
+      </w:r>
+    </w:p>
+    <w:p>
+      <w:pPr>
+        <w:pStyle w:val="BodyText"/>
+      </w:pPr>
+      <w:r>
+        <w:rPr>
+          <w:bCs/>
+          <w:b/>
+        </w:rPr>
+        <w:t xml:space="preserve">Geomarkers and Health</w:t>
+      </w:r>
+      <w:r>
+        <w:t xml:space="preserve">.</w:t>
+      </w:r>
+      <w:r>
+        <w:t xml:space="preserve"> </w:t>
+      </w:r>
+      <w:r>
+        <w:rPr>
+          <w:iCs/>
+          <w:i/>
+        </w:rPr>
+        <w:t xml:space="preserve">Rutgers University Social Epidemiology guest lecture</w:t>
+      </w:r>
+      <w:r>
+        <w:t xml:space="preserve">. Online. 2021</w:t>
+      </w:r>
+    </w:p>
+    <w:p>
+      <w:pPr>
+        <w:pStyle w:val="BodyText"/>
+      </w:pPr>
+      <w:r>
+        <w:rPr>
+          <w:bCs/>
+          <w:b/>
+        </w:rPr>
+        <w:t xml:space="preserve">Decentralized and Reproducible Geocoding and Characterization of Community and Environmental Exposures at Scale</w:t>
+      </w:r>
+      <w:r>
+        <w:t xml:space="preserve">.</w:t>
+      </w:r>
+      <w:r>
+        <w:t xml:space="preserve"> </w:t>
+      </w:r>
+      <w:r>
+        <w:rPr>
+          <w:iCs/>
+          <w:i/>
+        </w:rPr>
+        <w:t xml:space="preserve">University of Cincinnati Biomedical Informatics Practicum (BMIN8001) guest lecture</w:t>
+      </w:r>
+      <w:r>
+        <w:t xml:space="preserve">. Cincinnati, OH. 2021</w:t>
+      </w:r>
+    </w:p>
+    <w:p>
+      <w:pPr>
+        <w:pStyle w:val="BodyText"/>
+      </w:pPr>
+      <w:r>
+        <w:rPr>
+          <w:bCs/>
+          <w:b/>
+        </w:rPr>
+        <w:t xml:space="preserve">Introduction to Geoinformatics for Precision Population Health</w:t>
+      </w:r>
+      <w:r>
+        <w:t xml:space="preserve">.</w:t>
+      </w:r>
+      <w:r>
+        <w:t xml:space="preserve"> </w:t>
+      </w:r>
+      <w:r>
+        <w:rPr>
+          <w:iCs/>
+          <w:i/>
+        </w:rPr>
+        <w:t xml:space="preserve">University of Cincinnati Introduction to Medical Informatics course guest lecture</w:t>
+      </w:r>
+      <w:r>
+        <w:t xml:space="preserve">. Cincinnati, OH. 2020</w:t>
+      </w:r>
+    </w:p>
+    <w:p>
+      <w:pPr>
+        <w:pStyle w:val="BodyText"/>
+      </w:pPr>
+      <w:r>
+        <w:rPr>
+          <w:bCs/>
+          <w:b/>
+        </w:rPr>
+        <w:t xml:space="preserve">Decentralized and Reproducible Geocoding and Characterization of Community and Environmental Exposures at Scale</w:t>
+      </w:r>
+      <w:r>
+        <w:t xml:space="preserve">.</w:t>
+      </w:r>
+      <w:r>
+        <w:t xml:space="preserve"> </w:t>
+      </w:r>
+      <w:r>
+        <w:rPr>
+          <w:iCs/>
+          <w:i/>
+        </w:rPr>
+        <w:t xml:space="preserve">University of Cincinnati Biomedical Informatics Practicum (BMIN8001) guest lecture</w:t>
+      </w:r>
+      <w:r>
+        <w:t xml:space="preserve">. Cincinnati, OH. 2020</w:t>
+      </w:r>
+    </w:p>
+    <w:p>
+      <w:pPr>
+        <w:pStyle w:val="BodyText"/>
+      </w:pPr>
+      <w:r>
+        <w:rPr>
+          <w:bCs/>
+          <w:b/>
+        </w:rPr>
+        <w:t xml:space="preserve">Introduction to Geoinformatics for Precision Population Health</w:t>
+      </w:r>
+      <w:r>
+        <w:t xml:space="preserve">.</w:t>
+      </w:r>
+      <w:r>
+        <w:t xml:space="preserve"> </w:t>
+      </w:r>
+      <w:r>
+        <w:rPr>
+          <w:iCs/>
+          <w:i/>
+        </w:rPr>
+        <w:t xml:space="preserve">University of Cincinnati Introduction to Medical Informatics course guest lecture</w:t>
+      </w:r>
+      <w:r>
+        <w:t xml:space="preserve">. Cincinnati, OH. 2018</w:t>
+      </w:r>
+    </w:p>
+    <w:p>
+      <w:pPr>
+        <w:pStyle w:val="BodyText"/>
+      </w:pPr>
+      <w:r>
+        <w:rPr>
+          <w:bCs/>
+          <w:b/>
+        </w:rPr>
+        <w:t xml:space="preserve">Geoinformatics for Environmental Epidemiology</w:t>
+      </w:r>
+      <w:r>
+        <w:t xml:space="preserve">.</w:t>
+      </w:r>
+      <w:r>
+        <w:t xml:space="preserve"> </w:t>
+      </w:r>
+      <w:r>
+        <w:rPr>
+          <w:iCs/>
+          <w:i/>
+        </w:rPr>
+        <w:t xml:space="preserve">Biomedical Informatics (BMIN8001) Practicum Guest Lecture</w:t>
+      </w:r>
+      <w:r>
+        <w:t xml:space="preserve">. Cincinnati, OH. 2018</w:t>
+      </w:r>
+    </w:p>
+    <w:p>
+      <w:pPr>
+        <w:pStyle w:val="BodyText"/>
+      </w:pPr>
+      <w:r>
+        <w:rPr>
+          <w:bCs/>
+          <w:b/>
+        </w:rPr>
+        <w:t xml:space="preserve">GIS Tools for Environmental Epidemiology</w:t>
+      </w:r>
+      <w:r>
+        <w:t xml:space="preserve">.</w:t>
+      </w:r>
+      <w:r>
+        <w:t xml:space="preserve"> </w:t>
+      </w:r>
+      <w:r>
+        <w:rPr>
+          <w:iCs/>
+          <w:i/>
+        </w:rPr>
+        <w:t xml:space="preserve">University of Cincinnati Biomedical Informatics (BMIN8001) Practicum course guest lecture</w:t>
+      </w:r>
+      <w:r>
+        <w:t xml:space="preserve">. Cincinnati, OH. 2017</w:t>
+      </w:r>
+    </w:p>
+    <w:p>
+      <w:pPr>
+        <w:pStyle w:val="BodyText"/>
+      </w:pPr>
+      <w:r>
+        <w:rPr>
+          <w:bCs/>
+          <w:b/>
+        </w:rPr>
+        <w:t xml:space="preserve">R Studio and R Markdown: An integrated IDE and report generator for R</w:t>
+      </w:r>
+      <w:r>
+        <w:t xml:space="preserve">.</w:t>
+      </w:r>
+      <w:r>
+        <w:t xml:space="preserve"> </w:t>
+      </w:r>
+      <w:r>
+        <w:rPr>
+          <w:iCs/>
+          <w:i/>
+        </w:rPr>
+        <w:t xml:space="preserve">University of Cincinnati BE7022 (Intro To Biostatistics) Guest Lecture</w:t>
+      </w:r>
+      <w:r>
+        <w:t xml:space="preserve">. Cincinnati, OH. 2015</w:t>
+      </w:r>
+    </w:p>
     <w:bookmarkEnd w:id="42"/>
     <w:bookmarkStart w:id="48" w:name="mentoring"/>
     <w:p>
@@ -5910,7 +5754,7 @@
       <w:pPr>
         <w:numPr>
           <w:ilvl w:val="0"/>
-          <w:numId w:val="1008"/>
+          <w:numId w:val="1009"/>
         </w:numPr>
         <w:pStyle w:val="Compact"/>
       </w:pPr>
@@ -5922,7 +5766,7 @@
       <w:pPr>
         <w:numPr>
           <w:ilvl w:val="0"/>
-          <w:numId w:val="1008"/>
+          <w:numId w:val="1009"/>
         </w:numPr>
         <w:pStyle w:val="Compact"/>
       </w:pPr>
@@ -5934,7 +5778,7 @@
       <w:pPr>
         <w:numPr>
           <w:ilvl w:val="0"/>
-          <w:numId w:val="1008"/>
+          <w:numId w:val="1009"/>
         </w:numPr>
         <w:pStyle w:val="Compact"/>
       </w:pPr>
@@ -5956,7 +5800,7 @@
       <w:pPr>
         <w:numPr>
           <w:ilvl w:val="0"/>
-          <w:numId w:val="1009"/>
+          <w:numId w:val="1010"/>
         </w:numPr>
         <w:pStyle w:val="Compact"/>
       </w:pPr>
@@ -5968,7 +5812,7 @@
       <w:pPr>
         <w:numPr>
           <w:ilvl w:val="0"/>
-          <w:numId w:val="1009"/>
+          <w:numId w:val="1010"/>
         </w:numPr>
         <w:pStyle w:val="Compact"/>
       </w:pPr>
@@ -5980,7 +5824,7 @@
       <w:pPr>
         <w:numPr>
           <w:ilvl w:val="0"/>
-          <w:numId w:val="1009"/>
+          <w:numId w:val="1010"/>
         </w:numPr>
         <w:pStyle w:val="Compact"/>
       </w:pPr>
@@ -5992,7 +5836,7 @@
       <w:pPr>
         <w:numPr>
           <w:ilvl w:val="0"/>
-          <w:numId w:val="1009"/>
+          <w:numId w:val="1010"/>
         </w:numPr>
         <w:pStyle w:val="Compact"/>
       </w:pPr>
@@ -6014,7 +5858,7 @@
       <w:pPr>
         <w:numPr>
           <w:ilvl w:val="0"/>
-          <w:numId w:val="1010"/>
+          <w:numId w:val="1011"/>
         </w:numPr>
         <w:pStyle w:val="Compact"/>
       </w:pPr>
@@ -6026,7 +5870,7 @@
       <w:pPr>
         <w:numPr>
           <w:ilvl w:val="0"/>
-          <w:numId w:val="1010"/>
+          <w:numId w:val="1011"/>
         </w:numPr>
         <w:pStyle w:val="Compact"/>
       </w:pPr>
@@ -6038,7 +5882,7 @@
       <w:pPr>
         <w:numPr>
           <w:ilvl w:val="0"/>
-          <w:numId w:val="1010"/>
+          <w:numId w:val="1011"/>
         </w:numPr>
         <w:pStyle w:val="Compact"/>
       </w:pPr>
@@ -6050,7 +5894,7 @@
       <w:pPr>
         <w:numPr>
           <w:ilvl w:val="0"/>
-          <w:numId w:val="1010"/>
+          <w:numId w:val="1011"/>
         </w:numPr>
         <w:pStyle w:val="Compact"/>
       </w:pPr>
@@ -6062,7 +5906,7 @@
       <w:pPr>
         <w:numPr>
           <w:ilvl w:val="0"/>
-          <w:numId w:val="1010"/>
+          <w:numId w:val="1011"/>
         </w:numPr>
         <w:pStyle w:val="Compact"/>
       </w:pPr>
@@ -6074,7 +5918,7 @@
       <w:pPr>
         <w:numPr>
           <w:ilvl w:val="0"/>
-          <w:numId w:val="1010"/>
+          <w:numId w:val="1011"/>
         </w:numPr>
         <w:pStyle w:val="Compact"/>
       </w:pPr>
@@ -6086,7 +5930,7 @@
       <w:pPr>
         <w:numPr>
           <w:ilvl w:val="0"/>
-          <w:numId w:val="1010"/>
+          <w:numId w:val="1011"/>
         </w:numPr>
         <w:pStyle w:val="Compact"/>
       </w:pPr>
@@ -6098,7 +5942,7 @@
       <w:pPr>
         <w:numPr>
           <w:ilvl w:val="0"/>
-          <w:numId w:val="1010"/>
+          <w:numId w:val="1011"/>
         </w:numPr>
         <w:pStyle w:val="Compact"/>
       </w:pPr>
@@ -6110,7 +5954,7 @@
       <w:pPr>
         <w:numPr>
           <w:ilvl w:val="0"/>
-          <w:numId w:val="1010"/>
+          <w:numId w:val="1011"/>
         </w:numPr>
         <w:pStyle w:val="Compact"/>
       </w:pPr>
@@ -6122,7 +5966,7 @@
       <w:pPr>
         <w:numPr>
           <w:ilvl w:val="0"/>
-          <w:numId w:val="1010"/>
+          <w:numId w:val="1011"/>
         </w:numPr>
         <w:pStyle w:val="Compact"/>
       </w:pPr>
@@ -6134,7 +5978,7 @@
       <w:pPr>
         <w:numPr>
           <w:ilvl w:val="0"/>
-          <w:numId w:val="1010"/>
+          <w:numId w:val="1011"/>
         </w:numPr>
         <w:pStyle w:val="Compact"/>
       </w:pPr>
@@ -6146,7 +5990,7 @@
       <w:pPr>
         <w:numPr>
           <w:ilvl w:val="0"/>
-          <w:numId w:val="1010"/>
+          <w:numId w:val="1011"/>
         </w:numPr>
         <w:pStyle w:val="Compact"/>
       </w:pPr>
@@ -6168,7 +6012,7 @@
       <w:pPr>
         <w:numPr>
           <w:ilvl w:val="0"/>
-          <w:numId w:val="1011"/>
+          <w:numId w:val="1012"/>
         </w:numPr>
         <w:pStyle w:val="Compact"/>
       </w:pPr>
@@ -6180,7 +6024,7 @@
       <w:pPr>
         <w:numPr>
           <w:ilvl w:val="0"/>
-          <w:numId w:val="1011"/>
+          <w:numId w:val="1012"/>
         </w:numPr>
         <w:pStyle w:val="Compact"/>
       </w:pPr>
@@ -6192,7 +6036,7 @@
       <w:pPr>
         <w:numPr>
           <w:ilvl w:val="0"/>
-          <w:numId w:val="1011"/>
+          <w:numId w:val="1012"/>
         </w:numPr>
         <w:pStyle w:val="Compact"/>
       </w:pPr>
@@ -6204,7 +6048,7 @@
       <w:pPr>
         <w:numPr>
           <w:ilvl w:val="0"/>
-          <w:numId w:val="1011"/>
+          <w:numId w:val="1012"/>
         </w:numPr>
         <w:pStyle w:val="Compact"/>
       </w:pPr>
@@ -6216,7 +6060,7 @@
       <w:pPr>
         <w:numPr>
           <w:ilvl w:val="0"/>
-          <w:numId w:val="1011"/>
+          <w:numId w:val="1012"/>
         </w:numPr>
         <w:pStyle w:val="Compact"/>
       </w:pPr>
@@ -6228,7 +6072,7 @@
       <w:pPr>
         <w:numPr>
           <w:ilvl w:val="0"/>
-          <w:numId w:val="1011"/>
+          <w:numId w:val="1012"/>
         </w:numPr>
         <w:pStyle w:val="Compact"/>
       </w:pPr>
@@ -6240,7 +6084,7 @@
       <w:pPr>
         <w:numPr>
           <w:ilvl w:val="0"/>
-          <w:numId w:val="1011"/>
+          <w:numId w:val="1012"/>
         </w:numPr>
         <w:pStyle w:val="Compact"/>
       </w:pPr>
@@ -6252,7 +6096,7 @@
       <w:pPr>
         <w:numPr>
           <w:ilvl w:val="0"/>
-          <w:numId w:val="1011"/>
+          <w:numId w:val="1012"/>
         </w:numPr>
         <w:pStyle w:val="Compact"/>
       </w:pPr>
@@ -6264,7 +6108,7 @@
       <w:pPr>
         <w:numPr>
           <w:ilvl w:val="0"/>
-          <w:numId w:val="1011"/>
+          <w:numId w:val="1012"/>
         </w:numPr>
         <w:pStyle w:val="Compact"/>
       </w:pPr>
@@ -6276,7 +6120,7 @@
       <w:pPr>
         <w:numPr>
           <w:ilvl w:val="0"/>
-          <w:numId w:val="1011"/>
+          <w:numId w:val="1012"/>
         </w:numPr>
         <w:pStyle w:val="Compact"/>
       </w:pPr>
@@ -6298,7 +6142,7 @@
       <w:pPr>
         <w:numPr>
           <w:ilvl w:val="0"/>
-          <w:numId w:val="1012"/>
+          <w:numId w:val="1013"/>
         </w:numPr>
         <w:pStyle w:val="Compact"/>
       </w:pPr>
@@ -6310,7 +6154,7 @@
       <w:pPr>
         <w:numPr>
           <w:ilvl w:val="0"/>
-          <w:numId w:val="1012"/>
+          <w:numId w:val="1013"/>
         </w:numPr>
         <w:pStyle w:val="Compact"/>
       </w:pPr>
@@ -6352,7 +6196,7 @@
       <w:pPr>
         <w:numPr>
           <w:ilvl w:val="0"/>
-          <w:numId w:val="1013"/>
+          <w:numId w:val="1014"/>
         </w:numPr>
         <w:pStyle w:val="Compact"/>
       </w:pPr>
@@ -6364,7 +6208,7 @@
       <w:pPr>
         <w:numPr>
           <w:ilvl w:val="0"/>
-          <w:numId w:val="1013"/>
+          <w:numId w:val="1014"/>
         </w:numPr>
         <w:pStyle w:val="Compact"/>
       </w:pPr>
@@ -6376,7 +6220,7 @@
       <w:pPr>
         <w:numPr>
           <w:ilvl w:val="0"/>
-          <w:numId w:val="1013"/>
+          <w:numId w:val="1014"/>
         </w:numPr>
         <w:pStyle w:val="Compact"/>
       </w:pPr>
@@ -6388,7 +6232,7 @@
       <w:pPr>
         <w:numPr>
           <w:ilvl w:val="0"/>
-          <w:numId w:val="1013"/>
+          <w:numId w:val="1014"/>
         </w:numPr>
         <w:pStyle w:val="Compact"/>
       </w:pPr>
@@ -6400,7 +6244,7 @@
       <w:pPr>
         <w:numPr>
           <w:ilvl w:val="0"/>
-          <w:numId w:val="1013"/>
+          <w:numId w:val="1014"/>
         </w:numPr>
         <w:pStyle w:val="Compact"/>
       </w:pPr>
@@ -6412,7 +6256,7 @@
       <w:pPr>
         <w:numPr>
           <w:ilvl w:val="0"/>
-          <w:numId w:val="1013"/>
+          <w:numId w:val="1014"/>
         </w:numPr>
         <w:pStyle w:val="Compact"/>
       </w:pPr>
@@ -6424,7 +6268,7 @@
       <w:pPr>
         <w:numPr>
           <w:ilvl w:val="0"/>
-          <w:numId w:val="1013"/>
+          <w:numId w:val="1014"/>
         </w:numPr>
         <w:pStyle w:val="Compact"/>
       </w:pPr>
@@ -6436,7 +6280,7 @@
       <w:pPr>
         <w:numPr>
           <w:ilvl w:val="0"/>
-          <w:numId w:val="1013"/>
+          <w:numId w:val="1014"/>
         </w:numPr>
         <w:pStyle w:val="Compact"/>
       </w:pPr>
@@ -6448,7 +6292,7 @@
       <w:pPr>
         <w:numPr>
           <w:ilvl w:val="0"/>
-          <w:numId w:val="1013"/>
+          <w:numId w:val="1014"/>
         </w:numPr>
         <w:pStyle w:val="Compact"/>
       </w:pPr>
@@ -6460,7 +6304,7 @@
       <w:pPr>
         <w:numPr>
           <w:ilvl w:val="0"/>
-          <w:numId w:val="1013"/>
+          <w:numId w:val="1014"/>
         </w:numPr>
         <w:pStyle w:val="Compact"/>
       </w:pPr>
@@ -6472,7 +6316,7 @@
       <w:pPr>
         <w:numPr>
           <w:ilvl w:val="0"/>
-          <w:numId w:val="1013"/>
+          <w:numId w:val="1014"/>
         </w:numPr>
         <w:pStyle w:val="Compact"/>
       </w:pPr>
@@ -6484,7 +6328,7 @@
       <w:pPr>
         <w:numPr>
           <w:ilvl w:val="0"/>
-          <w:numId w:val="1013"/>
+          <w:numId w:val="1014"/>
         </w:numPr>
         <w:pStyle w:val="Compact"/>
       </w:pPr>
@@ -6496,7 +6340,7 @@
       <w:pPr>
         <w:numPr>
           <w:ilvl w:val="0"/>
-          <w:numId w:val="1013"/>
+          <w:numId w:val="1014"/>
         </w:numPr>
         <w:pStyle w:val="Compact"/>
       </w:pPr>
@@ -6508,7 +6352,7 @@
       <w:pPr>
         <w:numPr>
           <w:ilvl w:val="0"/>
-          <w:numId w:val="1013"/>
+          <w:numId w:val="1014"/>
         </w:numPr>
         <w:pStyle w:val="Compact"/>
       </w:pPr>
@@ -6530,228 +6374,12 @@
       <w:pPr>
         <w:numPr>
           <w:ilvl w:val="0"/>
-          <w:numId w:val="1014"/>
+          <w:numId w:val="1015"/>
         </w:numPr>
         <w:pStyle w:val="Compact"/>
       </w:pPr>
       <w:r>
         <w:t xml:space="preserve">Journal Reviewer (12 manuscripts reviewed per year, on average):</w:t>
-      </w:r>
-    </w:p>
-    <w:p>
-      <w:pPr>
-        <w:numPr>
-          <w:ilvl w:val="1"/>
-          <w:numId w:val="1015"/>
-        </w:numPr>
-        <w:pStyle w:val="Compact"/>
-      </w:pPr>
-      <w:r>
-        <w:t xml:space="preserve">Academic Pediatrics</w:t>
-      </w:r>
-    </w:p>
-    <w:p>
-      <w:pPr>
-        <w:numPr>
-          <w:ilvl w:val="1"/>
-          <w:numId w:val="1015"/>
-        </w:numPr>
-        <w:pStyle w:val="Compact"/>
-      </w:pPr>
-      <w:r>
-        <w:t xml:space="preserve">American Journal of Public Health</w:t>
-      </w:r>
-    </w:p>
-    <w:p>
-      <w:pPr>
-        <w:numPr>
-          <w:ilvl w:val="1"/>
-          <w:numId w:val="1015"/>
-        </w:numPr>
-        <w:pStyle w:val="Compact"/>
-      </w:pPr>
-      <w:r>
-        <w:t xml:space="preserve">American Journal of Respiratory and Critical Care Medicine</w:t>
-      </w:r>
-    </w:p>
-    <w:p>
-      <w:pPr>
-        <w:numPr>
-          <w:ilvl w:val="1"/>
-          <w:numId w:val="1015"/>
-        </w:numPr>
-        <w:pStyle w:val="Compact"/>
-      </w:pPr>
-      <w:r>
-        <w:t xml:space="preserve">Annals of Epidemiology</w:t>
-      </w:r>
-    </w:p>
-    <w:p>
-      <w:pPr>
-        <w:numPr>
-          <w:ilvl w:val="1"/>
-          <w:numId w:val="1015"/>
-        </w:numPr>
-        <w:pStyle w:val="Compact"/>
-      </w:pPr>
-      <w:r>
-        <w:t xml:space="preserve">Environmental Health Perspectives</w:t>
-      </w:r>
-    </w:p>
-    <w:p>
-      <w:pPr>
-        <w:numPr>
-          <w:ilvl w:val="1"/>
-          <w:numId w:val="1015"/>
-        </w:numPr>
-        <w:pStyle w:val="Compact"/>
-      </w:pPr>
-      <w:r>
-        <w:t xml:space="preserve">Environment International</w:t>
-      </w:r>
-      <w:r>
-        <w:t xml:space="preserve"> </w:t>
-      </w:r>
-    </w:p>
-    <w:p>
-      <w:pPr>
-        <w:numPr>
-          <w:ilvl w:val="1"/>
-          <w:numId w:val="1015"/>
-        </w:numPr>
-        <w:pStyle w:val="Compact"/>
-      </w:pPr>
-      <w:r>
-        <w:t xml:space="preserve">Environmental Pollution</w:t>
-      </w:r>
-    </w:p>
-    <w:p>
-      <w:pPr>
-        <w:numPr>
-          <w:ilvl w:val="1"/>
-          <w:numId w:val="1015"/>
-        </w:numPr>
-        <w:pStyle w:val="Compact"/>
-      </w:pPr>
-      <w:r>
-        <w:t xml:space="preserve">Environmental Research</w:t>
-      </w:r>
-    </w:p>
-    <w:p>
-      <w:pPr>
-        <w:numPr>
-          <w:ilvl w:val="1"/>
-          <w:numId w:val="1015"/>
-        </w:numPr>
-        <w:pStyle w:val="Compact"/>
-      </w:pPr>
-      <w:r>
-        <w:t xml:space="preserve">Environmental Science &amp; Technology</w:t>
-      </w:r>
-      <w:r>
-        <w:t xml:space="preserve"> </w:t>
-      </w:r>
-    </w:p>
-    <w:p>
-      <w:pPr>
-        <w:numPr>
-          <w:ilvl w:val="1"/>
-          <w:numId w:val="1015"/>
-        </w:numPr>
-        <w:pStyle w:val="Compact"/>
-      </w:pPr>
-      <w:r>
-        <w:t xml:space="preserve">Health &amp; Place</w:t>
-      </w:r>
-      <w:r>
-        <w:t xml:space="preserve"> </w:t>
-      </w:r>
-    </w:p>
-    <w:p>
-      <w:pPr>
-        <w:numPr>
-          <w:ilvl w:val="1"/>
-          <w:numId w:val="1015"/>
-        </w:numPr>
-        <w:pStyle w:val="Compact"/>
-      </w:pPr>
-      <w:r>
-        <w:t xml:space="preserve">International Journal of Epidemiology</w:t>
-      </w:r>
-    </w:p>
-    <w:p>
-      <w:pPr>
-        <w:numPr>
-          <w:ilvl w:val="1"/>
-          <w:numId w:val="1015"/>
-        </w:numPr>
-        <w:pStyle w:val="Compact"/>
-      </w:pPr>
-      <w:r>
-        <w:t xml:space="preserve">Journal of Exposure Science and Environmental Epidemiology</w:t>
-      </w:r>
-    </w:p>
-    <w:p>
-      <w:pPr>
-        <w:numPr>
-          <w:ilvl w:val="1"/>
-          <w:numId w:val="1015"/>
-        </w:numPr>
-        <w:pStyle w:val="Compact"/>
-      </w:pPr>
-      <w:r>
-        <w:t xml:space="preserve">Journal of Open Source Software</w:t>
-      </w:r>
-    </w:p>
-    <w:p>
-      <w:pPr>
-        <w:numPr>
-          <w:ilvl w:val="1"/>
-          <w:numId w:val="1015"/>
-        </w:numPr>
-        <w:pStyle w:val="Compact"/>
-      </w:pPr>
-      <w:r>
-        <w:t xml:space="preserve">PLOS ONE</w:t>
-      </w:r>
-    </w:p>
-    <w:p>
-      <w:pPr>
-        <w:numPr>
-          <w:ilvl w:val="1"/>
-          <w:numId w:val="1015"/>
-        </w:numPr>
-        <w:pStyle w:val="Compact"/>
-      </w:pPr>
-      <w:r>
-        <w:t xml:space="preserve">Pediatrics</w:t>
-      </w:r>
-      <w:r>
-        <w:t xml:space="preserve"> </w:t>
-      </w:r>
-    </w:p>
-    <w:p>
-      <w:pPr>
-        <w:numPr>
-          <w:ilvl w:val="1"/>
-          <w:numId w:val="1015"/>
-        </w:numPr>
-        <w:pStyle w:val="Compact"/>
-      </w:pPr>
-      <w:r>
-        <w:t xml:space="preserve">Science of the Total Environment</w:t>
-      </w:r>
-    </w:p>
-    <w:p>
-      <w:pPr>
-        <w:numPr>
-          <w:ilvl w:val="0"/>
-          <w:numId w:val="1014"/>
-        </w:numPr>
-        <w:pStyle w:val="Compact"/>
-      </w:pPr>
-      <w:r>
-        <w:t xml:space="preserve">Grant Reviewer:</w:t>
       </w:r>
     </w:p>
     <w:p>
@@ -6763,7 +6391,7 @@
         <w:pStyle w:val="Compact"/>
       </w:pPr>
       <w:r>
-        <w:t xml:space="preserve">2017: Puerto Rico Science, Technology &amp; Research Trust</w:t>
+        <w:t xml:space="preserve">Academic Pediatrics</w:t>
       </w:r>
     </w:p>
     <w:p>
@@ -6775,7 +6403,7 @@
         <w:pStyle w:val="Compact"/>
       </w:pPr>
       <w:r>
-        <w:t xml:space="preserve">2018 - 2021: Arnold S. Strauss Fellowship Award, CCHMC</w:t>
+        <w:t xml:space="preserve">American Journal of Public Health</w:t>
       </w:r>
     </w:p>
     <w:p>
@@ -6787,7 +6415,7 @@
         <w:pStyle w:val="Compact"/>
       </w:pPr>
       <w:r>
-        <w:t xml:space="preserve">2018 – 2020, 2022: University of Rochester Processes and Methods Grant</w:t>
+        <w:t xml:space="preserve">American Journal of Respiratory and Critical Care Medicine</w:t>
       </w:r>
     </w:p>
     <w:p>
@@ -6799,7 +6427,7 @@
         <w:pStyle w:val="Compact"/>
       </w:pPr>
       <w:r>
-        <w:t xml:space="preserve">October 2019: NIH SIEE Study Section, Early Career Reviewer</w:t>
+        <w:t xml:space="preserve">Annals of Epidemiology</w:t>
       </w:r>
     </w:p>
     <w:p>
@@ -6811,7 +6439,7 @@
         <w:pStyle w:val="Compact"/>
       </w:pPr>
       <w:r>
-        <w:t xml:space="preserve">2020: University of Michigan M-LEEaD Center Pilot Projects</w:t>
+        <w:t xml:space="preserve">Environmental Health Perspectives</w:t>
       </w:r>
     </w:p>
     <w:p>
@@ -6823,7 +6451,10 @@
         <w:pStyle w:val="Compact"/>
       </w:pPr>
       <w:r>
-        <w:t xml:space="preserve">2020: Ohio State University CCTS Pilot Projects</w:t>
+        <w:t xml:space="preserve">Environment International</w:t>
+      </w:r>
+      <w:r>
+        <w:t xml:space="preserve"> </w:t>
       </w:r>
     </w:p>
     <w:p>
@@ -6835,7 +6466,7 @@
         <w:pStyle w:val="Compact"/>
       </w:pPr>
       <w:r>
-        <w:t xml:space="preserve">2021: University of Louisville CCTS Pilot Translational &amp; Clinical Studies Program</w:t>
+        <w:t xml:space="preserve">Environmental Pollution</w:t>
       </w:r>
     </w:p>
     <w:p>
@@ -6847,7 +6478,7 @@
         <w:pStyle w:val="Compact"/>
       </w:pPr>
       <w:r>
-        <w:t xml:space="preserve">March 2022: NIH NIEHS ZES1 LKB-S (KS) Special Emphasis Panel</w:t>
+        <w:t xml:space="preserve">Environmental Research</w:t>
       </w:r>
     </w:p>
     <w:p>
@@ -6859,7 +6490,10 @@
         <w:pStyle w:val="Compact"/>
       </w:pPr>
       <w:r>
-        <w:t xml:space="preserve">March 2022: NIH NIEHS ZES1 LWF-S (K9) Special Emphasis Panel</w:t>
+        <w:t xml:space="preserve">Environmental Science &amp; Technology</w:t>
+      </w:r>
+      <w:r>
+        <w:t xml:space="preserve"> </w:t>
       </w:r>
     </w:p>
     <w:p>
@@ -6871,7 +6505,10 @@
         <w:pStyle w:val="Compact"/>
       </w:pPr>
       <w:r>
-        <w:t xml:space="preserve">November 2022: NIH NIEHS ZES1 WL-W (K) Special Emphasis Panel</w:t>
+        <w:t xml:space="preserve">Health &amp; Place</w:t>
+      </w:r>
+      <w:r>
+        <w:t xml:space="preserve"> </w:t>
       </w:r>
     </w:p>
     <w:p>
@@ -6883,19 +6520,82 @@
         <w:pStyle w:val="Compact"/>
       </w:pPr>
       <w:r>
-        <w:t xml:space="preserve">February 2023: NIH NCI ZCTA1 TCRB-J (M2) R Review Panel</w:t>
-      </w:r>
-    </w:p>
-    <w:p>
-      <w:pPr>
-        <w:numPr>
-          <w:ilvl w:val="0"/>
-          <w:numId w:val="1014"/>
-        </w:numPr>
-        <w:pStyle w:val="Compact"/>
-      </w:pPr>
-      <w:r>
-        <w:t xml:space="preserve">Abstract Reviewer:</w:t>
+        <w:t xml:space="preserve">International Journal of Epidemiology</w:t>
+      </w:r>
+    </w:p>
+    <w:p>
+      <w:pPr>
+        <w:numPr>
+          <w:ilvl w:val="1"/>
+          <w:numId w:val="1016"/>
+        </w:numPr>
+        <w:pStyle w:val="Compact"/>
+      </w:pPr>
+      <w:r>
+        <w:t xml:space="preserve">Journal of Exposure Science and Environmental Epidemiology</w:t>
+      </w:r>
+    </w:p>
+    <w:p>
+      <w:pPr>
+        <w:numPr>
+          <w:ilvl w:val="1"/>
+          <w:numId w:val="1016"/>
+        </w:numPr>
+        <w:pStyle w:val="Compact"/>
+      </w:pPr>
+      <w:r>
+        <w:t xml:space="preserve">Journal of Open Source Software</w:t>
+      </w:r>
+    </w:p>
+    <w:p>
+      <w:pPr>
+        <w:numPr>
+          <w:ilvl w:val="1"/>
+          <w:numId w:val="1016"/>
+        </w:numPr>
+        <w:pStyle w:val="Compact"/>
+      </w:pPr>
+      <w:r>
+        <w:t xml:space="preserve">PLOS ONE</w:t>
+      </w:r>
+    </w:p>
+    <w:p>
+      <w:pPr>
+        <w:numPr>
+          <w:ilvl w:val="1"/>
+          <w:numId w:val="1016"/>
+        </w:numPr>
+        <w:pStyle w:val="Compact"/>
+      </w:pPr>
+      <w:r>
+        <w:t xml:space="preserve">Pediatrics</w:t>
+      </w:r>
+      <w:r>
+        <w:t xml:space="preserve"> </w:t>
+      </w:r>
+    </w:p>
+    <w:p>
+      <w:pPr>
+        <w:numPr>
+          <w:ilvl w:val="1"/>
+          <w:numId w:val="1016"/>
+        </w:numPr>
+        <w:pStyle w:val="Compact"/>
+      </w:pPr>
+      <w:r>
+        <w:t xml:space="preserve">Science of the Total Environment</w:t>
+      </w:r>
+    </w:p>
+    <w:p>
+      <w:pPr>
+        <w:numPr>
+          <w:ilvl w:val="0"/>
+          <w:numId w:val="1015"/>
+        </w:numPr>
+        <w:pStyle w:val="Compact"/>
+      </w:pPr>
+      <w:r>
+        <w:t xml:space="preserve">Grant Reviewer:</w:t>
       </w:r>
     </w:p>
     <w:p>
@@ -6907,7 +6607,7 @@
         <w:pStyle w:val="Compact"/>
       </w:pPr>
       <w:r>
-        <w:t xml:space="preserve">2018, 2019, 2022: International Societies of Exposure Science</w:t>
+        <w:t xml:space="preserve">2017: Puerto Rico Science, Technology &amp; Research Trust</w:t>
       </w:r>
     </w:p>
     <w:p>
@@ -6919,7 +6619,7 @@
         <w:pStyle w:val="Compact"/>
       </w:pPr>
       <w:r>
-        <w:t xml:space="preserve">2018, 2020, 2022: International Society of Environmental Epidemiology Meeting</w:t>
+        <w:t xml:space="preserve">2018 - 2021: Arnold S. Strauss Fellowship Award, CCHMC</w:t>
       </w:r>
     </w:p>
     <w:p>
@@ -6931,7 +6631,7 @@
         <w:pStyle w:val="Compact"/>
       </w:pPr>
       <w:r>
-        <w:t xml:space="preserve">2021, 2022, 2023: American Medical Informatics Association Clinical Informatics Conference</w:t>
+        <w:t xml:space="preserve">2018 – 2020, 2022: University of Rochester Processes and Methods Grant</w:t>
       </w:r>
     </w:p>
     <w:p>
@@ -6939,6 +6639,150 @@
         <w:numPr>
           <w:ilvl w:val="1"/>
           <w:numId w:val="1017"/>
+        </w:numPr>
+        <w:pStyle w:val="Compact"/>
+      </w:pPr>
+      <w:r>
+        <w:t xml:space="preserve">October 2019: NIH SIEE Study Section, Early Career Reviewer</w:t>
+      </w:r>
+    </w:p>
+    <w:p>
+      <w:pPr>
+        <w:numPr>
+          <w:ilvl w:val="1"/>
+          <w:numId w:val="1017"/>
+        </w:numPr>
+        <w:pStyle w:val="Compact"/>
+      </w:pPr>
+      <w:r>
+        <w:t xml:space="preserve">2020: University of Michigan M-LEEaD Center Pilot Projects</w:t>
+      </w:r>
+    </w:p>
+    <w:p>
+      <w:pPr>
+        <w:numPr>
+          <w:ilvl w:val="1"/>
+          <w:numId w:val="1017"/>
+        </w:numPr>
+        <w:pStyle w:val="Compact"/>
+      </w:pPr>
+      <w:r>
+        <w:t xml:space="preserve">2020: Ohio State University CCTS Pilot Projects</w:t>
+      </w:r>
+    </w:p>
+    <w:p>
+      <w:pPr>
+        <w:numPr>
+          <w:ilvl w:val="1"/>
+          <w:numId w:val="1017"/>
+        </w:numPr>
+        <w:pStyle w:val="Compact"/>
+      </w:pPr>
+      <w:r>
+        <w:t xml:space="preserve">2021: University of Louisville CCTS Pilot Translational &amp; Clinical Studies Program</w:t>
+      </w:r>
+    </w:p>
+    <w:p>
+      <w:pPr>
+        <w:numPr>
+          <w:ilvl w:val="1"/>
+          <w:numId w:val="1017"/>
+        </w:numPr>
+        <w:pStyle w:val="Compact"/>
+      </w:pPr>
+      <w:r>
+        <w:t xml:space="preserve">March 2022: NIH NIEHS ZES1 LKB-S (KS) Special Emphasis Panel</w:t>
+      </w:r>
+    </w:p>
+    <w:p>
+      <w:pPr>
+        <w:numPr>
+          <w:ilvl w:val="1"/>
+          <w:numId w:val="1017"/>
+        </w:numPr>
+        <w:pStyle w:val="Compact"/>
+      </w:pPr>
+      <w:r>
+        <w:t xml:space="preserve">March 2022: NIH NIEHS ZES1 LWF-S (K9) Special Emphasis Panel</w:t>
+      </w:r>
+    </w:p>
+    <w:p>
+      <w:pPr>
+        <w:numPr>
+          <w:ilvl w:val="1"/>
+          <w:numId w:val="1017"/>
+        </w:numPr>
+        <w:pStyle w:val="Compact"/>
+      </w:pPr>
+      <w:r>
+        <w:t xml:space="preserve">November 2022: NIH NIEHS ZES1 WL-W (K) Special Emphasis Panel</w:t>
+      </w:r>
+    </w:p>
+    <w:p>
+      <w:pPr>
+        <w:numPr>
+          <w:ilvl w:val="1"/>
+          <w:numId w:val="1017"/>
+        </w:numPr>
+        <w:pStyle w:val="Compact"/>
+      </w:pPr>
+      <w:r>
+        <w:t xml:space="preserve">February 2023: NIH NCI ZCTA1 TCRB-J (M2) R Review Panel</w:t>
+      </w:r>
+    </w:p>
+    <w:p>
+      <w:pPr>
+        <w:numPr>
+          <w:ilvl w:val="0"/>
+          <w:numId w:val="1015"/>
+        </w:numPr>
+        <w:pStyle w:val="Compact"/>
+      </w:pPr>
+      <w:r>
+        <w:t xml:space="preserve">Abstract Reviewer:</w:t>
+      </w:r>
+    </w:p>
+    <w:p>
+      <w:pPr>
+        <w:numPr>
+          <w:ilvl w:val="1"/>
+          <w:numId w:val="1018"/>
+        </w:numPr>
+        <w:pStyle w:val="Compact"/>
+      </w:pPr>
+      <w:r>
+        <w:t xml:space="preserve">2018, 2019, 2022: International Societies of Exposure Science</w:t>
+      </w:r>
+    </w:p>
+    <w:p>
+      <w:pPr>
+        <w:numPr>
+          <w:ilvl w:val="1"/>
+          <w:numId w:val="1018"/>
+        </w:numPr>
+        <w:pStyle w:val="Compact"/>
+      </w:pPr>
+      <w:r>
+        <w:t xml:space="preserve">2018, 2020, 2022: International Society of Environmental Epidemiology Meeting</w:t>
+      </w:r>
+    </w:p>
+    <w:p>
+      <w:pPr>
+        <w:numPr>
+          <w:ilvl w:val="1"/>
+          <w:numId w:val="1018"/>
+        </w:numPr>
+        <w:pStyle w:val="Compact"/>
+      </w:pPr>
+      <w:r>
+        <w:t xml:space="preserve">2021, 2022, 2023: American Medical Informatics Association Clinical Informatics Conference</w:t>
+      </w:r>
+    </w:p>
+    <w:p>
+      <w:pPr>
+        <w:numPr>
+          <w:ilvl w:val="1"/>
+          <w:numId w:val="1018"/>
         </w:numPr>
         <w:pStyle w:val="Compact"/>
       </w:pPr>
@@ -6961,7 +6805,7 @@
       <w:pPr>
         <w:numPr>
           <w:ilvl w:val="0"/>
-          <w:numId w:val="1018"/>
+          <w:numId w:val="1019"/>
         </w:numPr>
         <w:pStyle w:val="Compact"/>
       </w:pPr>
@@ -6973,7 +6817,7 @@
       <w:pPr>
         <w:numPr>
           <w:ilvl w:val="0"/>
-          <w:numId w:val="1018"/>
+          <w:numId w:val="1019"/>
         </w:numPr>
         <w:pStyle w:val="Compact"/>
       </w:pPr>
@@ -7166,7 +7010,7 @@
         <w:pStyle w:val="BodyText"/>
       </w:pPr>
       <w:r>
-        <w:t xml:space="preserve">Date of Preparation: 2023-05-09</w:t>
+        <w:t xml:space="preserve">Date of Preparation: 2023-05-18</w:t>
       </w:r>
     </w:p>
     <w:bookmarkEnd w:id="55"/>
@@ -7989,7 +7833,34 @@
     </w:lvlOverride>
   </w:num>
   <w:num w:numId="1008">
-    <w:abstractNumId w:val="991"/>
+    <w:abstractNumId w:val="99411"/>
+    <w:lvlOverride w:ilvl="0">
+      <w:startOverride w:val="1"/>
+    </w:lvlOverride>
+    <w:lvlOverride w:ilvl="1">
+      <w:startOverride w:val="1"/>
+    </w:lvlOverride>
+    <w:lvlOverride w:ilvl="2">
+      <w:startOverride w:val="1"/>
+    </w:lvlOverride>
+    <w:lvlOverride w:ilvl="3">
+      <w:startOverride w:val="1"/>
+    </w:lvlOverride>
+    <w:lvlOverride w:ilvl="4">
+      <w:startOverride w:val="1"/>
+    </w:lvlOverride>
+    <w:lvlOverride w:ilvl="5">
+      <w:startOverride w:val="1"/>
+    </w:lvlOverride>
+    <w:lvlOverride w:ilvl="6">
+      <w:startOverride w:val="1"/>
+    </w:lvlOverride>
+    <w:lvlOverride w:ilvl="7">
+      <w:startOverride w:val="1"/>
+    </w:lvlOverride>
+    <w:lvlOverride w:ilvl="8">
+      <w:startOverride w:val="1"/>
+    </w:lvlOverride>
   </w:num>
   <w:num w:numId="1009">
     <w:abstractNumId w:val="991"/>
@@ -8019,6 +7890,9 @@
     <w:abstractNumId w:val="991"/>
   </w:num>
   <w:num w:numId="1018">
+    <w:abstractNumId w:val="991"/>
+  </w:num>
+  <w:num w:numId="1019">
     <w:abstractNumId w:val="991"/>
   </w:num>
 </w:numbering>

</xml_diff>

<commit_message>
finish separating talks from abstracts
</commit_message>
<xml_diff>
--- a/cole-brokamp-cv-peds-format.docx
+++ b/cole-brokamp-cv-peds-format.docx
@@ -275,13 +275,13 @@
         <w:t xml:space="preserve">, Cincinnati, Ohio USA</w:t>
       </w:r>
       <w:r>
-        <w:t xml:space="preserve"> </w:t>
+        <w:br/>
       </w:r>
       <w:r>
         <w:t xml:space="preserve">Ph.D., Department of Environmental Health, Division of Biostatistics and Bioinformatics, 2016</w:t>
       </w:r>
       <w:r>
-        <w:t xml:space="preserve"> </w:t>
+        <w:br/>
       </w:r>
       <w:r>
         <w:t xml:space="preserve">Advisor: Dr. M.B. Rao</w:t>
@@ -302,7 +302,7 @@
         <w:t xml:space="preserve">, Cincinnati, Ohio USA</w:t>
       </w:r>
       <w:r>
-        <w:t xml:space="preserve"> </w:t>
+        <w:br/>
       </w:r>
       <w:r>
         <w:t xml:space="preserve">B.S., Biomedical Engineering, 2010</w:t>
@@ -717,31 +717,31 @@
         <w:t xml:space="preserve">CITI Training</w:t>
       </w:r>
       <w:r>
-        <w:t xml:space="preserve"> </w:t>
+        <w:br/>
       </w:r>
       <w:r>
         <w:t xml:space="preserve">– 2019-07-31: Responsible Conduct of Research</w:t>
       </w:r>
       <w:r>
-        <w:t xml:space="preserve"> </w:t>
+        <w:br/>
       </w:r>
       <w:r>
         <w:t xml:space="preserve">– 2019-07-31: Human Subjects Research Core</w:t>
       </w:r>
       <w:r>
-        <w:t xml:space="preserve"> </w:t>
+        <w:br/>
       </w:r>
       <w:r>
         <w:t xml:space="preserve">– 2019-07-31: Children Research</w:t>
       </w:r>
       <w:r>
-        <w:t xml:space="preserve"> </w:t>
+        <w:br/>
       </w:r>
       <w:r>
         <w:t xml:space="preserve">– 2019-10-10: Good Clinical Practice</w:t>
       </w:r>
       <w:r>
-        <w:t xml:space="preserve"> </w:t>
+        <w:br/>
       </w:r>
       <w:r>
         <w:t xml:space="preserve">– 2019-10-10: Clinical Research Conduct</w:t>
@@ -755,6 +755,90 @@
       </w:pPr>
       <w:r>
         <w:t xml:space="preserve">Awards and Honors</w:t>
+      </w:r>
+    </w:p>
+    <w:p>
+      <w:pPr>
+        <w:numPr>
+          <w:ilvl w:val="0"/>
+          <w:numId w:val="1005"/>
+        </w:numPr>
+        <w:pStyle w:val="Compact"/>
+      </w:pPr>
+      <w:r>
+        <w:t xml:space="preserve">2015: Choose Ohio First Scholarship Recipient</w:t>
+      </w:r>
+    </w:p>
+    <w:p>
+      <w:pPr>
+        <w:numPr>
+          <w:ilvl w:val="0"/>
+          <w:numId w:val="1005"/>
+        </w:numPr>
+        <w:pStyle w:val="Compact"/>
+      </w:pPr>
+      <w:r>
+        <w:t xml:space="preserve">2016: CCHMC Arnold W. Strauss Fellowship Award</w:t>
+      </w:r>
+    </w:p>
+    <w:p>
+      <w:pPr>
+        <w:numPr>
+          <w:ilvl w:val="0"/>
+          <w:numId w:val="1005"/>
+        </w:numPr>
+        <w:pStyle w:val="Compact"/>
+      </w:pPr>
+      <w:r>
+        <w:t xml:space="preserve">2016: CCHMC Division of Biostatistics &amp; Epidemiology Travel Award</w:t>
+      </w:r>
+    </w:p>
+    <w:p>
+      <w:pPr>
+        <w:numPr>
+          <w:ilvl w:val="0"/>
+          <w:numId w:val="1005"/>
+        </w:numPr>
+        <w:pStyle w:val="Compact"/>
+      </w:pPr>
+      <w:r>
+        <w:t xml:space="preserve">2017: CCHMC Division of Biostatistics &amp; Epidemiology Top Publication</w:t>
+      </w:r>
+    </w:p>
+    <w:p>
+      <w:pPr>
+        <w:numPr>
+          <w:ilvl w:val="0"/>
+          <w:numId w:val="1005"/>
+        </w:numPr>
+        <w:pStyle w:val="Compact"/>
+      </w:pPr>
+      <w:r>
+        <w:t xml:space="preserve">2017: CCHMC Division of Biostatistics &amp; Epidemiology Top Research Achievement</w:t>
+      </w:r>
+    </w:p>
+    <w:p>
+      <w:pPr>
+        <w:numPr>
+          <w:ilvl w:val="0"/>
+          <w:numId w:val="1005"/>
+        </w:numPr>
+        <w:pStyle w:val="Compact"/>
+      </w:pPr>
+      <w:r>
+        <w:t xml:space="preserve">2020: CCHMC Division of Biostatistics &amp; Epidemiology Top Publication</w:t>
+      </w:r>
+    </w:p>
+    <w:p>
+      <w:pPr>
+        <w:numPr>
+          <w:ilvl w:val="0"/>
+          <w:numId w:val="1005"/>
+        </w:numPr>
+        <w:pStyle w:val="Compact"/>
+      </w:pPr>
+      <w:r>
+        <w:t xml:space="preserve">2020: CCHMC Division of Biostatistics &amp; Epidemiology Top Research Achievement</w:t>
       </w:r>
     </w:p>
     <w:bookmarkEnd w:id="29"/>
@@ -837,7 +921,7 @@
       <w:pPr>
         <w:numPr>
           <w:ilvl w:val="0"/>
-          <w:numId w:val="1005"/>
+          <w:numId w:val="1006"/>
         </w:numPr>
         <w:pStyle w:val="Compact"/>
       </w:pPr>
@@ -875,7 +959,7 @@
       <w:pPr>
         <w:numPr>
           <w:ilvl w:val="0"/>
-          <w:numId w:val="1005"/>
+          <w:numId w:val="1006"/>
         </w:numPr>
         <w:pStyle w:val="Compact"/>
       </w:pPr>
@@ -913,7 +997,7 @@
       <w:pPr>
         <w:numPr>
           <w:ilvl w:val="0"/>
-          <w:numId w:val="1005"/>
+          <w:numId w:val="1006"/>
         </w:numPr>
         <w:pStyle w:val="Compact"/>
       </w:pPr>
@@ -945,7 +1029,7 @@
       <w:pPr>
         <w:numPr>
           <w:ilvl w:val="0"/>
-          <w:numId w:val="1005"/>
+          <w:numId w:val="1006"/>
         </w:numPr>
         <w:pStyle w:val="Compact"/>
       </w:pPr>
@@ -977,7 +1061,7 @@
       <w:pPr>
         <w:numPr>
           <w:ilvl w:val="0"/>
-          <w:numId w:val="1005"/>
+          <w:numId w:val="1006"/>
         </w:numPr>
         <w:pStyle w:val="Compact"/>
       </w:pPr>
@@ -1015,7 +1099,7 @@
       <w:pPr>
         <w:numPr>
           <w:ilvl w:val="0"/>
-          <w:numId w:val="1005"/>
+          <w:numId w:val="1006"/>
         </w:numPr>
         <w:pStyle w:val="Compact"/>
       </w:pPr>
@@ -1053,7 +1137,7 @@
       <w:pPr>
         <w:numPr>
           <w:ilvl w:val="0"/>
-          <w:numId w:val="1005"/>
+          <w:numId w:val="1006"/>
         </w:numPr>
         <w:pStyle w:val="Compact"/>
       </w:pPr>
@@ -1091,7 +1175,7 @@
       <w:pPr>
         <w:numPr>
           <w:ilvl w:val="0"/>
-          <w:numId w:val="1005"/>
+          <w:numId w:val="1006"/>
         </w:numPr>
         <w:pStyle w:val="Compact"/>
       </w:pPr>
@@ -1129,7 +1213,7 @@
       <w:pPr>
         <w:numPr>
           <w:ilvl w:val="0"/>
-          <w:numId w:val="1005"/>
+          <w:numId w:val="1006"/>
         </w:numPr>
         <w:pStyle w:val="Compact"/>
       </w:pPr>
@@ -1161,7 +1245,7 @@
       <w:pPr>
         <w:numPr>
           <w:ilvl w:val="0"/>
-          <w:numId w:val="1005"/>
+          <w:numId w:val="1006"/>
         </w:numPr>
         <w:pStyle w:val="Compact"/>
       </w:pPr>
@@ -1199,7 +1283,7 @@
       <w:pPr>
         <w:numPr>
           <w:ilvl w:val="0"/>
-          <w:numId w:val="1005"/>
+          <w:numId w:val="1006"/>
         </w:numPr>
         <w:pStyle w:val="Compact"/>
       </w:pPr>
@@ -1237,7 +1321,7 @@
       <w:pPr>
         <w:numPr>
           <w:ilvl w:val="0"/>
-          <w:numId w:val="1005"/>
+          <w:numId w:val="1006"/>
         </w:numPr>
         <w:pStyle w:val="Compact"/>
       </w:pPr>
@@ -1269,7 +1353,7 @@
       <w:pPr>
         <w:numPr>
           <w:ilvl w:val="0"/>
-          <w:numId w:val="1005"/>
+          <w:numId w:val="1006"/>
         </w:numPr>
         <w:pStyle w:val="Compact"/>
       </w:pPr>
@@ -1307,7 +1391,7 @@
       <w:pPr>
         <w:numPr>
           <w:ilvl w:val="0"/>
-          <w:numId w:val="1005"/>
+          <w:numId w:val="1006"/>
         </w:numPr>
         <w:pStyle w:val="Compact"/>
       </w:pPr>
@@ -1345,7 +1429,7 @@
       <w:pPr>
         <w:numPr>
           <w:ilvl w:val="0"/>
-          <w:numId w:val="1005"/>
+          <w:numId w:val="1006"/>
         </w:numPr>
         <w:pStyle w:val="Compact"/>
       </w:pPr>
@@ -1377,7 +1461,7 @@
       <w:pPr>
         <w:numPr>
           <w:ilvl w:val="0"/>
-          <w:numId w:val="1005"/>
+          <w:numId w:val="1006"/>
         </w:numPr>
         <w:pStyle w:val="Compact"/>
       </w:pPr>
@@ -1415,7 +1499,7 @@
       <w:pPr>
         <w:numPr>
           <w:ilvl w:val="0"/>
-          <w:numId w:val="1005"/>
+          <w:numId w:val="1006"/>
         </w:numPr>
         <w:pStyle w:val="Compact"/>
       </w:pPr>
@@ -1453,7 +1537,7 @@
       <w:pPr>
         <w:numPr>
           <w:ilvl w:val="0"/>
-          <w:numId w:val="1005"/>
+          <w:numId w:val="1006"/>
         </w:numPr>
         <w:pStyle w:val="Compact"/>
       </w:pPr>
@@ -1485,7 +1569,7 @@
       <w:pPr>
         <w:numPr>
           <w:ilvl w:val="0"/>
-          <w:numId w:val="1005"/>
+          <w:numId w:val="1006"/>
         </w:numPr>
         <w:pStyle w:val="Compact"/>
       </w:pPr>
@@ -1517,7 +1601,7 @@
       <w:pPr>
         <w:numPr>
           <w:ilvl w:val="0"/>
-          <w:numId w:val="1005"/>
+          <w:numId w:val="1006"/>
         </w:numPr>
         <w:pStyle w:val="Compact"/>
       </w:pPr>
@@ -1555,7 +1639,7 @@
       <w:pPr>
         <w:numPr>
           <w:ilvl w:val="0"/>
-          <w:numId w:val="1005"/>
+          <w:numId w:val="1006"/>
         </w:numPr>
         <w:pStyle w:val="Compact"/>
       </w:pPr>
@@ -1593,7 +1677,7 @@
       <w:pPr>
         <w:numPr>
           <w:ilvl w:val="0"/>
-          <w:numId w:val="1005"/>
+          <w:numId w:val="1006"/>
         </w:numPr>
         <w:pStyle w:val="Compact"/>
       </w:pPr>
@@ -1631,7 +1715,7 @@
       <w:pPr>
         <w:numPr>
           <w:ilvl w:val="0"/>
-          <w:numId w:val="1005"/>
+          <w:numId w:val="1006"/>
         </w:numPr>
         <w:pStyle w:val="Compact"/>
       </w:pPr>
@@ -1663,7 +1747,7 @@
       <w:pPr>
         <w:numPr>
           <w:ilvl w:val="0"/>
-          <w:numId w:val="1005"/>
+          <w:numId w:val="1006"/>
         </w:numPr>
         <w:pStyle w:val="Compact"/>
       </w:pPr>
@@ -1701,7 +1785,7 @@
       <w:pPr>
         <w:numPr>
           <w:ilvl w:val="0"/>
-          <w:numId w:val="1005"/>
+          <w:numId w:val="1006"/>
         </w:numPr>
         <w:pStyle w:val="Compact"/>
       </w:pPr>
@@ -1739,7 +1823,7 @@
       <w:pPr>
         <w:numPr>
           <w:ilvl w:val="0"/>
-          <w:numId w:val="1005"/>
+          <w:numId w:val="1006"/>
         </w:numPr>
         <w:pStyle w:val="Compact"/>
       </w:pPr>
@@ -1771,7 +1855,7 @@
       <w:pPr>
         <w:numPr>
           <w:ilvl w:val="0"/>
-          <w:numId w:val="1005"/>
+          <w:numId w:val="1006"/>
         </w:numPr>
         <w:pStyle w:val="Compact"/>
       </w:pPr>
@@ -1809,7 +1893,7 @@
       <w:pPr>
         <w:numPr>
           <w:ilvl w:val="0"/>
-          <w:numId w:val="1005"/>
+          <w:numId w:val="1006"/>
         </w:numPr>
         <w:pStyle w:val="Compact"/>
       </w:pPr>
@@ -1841,7 +1925,7 @@
       <w:pPr>
         <w:numPr>
           <w:ilvl w:val="0"/>
-          <w:numId w:val="1005"/>
+          <w:numId w:val="1006"/>
         </w:numPr>
         <w:pStyle w:val="Compact"/>
       </w:pPr>
@@ -1879,7 +1963,7 @@
       <w:pPr>
         <w:numPr>
           <w:ilvl w:val="0"/>
-          <w:numId w:val="1005"/>
+          <w:numId w:val="1006"/>
         </w:numPr>
         <w:pStyle w:val="Compact"/>
       </w:pPr>
@@ -1917,7 +2001,7 @@
       <w:pPr>
         <w:numPr>
           <w:ilvl w:val="0"/>
-          <w:numId w:val="1005"/>
+          <w:numId w:val="1006"/>
         </w:numPr>
         <w:pStyle w:val="Compact"/>
       </w:pPr>
@@ -1949,7 +2033,7 @@
       <w:pPr>
         <w:numPr>
           <w:ilvl w:val="0"/>
-          <w:numId w:val="1005"/>
+          <w:numId w:val="1006"/>
         </w:numPr>
         <w:pStyle w:val="Compact"/>
       </w:pPr>
@@ -1987,7 +2071,7 @@
       <w:pPr>
         <w:numPr>
           <w:ilvl w:val="0"/>
-          <w:numId w:val="1005"/>
+          <w:numId w:val="1006"/>
         </w:numPr>
         <w:pStyle w:val="Compact"/>
       </w:pPr>
@@ -2019,7 +2103,7 @@
       <w:pPr>
         <w:numPr>
           <w:ilvl w:val="0"/>
-          <w:numId w:val="1005"/>
+          <w:numId w:val="1006"/>
         </w:numPr>
         <w:pStyle w:val="Compact"/>
       </w:pPr>
@@ -2057,7 +2141,7 @@
       <w:pPr>
         <w:numPr>
           <w:ilvl w:val="0"/>
-          <w:numId w:val="1005"/>
+          <w:numId w:val="1006"/>
         </w:numPr>
         <w:pStyle w:val="Compact"/>
       </w:pPr>
@@ -2095,7 +2179,7 @@
       <w:pPr>
         <w:numPr>
           <w:ilvl w:val="0"/>
-          <w:numId w:val="1005"/>
+          <w:numId w:val="1006"/>
         </w:numPr>
         <w:pStyle w:val="Compact"/>
       </w:pPr>
@@ -2133,7 +2217,7 @@
       <w:pPr>
         <w:numPr>
           <w:ilvl w:val="0"/>
-          <w:numId w:val="1005"/>
+          <w:numId w:val="1006"/>
         </w:numPr>
         <w:pStyle w:val="Compact"/>
       </w:pPr>
@@ -2171,7 +2255,7 @@
       <w:pPr>
         <w:numPr>
           <w:ilvl w:val="0"/>
-          <w:numId w:val="1005"/>
+          <w:numId w:val="1006"/>
         </w:numPr>
         <w:pStyle w:val="Compact"/>
       </w:pPr>
@@ -2209,7 +2293,7 @@
       <w:pPr>
         <w:numPr>
           <w:ilvl w:val="0"/>
-          <w:numId w:val="1005"/>
+          <w:numId w:val="1006"/>
         </w:numPr>
         <w:pStyle w:val="Compact"/>
       </w:pPr>
@@ -2247,7 +2331,7 @@
       <w:pPr>
         <w:numPr>
           <w:ilvl w:val="0"/>
-          <w:numId w:val="1005"/>
+          <w:numId w:val="1006"/>
         </w:numPr>
         <w:pStyle w:val="Compact"/>
       </w:pPr>
@@ -2285,7 +2369,7 @@
       <w:pPr>
         <w:numPr>
           <w:ilvl w:val="0"/>
-          <w:numId w:val="1005"/>
+          <w:numId w:val="1006"/>
         </w:numPr>
         <w:pStyle w:val="Compact"/>
       </w:pPr>
@@ -2323,7 +2407,7 @@
       <w:pPr>
         <w:numPr>
           <w:ilvl w:val="0"/>
-          <w:numId w:val="1005"/>
+          <w:numId w:val="1006"/>
         </w:numPr>
         <w:pStyle w:val="Compact"/>
       </w:pPr>
@@ -2361,7 +2445,7 @@
       <w:pPr>
         <w:numPr>
           <w:ilvl w:val="0"/>
-          <w:numId w:val="1005"/>
+          <w:numId w:val="1006"/>
         </w:numPr>
         <w:pStyle w:val="Compact"/>
       </w:pPr>
@@ -2399,7 +2483,7 @@
       <w:pPr>
         <w:numPr>
           <w:ilvl w:val="0"/>
-          <w:numId w:val="1005"/>
+          <w:numId w:val="1006"/>
         </w:numPr>
         <w:pStyle w:val="Compact"/>
       </w:pPr>
@@ -2437,7 +2521,7 @@
       <w:pPr>
         <w:numPr>
           <w:ilvl w:val="0"/>
-          <w:numId w:val="1005"/>
+          <w:numId w:val="1006"/>
         </w:numPr>
         <w:pStyle w:val="Compact"/>
       </w:pPr>
@@ -2475,7 +2559,7 @@
       <w:pPr>
         <w:numPr>
           <w:ilvl w:val="0"/>
-          <w:numId w:val="1005"/>
+          <w:numId w:val="1006"/>
         </w:numPr>
         <w:pStyle w:val="Compact"/>
       </w:pPr>
@@ -2513,7 +2597,7 @@
       <w:pPr>
         <w:numPr>
           <w:ilvl w:val="0"/>
-          <w:numId w:val="1005"/>
+          <w:numId w:val="1006"/>
         </w:numPr>
         <w:pStyle w:val="Compact"/>
       </w:pPr>
@@ -2551,7 +2635,7 @@
       <w:pPr>
         <w:numPr>
           <w:ilvl w:val="0"/>
-          <w:numId w:val="1005"/>
+          <w:numId w:val="1006"/>
         </w:numPr>
         <w:pStyle w:val="Compact"/>
       </w:pPr>
@@ -2589,7 +2673,7 @@
       <w:pPr>
         <w:numPr>
           <w:ilvl w:val="0"/>
-          <w:numId w:val="1005"/>
+          <w:numId w:val="1006"/>
         </w:numPr>
         <w:pStyle w:val="Compact"/>
       </w:pPr>
@@ -2627,7 +2711,7 @@
       <w:pPr>
         <w:numPr>
           <w:ilvl w:val="0"/>
-          <w:numId w:val="1005"/>
+          <w:numId w:val="1006"/>
         </w:numPr>
         <w:pStyle w:val="Compact"/>
       </w:pPr>
@@ -2665,7 +2749,7 @@
       <w:pPr>
         <w:numPr>
           <w:ilvl w:val="0"/>
-          <w:numId w:val="1005"/>
+          <w:numId w:val="1006"/>
         </w:numPr>
         <w:pStyle w:val="Compact"/>
       </w:pPr>
@@ -2703,7 +2787,7 @@
       <w:pPr>
         <w:numPr>
           <w:ilvl w:val="0"/>
-          <w:numId w:val="1005"/>
+          <w:numId w:val="1006"/>
         </w:numPr>
         <w:pStyle w:val="Compact"/>
       </w:pPr>
@@ -2741,7 +2825,7 @@
       <w:pPr>
         <w:numPr>
           <w:ilvl w:val="0"/>
-          <w:numId w:val="1005"/>
+          <w:numId w:val="1006"/>
         </w:numPr>
         <w:pStyle w:val="Compact"/>
       </w:pPr>
@@ -2779,7 +2863,7 @@
       <w:pPr>
         <w:numPr>
           <w:ilvl w:val="0"/>
-          <w:numId w:val="1005"/>
+          <w:numId w:val="1006"/>
         </w:numPr>
         <w:pStyle w:val="Compact"/>
       </w:pPr>
@@ -2817,7 +2901,7 @@
       <w:pPr>
         <w:numPr>
           <w:ilvl w:val="0"/>
-          <w:numId w:val="1005"/>
+          <w:numId w:val="1006"/>
         </w:numPr>
         <w:pStyle w:val="Compact"/>
       </w:pPr>
@@ -2855,7 +2939,7 @@
       <w:pPr>
         <w:numPr>
           <w:ilvl w:val="0"/>
-          <w:numId w:val="1005"/>
+          <w:numId w:val="1006"/>
         </w:numPr>
         <w:pStyle w:val="Compact"/>
       </w:pPr>
@@ -2893,7 +2977,7 @@
       <w:pPr>
         <w:numPr>
           <w:ilvl w:val="0"/>
-          <w:numId w:val="1005"/>
+          <w:numId w:val="1006"/>
         </w:numPr>
         <w:pStyle w:val="Compact"/>
       </w:pPr>
@@ -2931,7 +3015,7 @@
       <w:pPr>
         <w:numPr>
           <w:ilvl w:val="0"/>
-          <w:numId w:val="1005"/>
+          <w:numId w:val="1006"/>
         </w:numPr>
         <w:pStyle w:val="Compact"/>
       </w:pPr>
@@ -2969,7 +3053,7 @@
       <w:pPr>
         <w:numPr>
           <w:ilvl w:val="0"/>
-          <w:numId w:val="1005"/>
+          <w:numId w:val="1006"/>
         </w:numPr>
         <w:pStyle w:val="Compact"/>
       </w:pPr>
@@ -3007,7 +3091,7 @@
       <w:pPr>
         <w:numPr>
           <w:ilvl w:val="0"/>
-          <w:numId w:val="1005"/>
+          <w:numId w:val="1006"/>
         </w:numPr>
         <w:pStyle w:val="Compact"/>
       </w:pPr>
@@ -3039,7 +3123,7 @@
       <w:pPr>
         <w:numPr>
           <w:ilvl w:val="0"/>
-          <w:numId w:val="1005"/>
+          <w:numId w:val="1006"/>
         </w:numPr>
         <w:pStyle w:val="Compact"/>
       </w:pPr>
@@ -3077,7 +3161,7 @@
       <w:pPr>
         <w:numPr>
           <w:ilvl w:val="0"/>
-          <w:numId w:val="1005"/>
+          <w:numId w:val="1006"/>
         </w:numPr>
         <w:pStyle w:val="Compact"/>
       </w:pPr>
@@ -3115,7 +3199,7 @@
       <w:pPr>
         <w:numPr>
           <w:ilvl w:val="0"/>
-          <w:numId w:val="1005"/>
+          <w:numId w:val="1006"/>
         </w:numPr>
         <w:pStyle w:val="Compact"/>
       </w:pPr>
@@ -3153,7 +3237,7 @@
       <w:pPr>
         <w:numPr>
           <w:ilvl w:val="0"/>
-          <w:numId w:val="1005"/>
+          <w:numId w:val="1006"/>
         </w:numPr>
         <w:pStyle w:val="Compact"/>
       </w:pPr>
@@ -3191,7 +3275,7 @@
       <w:pPr>
         <w:numPr>
           <w:ilvl w:val="0"/>
-          <w:numId w:val="1005"/>
+          <w:numId w:val="1006"/>
         </w:numPr>
         <w:pStyle w:val="Compact"/>
       </w:pPr>
@@ -3229,7 +3313,7 @@
       <w:pPr>
         <w:numPr>
           <w:ilvl w:val="0"/>
-          <w:numId w:val="1005"/>
+          <w:numId w:val="1006"/>
         </w:numPr>
         <w:pStyle w:val="Compact"/>
       </w:pPr>
@@ -3267,7 +3351,7 @@
       <w:pPr>
         <w:numPr>
           <w:ilvl w:val="0"/>
-          <w:numId w:val="1005"/>
+          <w:numId w:val="1006"/>
         </w:numPr>
         <w:pStyle w:val="Compact"/>
       </w:pPr>
@@ -3305,7 +3389,7 @@
       <w:pPr>
         <w:numPr>
           <w:ilvl w:val="0"/>
-          <w:numId w:val="1005"/>
+          <w:numId w:val="1006"/>
         </w:numPr>
         <w:pStyle w:val="Compact"/>
       </w:pPr>
@@ -3343,7 +3427,7 @@
       <w:pPr>
         <w:numPr>
           <w:ilvl w:val="0"/>
-          <w:numId w:val="1005"/>
+          <w:numId w:val="1006"/>
         </w:numPr>
         <w:pStyle w:val="Compact"/>
       </w:pPr>
@@ -3381,7 +3465,7 @@
       <w:pPr>
         <w:numPr>
           <w:ilvl w:val="0"/>
-          <w:numId w:val="1005"/>
+          <w:numId w:val="1006"/>
         </w:numPr>
         <w:pStyle w:val="Compact"/>
       </w:pPr>
@@ -3419,7 +3503,7 @@
       <w:pPr>
         <w:numPr>
           <w:ilvl w:val="0"/>
-          <w:numId w:val="1005"/>
+          <w:numId w:val="1006"/>
         </w:numPr>
         <w:pStyle w:val="Compact"/>
       </w:pPr>
@@ -3457,7 +3541,7 @@
       <w:pPr>
         <w:numPr>
           <w:ilvl w:val="0"/>
-          <w:numId w:val="1005"/>
+          <w:numId w:val="1006"/>
         </w:numPr>
         <w:pStyle w:val="Compact"/>
       </w:pPr>
@@ -3495,7 +3579,7 @@
       <w:pPr>
         <w:numPr>
           <w:ilvl w:val="0"/>
-          <w:numId w:val="1005"/>
+          <w:numId w:val="1006"/>
         </w:numPr>
         <w:pStyle w:val="Compact"/>
       </w:pPr>
@@ -3533,7 +3617,7 @@
       <w:pPr>
         <w:numPr>
           <w:ilvl w:val="0"/>
-          <w:numId w:val="1005"/>
+          <w:numId w:val="1006"/>
         </w:numPr>
         <w:pStyle w:val="Compact"/>
       </w:pPr>
@@ -3571,7 +3655,7 @@
       <w:pPr>
         <w:numPr>
           <w:ilvl w:val="0"/>
-          <w:numId w:val="1005"/>
+          <w:numId w:val="1006"/>
         </w:numPr>
         <w:pStyle w:val="Compact"/>
       </w:pPr>
@@ -3609,7 +3693,7 @@
       <w:pPr>
         <w:numPr>
           <w:ilvl w:val="0"/>
-          <w:numId w:val="1005"/>
+          <w:numId w:val="1006"/>
         </w:numPr>
         <w:pStyle w:val="Compact"/>
       </w:pPr>
@@ -3647,7 +3731,7 @@
       <w:pPr>
         <w:numPr>
           <w:ilvl w:val="0"/>
-          <w:numId w:val="1005"/>
+          <w:numId w:val="1006"/>
         </w:numPr>
         <w:pStyle w:val="Compact"/>
       </w:pPr>
@@ -3685,7 +3769,7 @@
       <w:pPr>
         <w:numPr>
           <w:ilvl w:val="0"/>
-          <w:numId w:val="1005"/>
+          <w:numId w:val="1006"/>
         </w:numPr>
         <w:pStyle w:val="Compact"/>
       </w:pPr>
@@ -3723,7 +3807,7 @@
       <w:pPr>
         <w:numPr>
           <w:ilvl w:val="0"/>
-          <w:numId w:val="1005"/>
+          <w:numId w:val="1006"/>
         </w:numPr>
         <w:pStyle w:val="Compact"/>
       </w:pPr>
@@ -3779,7 +3863,7 @@
       <w:pPr>
         <w:numPr>
           <w:ilvl w:val="0"/>
-          <w:numId w:val="1006"/>
+          <w:numId w:val="1007"/>
         </w:numPr>
       </w:pPr>
       <w:r>
@@ -3793,13 +3877,13 @@
         <w:t xml:space="preserve">, Roman Jandarov, Monir Hossain, Patrick Ryan. Predicting Daily Urban Fine Particulate Matter Concentrations Using Random Forest. Environmental Science &amp; Technology. 52 (7). 4173-4179. 2018.</w:t>
       </w:r>
       <w:r>
-        <w:t xml:space="preserve"> </w:t>
+        <w:br/>
       </w:r>
       <w:r>
         <w:t xml:space="preserve">– I lead this publication by designing and completing all of the analyses. We used satellite data combined with weather and land use data to create a machine learning model that can accurately estimate daily exposure to ambient fine particulate matter at any location in the Greater Cincinnati Area from 2000 to the present.</w:t>
       </w:r>
       <w:r>
-        <w:t xml:space="preserve"> </w:t>
+        <w:br/>
       </w:r>
       <w:r>
         <w:t xml:space="preserve">– 116 total citations since publication on 2018-03-14 (2023:4, 2022: 34, 2021: 32, 2020: 25, 2019: 20)</w:t>
@@ -3809,7 +3893,7 @@
       <w:pPr>
         <w:numPr>
           <w:ilvl w:val="0"/>
-          <w:numId w:val="1006"/>
+          <w:numId w:val="1007"/>
         </w:numPr>
       </w:pPr>
       <w:r>
@@ -3823,13 +3907,13 @@
         <w:t xml:space="preserve">, Chris Wolfe, Todd Lingren, John Harley, Patrick Ryan. Decentralized and Reproducible Geocoding and Characterization of Community and Environmental Exposures for Multi-Site Studies. Journal of American Medical Informatics Association. 25(3). 309-314. 2017.</w:t>
       </w:r>
       <w:r>
-        <w:t xml:space="preserve"> </w:t>
+        <w:br/>
       </w:r>
       <w:r>
         <w:t xml:space="preserve">– I lead and completed all of the software development and validation for this study which summarized our software tool that can be used to securely geocode and estimate community and environmental exposures (geomarker assessment) within multi-site studies where sharing of protected health information is not feasible.</w:t>
       </w:r>
       <w:r>
-        <w:t xml:space="preserve"> </w:t>
+        <w:br/>
       </w:r>
       <w:r>
         <w:t xml:space="preserve">– 52 total citations since publication on 2018-03-01 (2023: 3, 2022: 17, 2021: 10, 2020: 6, 2019: 11, 2018: 5)</w:t>
@@ -3839,7 +3923,7 @@
       <w:pPr>
         <w:numPr>
           <w:ilvl w:val="0"/>
-          <w:numId w:val="1006"/>
+          <w:numId w:val="1007"/>
         </w:numPr>
       </w:pPr>
       <w:r>
@@ -3853,25 +3937,25 @@
         <w:t xml:space="preserve">, Jeffrey R. Strawn, Andrew F. Beck, Pat Ryan. Pediatric Psychiatric Emergency Department Utilization and Fine Particulate Matter: A Case-Crossover Study. Environmental Health Perspectives. 127(9). 2019. PMID: 31553231</w:t>
       </w:r>
       <w:r>
-        <w:t xml:space="preserve"> </w:t>
+        <w:br/>
       </w:r>
       <w:r>
         <w:t xml:space="preserve">– As the lead author, I designed and executed this study utilizing CCHMC electronic health records and my spatiotemporal air pollution exposure assessment model. Notably, this was the first scientific publication to show that short-term air pollution is associated with psychiatric exacerbations in children and adolescents.</w:t>
       </w:r>
       <w:r>
-        <w:t xml:space="preserve"> </w:t>
+        <w:br/>
       </w:r>
       <w:r>
         <w:t xml:space="preserve">– 36 total citations since publication on 2019-09-25 (2022: 16, 2021: 16, 2020: 4)</w:t>
       </w:r>
       <w:r>
-        <w:t xml:space="preserve"> </w:t>
+        <w:br/>
       </w:r>
       <w:r>
         <w:t xml:space="preserve">– Selected as the top publication and top research achievement of 2020 for the Division of Biostatistics and Epidemiology and featured in the Cincinnati Children’s 2020 Annual Research Report</w:t>
       </w:r>
       <w:r>
-        <w:t xml:space="preserve"> </w:t>
+        <w:br/>
       </w:r>
       <w:r>
         <w:t xml:space="preserve">– Featured in several high-profile media outlets, including Newsweek, CNN, The London Time, Forbes, and over 30 other outlets</w:t>
@@ -3881,7 +3965,7 @@
       <w:pPr>
         <w:numPr>
           <w:ilvl w:val="0"/>
-          <w:numId w:val="1006"/>
+          <w:numId w:val="1007"/>
         </w:numPr>
       </w:pPr>
       <w:r>
@@ -3895,19 +3979,19 @@
         <w:t xml:space="preserve">, Roman Jandarov, MB Rao, Grace LeMasters, Patrick Ryan. Exposure assessment models for elemental components of particulate matter in an urban environment: A comparison of regression and random forest approaches. Atmospheric Environment. 151. 1-11. 2017.</w:t>
       </w:r>
       <w:r>
-        <w:t xml:space="preserve"> </w:t>
+        <w:br/>
       </w:r>
       <w:r>
         <w:t xml:space="preserve">– I lead and completed all analyses for this study that was the first to utilize the machine learning method, random forest, to predict airborne concentrations of twelve different components of fine particulate matter air pollution. We showed that the random forest method outperformed traditional regression methods. The resulting exposure assessment models can be used to estimate air pollution exposures at any specific address in the seven counties surrounding Cincinnati, OH.</w:t>
       </w:r>
       <w:r>
-        <w:t xml:space="preserve"> </w:t>
+        <w:br/>
       </w:r>
       <w:r>
         <w:t xml:space="preserve">– 174 total citations since publication on 2017-02-01 (2023: 4, 2022: 45, 2021: 33, 2020: 30, 2019: 26, 2018: 28, 2017: 10)</w:t>
       </w:r>
       <w:r>
-        <w:t xml:space="preserve"> </w:t>
+        <w:br/>
       </w:r>
       <w:r>
         <w:t xml:space="preserve">– Selected as the top publication of 2017 for the Division of Biostatistics and Epidemiology and featured in the Cincinnati Children’s 2017 Annual Research Report</w:t>
@@ -3917,7 +4001,7 @@
       <w:pPr>
         <w:numPr>
           <w:ilvl w:val="0"/>
-          <w:numId w:val="1006"/>
+          <w:numId w:val="1007"/>
         </w:numPr>
       </w:pPr>
       <w:r>
@@ -3931,13 +4015,13 @@
         <w:t xml:space="preserve">, Grace LeMasters, Patrick Ryan. Residential mobility impacts exposure assessment and community socioeconomic characteristics in longitudinal epidemiology studies. Journal of Exposure Science and Environmental Epidemiology. 26(4). 428-34. 2016.</w:t>
       </w:r>
       <w:r>
-        <w:t xml:space="preserve"> </w:t>
+        <w:br/>
       </w:r>
       <w:r>
         <w:t xml:space="preserve">– As the lead author, I completed all analyses for this manuscript which showed that ignoring unknown residential location changes in longitudinal epidemiology studies leads to bias in health outcome studies.</w:t>
       </w:r>
       <w:r>
-        <w:t xml:space="preserve"> </w:t>
+        <w:br/>
       </w:r>
       <w:r>
         <w:t xml:space="preserve">– 60 total citations since publication on 2016-06-01 (2022: 13, 2021: 9, 2020: 12, 2019: 13, 2018: 8, 2017: 3)</w:t>
@@ -3947,7 +4031,7 @@
       <w:pPr>
         <w:numPr>
           <w:ilvl w:val="0"/>
-          <w:numId w:val="1006"/>
+          <w:numId w:val="1007"/>
         </w:numPr>
       </w:pPr>
       <w:r>
@@ -3961,13 +4045,13 @@
         <w:t xml:space="preserve">, Andrew F Beck, Neera K Goyal, Patrick Ryan, James M Greenberg, Eric S Hall. Material community deprivation and hospital utilization during the first year of life: an urban population-based cohort study. Annals of Epidemiology. 30. 37-43. 2019.</w:t>
       </w:r>
       <w:r>
-        <w:t xml:space="preserve"> </w:t>
+        <w:br/>
       </w:r>
       <w:r>
         <w:t xml:space="preserve">– As the primary author, I designed and completed all analyses for this manuscript which created a community material deprivation index and used a causal inference framework to show that community poverty causes increased healthcare utilization in newborns independently of their individual-level socioeconomic status and race. The created nationwide deprivation index has been used as a resource in numerous other publications and public health applications.</w:t>
       </w:r>
       <w:r>
-        <w:t xml:space="preserve"> </w:t>
+        <w:br/>
       </w:r>
       <w:r>
         <w:t xml:space="preserve">– 80 total citations since publication on 2019-02-01 (2023: 3, 2022: 33, 2021: 24, 2020: 18, 2019: 2)</w:t>
@@ -3977,7 +4061,7 @@
       <w:pPr>
         <w:numPr>
           <w:ilvl w:val="0"/>
-          <w:numId w:val="1006"/>
+          <w:numId w:val="1007"/>
         </w:numPr>
       </w:pPr>
       <w:r>
@@ -3997,13 +4081,13 @@
         <w:t xml:space="preserve">. Residential greenspace is associated with childhood behavioral outcomes. The Journal of Pediatrics. 207. 233-240. 2019.</w:t>
       </w:r>
       <w:r>
-        <w:t xml:space="preserve"> </w:t>
+        <w:br/>
       </w:r>
       <w:r>
         <w:t xml:space="preserve">– As the senior author, I designed and oversaw all analyses for this manuscript, including the work completed by my mentee, who was the first author. We used a cohort of Cincinnati children to show that increased greenspace around their residences was associated with reduced problems related to misconduct, anxiety, and depression.</w:t>
       </w:r>
       <w:r>
-        <w:t xml:space="preserve"> </w:t>
+        <w:br/>
       </w:r>
       <w:r>
         <w:t xml:space="preserve">– 46 total citations since publication on 2019-04-01 (2023: 2, 2022: 23, 2021: 15, 2020: 6)</w:t>
@@ -4024,7 +4108,7 @@
       <w:pPr>
         <w:numPr>
           <w:ilvl w:val="0"/>
-          <w:numId w:val="1007"/>
+          <w:numId w:val="1008"/>
         </w:numPr>
         <w:pStyle w:val="Compact"/>
       </w:pPr>
@@ -4067,7 +4151,103 @@
       <w:pPr>
         <w:numPr>
           <w:ilvl w:val="0"/>
-          <w:numId w:val="1008"/>
+          <w:numId w:val="1009"/>
+        </w:numPr>
+        <w:pStyle w:val="Compact"/>
+      </w:pPr>
+      <w:r>
+        <w:rPr>
+          <w:bCs/>
+          <w:b/>
+        </w:rPr>
+        <w:t xml:space="preserve">Cole Brokamp</w:t>
+      </w:r>
+      <w:r>
+        <w:t xml:space="preserve">*, Patrick Ryan. Assessing Personal PM2.5 Exposure Prediction Improvement After Addition of Indoor PM2.5 Exposure and Personal Characteristics to Outdoor PM2.5 Exposure Measurements.</w:t>
+      </w:r>
+      <w:r>
+        <w:t xml:space="preserve"> </w:t>
+      </w:r>
+      <w:r>
+        <w:rPr>
+          <w:iCs/>
+          <w:i/>
+        </w:rPr>
+        <w:t xml:space="preserve">Joint Statistical Meeting</w:t>
+      </w:r>
+      <w:r>
+        <w:t xml:space="preserve">. Boston, MA. 2014.</w:t>
+      </w:r>
+    </w:p>
+    <w:p>
+      <w:pPr>
+        <w:numPr>
+          <w:ilvl w:val="0"/>
+          <w:numId w:val="1009"/>
+        </w:numPr>
+        <w:pStyle w:val="Compact"/>
+      </w:pPr>
+      <w:r>
+        <w:rPr>
+          <w:bCs/>
+          <w:b/>
+        </w:rPr>
+        <w:t xml:space="preserve">Cole Brokamp</w:t>
+      </w:r>
+      <w:r>
+        <w:t xml:space="preserve">*, Patrick Ryan. Childhood Residential Changes are Associated with Decreased Traffic Exposure and Improved Neighborhood Characteristics.</w:t>
+      </w:r>
+      <w:r>
+        <w:t xml:space="preserve"> </w:t>
+      </w:r>
+      <w:r>
+        <w:rPr>
+          <w:iCs/>
+          <w:i/>
+        </w:rPr>
+        <w:t xml:space="preserve">International Society of Exposure Science Annual Meeting</w:t>
+      </w:r>
+      <w:r>
+        <w:t xml:space="preserve">. Las Vegas, NV. 2015.</w:t>
+      </w:r>
+    </w:p>
+    <w:p>
+      <w:pPr>
+        <w:numPr>
+          <w:ilvl w:val="0"/>
+          <w:numId w:val="1009"/>
+        </w:numPr>
+        <w:pStyle w:val="Compact"/>
+      </w:pPr>
+      <w:r>
+        <w:rPr>
+          <w:bCs/>
+          <w:b/>
+        </w:rPr>
+        <w:t xml:space="preserve">Cole Brokamp</w:t>
+      </w:r>
+      <w:r>
+        <w:t xml:space="preserve">*, Patrick Ryan. Land Use Models for Elemental Components of Particulate Matter in an Urban Environment: A Comparison of Regression and Random Forest Models.</w:t>
+      </w:r>
+      <w:r>
+        <w:t xml:space="preserve"> </w:t>
+      </w:r>
+      <w:r>
+        <w:rPr>
+          <w:iCs/>
+          <w:i/>
+        </w:rPr>
+        <w:t xml:space="preserve">International Society of Exposure Science Annual Meeting</w:t>
+      </w:r>
+      <w:r>
+        <w:t xml:space="preserve">. Utrecht, NL. 2016.</w:t>
+      </w:r>
+    </w:p>
+    <w:p>
+      <w:pPr>
+        <w:numPr>
+          <w:ilvl w:val="0"/>
+          <w:numId w:val="1009"/>
         </w:numPr>
         <w:pStyle w:val="Compact"/>
       </w:pPr>
@@ -4099,7 +4279,71 @@
       <w:pPr>
         <w:numPr>
           <w:ilvl w:val="0"/>
-          <w:numId w:val="1008"/>
+          <w:numId w:val="1009"/>
+        </w:numPr>
+        <w:pStyle w:val="Compact"/>
+      </w:pPr>
+      <w:r>
+        <w:rPr>
+          <w:bCs/>
+          <w:b/>
+        </w:rPr>
+        <w:t xml:space="preserve">Cole Brokamp</w:t>
+      </w:r>
+      <w:r>
+        <w:t xml:space="preserve">, Patrick Ryan*. Decentralized and Reproducible Geocoding and Characterization of Community and Environmental Exposures for Multi-Site Studies.</w:t>
+      </w:r>
+      <w:r>
+        <w:t xml:space="preserve"> </w:t>
+      </w:r>
+      <w:r>
+        <w:rPr>
+          <w:iCs/>
+          <w:i/>
+        </w:rPr>
+        <w:t xml:space="preserve">International Society of Exposure Science Annual Meeting</w:t>
+      </w:r>
+      <w:r>
+        <w:t xml:space="preserve">. Research Triangle Park, NC. 2017.</w:t>
+      </w:r>
+    </w:p>
+    <w:p>
+      <w:pPr>
+        <w:numPr>
+          <w:ilvl w:val="0"/>
+          <w:numId w:val="1009"/>
+        </w:numPr>
+        <w:pStyle w:val="Compact"/>
+      </w:pPr>
+      <w:r>
+        <w:rPr>
+          <w:bCs/>
+          <w:b/>
+        </w:rPr>
+        <w:t xml:space="preserve">Cole Brokamp</w:t>
+      </w:r>
+      <w:r>
+        <w:t xml:space="preserve">, Patrick Ryan*. Assessing Daily Exposure to PM2.5 with Machine Learning and Remote Sensing.</w:t>
+      </w:r>
+      <w:r>
+        <w:t xml:space="preserve"> </w:t>
+      </w:r>
+      <w:r>
+        <w:rPr>
+          <w:iCs/>
+          <w:i/>
+        </w:rPr>
+        <w:t xml:space="preserve">International Society of Exposure Science Annual Meeting</w:t>
+      </w:r>
+      <w:r>
+        <w:t xml:space="preserve">. Research Triangle Park, NC. 2017.</w:t>
+      </w:r>
+    </w:p>
+    <w:p>
+      <w:pPr>
+        <w:numPr>
+          <w:ilvl w:val="0"/>
+          <w:numId w:val="1009"/>
         </w:numPr>
         <w:pStyle w:val="Compact"/>
       </w:pPr>
@@ -4137,7 +4381,39 @@
       <w:pPr>
         <w:numPr>
           <w:ilvl w:val="0"/>
-          <w:numId w:val="1008"/>
+          <w:numId w:val="1009"/>
+        </w:numPr>
+        <w:pStyle w:val="Compact"/>
+      </w:pPr>
+      <w:r>
+        <w:rPr>
+          <w:bCs/>
+          <w:b/>
+        </w:rPr>
+        <w:t xml:space="preserve">Cole Brokamp</w:t>
+      </w:r>
+      <w:r>
+        <w:t xml:space="preserve">*. Reproducible Research in R: Geoinformatics, Epidemiology, and Publicly Available Health and GIS Data.</w:t>
+      </w:r>
+      <w:r>
+        <w:t xml:space="preserve"> </w:t>
+      </w:r>
+      <w:r>
+        <w:rPr>
+          <w:iCs/>
+          <w:i/>
+        </w:rPr>
+        <w:t xml:space="preserve">Workshop at the American College of Epidemiology Annual Meeting</w:t>
+      </w:r>
+      <w:r>
+        <w:t xml:space="preserve">. Cincinnati, OH. 2018.</w:t>
+      </w:r>
+    </w:p>
+    <w:p>
+      <w:pPr>
+        <w:numPr>
+          <w:ilvl w:val="0"/>
+          <w:numId w:val="1009"/>
         </w:numPr>
         <w:pStyle w:val="Compact"/>
       </w:pPr>
@@ -4175,7 +4451,103 @@
       <w:pPr>
         <w:numPr>
           <w:ilvl w:val="0"/>
-          <w:numId w:val="1008"/>
+          <w:numId w:val="1009"/>
+        </w:numPr>
+        <w:pStyle w:val="Compact"/>
+      </w:pPr>
+      <w:r>
+        <w:rPr>
+          <w:bCs/>
+          <w:b/>
+        </w:rPr>
+        <w:t xml:space="preserve">Cole Brokamp</w:t>
+      </w:r>
+      <w:r>
+        <w:t xml:space="preserve">*. Non-Parametric and Data-Driven Methods for Identifying Subpopulations Susceptible to the Health Effects of Air Pollution.</w:t>
+      </w:r>
+      <w:r>
+        <w:t xml:space="preserve"> </w:t>
+      </w:r>
+      <w:r>
+        <w:rPr>
+          <w:iCs/>
+          <w:i/>
+        </w:rPr>
+        <w:t xml:space="preserve">International Biometric Society (Eastern North American Region) Spring Meeting</w:t>
+      </w:r>
+      <w:r>
+        <w:t xml:space="preserve">. Philadelphia, PA. 2019.</w:t>
+      </w:r>
+    </w:p>
+    <w:p>
+      <w:pPr>
+        <w:numPr>
+          <w:ilvl w:val="0"/>
+          <w:numId w:val="1009"/>
+        </w:numPr>
+        <w:pStyle w:val="Compact"/>
+      </w:pPr>
+      <w:r>
+        <w:rPr>
+          <w:bCs/>
+          <w:b/>
+        </w:rPr>
+        <w:t xml:space="preserve">Cole Brokamp</w:t>
+      </w:r>
+      <w:r>
+        <w:t xml:space="preserve">*. Decentralized Geomarker Assessment for Multi-Site Studies (DeGAUSS).</w:t>
+      </w:r>
+      <w:r>
+        <w:t xml:space="preserve"> </w:t>
+      </w:r>
+      <w:r>
+        <w:rPr>
+          <w:iCs/>
+          <w:i/>
+        </w:rPr>
+        <w:t xml:space="preserve">UseR! 2020 Conference (Conference Canceled)</w:t>
+      </w:r>
+      <w:r>
+        <w:t xml:space="preserve">. St. Louis, MO. 2020.</w:t>
+      </w:r>
+    </w:p>
+    <w:p>
+      <w:pPr>
+        <w:numPr>
+          <w:ilvl w:val="0"/>
+          <w:numId w:val="1009"/>
+        </w:numPr>
+        <w:pStyle w:val="Compact"/>
+      </w:pPr>
+      <w:r>
+        <w:rPr>
+          <w:bCs/>
+          <w:b/>
+        </w:rPr>
+        <w:t xml:space="preserve">Cole Brokamp</w:t>
+      </w:r>
+      <w:r>
+        <w:t xml:space="preserve">*. Short-term Ambient Fine Particulate Matter and Anxiety Symptoms in Adolescents with Generalized Anxiety Disorder.</w:t>
+      </w:r>
+      <w:r>
+        <w:t xml:space="preserve"> </w:t>
+      </w:r>
+      <w:r>
+        <w:rPr>
+          <w:iCs/>
+          <w:i/>
+        </w:rPr>
+        <w:t xml:space="preserve">International Society of Environmental Epidemiology Annual Meeting</w:t>
+      </w:r>
+      <w:r>
+        <w:t xml:space="preserve">. Online. 2020.</w:t>
+      </w:r>
+    </w:p>
+    <w:p>
+      <w:pPr>
+        <w:numPr>
+          <w:ilvl w:val="0"/>
+          <w:numId w:val="1009"/>
         </w:numPr>
         <w:pStyle w:val="Compact"/>
       </w:pPr>
@@ -4207,7 +4579,103 @@
       <w:pPr>
         <w:numPr>
           <w:ilvl w:val="0"/>
-          <w:numId w:val="1008"/>
+          <w:numId w:val="1009"/>
+        </w:numPr>
+        <w:pStyle w:val="Compact"/>
+      </w:pPr>
+      <w:r>
+        <w:rPr>
+          <w:bCs/>
+          <w:b/>
+        </w:rPr>
+        <w:t xml:space="preserve">Cole Brokamp</w:t>
+      </w:r>
+      <w:r>
+        <w:t xml:space="preserve">*. Efficient and Secure High Resolution Spatiotemporal Exposure Assessment.</w:t>
+      </w:r>
+      <w:r>
+        <w:t xml:space="preserve"> </w:t>
+      </w:r>
+      <w:r>
+        <w:rPr>
+          <w:iCs/>
+          <w:i/>
+        </w:rPr>
+        <w:t xml:space="preserve">International Society of Exposure Science Annual Meeting</w:t>
+      </w:r>
+      <w:r>
+        <w:t xml:space="preserve">. Online. 2021.</w:t>
+      </w:r>
+    </w:p>
+    <w:p>
+      <w:pPr>
+        <w:numPr>
+          <w:ilvl w:val="0"/>
+          <w:numId w:val="1009"/>
+        </w:numPr>
+        <w:pStyle w:val="Compact"/>
+      </w:pPr>
+      <w:r>
+        <w:rPr>
+          <w:bCs/>
+          <w:b/>
+        </w:rPr>
+        <w:t xml:space="preserve">Cole Brokamp</w:t>
+      </w:r>
+      <w:r>
+        <w:t xml:space="preserve">*. Decentralized Geomarker Assessment for Multi-Site Studies.</w:t>
+      </w:r>
+      <w:r>
+        <w:t xml:space="preserve"> </w:t>
+      </w:r>
+      <w:r>
+        <w:rPr>
+          <w:iCs/>
+          <w:i/>
+        </w:rPr>
+        <w:t xml:space="preserve">Pediatric Academic Societies Annual Meeting</w:t>
+      </w:r>
+      <w:r>
+        <w:t xml:space="preserve">. Denver, CO. 2022.</w:t>
+      </w:r>
+    </w:p>
+    <w:p>
+      <w:pPr>
+        <w:numPr>
+          <w:ilvl w:val="0"/>
+          <w:numId w:val="1009"/>
+        </w:numPr>
+        <w:pStyle w:val="Compact"/>
+      </w:pPr>
+      <w:r>
+        <w:rPr>
+          <w:bCs/>
+          <w:b/>
+        </w:rPr>
+        <w:t xml:space="preserve">Cole Brokamp</w:t>
+      </w:r>
+      <w:r>
+        <w:t xml:space="preserve">*. High Resolution and Spatiotemporal Place-Based Computable Exposures at Scale.</w:t>
+      </w:r>
+      <w:r>
+        <w:t xml:space="preserve"> </w:t>
+      </w:r>
+      <w:r>
+        <w:rPr>
+          <w:iCs/>
+          <w:i/>
+        </w:rPr>
+        <w:t xml:space="preserve">American Medical Informatics Association Summit</w:t>
+      </w:r>
+      <w:r>
+        <w:t xml:space="preserve">. Seattle, WA. 2023.</w:t>
+      </w:r>
+    </w:p>
+    <w:p>
+      <w:pPr>
+        <w:numPr>
+          <w:ilvl w:val="0"/>
+          <w:numId w:val="1009"/>
         </w:numPr>
         <w:pStyle w:val="Compact"/>
       </w:pPr>
@@ -4260,14 +4728,7 @@
         <w:pStyle w:val="FirstParagraph"/>
       </w:pPr>
       <w:r>
-        <w:rPr>
-          <w:bCs/>
-          <w:b/>
-        </w:rPr>
-        <w:t xml:space="preserve">Air Pollution and Pediatric Mental Health</w:t>
-      </w:r>
-      <w:r>
-        <w:t xml:space="preserve">.</w:t>
+        <w:t xml:space="preserve">Air Pollution and Pediatric Mental Health.</w:t>
       </w:r>
       <w:r>
         <w:t xml:space="preserve"> </w:t>
@@ -4288,14 +4749,7 @@
         <w:pStyle w:val="BodyText"/>
       </w:pPr>
       <w:r>
-        <w:rPr>
-          <w:bCs/>
-          <w:b/>
-        </w:rPr>
-        <w:t xml:space="preserve">A Framework for Automated and Reproducible Geomarker Curation and Computation at Scale</w:t>
-      </w:r>
-      <w:r>
-        <w:t xml:space="preserve">.</w:t>
+        <w:t xml:space="preserve">A Framework for Automated and Reproducible Geomarker Curation and Computation at Scale.</w:t>
       </w:r>
       <w:r>
         <w:t xml:space="preserve"> </w:t>
@@ -4316,14 +4770,7 @@
         <w:pStyle w:val="BodyText"/>
       </w:pPr>
       <w:r>
-        <w:rPr>
-          <w:bCs/>
-          <w:b/>
-        </w:rPr>
-        <w:t xml:space="preserve">Decentralized Geomarker Assessment for Multi-Site Studies</w:t>
-      </w:r>
-      <w:r>
-        <w:t xml:space="preserve">.</w:t>
+        <w:t xml:space="preserve">Decentralized Geomarker Assessment for Multi-Site Studies.</w:t>
       </w:r>
       <w:r>
         <w:t xml:space="preserve"> </w:t>
@@ -4344,14 +4791,7 @@
         <w:pStyle w:val="BodyText"/>
       </w:pPr>
       <w:r>
-        <w:rPr>
-          <w:bCs/>
-          <w:b/>
-        </w:rPr>
-        <w:t xml:space="preserve">Decentralized Geomarker Assessment for Multi-Site Studies</w:t>
-      </w:r>
-      <w:r>
-        <w:t xml:space="preserve">.</w:t>
+        <w:t xml:space="preserve">Decentralized Geomarker Assessment for Multi-Site Studies.</w:t>
       </w:r>
       <w:r>
         <w:t xml:space="preserve"> </w:t>
@@ -4372,14 +4812,7 @@
         <w:pStyle w:val="BodyText"/>
       </w:pPr>
       <w:r>
-        <w:rPr>
-          <w:bCs/>
-          <w:b/>
-        </w:rPr>
-        <w:t xml:space="preserve">Challenges and Solutions for Private and Reproducible Environmental Exposure Assessment at Scale</w:t>
-      </w:r>
-      <w:r>
-        <w:t xml:space="preserve">.</w:t>
+        <w:t xml:space="preserve">Challenges and Solutions for Private and Reproducible Environmental Exposure Assessment at Scale.</w:t>
       </w:r>
       <w:r>
         <w:t xml:space="preserve"> </w:t>
@@ -4400,14 +4833,7 @@
         <w:pStyle w:val="BodyText"/>
       </w:pPr>
       <w:r>
-        <w:rPr>
-          <w:bCs/>
-          <w:b/>
-        </w:rPr>
-        <w:t xml:space="preserve">Decentralized, Efficient, and Secure High Resolution Spatiotemporal Exposure Assessment at Scale</w:t>
-      </w:r>
-      <w:r>
-        <w:t xml:space="preserve">.</w:t>
+        <w:t xml:space="preserve">Decentralized, Efficient, and Secure High Resolution Spatiotemporal Exposure Assessment at Scale.</w:t>
       </w:r>
       <w:r>
         <w:t xml:space="preserve"> </w:t>
@@ -4428,14 +4854,7 @@
         <w:pStyle w:val="BodyText"/>
       </w:pPr>
       <w:r>
-        <w:rPr>
-          <w:bCs/>
-          <w:b/>
-        </w:rPr>
-        <w:t xml:space="preserve">Decentralized and Reproducible Geocoding and Geomarker Assessment for Multi-Site Studies</w:t>
-      </w:r>
-      <w:r>
-        <w:t xml:space="preserve">.</w:t>
+        <w:t xml:space="preserve">Decentralized and Reproducible Geocoding and Geomarker Assessment for Multi-Site Studies.</w:t>
       </w:r>
       <w:r>
         <w:t xml:space="preserve"> </w:t>
@@ -4456,14 +4875,7 @@
         <w:pStyle w:val="BodyText"/>
       </w:pPr>
       <w:r>
-        <w:rPr>
-          <w:bCs/>
-          <w:b/>
-        </w:rPr>
-        <w:t xml:space="preserve">Three Levels of Computational Mobility in R</w:t>
-      </w:r>
-      <w:r>
-        <w:t xml:space="preserve">.</w:t>
+        <w:t xml:space="preserve">Three Levels of Computational Mobility in R.</w:t>
       </w:r>
       <w:r>
         <w:t xml:space="preserve"> </w:t>
@@ -4484,14 +4896,7 @@
         <w:pStyle w:val="BodyText"/>
       </w:pPr>
       <w:r>
-        <w:rPr>
-          <w:bCs/>
-          <w:b/>
-        </w:rPr>
-        <w:t xml:space="preserve">Decentralized and Reproducible Geocoding and Characterization of Community and Environmental Exposures at Scale</w:t>
-      </w:r>
-      <w:r>
-        <w:t xml:space="preserve">.</w:t>
+        <w:t xml:space="preserve">Decentralized and Reproducible Geocoding and Characterization of Community and Environmental Exposures at Scale.</w:t>
       </w:r>
       <w:r>
         <w:t xml:space="preserve"> </w:t>
@@ -4512,14 +4917,7 @@
         <w:pStyle w:val="BodyText"/>
       </w:pPr>
       <w:r>
-        <w:rPr>
-          <w:bCs/>
-          <w:b/>
-        </w:rPr>
-        <w:t xml:space="preserve">Decentralized and Reproducible Geocoding and Characterization of Community and Environmental Exposures at Scale</w:t>
-      </w:r>
-      <w:r>
-        <w:t xml:space="preserve">.</w:t>
+        <w:t xml:space="preserve">Decentralized and Reproducible Geocoding and Characterization of Community and Environmental Exposures at Scale.</w:t>
       </w:r>
       <w:r>
         <w:t xml:space="preserve"> </w:t>
@@ -4540,14 +4938,7 @@
         <w:pStyle w:val="BodyText"/>
       </w:pPr>
       <w:r>
-        <w:rPr>
-          <w:bCs/>
-          <w:b/>
-        </w:rPr>
-        <w:t xml:space="preserve">Decentralized and Reproducible Geocoding and Characterization of Community and Environmental Exposures at Scale</w:t>
-      </w:r>
-      <w:r>
-        <w:t xml:space="preserve">.</w:t>
+        <w:t xml:space="preserve">Decentralized and Reproducible Geocoding and Characterization of Community and Environmental Exposures at Scale.</w:t>
       </w:r>
       <w:r>
         <w:t xml:space="preserve"> </w:t>
@@ -4568,14 +4959,7 @@
         <w:pStyle w:val="BodyText"/>
       </w:pPr>
       <w:r>
-        <w:rPr>
-          <w:bCs/>
-          <w:b/>
-        </w:rPr>
-        <w:t xml:space="preserve">Climate Change and Health Disparities in the Urban Environment</w:t>
-      </w:r>
-      <w:r>
-        <w:t xml:space="preserve">.</w:t>
+        <w:t xml:space="preserve">Climate Change and Health Disparities in the Urban Environment.</w:t>
       </w:r>
       <w:r>
         <w:t xml:space="preserve"> </w:t>
@@ -4596,14 +4980,7 @@
         <w:pStyle w:val="BodyText"/>
       </w:pPr>
       <w:r>
-        <w:rPr>
-          <w:bCs/>
-          <w:b/>
-        </w:rPr>
-        <w:t xml:space="preserve">Hot Topics in Pediatric Research Methodology: CART and Random Forest</w:t>
-      </w:r>
-      <w:r>
-        <w:t xml:space="preserve">.</w:t>
+        <w:t xml:space="preserve">Hot Topics in Pediatric Research Methodology: CART and Random Forest.</w:t>
       </w:r>
       <w:r>
         <w:t xml:space="preserve"> </w:t>
@@ -4624,14 +5001,7 @@
         <w:pStyle w:val="BodyText"/>
       </w:pPr>
       <w:r>
-        <w:rPr>
-          <w:bCs/>
-          <w:b/>
-        </w:rPr>
-        <w:t xml:space="preserve">Ensemble Machine Learning for Air Pollution Exposure Assessment</w:t>
-      </w:r>
-      <w:r>
-        <w:t xml:space="preserve">.</w:t>
+        <w:t xml:space="preserve">Ensemble Machine Learning for Air Pollution Exposure Assessment.</w:t>
       </w:r>
       <w:r>
         <w:t xml:space="preserve"> </w:t>
@@ -4652,14 +5022,7 @@
         <w:pStyle w:val="BodyText"/>
       </w:pPr>
       <w:r>
-        <w:rPr>
-          <w:bCs/>
-          <w:b/>
-        </w:rPr>
-        <w:t xml:space="preserve">The Cincinnati Childhood Allergy and Air Pollution Study: An Overview and New Approaches to Exposure Assessment</w:t>
-      </w:r>
-      <w:r>
-        <w:t xml:space="preserve">.</w:t>
+        <w:t xml:space="preserve">The Cincinnati Childhood Allergy and Air Pollution Study: An Overview and New Approaches to Exposure Assessment.</w:t>
       </w:r>
       <w:r>
         <w:t xml:space="preserve"> </w:t>
@@ -4680,14 +5043,7 @@
         <w:pStyle w:val="BodyText"/>
       </w:pPr>
       <w:r>
-        <w:rPr>
-          <w:bCs/>
-          <w:b/>
-        </w:rPr>
-        <w:t xml:space="preserve">Decentralized and Reproducible Geocoding and Characterization of Community and Environmental Exposures for Multi-Site Studies</w:t>
-      </w:r>
-      <w:r>
-        <w:t xml:space="preserve">.</w:t>
+        <w:t xml:space="preserve">Decentralized and Reproducible Geocoding and Characterization of Community and Environmental Exposures for Multi-Site Studies.</w:t>
       </w:r>
       <w:r>
         <w:t xml:space="preserve"> </w:t>
@@ -4708,14 +5064,7 @@
         <w:pStyle w:val="BodyText"/>
       </w:pPr>
       <w:r>
-        <w:rPr>
-          <w:bCs/>
-          <w:b/>
-        </w:rPr>
-        <w:t xml:space="preserve">Using Machine Learning and Interactive Dashboards to Understand How Children’s Health is Impacted by their Community and Surrounding Environment</w:t>
-      </w:r>
-      <w:r>
-        <w:t xml:space="preserve">.</w:t>
+        <w:t xml:space="preserve">Using Machine Learning and Interactive Dashboards to Understand How Children’s Health is Impacted by their Community and Surrounding Environment.</w:t>
       </w:r>
       <w:r>
         <w:t xml:space="preserve"> </w:t>
@@ -4746,14 +5095,7 @@
         <w:pStyle w:val="FirstParagraph"/>
       </w:pPr>
       <w:r>
-        <w:rPr>
-          <w:bCs/>
-          <w:b/>
-        </w:rPr>
-        <w:t xml:space="preserve">Using R to Build a Community Data Explorer for Cincinnati (CoDEC)</w:t>
-      </w:r>
-      <w:r>
-        <w:t xml:space="preserve">.</w:t>
+        <w:t xml:space="preserve">Using R to Build a Community Data Explorer for Cincinnati (CoDEC).</w:t>
       </w:r>
       <w:r>
         <w:t xml:space="preserve"> </w:t>
@@ -4774,14 +5116,7 @@
         <w:pStyle w:val="BodyText"/>
       </w:pPr>
       <w:r>
-        <w:rPr>
-          <w:bCs/>
-          <w:b/>
-        </w:rPr>
-        <w:t xml:space="preserve">Functional Programming in R with {purrr}</w:t>
-      </w:r>
-      <w:r>
-        <w:t xml:space="preserve">.</w:t>
+        <w:t xml:space="preserve">Functional Programming in R with {purrr}.</w:t>
       </w:r>
       <w:r>
         <w:t xml:space="preserve"> </w:t>
@@ -4802,14 +5137,7 @@
         <w:pStyle w:val="BodyText"/>
       </w:pPr>
       <w:r>
-        <w:rPr>
-          <w:bCs/>
-          <w:b/>
-        </w:rPr>
-        <w:t xml:space="preserve">Automating Your Academic CV, Biosketch, and Website with R</w:t>
-      </w:r>
-      <w:r>
-        <w:t xml:space="preserve">.</w:t>
+        <w:t xml:space="preserve">Automating Your Academic CV, Biosketch, and Website with R.</w:t>
       </w:r>
       <w:r>
         <w:t xml:space="preserve"> </w:t>
@@ -4830,14 +5158,7 @@
         <w:pStyle w:val="BodyText"/>
       </w:pPr>
       <w:r>
-        <w:rPr>
-          <w:bCs/>
-          <w:b/>
-        </w:rPr>
-        <w:t xml:space="preserve">Pediatric Psychiatric Emergency Department Utilization and Fine Particulate Matter: A Case-Crossover Study</w:t>
-      </w:r>
-      <w:r>
-        <w:t xml:space="preserve">.</w:t>
+        <w:t xml:space="preserve">Pediatric Psychiatric Emergency Department Utilization and Fine Particulate Matter: A Case-Crossover Study.</w:t>
       </w:r>
       <w:r>
         <w:t xml:space="preserve"> </w:t>
@@ -4858,14 +5179,7 @@
         <w:pStyle w:val="BodyText"/>
       </w:pPr>
       <w:r>
-        <w:rPr>
-          <w:bCs/>
-          <w:b/>
-        </w:rPr>
-        <w:t xml:space="preserve">Using Twitter for Academic Networking</w:t>
-      </w:r>
-      <w:r>
-        <w:t xml:space="preserve">.</w:t>
+        <w:t xml:space="preserve">Using Twitter for Academic Networking.</w:t>
       </w:r>
       <w:r>
         <w:t xml:space="preserve"> </w:t>
@@ -4886,14 +5200,7 @@
         <w:pStyle w:val="BodyText"/>
       </w:pPr>
       <w:r>
-        <w:rPr>
-          <w:bCs/>
-          <w:b/>
-        </w:rPr>
-        <w:t xml:space="preserve">Causal Inference Machine Learning Methods for Identifying Subpopulations Susceptible to the Health Effects of Air Pollution</w:t>
-      </w:r>
-      <w:r>
-        <w:t xml:space="preserve">.</w:t>
+        <w:t xml:space="preserve">Causal Inference Machine Learning Methods for Identifying Subpopulations Susceptible to the Health Effects of Air Pollution.</w:t>
       </w:r>
       <w:r>
         <w:t xml:space="preserve"> </w:t>
@@ -4914,14 +5221,7 @@
         <w:pStyle w:val="BodyText"/>
       </w:pPr>
       <w:r>
-        <w:rPr>
-          <w:bCs/>
-          <w:b/>
-        </w:rPr>
-        <w:t xml:space="preserve">Combined Sewer Overflow Events and Childhood Emergency Department Visits: A Case-Crossover Study</w:t>
-      </w:r>
-      <w:r>
-        <w:t xml:space="preserve">.</w:t>
+        <w:t xml:space="preserve">Combined Sewer Overflow Events and Childhood Emergency Department Visits: A Case-Crossover Study.</w:t>
       </w:r>
       <w:r>
         <w:t xml:space="preserve"> </w:t>
@@ -4942,14 +5242,7 @@
         <w:pStyle w:val="BodyText"/>
       </w:pPr>
       <w:r>
-        <w:rPr>
-          <w:bCs/>
-          <w:b/>
-        </w:rPr>
-        <w:t xml:space="preserve">Assessing Daily Exposure to PM2.5 with Machine Learning and Remote Sensing</w:t>
-      </w:r>
-      <w:r>
-        <w:t xml:space="preserve">.</w:t>
+        <w:t xml:space="preserve">Assessing Daily Exposure to PM2.5 with Machine Learning and Remote Sensing.</w:t>
       </w:r>
       <w:r>
         <w:t xml:space="preserve"> </w:t>
@@ -4970,14 +5263,7 @@
         <w:pStyle w:val="BodyText"/>
       </w:pPr>
       <w:r>
-        <w:rPr>
-          <w:bCs/>
-          <w:b/>
-        </w:rPr>
-        <w:t xml:space="preserve">Using GRAPPH to Leverage Geoinformatics for Innovative Research, Place-based Clinical Care, and Community-Centered Quality Improvement</w:t>
-      </w:r>
-      <w:r>
-        <w:t xml:space="preserve">.</w:t>
+        <w:t xml:space="preserve">Using GRAPPH to Leverage Geoinformatics for Innovative Research, Place-based Clinical Care, and Community-Centered Quality Improvement.</w:t>
       </w:r>
       <w:r>
         <w:t xml:space="preserve"> </w:t>
@@ -4998,14 +5284,7 @@
         <w:pStyle w:val="BodyText"/>
       </w:pPr>
       <w:r>
-        <w:rPr>
-          <w:bCs/>
-          <w:b/>
-        </w:rPr>
-        <w:t xml:space="preserve">Combined Sewer Overflow Events and Childhood Emergency Department Visits: A Case-Crossover Study</w:t>
-      </w:r>
-      <w:r>
-        <w:t xml:space="preserve">.</w:t>
+        <w:t xml:space="preserve">Combined Sewer Overflow Events and Childhood Emergency Department Visits: A Case-Crossover Study.</w:t>
       </w:r>
       <w:r>
         <w:t xml:space="preserve"> </w:t>
@@ -5026,14 +5305,7 @@
         <w:pStyle w:val="BodyText"/>
       </w:pPr>
       <w:r>
-        <w:rPr>
-          <w:bCs/>
-          <w:b/>
-        </w:rPr>
-        <w:t xml:space="preserve">Geocoding to Characterize Community and Environmental Exposures for Multi-site Studies</w:t>
-      </w:r>
-      <w:r>
-        <w:t xml:space="preserve">.</w:t>
+        <w:t xml:space="preserve">Geocoding to Characterize Community and Environmental Exposures for Multi-site Studies.</w:t>
       </w:r>
       <w:r>
         <w:t xml:space="preserve"> </w:t>
@@ -5054,14 +5326,7 @@
         <w:pStyle w:val="BodyText"/>
       </w:pPr>
       <w:r>
-        <w:rPr>
-          <w:bCs/>
-          <w:b/>
-        </w:rPr>
-        <w:t xml:space="preserve">Building A Platform for Data Sharing</w:t>
-      </w:r>
-      <w:r>
-        <w:t xml:space="preserve">.</w:t>
+        <w:t xml:space="preserve">Building A Platform for Data Sharing.</w:t>
       </w:r>
       <w:r>
         <w:t xml:space="preserve"> </w:t>
@@ -5082,14 +5347,7 @@
         <w:pStyle w:val="BodyText"/>
       </w:pPr>
       <w:r>
-        <w:rPr>
-          <w:bCs/>
-          <w:b/>
-        </w:rPr>
-        <w:t xml:space="preserve">Predictive Comparisons: Interpreting Input Effects for Any Supervised Learner</w:t>
-      </w:r>
-      <w:r>
-        <w:t xml:space="preserve">.</w:t>
+        <w:t xml:space="preserve">Predictive Comparisons: Interpreting Input Effects for Any Supervised Learner.</w:t>
       </w:r>
       <w:r>
         <w:t xml:space="preserve"> </w:t>
@@ -5110,14 +5368,7 @@
         <w:pStyle w:val="BodyText"/>
       </w:pPr>
       <w:r>
-        <w:rPr>
-          <w:bCs/>
-          <w:b/>
-        </w:rPr>
-        <w:t xml:space="preserve">Land Use Models for Elemental Components of Particulate Matter in an Urban Environment: A Comparison of Regression and Random Forest Models</w:t>
-      </w:r>
-      <w:r>
-        <w:t xml:space="preserve">.</w:t>
+        <w:t xml:space="preserve">Land Use Models for Elemental Components of Particulate Matter in an Urban Environment: A Comparison of Regression and Random Forest Models.</w:t>
       </w:r>
       <w:r>
         <w:t xml:space="preserve"> </w:t>
@@ -5138,14 +5389,7 @@
         <w:pStyle w:val="BodyText"/>
       </w:pPr>
       <w:r>
-        <w:rPr>
-          <w:bCs/>
-          <w:b/>
-        </w:rPr>
-        <w:t xml:space="preserve">Data Visualization for Population Health Initiatives</w:t>
-      </w:r>
-      <w:r>
-        <w:t xml:space="preserve">.</w:t>
+        <w:t xml:space="preserve">Data Visualization for Population Health Initiatives.</w:t>
       </w:r>
       <w:r>
         <w:t xml:space="preserve"> </w:t>
@@ -5166,14 +5410,7 @@
         <w:pStyle w:val="BodyText"/>
       </w:pPr>
       <w:r>
-        <w:rPr>
-          <w:bCs/>
-          <w:b/>
-        </w:rPr>
-        <w:t xml:space="preserve">Combined Sewer Overflow and Childhood Hospital Admissions</w:t>
-      </w:r>
-      <w:r>
-        <w:t xml:space="preserve">.</w:t>
+        <w:t xml:space="preserve">Combined Sewer Overflow and Childhood Hospital Admissions.</w:t>
       </w:r>
       <w:r>
         <w:t xml:space="preserve"> </w:t>
@@ -5194,14 +5431,7 @@
         <w:pStyle w:val="BodyText"/>
       </w:pPr>
       <w:r>
-        <w:rPr>
-          <w:bCs/>
-          <w:b/>
-        </w:rPr>
-        <w:t xml:space="preserve">Land Use Random Forests for Estimation of Exposure to Elemental Components of Particulate Matter</w:t>
-      </w:r>
-      <w:r>
-        <w:t xml:space="preserve">.</w:t>
+        <w:t xml:space="preserve">Land Use Random Forests for Estimation of Exposure to Elemental Components of Particulate Matter.</w:t>
       </w:r>
       <w:r>
         <w:t xml:space="preserve"> </w:t>
@@ -5222,14 +5452,7 @@
         <w:pStyle w:val="BodyText"/>
       </w:pPr>
       <w:r>
-        <w:rPr>
-          <w:bCs/>
-          <w:b/>
-        </w:rPr>
-        <w:t xml:space="preserve">Geospatial Data for Environmental Epidemiology</w:t>
-      </w:r>
-      <w:r>
-        <w:t xml:space="preserve">.</w:t>
+        <w:t xml:space="preserve">Geospatial Data for Environmental Epidemiology.</w:t>
       </w:r>
       <w:r>
         <w:t xml:space="preserve"> </w:t>
@@ -5250,14 +5473,7 @@
         <w:pStyle w:val="BodyText"/>
       </w:pPr>
       <w:r>
-        <w:rPr>
-          <w:bCs/>
-          <w:b/>
-        </w:rPr>
-        <w:t xml:space="preserve">Confidence Intervals for Random Forest Predictions Using the Infinitesimal Jackknife</w:t>
-      </w:r>
-      <w:r>
-        <w:t xml:space="preserve">.</w:t>
+        <w:t xml:space="preserve">Confidence Intervals for Random Forest Predictions Using the Infinitesimal Jackknife.</w:t>
       </w:r>
       <w:r>
         <w:t xml:space="preserve"> </w:t>
@@ -5278,14 +5494,7 @@
         <w:pStyle w:val="BodyText"/>
       </w:pPr>
       <w:r>
-        <w:rPr>
-          <w:bCs/>
-          <w:b/>
-        </w:rPr>
-        <w:t xml:space="preserve">Does the Elemental Composition of Indoor and Outdoor PM2.5 Accurately Represent the Elemental Composition of Personal PM2.5?</w:t>
-      </w:r>
-      <w:r>
-        <w:t xml:space="preserve">.</w:t>
+        <w:t xml:space="preserve">Does the Elemental Composition of Indoor and Outdoor PM2.5 Accurately Represent the Elemental Composition of Personal PM2.5?.</w:t>
       </w:r>
       <w:r>
         <w:t xml:space="preserve"> </w:t>
@@ -5306,14 +5515,7 @@
         <w:pStyle w:val="BodyText"/>
       </w:pPr>
       <w:r>
-        <w:rPr>
-          <w:bCs/>
-          <w:b/>
-        </w:rPr>
-        <w:t xml:space="preserve">Exact Sampling and Counting for Fixed-Margin Matrices</w:t>
-      </w:r>
-      <w:r>
-        <w:t xml:space="preserve">.</w:t>
+        <w:t xml:space="preserve">Exact Sampling and Counting for Fixed-Margin Matrices.</w:t>
       </w:r>
       <w:r>
         <w:t xml:space="preserve"> </w:t>
@@ -5334,14 +5536,7 @@
         <w:pStyle w:val="BodyText"/>
       </w:pPr>
       <w:r>
-        <w:rPr>
-          <w:bCs/>
-          <w:b/>
-        </w:rPr>
-        <w:t xml:space="preserve">Small Molecule Disruption of G Beta Gamma Signaling Inhibits the Progression of Heart Failure</w:t>
-      </w:r>
-      <w:r>
-        <w:t xml:space="preserve">.</w:t>
+        <w:t xml:space="preserve">Small Molecule Disruption of G Beta Gamma Signaling Inhibits the Progression of Heart Failure.</w:t>
       </w:r>
       <w:r>
         <w:t xml:space="preserve"> </w:t>
@@ -5362,14 +5557,7 @@
         <w:pStyle w:val="BodyText"/>
       </w:pPr>
       <w:r>
-        <w:rPr>
-          <w:bCs/>
-          <w:b/>
-        </w:rPr>
-        <w:t xml:space="preserve">Ultrasound-Targeted Microbubble Destruction to Deliver Nucleic Acid to the Heart</w:t>
-      </w:r>
-      <w:r>
-        <w:t xml:space="preserve">.</w:t>
+        <w:t xml:space="preserve">Ultrasound-Targeted Microbubble Destruction to Deliver Nucleic Acid to the Heart.</w:t>
       </w:r>
       <w:r>
         <w:t xml:space="preserve"> </w:t>
@@ -5390,14 +5578,7 @@
         <w:pStyle w:val="BodyText"/>
       </w:pPr>
       <w:r>
-        <w:rPr>
-          <w:bCs/>
-          <w:b/>
-        </w:rPr>
-        <w:t xml:space="preserve">An academic research cooperative education experience</w:t>
-      </w:r>
-      <w:r>
-        <w:t xml:space="preserve">.</w:t>
+        <w:t xml:space="preserve">An academic research cooperative education experience.</w:t>
       </w:r>
       <w:r>
         <w:t xml:space="preserve"> </w:t>
@@ -5428,14 +5609,7 @@
         <w:pStyle w:val="FirstParagraph"/>
       </w:pPr>
       <w:r>
-        <w:rPr>
-          <w:bCs/>
-          <w:b/>
-        </w:rPr>
-        <w:t xml:space="preserve">Geomarker Curation and Computation</w:t>
-      </w:r>
-      <w:r>
-        <w:t xml:space="preserve">.</w:t>
+        <w:t xml:space="preserve">Geomarker Curation and Computation.</w:t>
       </w:r>
       <w:r>
         <w:t xml:space="preserve"> </w:t>
@@ -5456,14 +5630,7 @@
         <w:pStyle w:val="BodyText"/>
       </w:pPr>
       <w:r>
-        <w:rPr>
-          <w:bCs/>
-          <w:b/>
-        </w:rPr>
-        <w:t xml:space="preserve">Introduction to Geoinformatics</w:t>
-      </w:r>
-      <w:r>
-        <w:t xml:space="preserve">.</w:t>
+        <w:t xml:space="preserve">Introduction to Geoinformatics.</w:t>
       </w:r>
       <w:r>
         <w:t xml:space="preserve"> </w:t>
@@ -5484,14 +5651,7 @@
         <w:pStyle w:val="BodyText"/>
       </w:pPr>
       <w:r>
-        <w:rPr>
-          <w:bCs/>
-          <w:b/>
-        </w:rPr>
-        <w:t xml:space="preserve">Geoinformatics for Population Health</w:t>
-      </w:r>
-      <w:r>
-        <w:t xml:space="preserve">.</w:t>
+        <w:t xml:space="preserve">Geoinformatics for Population Health.</w:t>
       </w:r>
       <w:r>
         <w:t xml:space="preserve"> </w:t>
@@ -5512,14 +5672,7 @@
         <w:pStyle w:val="BodyText"/>
       </w:pPr>
       <w:r>
-        <w:rPr>
-          <w:bCs/>
-          <w:b/>
-        </w:rPr>
-        <w:t xml:space="preserve">Geomarkers and Health</w:t>
-      </w:r>
-      <w:r>
-        <w:t xml:space="preserve">.</w:t>
+        <w:t xml:space="preserve">Geomarkers and Health.</w:t>
       </w:r>
       <w:r>
         <w:t xml:space="preserve"> </w:t>
@@ -5540,14 +5693,7 @@
         <w:pStyle w:val="BodyText"/>
       </w:pPr>
       <w:r>
-        <w:rPr>
-          <w:bCs/>
-          <w:b/>
-        </w:rPr>
-        <w:t xml:space="preserve">Decentralized and Reproducible Geocoding and Characterization of Community and Environmental Exposures at Scale</w:t>
-      </w:r>
-      <w:r>
-        <w:t xml:space="preserve">.</w:t>
+        <w:t xml:space="preserve">Decentralized and Reproducible Geocoding and Characterization of Community and Environmental Exposures at Scale.</w:t>
       </w:r>
       <w:r>
         <w:t xml:space="preserve"> </w:t>
@@ -5568,14 +5714,7 @@
         <w:pStyle w:val="BodyText"/>
       </w:pPr>
       <w:r>
-        <w:rPr>
-          <w:bCs/>
-          <w:b/>
-        </w:rPr>
-        <w:t xml:space="preserve">Introduction to Geoinformatics for Precision Population Health</w:t>
-      </w:r>
-      <w:r>
-        <w:t xml:space="preserve">.</w:t>
+        <w:t xml:space="preserve">Introduction to Geoinformatics for Precision Population Health.</w:t>
       </w:r>
       <w:r>
         <w:t xml:space="preserve"> </w:t>
@@ -5596,14 +5735,7 @@
         <w:pStyle w:val="BodyText"/>
       </w:pPr>
       <w:r>
-        <w:rPr>
-          <w:bCs/>
-          <w:b/>
-        </w:rPr>
-        <w:t xml:space="preserve">Decentralized and Reproducible Geocoding and Characterization of Community and Environmental Exposures at Scale</w:t>
-      </w:r>
-      <w:r>
-        <w:t xml:space="preserve">.</w:t>
+        <w:t xml:space="preserve">Decentralized and Reproducible Geocoding and Characterization of Community and Environmental Exposures at Scale.</w:t>
       </w:r>
       <w:r>
         <w:t xml:space="preserve"> </w:t>
@@ -5624,14 +5756,7 @@
         <w:pStyle w:val="BodyText"/>
       </w:pPr>
       <w:r>
-        <w:rPr>
-          <w:bCs/>
-          <w:b/>
-        </w:rPr>
-        <w:t xml:space="preserve">Introduction to Geoinformatics for Precision Population Health</w:t>
-      </w:r>
-      <w:r>
-        <w:t xml:space="preserve">.</w:t>
+        <w:t xml:space="preserve">Introduction to Geoinformatics for Precision Population Health.</w:t>
       </w:r>
       <w:r>
         <w:t xml:space="preserve"> </w:t>
@@ -5652,14 +5777,7 @@
         <w:pStyle w:val="BodyText"/>
       </w:pPr>
       <w:r>
-        <w:rPr>
-          <w:bCs/>
-          <w:b/>
-        </w:rPr>
-        <w:t xml:space="preserve">Geoinformatics for Environmental Epidemiology</w:t>
-      </w:r>
-      <w:r>
-        <w:t xml:space="preserve">.</w:t>
+        <w:t xml:space="preserve">Geoinformatics for Environmental Epidemiology.</w:t>
       </w:r>
       <w:r>
         <w:t xml:space="preserve"> </w:t>
@@ -5680,14 +5798,7 @@
         <w:pStyle w:val="BodyText"/>
       </w:pPr>
       <w:r>
-        <w:rPr>
-          <w:bCs/>
-          <w:b/>
-        </w:rPr>
-        <w:t xml:space="preserve">GIS Tools for Environmental Epidemiology</w:t>
-      </w:r>
-      <w:r>
-        <w:t xml:space="preserve">.</w:t>
+        <w:t xml:space="preserve">GIS Tools for Environmental Epidemiology.</w:t>
       </w:r>
       <w:r>
         <w:t xml:space="preserve"> </w:t>
@@ -5708,14 +5819,7 @@
         <w:pStyle w:val="BodyText"/>
       </w:pPr>
       <w:r>
-        <w:rPr>
-          <w:bCs/>
-          <w:b/>
-        </w:rPr>
-        <w:t xml:space="preserve">R Studio and R Markdown: An integrated IDE and report generator for R</w:t>
-      </w:r>
-      <w:r>
-        <w:t xml:space="preserve">.</w:t>
+        <w:t xml:space="preserve">R Studio and R Markdown: An integrated IDE and report generator for R.</w:t>
       </w:r>
       <w:r>
         <w:t xml:space="preserve"> </w:t>
@@ -5754,7 +5858,7 @@
       <w:pPr>
         <w:numPr>
           <w:ilvl w:val="0"/>
-          <w:numId w:val="1009"/>
+          <w:numId w:val="1010"/>
         </w:numPr>
         <w:pStyle w:val="Compact"/>
       </w:pPr>
@@ -5766,7 +5870,7 @@
       <w:pPr>
         <w:numPr>
           <w:ilvl w:val="0"/>
-          <w:numId w:val="1009"/>
+          <w:numId w:val="1010"/>
         </w:numPr>
         <w:pStyle w:val="Compact"/>
       </w:pPr>
@@ -5778,7 +5882,7 @@
       <w:pPr>
         <w:numPr>
           <w:ilvl w:val="0"/>
-          <w:numId w:val="1009"/>
+          <w:numId w:val="1010"/>
         </w:numPr>
         <w:pStyle w:val="Compact"/>
       </w:pPr>
@@ -5800,7 +5904,7 @@
       <w:pPr>
         <w:numPr>
           <w:ilvl w:val="0"/>
-          <w:numId w:val="1010"/>
+          <w:numId w:val="1011"/>
         </w:numPr>
         <w:pStyle w:val="Compact"/>
       </w:pPr>
@@ -5812,7 +5916,7 @@
       <w:pPr>
         <w:numPr>
           <w:ilvl w:val="0"/>
-          <w:numId w:val="1010"/>
+          <w:numId w:val="1011"/>
         </w:numPr>
         <w:pStyle w:val="Compact"/>
       </w:pPr>
@@ -5824,7 +5928,7 @@
       <w:pPr>
         <w:numPr>
           <w:ilvl w:val="0"/>
-          <w:numId w:val="1010"/>
+          <w:numId w:val="1011"/>
         </w:numPr>
         <w:pStyle w:val="Compact"/>
       </w:pPr>
@@ -5836,7 +5940,7 @@
       <w:pPr>
         <w:numPr>
           <w:ilvl w:val="0"/>
-          <w:numId w:val="1010"/>
+          <w:numId w:val="1011"/>
         </w:numPr>
         <w:pStyle w:val="Compact"/>
       </w:pPr>
@@ -5858,7 +5962,7 @@
       <w:pPr>
         <w:numPr>
           <w:ilvl w:val="0"/>
-          <w:numId w:val="1011"/>
+          <w:numId w:val="1012"/>
         </w:numPr>
         <w:pStyle w:val="Compact"/>
       </w:pPr>
@@ -5870,7 +5974,7 @@
       <w:pPr>
         <w:numPr>
           <w:ilvl w:val="0"/>
-          <w:numId w:val="1011"/>
+          <w:numId w:val="1012"/>
         </w:numPr>
         <w:pStyle w:val="Compact"/>
       </w:pPr>
@@ -5882,7 +5986,7 @@
       <w:pPr>
         <w:numPr>
           <w:ilvl w:val="0"/>
-          <w:numId w:val="1011"/>
+          <w:numId w:val="1012"/>
         </w:numPr>
         <w:pStyle w:val="Compact"/>
       </w:pPr>
@@ -5894,7 +5998,7 @@
       <w:pPr>
         <w:numPr>
           <w:ilvl w:val="0"/>
-          <w:numId w:val="1011"/>
+          <w:numId w:val="1012"/>
         </w:numPr>
         <w:pStyle w:val="Compact"/>
       </w:pPr>
@@ -5906,7 +6010,7 @@
       <w:pPr>
         <w:numPr>
           <w:ilvl w:val="0"/>
-          <w:numId w:val="1011"/>
+          <w:numId w:val="1012"/>
         </w:numPr>
         <w:pStyle w:val="Compact"/>
       </w:pPr>
@@ -5918,7 +6022,7 @@
       <w:pPr>
         <w:numPr>
           <w:ilvl w:val="0"/>
-          <w:numId w:val="1011"/>
+          <w:numId w:val="1012"/>
         </w:numPr>
         <w:pStyle w:val="Compact"/>
       </w:pPr>
@@ -5930,7 +6034,7 @@
       <w:pPr>
         <w:numPr>
           <w:ilvl w:val="0"/>
-          <w:numId w:val="1011"/>
+          <w:numId w:val="1012"/>
         </w:numPr>
         <w:pStyle w:val="Compact"/>
       </w:pPr>
@@ -5942,7 +6046,7 @@
       <w:pPr>
         <w:numPr>
           <w:ilvl w:val="0"/>
-          <w:numId w:val="1011"/>
+          <w:numId w:val="1012"/>
         </w:numPr>
         <w:pStyle w:val="Compact"/>
       </w:pPr>
@@ -5954,7 +6058,7 @@
       <w:pPr>
         <w:numPr>
           <w:ilvl w:val="0"/>
-          <w:numId w:val="1011"/>
+          <w:numId w:val="1012"/>
         </w:numPr>
         <w:pStyle w:val="Compact"/>
       </w:pPr>
@@ -5966,7 +6070,7 @@
       <w:pPr>
         <w:numPr>
           <w:ilvl w:val="0"/>
-          <w:numId w:val="1011"/>
+          <w:numId w:val="1012"/>
         </w:numPr>
         <w:pStyle w:val="Compact"/>
       </w:pPr>
@@ -5978,7 +6082,7 @@
       <w:pPr>
         <w:numPr>
           <w:ilvl w:val="0"/>
-          <w:numId w:val="1011"/>
+          <w:numId w:val="1012"/>
         </w:numPr>
         <w:pStyle w:val="Compact"/>
       </w:pPr>
@@ -5990,7 +6094,7 @@
       <w:pPr>
         <w:numPr>
           <w:ilvl w:val="0"/>
-          <w:numId w:val="1011"/>
+          <w:numId w:val="1012"/>
         </w:numPr>
         <w:pStyle w:val="Compact"/>
       </w:pPr>
@@ -6012,7 +6116,7 @@
       <w:pPr>
         <w:numPr>
           <w:ilvl w:val="0"/>
-          <w:numId w:val="1012"/>
+          <w:numId w:val="1013"/>
         </w:numPr>
         <w:pStyle w:val="Compact"/>
       </w:pPr>
@@ -6024,7 +6128,7 @@
       <w:pPr>
         <w:numPr>
           <w:ilvl w:val="0"/>
-          <w:numId w:val="1012"/>
+          <w:numId w:val="1013"/>
         </w:numPr>
         <w:pStyle w:val="Compact"/>
       </w:pPr>
@@ -6036,7 +6140,7 @@
       <w:pPr>
         <w:numPr>
           <w:ilvl w:val="0"/>
-          <w:numId w:val="1012"/>
+          <w:numId w:val="1013"/>
         </w:numPr>
         <w:pStyle w:val="Compact"/>
       </w:pPr>
@@ -6048,7 +6152,7 @@
       <w:pPr>
         <w:numPr>
           <w:ilvl w:val="0"/>
-          <w:numId w:val="1012"/>
+          <w:numId w:val="1013"/>
         </w:numPr>
         <w:pStyle w:val="Compact"/>
       </w:pPr>
@@ -6060,7 +6164,7 @@
       <w:pPr>
         <w:numPr>
           <w:ilvl w:val="0"/>
-          <w:numId w:val="1012"/>
+          <w:numId w:val="1013"/>
         </w:numPr>
         <w:pStyle w:val="Compact"/>
       </w:pPr>
@@ -6072,7 +6176,7 @@
       <w:pPr>
         <w:numPr>
           <w:ilvl w:val="0"/>
-          <w:numId w:val="1012"/>
+          <w:numId w:val="1013"/>
         </w:numPr>
         <w:pStyle w:val="Compact"/>
       </w:pPr>
@@ -6084,7 +6188,7 @@
       <w:pPr>
         <w:numPr>
           <w:ilvl w:val="0"/>
-          <w:numId w:val="1012"/>
+          <w:numId w:val="1013"/>
         </w:numPr>
         <w:pStyle w:val="Compact"/>
       </w:pPr>
@@ -6096,7 +6200,7 @@
       <w:pPr>
         <w:numPr>
           <w:ilvl w:val="0"/>
-          <w:numId w:val="1012"/>
+          <w:numId w:val="1013"/>
         </w:numPr>
         <w:pStyle w:val="Compact"/>
       </w:pPr>
@@ -6108,7 +6212,7 @@
       <w:pPr>
         <w:numPr>
           <w:ilvl w:val="0"/>
-          <w:numId w:val="1012"/>
+          <w:numId w:val="1013"/>
         </w:numPr>
         <w:pStyle w:val="Compact"/>
       </w:pPr>
@@ -6120,7 +6224,7 @@
       <w:pPr>
         <w:numPr>
           <w:ilvl w:val="0"/>
-          <w:numId w:val="1012"/>
+          <w:numId w:val="1013"/>
         </w:numPr>
         <w:pStyle w:val="Compact"/>
       </w:pPr>
@@ -6142,7 +6246,7 @@
       <w:pPr>
         <w:numPr>
           <w:ilvl w:val="0"/>
-          <w:numId w:val="1013"/>
+          <w:numId w:val="1014"/>
         </w:numPr>
         <w:pStyle w:val="Compact"/>
       </w:pPr>
@@ -6154,7 +6258,7 @@
       <w:pPr>
         <w:numPr>
           <w:ilvl w:val="0"/>
-          <w:numId w:val="1013"/>
+          <w:numId w:val="1014"/>
         </w:numPr>
         <w:pStyle w:val="Compact"/>
       </w:pPr>
@@ -6165,7 +6269,7 @@
     <w:bookmarkEnd w:id="47"/>
     <w:bookmarkEnd w:id="48"/>
     <w:bookmarkEnd w:id="49"/>
-    <w:bookmarkStart w:id="54" w:name="service-and-leadership"/>
+    <w:bookmarkStart w:id="56" w:name="service-and-leadership"/>
     <w:p>
       <w:pPr>
         <w:pStyle w:val="Heading1"/>
@@ -6174,7 +6278,7 @@
         <w:t xml:space="preserve">Service and Leadership</w:t>
       </w:r>
     </w:p>
-    <w:bookmarkStart w:id="52" w:name="service"/>
+    <w:bookmarkStart w:id="54" w:name="service"/>
     <w:p>
       <w:pPr>
         <w:pStyle w:val="Heading2"/>
@@ -6196,7 +6300,7 @@
       <w:pPr>
         <w:numPr>
           <w:ilvl w:val="0"/>
-          <w:numId w:val="1014"/>
+          <w:numId w:val="1015"/>
         </w:numPr>
         <w:pStyle w:val="Compact"/>
       </w:pPr>
@@ -6208,7 +6312,7 @@
       <w:pPr>
         <w:numPr>
           <w:ilvl w:val="0"/>
-          <w:numId w:val="1014"/>
+          <w:numId w:val="1015"/>
         </w:numPr>
         <w:pStyle w:val="Compact"/>
       </w:pPr>
@@ -6216,23 +6320,21 @@
         <w:t xml:space="preserve">2018 - present: Member, International Society of Environmental Epidemiology</w:t>
       </w:r>
     </w:p>
-    <w:p>
-      <w:pPr>
-        <w:numPr>
-          <w:ilvl w:val="0"/>
-          <w:numId w:val="1014"/>
-        </w:numPr>
-        <w:pStyle w:val="Compact"/>
-      </w:pPr>
-      <w:r>
-        <w:t xml:space="preserve">itutional Committees</w:t>
-      </w:r>
-    </w:p>
-    <w:p>
-      <w:pPr>
-        <w:numPr>
-          <w:ilvl w:val="0"/>
-          <w:numId w:val="1014"/>
+    <w:bookmarkEnd w:id="50"/>
+    <w:bookmarkStart w:id="51" w:name="institutional-committees"/>
+    <w:p>
+      <w:pPr>
+        <w:pStyle w:val="Heading3"/>
+      </w:pPr>
+      <w:r>
+        <w:t xml:space="preserve">Institutional Committees</w:t>
+      </w:r>
+    </w:p>
+    <w:p>
+      <w:pPr>
+        <w:numPr>
+          <w:ilvl w:val="0"/>
+          <w:numId w:val="1016"/>
         </w:numPr>
         <w:pStyle w:val="Compact"/>
       </w:pPr>
@@ -6244,7 +6346,7 @@
       <w:pPr>
         <w:numPr>
           <w:ilvl w:val="0"/>
-          <w:numId w:val="1014"/>
+          <w:numId w:val="1016"/>
         </w:numPr>
         <w:pStyle w:val="Compact"/>
       </w:pPr>
@@ -6256,7 +6358,7 @@
       <w:pPr>
         <w:numPr>
           <w:ilvl w:val="0"/>
-          <w:numId w:val="1014"/>
+          <w:numId w:val="1016"/>
         </w:numPr>
         <w:pStyle w:val="Compact"/>
       </w:pPr>
@@ -6268,19 +6370,19 @@
       <w:pPr>
         <w:numPr>
           <w:ilvl w:val="0"/>
-          <w:numId w:val="1014"/>
-        </w:numPr>
-        <w:pStyle w:val="Compact"/>
-      </w:pPr>
-      <w:r>
-        <w:t xml:space="preserve">2022: Chair, CCHMC DBE Strategic Plan Steering Committee</w:t>
-      </w:r>
-    </w:p>
-    <w:p>
-      <w:pPr>
-        <w:numPr>
-          <w:ilvl w:val="0"/>
-          <w:numId w:val="1014"/>
+          <w:numId w:val="1016"/>
+        </w:numPr>
+        <w:pStyle w:val="Compact"/>
+      </w:pPr>
+      <w:r>
+        <w:t xml:space="preserve">2022 - present: Chair, CCHMC DBE Strategic Plan Steering Committee</w:t>
+      </w:r>
+    </w:p>
+    <w:p>
+      <w:pPr>
+        <w:numPr>
+          <w:ilvl w:val="0"/>
+          <w:numId w:val="1016"/>
         </w:numPr>
         <w:pStyle w:val="Compact"/>
       </w:pPr>
@@ -6292,7 +6394,7 @@
       <w:pPr>
         <w:numPr>
           <w:ilvl w:val="0"/>
-          <w:numId w:val="1014"/>
+          <w:numId w:val="1016"/>
         </w:numPr>
         <w:pStyle w:val="Compact"/>
       </w:pPr>
@@ -6300,23 +6402,21 @@
         <w:t xml:space="preserve">2017 - present: Member, CCHMC DBE Research Committee</w:t>
       </w:r>
     </w:p>
-    <w:p>
-      <w:pPr>
-        <w:numPr>
-          <w:ilvl w:val="0"/>
-          <w:numId w:val="1014"/>
-        </w:numPr>
-        <w:pStyle w:val="Compact"/>
-      </w:pPr>
-      <w:r>
-        <w:t xml:space="preserve">erence Leadership</w:t>
-      </w:r>
-    </w:p>
-    <w:p>
-      <w:pPr>
-        <w:numPr>
-          <w:ilvl w:val="0"/>
-          <w:numId w:val="1014"/>
+    <w:bookmarkEnd w:id="51"/>
+    <w:bookmarkStart w:id="52" w:name="conference-leadership"/>
+    <w:p>
+      <w:pPr>
+        <w:pStyle w:val="Heading3"/>
+      </w:pPr>
+      <w:r>
+        <w:t xml:space="preserve">Conference Leadership</w:t>
+      </w:r>
+    </w:p>
+    <w:p>
+      <w:pPr>
+        <w:numPr>
+          <w:ilvl w:val="0"/>
+          <w:numId w:val="1017"/>
         </w:numPr>
         <w:pStyle w:val="Compact"/>
       </w:pPr>
@@ -6328,7 +6428,7 @@
       <w:pPr>
         <w:numPr>
           <w:ilvl w:val="0"/>
-          <w:numId w:val="1014"/>
+          <w:numId w:val="1017"/>
         </w:numPr>
         <w:pStyle w:val="Compact"/>
       </w:pPr>
@@ -6340,7 +6440,7 @@
       <w:pPr>
         <w:numPr>
           <w:ilvl w:val="0"/>
-          <w:numId w:val="1014"/>
+          <w:numId w:val="1017"/>
         </w:numPr>
         <w:pStyle w:val="Compact"/>
       </w:pPr>
@@ -6352,7 +6452,7 @@
       <w:pPr>
         <w:numPr>
           <w:ilvl w:val="0"/>
-          <w:numId w:val="1014"/>
+          <w:numId w:val="1017"/>
         </w:numPr>
         <w:pStyle w:val="Compact"/>
       </w:pPr>
@@ -6360,8 +6460,8 @@
         <w:t xml:space="preserve">2021: Chair of the Environmental Exposures and Mental Health Session, International Society of Environmental Epidemiology</w:t>
       </w:r>
     </w:p>
-    <w:bookmarkEnd w:id="50"/>
-    <w:bookmarkStart w:id="51" w:name="scientific-reviewer"/>
+    <w:bookmarkEnd w:id="52"/>
+    <w:bookmarkStart w:id="53" w:name="scientific-reviewer"/>
     <w:p>
       <w:pPr>
         <w:pStyle w:val="Heading3"/>
@@ -6374,7 +6474,7 @@
       <w:pPr>
         <w:numPr>
           <w:ilvl w:val="0"/>
-          <w:numId w:val="1015"/>
+          <w:numId w:val="1018"/>
         </w:numPr>
         <w:pStyle w:val="Compact"/>
       </w:pPr>
@@ -6386,7 +6486,7 @@
       <w:pPr>
         <w:numPr>
           <w:ilvl w:val="1"/>
-          <w:numId w:val="1016"/>
+          <w:numId w:val="1019"/>
         </w:numPr>
         <w:pStyle w:val="Compact"/>
       </w:pPr>
@@ -6398,7 +6498,7 @@
       <w:pPr>
         <w:numPr>
           <w:ilvl w:val="1"/>
-          <w:numId w:val="1016"/>
+          <w:numId w:val="1019"/>
         </w:numPr>
         <w:pStyle w:val="Compact"/>
       </w:pPr>
@@ -6410,7 +6510,7 @@
       <w:pPr>
         <w:numPr>
           <w:ilvl w:val="1"/>
-          <w:numId w:val="1016"/>
+          <w:numId w:val="1019"/>
         </w:numPr>
         <w:pStyle w:val="Compact"/>
       </w:pPr>
@@ -6422,7 +6522,7 @@
       <w:pPr>
         <w:numPr>
           <w:ilvl w:val="1"/>
-          <w:numId w:val="1016"/>
+          <w:numId w:val="1019"/>
         </w:numPr>
         <w:pStyle w:val="Compact"/>
       </w:pPr>
@@ -6434,7 +6534,7 @@
       <w:pPr>
         <w:numPr>
           <w:ilvl w:val="1"/>
-          <w:numId w:val="1016"/>
+          <w:numId w:val="1019"/>
         </w:numPr>
         <w:pStyle w:val="Compact"/>
       </w:pPr>
@@ -6446,7 +6546,7 @@
       <w:pPr>
         <w:numPr>
           <w:ilvl w:val="1"/>
-          <w:numId w:val="1016"/>
+          <w:numId w:val="1019"/>
         </w:numPr>
         <w:pStyle w:val="Compact"/>
       </w:pPr>
@@ -6461,7 +6561,7 @@
       <w:pPr>
         <w:numPr>
           <w:ilvl w:val="1"/>
-          <w:numId w:val="1016"/>
+          <w:numId w:val="1019"/>
         </w:numPr>
         <w:pStyle w:val="Compact"/>
       </w:pPr>
@@ -6473,7 +6573,7 @@
       <w:pPr>
         <w:numPr>
           <w:ilvl w:val="1"/>
-          <w:numId w:val="1016"/>
+          <w:numId w:val="1019"/>
         </w:numPr>
         <w:pStyle w:val="Compact"/>
       </w:pPr>
@@ -6485,7 +6585,7 @@
       <w:pPr>
         <w:numPr>
           <w:ilvl w:val="1"/>
-          <w:numId w:val="1016"/>
+          <w:numId w:val="1019"/>
         </w:numPr>
         <w:pStyle w:val="Compact"/>
       </w:pPr>
@@ -6500,7 +6600,7 @@
       <w:pPr>
         <w:numPr>
           <w:ilvl w:val="1"/>
-          <w:numId w:val="1016"/>
+          <w:numId w:val="1019"/>
         </w:numPr>
         <w:pStyle w:val="Compact"/>
       </w:pPr>
@@ -6515,7 +6615,7 @@
       <w:pPr>
         <w:numPr>
           <w:ilvl w:val="1"/>
-          <w:numId w:val="1016"/>
+          <w:numId w:val="1019"/>
         </w:numPr>
         <w:pStyle w:val="Compact"/>
       </w:pPr>
@@ -6527,7 +6627,7 @@
       <w:pPr>
         <w:numPr>
           <w:ilvl w:val="1"/>
-          <w:numId w:val="1016"/>
+          <w:numId w:val="1019"/>
         </w:numPr>
         <w:pStyle w:val="Compact"/>
       </w:pPr>
@@ -6539,7 +6639,7 @@
       <w:pPr>
         <w:numPr>
           <w:ilvl w:val="1"/>
-          <w:numId w:val="1016"/>
+          <w:numId w:val="1019"/>
         </w:numPr>
         <w:pStyle w:val="Compact"/>
       </w:pPr>
@@ -6551,7 +6651,7 @@
       <w:pPr>
         <w:numPr>
           <w:ilvl w:val="1"/>
-          <w:numId w:val="1016"/>
+          <w:numId w:val="1019"/>
         </w:numPr>
         <w:pStyle w:val="Compact"/>
       </w:pPr>
@@ -6563,7 +6663,7 @@
       <w:pPr>
         <w:numPr>
           <w:ilvl w:val="1"/>
-          <w:numId w:val="1016"/>
+          <w:numId w:val="1019"/>
         </w:numPr>
         <w:pStyle w:val="Compact"/>
       </w:pPr>
@@ -6578,7 +6678,7 @@
       <w:pPr>
         <w:numPr>
           <w:ilvl w:val="1"/>
-          <w:numId w:val="1016"/>
+          <w:numId w:val="1019"/>
         </w:numPr>
         <w:pStyle w:val="Compact"/>
       </w:pPr>
@@ -6590,7 +6690,7 @@
       <w:pPr>
         <w:numPr>
           <w:ilvl w:val="0"/>
-          <w:numId w:val="1015"/>
+          <w:numId w:val="1018"/>
         </w:numPr>
         <w:pStyle w:val="Compact"/>
       </w:pPr>
@@ -6602,7 +6702,7 @@
       <w:pPr>
         <w:numPr>
           <w:ilvl w:val="1"/>
-          <w:numId w:val="1017"/>
+          <w:numId w:val="1020"/>
         </w:numPr>
         <w:pStyle w:val="Compact"/>
       </w:pPr>
@@ -6614,7 +6714,7 @@
       <w:pPr>
         <w:numPr>
           <w:ilvl w:val="1"/>
-          <w:numId w:val="1017"/>
+          <w:numId w:val="1020"/>
         </w:numPr>
         <w:pStyle w:val="Compact"/>
       </w:pPr>
@@ -6626,7 +6726,7 @@
       <w:pPr>
         <w:numPr>
           <w:ilvl w:val="1"/>
-          <w:numId w:val="1017"/>
+          <w:numId w:val="1020"/>
         </w:numPr>
         <w:pStyle w:val="Compact"/>
       </w:pPr>
@@ -6638,7 +6738,7 @@
       <w:pPr>
         <w:numPr>
           <w:ilvl w:val="1"/>
-          <w:numId w:val="1017"/>
+          <w:numId w:val="1020"/>
         </w:numPr>
         <w:pStyle w:val="Compact"/>
       </w:pPr>
@@ -6650,7 +6750,7 @@
       <w:pPr>
         <w:numPr>
           <w:ilvl w:val="1"/>
-          <w:numId w:val="1017"/>
+          <w:numId w:val="1020"/>
         </w:numPr>
         <w:pStyle w:val="Compact"/>
       </w:pPr>
@@ -6662,7 +6762,7 @@
       <w:pPr>
         <w:numPr>
           <w:ilvl w:val="1"/>
-          <w:numId w:val="1017"/>
+          <w:numId w:val="1020"/>
         </w:numPr>
         <w:pStyle w:val="Compact"/>
       </w:pPr>
@@ -6674,7 +6774,7 @@
       <w:pPr>
         <w:numPr>
           <w:ilvl w:val="1"/>
-          <w:numId w:val="1017"/>
+          <w:numId w:val="1020"/>
         </w:numPr>
         <w:pStyle w:val="Compact"/>
       </w:pPr>
@@ -6686,7 +6786,7 @@
       <w:pPr>
         <w:numPr>
           <w:ilvl w:val="1"/>
-          <w:numId w:val="1017"/>
+          <w:numId w:val="1020"/>
         </w:numPr>
         <w:pStyle w:val="Compact"/>
       </w:pPr>
@@ -6698,7 +6798,7 @@
       <w:pPr>
         <w:numPr>
           <w:ilvl w:val="1"/>
-          <w:numId w:val="1017"/>
+          <w:numId w:val="1020"/>
         </w:numPr>
         <w:pStyle w:val="Compact"/>
       </w:pPr>
@@ -6710,7 +6810,7 @@
       <w:pPr>
         <w:numPr>
           <w:ilvl w:val="1"/>
-          <w:numId w:val="1017"/>
+          <w:numId w:val="1020"/>
         </w:numPr>
         <w:pStyle w:val="Compact"/>
       </w:pPr>
@@ -6722,7 +6822,7 @@
       <w:pPr>
         <w:numPr>
           <w:ilvl w:val="1"/>
-          <w:numId w:val="1017"/>
+          <w:numId w:val="1020"/>
         </w:numPr>
         <w:pStyle w:val="Compact"/>
       </w:pPr>
@@ -6734,7 +6834,7 @@
       <w:pPr>
         <w:numPr>
           <w:ilvl w:val="0"/>
-          <w:numId w:val="1015"/>
+          <w:numId w:val="1018"/>
         </w:numPr>
         <w:pStyle w:val="Compact"/>
       </w:pPr>
@@ -6746,7 +6846,7 @@
       <w:pPr>
         <w:numPr>
           <w:ilvl w:val="1"/>
-          <w:numId w:val="1018"/>
+          <w:numId w:val="1021"/>
         </w:numPr>
         <w:pStyle w:val="Compact"/>
       </w:pPr>
@@ -6758,7 +6858,7 @@
       <w:pPr>
         <w:numPr>
           <w:ilvl w:val="1"/>
-          <w:numId w:val="1018"/>
+          <w:numId w:val="1021"/>
         </w:numPr>
         <w:pStyle w:val="Compact"/>
       </w:pPr>
@@ -6770,7 +6870,7 @@
       <w:pPr>
         <w:numPr>
           <w:ilvl w:val="1"/>
-          <w:numId w:val="1018"/>
+          <w:numId w:val="1021"/>
         </w:numPr>
         <w:pStyle w:val="Compact"/>
       </w:pPr>
@@ -6782,52 +6882,52 @@
       <w:pPr>
         <w:numPr>
           <w:ilvl w:val="1"/>
-          <w:numId w:val="1018"/>
+          <w:numId w:val="1021"/>
         </w:numPr>
         <w:pStyle w:val="Compact"/>
       </w:pPr>
       <w:r>
         <w:t xml:space="preserve">2023: American Medical Informatics Association Annual Symposium</w:t>
-      </w:r>
-    </w:p>
-    <w:bookmarkEnd w:id="51"/>
-    <w:bookmarkEnd w:id="52"/>
-    <w:bookmarkStart w:id="53" w:name="leadership"/>
-    <w:p>
-      <w:pPr>
-        <w:pStyle w:val="Heading2"/>
-      </w:pPr>
-      <w:r>
-        <w:t xml:space="preserve">Leadership</w:t>
-      </w:r>
-    </w:p>
-    <w:p>
-      <w:pPr>
-        <w:numPr>
-          <w:ilvl w:val="0"/>
-          <w:numId w:val="1019"/>
-        </w:numPr>
-        <w:pStyle w:val="Compact"/>
-      </w:pPr>
-      <w:r>
-        <w:t xml:space="preserve">2017 - present: Founding Director of the Geospatial Research Accelerator for Precision Population Health (GRAPPH) within the Data Management and Analysis Center at Cincinnati Children’s</w:t>
-      </w:r>
-    </w:p>
-    <w:p>
-      <w:pPr>
-        <w:numPr>
-          <w:ilvl w:val="0"/>
-          <w:numId w:val="1019"/>
-        </w:numPr>
-        <w:pStyle w:val="Compact"/>
-      </w:pPr>
-      <w:r>
-        <w:t xml:space="preserve">2019 - present: Founding Leader of Cincinnati Children’s R Users Group (CCHMC RUG)</w:t>
       </w:r>
     </w:p>
     <w:bookmarkEnd w:id="53"/>
     <w:bookmarkEnd w:id="54"/>
-    <w:bookmarkStart w:id="55" w:name="distribution-of-effort"/>
+    <w:bookmarkStart w:id="55" w:name="leadership"/>
+    <w:p>
+      <w:pPr>
+        <w:pStyle w:val="Heading2"/>
+      </w:pPr>
+      <w:r>
+        <w:t xml:space="preserve">Leadership</w:t>
+      </w:r>
+    </w:p>
+    <w:p>
+      <w:pPr>
+        <w:numPr>
+          <w:ilvl w:val="0"/>
+          <w:numId w:val="1022"/>
+        </w:numPr>
+        <w:pStyle w:val="Compact"/>
+      </w:pPr>
+      <w:r>
+        <w:t xml:space="preserve">2017 - present: Founding Director of the Geospatial Research Accelerator for Precision Population Health (GRAPPH) within the Data Management and Analysis Center at Cincinnati Children’s</w:t>
+      </w:r>
+    </w:p>
+    <w:p>
+      <w:pPr>
+        <w:numPr>
+          <w:ilvl w:val="0"/>
+          <w:numId w:val="1022"/>
+        </w:numPr>
+        <w:pStyle w:val="Compact"/>
+      </w:pPr>
+      <w:r>
+        <w:t xml:space="preserve">2019 - present: Founding Leader of Cincinnati Children’s R Users Group (CCHMC RUG)</w:t>
+      </w:r>
+    </w:p>
+    <w:bookmarkEnd w:id="55"/>
+    <w:bookmarkEnd w:id="56"/>
+    <w:bookmarkStart w:id="57" w:name="distribution-of-effort"/>
     <w:p>
       <w:pPr>
         <w:pStyle w:val="Heading1"/>
@@ -7013,7 +7113,7 @@
         <w:t xml:space="preserve">Date of Preparation: 2023-05-18</w:t>
       </w:r>
     </w:p>
-    <w:bookmarkEnd w:id="55"/>
+    <w:bookmarkEnd w:id="57"/>
     <w:sectPr>
       <w:pgSz w:h="15840" w:w="12240"/>
       <w:pgMar w:bottom="720" w:footer="720" w:gutter="0" w:header="720" w:left="720" w:right="720" w:top="720"/>
@@ -7743,34 +7843,7 @@
     <w:abstractNumId w:val="991"/>
   </w:num>
   <w:num w:numId="1005">
-    <w:abstractNumId w:val="99411"/>
-    <w:lvlOverride w:ilvl="0">
-      <w:startOverride w:val="1"/>
-    </w:lvlOverride>
-    <w:lvlOverride w:ilvl="1">
-      <w:startOverride w:val="1"/>
-    </w:lvlOverride>
-    <w:lvlOverride w:ilvl="2">
-      <w:startOverride w:val="1"/>
-    </w:lvlOverride>
-    <w:lvlOverride w:ilvl="3">
-      <w:startOverride w:val="1"/>
-    </w:lvlOverride>
-    <w:lvlOverride w:ilvl="4">
-      <w:startOverride w:val="1"/>
-    </w:lvlOverride>
-    <w:lvlOverride w:ilvl="5">
-      <w:startOverride w:val="1"/>
-    </w:lvlOverride>
-    <w:lvlOverride w:ilvl="6">
-      <w:startOverride w:val="1"/>
-    </w:lvlOverride>
-    <w:lvlOverride w:ilvl="7">
-      <w:startOverride w:val="1"/>
-    </w:lvlOverride>
-    <w:lvlOverride w:ilvl="8">
-      <w:startOverride w:val="1"/>
-    </w:lvlOverride>
+    <w:abstractNumId w:val="991"/>
   </w:num>
   <w:num w:numId="1006">
     <w:abstractNumId w:val="99411"/>
@@ -7863,7 +7936,34 @@
     </w:lvlOverride>
   </w:num>
   <w:num w:numId="1009">
-    <w:abstractNumId w:val="991"/>
+    <w:abstractNumId w:val="99411"/>
+    <w:lvlOverride w:ilvl="0">
+      <w:startOverride w:val="1"/>
+    </w:lvlOverride>
+    <w:lvlOverride w:ilvl="1">
+      <w:startOverride w:val="1"/>
+    </w:lvlOverride>
+    <w:lvlOverride w:ilvl="2">
+      <w:startOverride w:val="1"/>
+    </w:lvlOverride>
+    <w:lvlOverride w:ilvl="3">
+      <w:startOverride w:val="1"/>
+    </w:lvlOverride>
+    <w:lvlOverride w:ilvl="4">
+      <w:startOverride w:val="1"/>
+    </w:lvlOverride>
+    <w:lvlOverride w:ilvl="5">
+      <w:startOverride w:val="1"/>
+    </w:lvlOverride>
+    <w:lvlOverride w:ilvl="6">
+      <w:startOverride w:val="1"/>
+    </w:lvlOverride>
+    <w:lvlOverride w:ilvl="7">
+      <w:startOverride w:val="1"/>
+    </w:lvlOverride>
+    <w:lvlOverride w:ilvl="8">
+      <w:startOverride w:val="1"/>
+    </w:lvlOverride>
   </w:num>
   <w:num w:numId="1010">
     <w:abstractNumId w:val="991"/>
@@ -7893,6 +7993,15 @@
     <w:abstractNumId w:val="991"/>
   </w:num>
   <w:num w:numId="1019">
+    <w:abstractNumId w:val="991"/>
+  </w:num>
+  <w:num w:numId="1020">
+    <w:abstractNumId w:val="991"/>
+  </w:num>
+  <w:num w:numId="1021">
+    <w:abstractNumId w:val="991"/>
+  </w:num>
+  <w:num w:numId="1022">
     <w:abstractNumId w:val="991"/>
   </w:num>
 </w:numbering>

</xml_diff>

<commit_message>
more accepted ises abstracts
</commit_message>
<xml_diff>
--- a/cole-brokamp-cv-peds-format.docx
+++ b/cole-brokamp-cv-peds-format.docx
@@ -4701,6 +4701,272 @@
       </w:r>
       <w:r>
         <w:t xml:space="preserve">. Washington DC. 2023.</w:t>
+      </w:r>
+    </w:p>
+    <w:p>
+      <w:pPr>
+        <w:numPr>
+          <w:ilvl w:val="0"/>
+          <w:numId w:val="1009"/>
+        </w:numPr>
+        <w:pStyle w:val="Compact"/>
+      </w:pPr>
+      <w:r>
+        <w:t xml:space="preserve">Milan Parikh*, Erika Rasnick Manning, Liang Niu, Stephen Colegate, Andrew Vancil, Kelly Brunst,</w:t>
+      </w:r>
+      <w:r>
+        <w:t xml:space="preserve"> </w:t>
+      </w:r>
+      <w:r>
+        <w:rPr>
+          <w:bCs/>
+          <w:b/>
+        </w:rPr>
+        <w:t xml:space="preserve">Cole Brokamp</w:t>
+      </w:r>
+      <w:r>
+        <w:t xml:space="preserve">. A Novel Method for Capturing Windows of Association Between Spatiotemporal Exposures and DNAm on an Epigenome-Wide Scale.</w:t>
+      </w:r>
+      <w:r>
+        <w:t xml:space="preserve"> </w:t>
+      </w:r>
+      <w:r>
+        <w:rPr>
+          <w:iCs/>
+          <w:i/>
+        </w:rPr>
+        <w:t xml:space="preserve">International Society of Exposure Science Annual Meeting</w:t>
+      </w:r>
+      <w:r>
+        <w:t xml:space="preserve">. Chicago IL. 2023.</w:t>
+      </w:r>
+    </w:p>
+    <w:p>
+      <w:pPr>
+        <w:numPr>
+          <w:ilvl w:val="0"/>
+          <w:numId w:val="1009"/>
+        </w:numPr>
+        <w:pStyle w:val="Compact"/>
+      </w:pPr>
+      <w:r>
+        <w:t xml:space="preserve">Erika Manning*, Patrick Ryan, Jeff Blossom, Heike Luttmann-Gibson, Nathan Lothrop, Rima Habre, Diane R. Gold, Andrew Vancil, Joel Schwartz, James E. Gern,</w:t>
+      </w:r>
+      <w:r>
+        <w:t xml:space="preserve"> </w:t>
+      </w:r>
+      <w:r>
+        <w:rPr>
+          <w:bCs/>
+          <w:b/>
+        </w:rPr>
+        <w:t xml:space="preserve">Cole Brokamp</w:t>
+      </w:r>
+      <w:r>
+        <w:t xml:space="preserve">. High Resolution and Spatiotemporal Place-Based Computable Exposures at Scale in the NIH ECHO Program.</w:t>
+      </w:r>
+      <w:r>
+        <w:t xml:space="preserve"> </w:t>
+      </w:r>
+      <w:r>
+        <w:rPr>
+          <w:iCs/>
+          <w:i/>
+        </w:rPr>
+        <w:t xml:space="preserve">International Society of Exposure Science Annual Meeting</w:t>
+      </w:r>
+      <w:r>
+        <w:t xml:space="preserve">. Chicago IL. 2023.</w:t>
+      </w:r>
+    </w:p>
+    <w:p>
+      <w:pPr>
+        <w:numPr>
+          <w:ilvl w:val="0"/>
+          <w:numId w:val="1009"/>
+        </w:numPr>
+        <w:pStyle w:val="Compact"/>
+      </w:pPr>
+      <w:r>
+        <w:t xml:space="preserve">Erika Manning*, Qing Duan, Stuart Taylor, Alexandra MS Corley, Joseph Michael, John Egbo, Benjamin Foley, David Stout, Chidiogo Anyigbo, Landon Krantz, Bijan Ketabchi, Ryan Gillette, Jeffrey Steller, Ndidi Unaka, David Hartley, Andrew F Beck,</w:t>
+      </w:r>
+      <w:r>
+        <w:t xml:space="preserve"> </w:t>
+      </w:r>
+      <w:r>
+        <w:rPr>
+          <w:bCs/>
+          <w:b/>
+        </w:rPr>
+        <w:t xml:space="preserve">Cole Brokamp</w:t>
+      </w:r>
+      <w:r>
+        <w:t xml:space="preserve">. Methods for linking housing-unit-level characteristics with residential addresses in the electronic health record: A comparison of two approaches using messy, real-world addresses.</w:t>
+      </w:r>
+      <w:r>
+        <w:t xml:space="preserve"> </w:t>
+      </w:r>
+      <w:r>
+        <w:rPr>
+          <w:iCs/>
+          <w:i/>
+        </w:rPr>
+        <w:t xml:space="preserve">International Society of Exposure Science Annual Meeting</w:t>
+      </w:r>
+      <w:r>
+        <w:t xml:space="preserve">. Chicago IL. 2023.</w:t>
+      </w:r>
+    </w:p>
+    <w:p>
+      <w:pPr>
+        <w:numPr>
+          <w:ilvl w:val="0"/>
+          <w:numId w:val="1009"/>
+        </w:numPr>
+        <w:pStyle w:val="Compact"/>
+      </w:pPr>
+      <w:r>
+        <w:t xml:space="preserve">Andrew Vancil*, Anushka Palipana, Rhonda Szczesniak,</w:t>
+      </w:r>
+      <w:r>
+        <w:t xml:space="preserve"> </w:t>
+      </w:r>
+      <w:r>
+        <w:rPr>
+          <w:bCs/>
+          <w:b/>
+        </w:rPr>
+        <w:t xml:space="preserve">Cole Brokamp</w:t>
+      </w:r>
+      <w:r>
+        <w:t xml:space="preserve">. Protecting Patient Privacy by Matching a Synthetic, Place-Based Dataset to Real World Geolocations.</w:t>
+      </w:r>
+      <w:r>
+        <w:t xml:space="preserve"> </w:t>
+      </w:r>
+      <w:r>
+        <w:rPr>
+          <w:iCs/>
+          <w:i/>
+        </w:rPr>
+        <w:t xml:space="preserve">International Society of Exposure Science Annual Meeting</w:t>
+      </w:r>
+      <w:r>
+        <w:t xml:space="preserve">. Chicago IL. 2023.</w:t>
+      </w:r>
+    </w:p>
+    <w:p>
+      <w:pPr>
+        <w:numPr>
+          <w:ilvl w:val="0"/>
+          <w:numId w:val="1009"/>
+        </w:numPr>
+        <w:pStyle w:val="Compact"/>
+      </w:pPr>
+      <w:r>
+        <w:t xml:space="preserve">Andrew Vancil*,</w:t>
+      </w:r>
+      <w:r>
+        <w:t xml:space="preserve"> </w:t>
+      </w:r>
+      <w:r>
+        <w:rPr>
+          <w:bCs/>
+          <w:b/>
+        </w:rPr>
+        <w:t xml:space="preserve">Cole Brokamp</w:t>
+      </w:r>
+      <w:r>
+        <w:t xml:space="preserve">. Comparison and Fairness of Commonly Used Traffic Pollution Measures.</w:t>
+      </w:r>
+      <w:r>
+        <w:t xml:space="preserve"> </w:t>
+      </w:r>
+      <w:r>
+        <w:rPr>
+          <w:iCs/>
+          <w:i/>
+        </w:rPr>
+        <w:t xml:space="preserve">International Society of Exposure Science Annual Meeting</w:t>
+      </w:r>
+      <w:r>
+        <w:t xml:space="preserve">. Chicago IL. 2023.</w:t>
+      </w:r>
+    </w:p>
+    <w:p>
+      <w:pPr>
+        <w:numPr>
+          <w:ilvl w:val="0"/>
+          <w:numId w:val="1009"/>
+        </w:numPr>
+        <w:pStyle w:val="Compact"/>
+      </w:pPr>
+      <w:r>
+        <w:t xml:space="preserve">Stephen Colegate*, Anushka Palipana, Rhonda Szczesniak,</w:t>
+      </w:r>
+      <w:r>
+        <w:t xml:space="preserve"> </w:t>
+      </w:r>
+      <w:r>
+        <w:rPr>
+          <w:bCs/>
+          <w:b/>
+        </w:rPr>
+        <w:t xml:space="preserve">Cole Brokamp</w:t>
+      </w:r>
+      <w:r>
+        <w:t xml:space="preserve">. Evaluating Precision Medicine Tools in Cystic Fibrosis for Racial and Ethnic Fairness.</w:t>
+      </w:r>
+      <w:r>
+        <w:t xml:space="preserve"> </w:t>
+      </w:r>
+      <w:r>
+        <w:rPr>
+          <w:iCs/>
+          <w:i/>
+        </w:rPr>
+        <w:t xml:space="preserve">International Society of Exposure Science Annual Meeting</w:t>
+      </w:r>
+      <w:r>
+        <w:t xml:space="preserve">. Chicago IL. 2023.</w:t>
+      </w:r>
+    </w:p>
+    <w:p>
+      <w:pPr>
+        <w:numPr>
+          <w:ilvl w:val="0"/>
+          <w:numId w:val="1009"/>
+        </w:numPr>
+        <w:pStyle w:val="Compact"/>
+      </w:pPr>
+      <w:r>
+        <w:t xml:space="preserve">Stephen Colegate*, Erika Manning, Andrew Vancil, Ziyun Wang, Marepalli Rao, Emrah Gecili, Anushka Palipana, Patrick Ryan, Rhonda Szczesniak,</w:t>
+      </w:r>
+      <w:r>
+        <w:t xml:space="preserve"> </w:t>
+      </w:r>
+      <w:r>
+        <w:rPr>
+          <w:bCs/>
+          <w:b/>
+        </w:rPr>
+        <w:t xml:space="preserve">Cole Brokamp</w:t>
+      </w:r>
+      <w:r>
+        <w:t xml:space="preserve">. Estimating Bias Introduced by Within-Individual Autocorrelation in a Case-Crossover Design: Simulating Daily Fine Particulate Matter and Pulmonary Exacerbation Cases in Cystic Fibrosis Patient.</w:t>
+      </w:r>
+      <w:r>
+        <w:t xml:space="preserve"> </w:t>
+      </w:r>
+      <w:r>
+        <w:rPr>
+          <w:iCs/>
+          <w:i/>
+        </w:rPr>
+        <w:t xml:space="preserve">International Society of Exposure Science Annual Meeting</w:t>
+      </w:r>
+      <w:r>
+        <w:t xml:space="preserve">. Chicago IL. 2023.</w:t>
       </w:r>
     </w:p>
     <w:bookmarkEnd w:id="38"/>
@@ -7110,7 +7376,7 @@
         <w:pStyle w:val="BodyText"/>
       </w:pPr>
       <w:r>
-        <w:t xml:space="preserve">Date of Preparation: 2023-05-18</w:t>
+        <w:t xml:space="preserve">Date of Preparation: 2023-06-05</w:t>
       </w:r>
     </w:p>
     <w:bookmarkEnd w:id="57"/>

</xml_diff>

<commit_message>
add support to cv; closes #4
</commit_message>
<xml_diff>
--- a/cole-brokamp-cv-peds-format.docx
+++ b/cole-brokamp-cv-peds-format.docx
@@ -887,6 +887,318 @@
         <w:t xml:space="preserve">Current</w:t>
       </w:r>
     </w:p>
+    <w:p>
+      <w:pPr>
+        <w:pStyle w:val="FirstParagraph"/>
+      </w:pPr>
+      <w:r>
+        <w:rPr>
+          <w:iCs/>
+          <w:i/>
+        </w:rPr>
+        <w:t xml:space="preserve">All Families Thrive</w:t>
+      </w:r>
+      <w:r>
+        <w:br/>
+      </w:r>
+      <w:r>
+        <w:t xml:space="preserve">Harmony Foundation N/A, PI: Kahn R</w:t>
+      </w:r>
+      <w:r>
+        <w:br/>
+      </w:r>
+      <w:r>
+        <w:t xml:space="preserve">Active. $835,800. 1/1/20 - 6/30/24.</w:t>
+      </w:r>
+    </w:p>
+    <w:p>
+      <w:pPr>
+        <w:pStyle w:val="BodyText"/>
+      </w:pPr>
+      <w:r>
+        <w:rPr>
+          <w:iCs/>
+          <w:i/>
+        </w:rPr>
+        <w:t xml:space="preserve">Enhanced Injury Surveillance Using Near Real-Time Reporting among Healthcare Workers</w:t>
+      </w:r>
+      <w:r>
+        <w:br/>
+      </w:r>
+      <w:r>
+        <w:t xml:space="preserve">NIH/NIOSH R01OH011581, PI: Daraiseh N, Macaluso M</w:t>
+      </w:r>
+      <w:r>
+        <w:br/>
+      </w:r>
+      <w:r>
+        <w:t xml:space="preserve">Active. $2,544,000. 9/1/21 - 9/30/25.</w:t>
+      </w:r>
+    </w:p>
+    <w:p>
+      <w:pPr>
+        <w:pStyle w:val="BodyText"/>
+      </w:pPr>
+      <w:r>
+        <w:rPr>
+          <w:iCs/>
+          <w:i/>
+        </w:rPr>
+        <w:t xml:space="preserve">Epigenome-wide variations and socio-environmental exposures in African American asthmatic children</w:t>
+      </w:r>
+      <w:r>
+        <w:br/>
+      </w:r>
+      <w:r>
+        <w:t xml:space="preserve">NIH/NHGRI R01HG011411, PI: Mersha T</w:t>
+      </w:r>
+      <w:r>
+        <w:br/>
+      </w:r>
+      <w:r>
+        <w:t xml:space="preserve">Active. $3,318,702. 9/1/21 - 6/30/26.</w:t>
+      </w:r>
+    </w:p>
+    <w:p>
+      <w:pPr>
+        <w:pStyle w:val="BodyText"/>
+      </w:pPr>
+      <w:r>
+        <w:rPr>
+          <w:iCs/>
+          <w:i/>
+        </w:rPr>
+        <w:t xml:space="preserve">Achieving Pediatric Health Equity by Responding to Identified Sociomedical risks with Effective Unified Purpose – Co-design and Evaluation of the RISEUP System</w:t>
+      </w:r>
+      <w:r>
+        <w:br/>
+      </w:r>
+      <w:r>
+        <w:t xml:space="preserve">AHRQ , PI: Beck A</w:t>
+      </w:r>
+      <w:r>
+        <w:br/>
+      </w:r>
+      <w:r>
+        <w:t xml:space="preserve">Active. $1,995,559. 11/1/21 - 10/31/26.</w:t>
+      </w:r>
+    </w:p>
+    <w:p>
+      <w:pPr>
+        <w:pStyle w:val="BodyText"/>
+      </w:pPr>
+      <w:r>
+        <w:rPr>
+          <w:iCs/>
+          <w:i/>
+        </w:rPr>
+        <w:t xml:space="preserve">Longitudinal Impact of Air Pollution on Mental Health and Neuroimaging Outcomes during Adolescence in the Cincinnati Combined Childhood Cohorts (C4)</w:t>
+      </w:r>
+      <w:r>
+        <w:br/>
+      </w:r>
+      <w:r>
+        <w:t xml:space="preserve">NIH/NIEHS R01ES031621, PI: Yolton K, Ryan P, Cecil K</w:t>
+      </w:r>
+      <w:r>
+        <w:br/>
+      </w:r>
+      <w:r>
+        <w:t xml:space="preserve">Active. $5,319,812. 3/3/21 - 12/31/25.</w:t>
+      </w:r>
+    </w:p>
+    <w:p>
+      <w:pPr>
+        <w:pStyle w:val="BodyText"/>
+      </w:pPr>
+      <w:r>
+        <w:rPr>
+          <w:iCs/>
+          <w:i/>
+        </w:rPr>
+        <w:t xml:space="preserve">A Framework for Automated and Reproducible Geomarker Curation and Computation at Scale</w:t>
+      </w:r>
+      <w:r>
+        <w:br/>
+      </w:r>
+      <w:r>
+        <w:t xml:space="preserve">NIH/NLM R01LM013222, PI: Brokamp C</w:t>
+      </w:r>
+      <w:r>
+        <w:br/>
+      </w:r>
+      <w:r>
+        <w:t xml:space="preserve">Active. $1,351,500. 8/1/20 - 7/31/24.</w:t>
+      </w:r>
+    </w:p>
+    <w:p>
+      <w:pPr>
+        <w:pStyle w:val="BodyText"/>
+      </w:pPr>
+      <w:r>
+        <w:rPr>
+          <w:iCs/>
+          <w:i/>
+        </w:rPr>
+        <w:t xml:space="preserve">Epigenetics, Air Pollution, and Childhood Mental Health</w:t>
+      </w:r>
+      <w:r>
+        <w:br/>
+      </w:r>
+      <w:r>
+        <w:t xml:space="preserve">NIH/NIEHS R01ES031054, PI: Brunst K</w:t>
+      </w:r>
+      <w:r>
+        <w:br/>
+      </w:r>
+      <w:r>
+        <w:t xml:space="preserve">Active. $1,249,527. 7/1/20 - 4/29/25.</w:t>
+      </w:r>
+    </w:p>
+    <w:p>
+      <w:pPr>
+        <w:pStyle w:val="BodyText"/>
+      </w:pPr>
+      <w:r>
+        <w:rPr>
+          <w:iCs/>
+          <w:i/>
+        </w:rPr>
+        <w:t xml:space="preserve">Mapping environmental contributions to rapid lung disease progression in cystic fibrosis</w:t>
+      </w:r>
+      <w:r>
+        <w:br/>
+      </w:r>
+      <w:r>
+        <w:t xml:space="preserve">NIH/NHLBI R01HL141286, PI: Szczesniak R</w:t>
+      </w:r>
+      <w:r>
+        <w:br/>
+      </w:r>
+      <w:r>
+        <w:t xml:space="preserve">Active. $2,286,948. 1/18/19 - 12/31/23.</w:t>
+      </w:r>
+    </w:p>
+    <w:p>
+      <w:pPr>
+        <w:pStyle w:val="BodyText"/>
+      </w:pPr>
+      <w:r>
+        <w:rPr>
+          <w:iCs/>
+          <w:i/>
+        </w:rPr>
+        <w:t xml:space="preserve">Updated Model Identifying Geographic Areas in Ohio for Blood Lead Testing</w:t>
+      </w:r>
+      <w:r>
+        <w:br/>
+      </w:r>
+      <w:r>
+        <w:t xml:space="preserve">Ohio Department of Health CSP, PI: Brokamp C</w:t>
+      </w:r>
+      <w:r>
+        <w:br/>
+      </w:r>
+      <w:r>
+        <w:t xml:space="preserve">Completed. $65,000. 4/01/23 - 6/30/23.</w:t>
+      </w:r>
+    </w:p>
+    <w:p>
+      <w:pPr>
+        <w:pStyle w:val="BodyText"/>
+      </w:pPr>
+      <w:r>
+        <w:rPr>
+          <w:iCs/>
+          <w:i/>
+        </w:rPr>
+        <w:t xml:space="preserve">Model Identifying Geographic Areas in Ohio for Blood Lead Testing</w:t>
+      </w:r>
+      <w:r>
+        <w:br/>
+      </w:r>
+      <w:r>
+        <w:t xml:space="preserve">Ohio Department of Health CSP907820, PI: Brokamp C</w:t>
+      </w:r>
+      <w:r>
+        <w:br/>
+      </w:r>
+      <w:r>
+        <w:t xml:space="preserve">Completed. $72,500. 4/01/20 - 9/30/20.</w:t>
+      </w:r>
+    </w:p>
+    <w:p>
+      <w:pPr>
+        <w:pStyle w:val="BodyText"/>
+      </w:pPr>
+      <w:r>
+        <w:rPr>
+          <w:iCs/>
+          <w:i/>
+        </w:rPr>
+        <w:t xml:space="preserve">Using machine learning to supplement electronic health record databases with individual socioeconomic status</w:t>
+      </w:r>
+      <w:r>
+        <w:br/>
+      </w:r>
+      <w:r>
+        <w:t xml:space="preserve">Center for Clinical &amp; Translational Science &amp; Training Processes and Methods Award, PI: Brokamp C</w:t>
+      </w:r>
+      <w:r>
+        <w:br/>
+      </w:r>
+      <w:r>
+        <w:t xml:space="preserve">Completed. $44,990. 9/1/17 - 6/30/19.</w:t>
+      </w:r>
+    </w:p>
+    <w:p>
+      <w:pPr>
+        <w:pStyle w:val="BodyText"/>
+      </w:pPr>
+      <w:r>
+        <w:rPr>
+          <w:iCs/>
+          <w:i/>
+        </w:rPr>
+        <w:t xml:space="preserve">Assessing Exposure to Air Pollution Across Time and Space</w:t>
+      </w:r>
+      <w:r>
+        <w:br/>
+      </w:r>
+      <w:r>
+        <w:t xml:space="preserve">Cincinnati Children’s Research Foundation Arnold W. Strauss Fellowship Award, PI: Brokamp C</w:t>
+      </w:r>
+      <w:r>
+        <w:br/>
+      </w:r>
+      <w:r>
+        <w:t xml:space="preserve">Completed. $10,000. 7/1/16 - 6/30/17.</w:t>
+      </w:r>
+    </w:p>
+    <w:p>
+      <w:pPr>
+        <w:pStyle w:val="BodyText"/>
+      </w:pPr>
+      <w:r>
+        <w:rPr>
+          <w:iCs/>
+          <w:i/>
+        </w:rPr>
+        <w:t xml:space="preserve">Validating a Geocoding Approach for Multi-Site Studies</w:t>
+      </w:r>
+      <w:r>
+        <w:br/>
+      </w:r>
+      <w:r>
+        <w:t xml:space="preserve">Center for Clinical &amp; Translational Science &amp; Training Processes and Methods Award, PI: Brokamp C</w:t>
+      </w:r>
+      <w:r>
+        <w:br/>
+      </w:r>
+      <w:r>
+        <w:t xml:space="preserve">Completed. $5,000. 1/24/17 - 6/30/17.</w:t>
+      </w:r>
+    </w:p>
     <w:bookmarkEnd w:id="31"/>
     <w:bookmarkStart w:id="32" w:name="selected-previous-brokamp-pi"/>
     <w:p>
@@ -6643,7 +6955,7 @@
         <w:pStyle w:val="Compact"/>
       </w:pPr>
       <w:r>
-        <w:t xml:space="preserve">2023 - present: Member CCHMC Biomedical Informatics Faculty Search Committee</w:t>
+        <w:t xml:space="preserve">2017 - 2019: Member, CCHMC DBE Research Committee</w:t>
       </w:r>
     </w:p>
     <w:p>
@@ -6655,6 +6967,42 @@
         <w:pStyle w:val="Compact"/>
       </w:pPr>
       <w:r>
+        <w:t xml:space="preserve">2017 - 2023: Member, CCHMC DBE Strategic Plan Steering Committee</w:t>
+      </w:r>
+    </w:p>
+    <w:p>
+      <w:pPr>
+        <w:numPr>
+          <w:ilvl w:val="0"/>
+          <w:numId w:val="1016"/>
+        </w:numPr>
+        <w:pStyle w:val="Compact"/>
+      </w:pPr>
+      <w:r>
+        <w:t xml:space="preserve">2019 - present: Member, CCHMC DBE Faculty Career Development Committee</w:t>
+      </w:r>
+    </w:p>
+    <w:p>
+      <w:pPr>
+        <w:numPr>
+          <w:ilvl w:val="0"/>
+          <w:numId w:val="1016"/>
+        </w:numPr>
+        <w:pStyle w:val="Compact"/>
+      </w:pPr>
+      <w:r>
+        <w:t xml:space="preserve">2021 - 2022: Member, CCHMC DBE Faculty Search Committee</w:t>
+      </w:r>
+    </w:p>
+    <w:p>
+      <w:pPr>
+        <w:numPr>
+          <w:ilvl w:val="0"/>
+          <w:numId w:val="1016"/>
+        </w:numPr>
+        <w:pStyle w:val="Compact"/>
+      </w:pPr>
+      <w:r>
         <w:t xml:space="preserve">2022 - present: Member, CCHMC Artificial Intelligence Governance Council</w:t>
       </w:r>
     </w:p>
@@ -6667,43 +7015,19 @@
         <w:pStyle w:val="Compact"/>
       </w:pPr>
       <w:r>
+        <w:t xml:space="preserve">2023 - present: Member, CCHMC Biomedical Informatics Faculty Search Committee</w:t>
+      </w:r>
+    </w:p>
+    <w:p>
+      <w:pPr>
+        <w:numPr>
+          <w:ilvl w:val="0"/>
+          <w:numId w:val="1016"/>
+        </w:numPr>
+        <w:pStyle w:val="Compact"/>
+      </w:pPr>
+      <w:r>
         <w:t xml:space="preserve">2022 - present: Chair, CCHMC DBE Strategic Plan Steering Committee</w:t>
-      </w:r>
-    </w:p>
-    <w:p>
-      <w:pPr>
-        <w:numPr>
-          <w:ilvl w:val="0"/>
-          <w:numId w:val="1016"/>
-        </w:numPr>
-        <w:pStyle w:val="Compact"/>
-      </w:pPr>
-      <w:r>
-        <w:t xml:space="preserve">2019 - present: Member, CCHMC DBE Faculty Career Development Committee</w:t>
-      </w:r>
-    </w:p>
-    <w:p>
-      <w:pPr>
-        <w:numPr>
-          <w:ilvl w:val="0"/>
-          <w:numId w:val="1016"/>
-        </w:numPr>
-        <w:pStyle w:val="Compact"/>
-      </w:pPr>
-      <w:r>
-        <w:t xml:space="preserve">2017 - present: Member, CCHMC DBE Strategic Plan Steering Committee</w:t>
-      </w:r>
-    </w:p>
-    <w:p>
-      <w:pPr>
-        <w:numPr>
-          <w:ilvl w:val="0"/>
-          <w:numId w:val="1016"/>
-        </w:numPr>
-        <w:pStyle w:val="Compact"/>
-      </w:pPr>
-      <w:r>
-        <w:t xml:space="preserve">2017 - 2019: Member, CCHMC DBE Research Committee</w:t>
       </w:r>
     </w:p>
     <w:bookmarkEnd w:id="51"/>
@@ -6773,7 +7097,7 @@
         <w:pStyle w:val="Compact"/>
       </w:pPr>
       <w:r>
-        <w:t xml:space="preserve">2023: Chair of Fairness in Precision Environmental Health, International Society of Exposure Science Annual Meeting (</w:t>
+        <w:t xml:space="preserve">2023: Chair of Fairness in Precision Environmental Health Session (</w:t>
       </w:r>
       <w:r>
         <w:rPr>
@@ -6783,7 +7107,7 @@
         <w:t xml:space="preserve">cancelled</w:t>
       </w:r>
       <w:r>
-        <w:t xml:space="preserve">)</w:t>
+        <w:t xml:space="preserve">), International Society of Exposure Science Annual Meeting</w:t>
       </w:r>
     </w:p>
     <w:bookmarkEnd w:id="52"/>
@@ -7460,7 +7784,7 @@
         <w:pStyle w:val="BodyText"/>
       </w:pPr>
       <w:r>
-        <w:t xml:space="preserve">Date of Preparation: 2023-07-05</w:t>
+        <w:t xml:space="preserve">Date of Preparation: 2023-07-21</w:t>
       </w:r>
     </w:p>
     <w:bookmarkEnd w:id="57"/>

</xml_diff>

<commit_message>
biosketch updates for marusak
</commit_message>
<xml_diff>
--- a/cole-brokamp-cv-peds-format.docx
+++ b/cole-brokamp-cv-peds-format.docx
@@ -6749,7 +6749,7 @@
         <w:pStyle w:val="Compact"/>
       </w:pPr>
       <w:r>
-        <w:t xml:space="preserve">Clara Zundel, Wayne State University Research Fellow: Member of F32 Mentorship Committee (2022 - present)</w:t>
+        <w:t xml:space="preserve">Clara Zundel, Wayne State University Research Fellow: Member of F32 Mentorship Committee (2023 - present)</w:t>
       </w:r>
     </w:p>
     <w:p>
@@ -7808,7 +7808,7 @@
         <w:pStyle w:val="BodyText"/>
       </w:pPr>
       <w:r>
-        <w:t xml:space="preserve">Date of Preparation: 2023-08-08</w:t>
+        <w:t xml:space="preserve">Date of Preparation: 2023-08-17</w:t>
       </w:r>
     </w:p>
     <w:bookmarkEnd w:id="57"/>

</xml_diff>

<commit_message>
one pub and two gcc talks
</commit_message>
<xml_diff>
--- a/cole-brokamp-cv-peds-format.docx
+++ b/cole-brokamp-cv-peds-format.docx
@@ -4191,6 +4191,44 @@
         <w:t xml:space="preserve">. S1569-1993(23)00126-1. 2023.</w:t>
       </w:r>
     </w:p>
+    <w:p>
+      <w:pPr>
+        <w:numPr>
+          <w:ilvl w:val="0"/>
+          <w:numId w:val="1006"/>
+        </w:numPr>
+        <w:pStyle w:val="Compact"/>
+      </w:pPr>
+      <w:r>
+        <w:t xml:space="preserve">Julia Smith, Chunyan Liu, Andrew Beck, Lin Fei,</w:t>
+      </w:r>
+      <w:r>
+        <w:t xml:space="preserve"> </w:t>
+      </w:r>
+      <w:r>
+        <w:rPr>
+          <w:bCs/>
+          <w:b/>
+        </w:rPr>
+        <w:t xml:space="preserve">Cole Brokamp</w:t>
+      </w:r>
+      <w:r>
+        <w:t xml:space="preserve">, Syeda Meryum, Kaitlin G Whaley, Philip Minar, Jennifer Hellmann, Lee A Denson, Peter Margolis, Jasbir Dhaliwal. Racial Disparities in Pediatric Inflammatory Bowel Disease Care: Differences in Outcomes and Health Service Utilization Between Black and White Children.</w:t>
+      </w:r>
+      <w:r>
+        <w:t xml:space="preserve"> </w:t>
+      </w:r>
+      <w:r>
+        <w:rPr>
+          <w:iCs/>
+          <w:i/>
+        </w:rPr>
+        <w:t xml:space="preserve">Journal of Pediatrics</w:t>
+      </w:r>
+      <w:r>
+        <w:t xml:space="preserve">. 260:113522. 2023.</w:t>
+      </w:r>
+    </w:p>
     <w:bookmarkEnd w:id="34"/>
     <w:bookmarkStart w:id="35" w:name="quality-review-of-publications"/>
     <w:p>
@@ -5711,6 +5749,27 @@
         <w:pStyle w:val="FirstParagraph"/>
       </w:pPr>
       <w:r>
+        <w:t xml:space="preserve">Geomarker Curation and Computation.</w:t>
+      </w:r>
+      <w:r>
+        <w:t xml:space="preserve"> </w:t>
+      </w:r>
+      <w:r>
+        <w:rPr>
+          <w:iCs/>
+          <w:i/>
+        </w:rPr>
+        <w:t xml:space="preserve">CCHMC Clinical Informatics Learning Community</w:t>
+      </w:r>
+      <w:r>
+        <w:t xml:space="preserve">. Cincinnati, OH. 2023</w:t>
+      </w:r>
+    </w:p>
+    <w:p>
+      <w:pPr>
+        <w:pStyle w:val="BodyText"/>
+      </w:pPr>
+      <w:r>
         <w:t xml:space="preserve">Using R to Build a Community Data Explorer for Cincinnati (CoDEC).</w:t>
       </w:r>
       <w:r>
@@ -6223,6 +6282,27 @@
     <w:p>
       <w:pPr>
         <w:pStyle w:val="FirstParagraph"/>
+      </w:pPr>
+      <w:r>
+        <w:t xml:space="preserve">Geomarker Curation and Computation.</w:t>
+      </w:r>
+      <w:r>
+        <w:t xml:space="preserve"> </w:t>
+      </w:r>
+      <w:r>
+        <w:rPr>
+          <w:iCs/>
+          <w:i/>
+        </w:rPr>
+        <w:t xml:space="preserve">University of Cincinnati Introduction to Medical Informatics course guest lecture</w:t>
+      </w:r>
+      <w:r>
+        <w:t xml:space="preserve">. Cincinnati, OH. 2023</w:t>
+      </w:r>
+    </w:p>
+    <w:p>
+      <w:pPr>
+        <w:pStyle w:val="BodyText"/>
       </w:pPr>
       <w:r>
         <w:t xml:space="preserve">Geomarker Curation and Computation.</w:t>
@@ -7310,6 +7390,18 @@
       </w:pPr>
       <w:r>
         <w:t xml:space="preserve">August 2023: NIH ZES1 LKB-K (P2)</w:t>
+      </w:r>
+    </w:p>
+    <w:p>
+      <w:pPr>
+        <w:numPr>
+          <w:ilvl w:val="1"/>
+          <w:numId w:val="1019"/>
+        </w:numPr>
+        <w:pStyle w:val="Compact"/>
+      </w:pPr>
+      <w:r>
+        <w:t xml:space="preserve">November 2023: NIH ZES1 BWD-D (HS)</w:t>
       </w:r>
     </w:p>
     <w:p>
@@ -7808,7 +7900,7 @@
         <w:pStyle w:val="BodyText"/>
       </w:pPr>
       <w:r>
-        <w:t xml:space="preserve">Date of Preparation: 2023-10-02</w:t>
+        <w:t xml:space="preserve">Date of Preparation: 2023-10-31</w:t>
       </w:r>
     </w:p>
     <w:bookmarkEnd w:id="57"/>

</xml_diff>

<commit_message>
exposomic u24 application with Columbia and Rima
</commit_message>
<xml_diff>
--- a/cole-brokamp-cv-peds-format.docx
+++ b/cole-brokamp-cv-peds-format.docx
@@ -3415,7 +3415,7 @@
         <w:t xml:space="preserve">Cole Brokamp</w:t>
       </w:r>
       <w:r>
-        <w:t xml:space="preserve">. A High Resolution Spatiotemporal Fine Particulate Matter Exposure Assessment Model for the contiguous United States.</w:t>
+        <w:t xml:space="preserve">. A High Resolution Spatiotemporal Fine Particulate Matter Exposure Assessment Model for the Contiguous United States.</w:t>
       </w:r>
       <w:r>
         <w:t xml:space="preserve"> </w:t>
@@ -7933,7 +7933,7 @@
         <w:pStyle w:val="BodyText"/>
       </w:pPr>
       <w:r>
-        <w:t xml:space="preserve">Date of Preparation: 2023-11-17</w:t>
+        <w:t xml:space="preserve">Date of Preparation: 2023-11-22</w:t>
       </w:r>
     </w:p>
     <w:bookmarkEnd w:id="57"/>

</xml_diff>

<commit_message>
more pubs and t32 biosketch
</commit_message>
<xml_diff>
--- a/cole-brokamp-cv-peds-format.docx
+++ b/cole-brokamp-cv-peds-format.docx
@@ -4227,6 +4227,82 @@
       </w:r>
       <w:r>
         <w:t xml:space="preserve">. 260:113522. 2023.</w:t>
+      </w:r>
+    </w:p>
+    <w:p>
+      <w:pPr>
+        <w:numPr>
+          <w:ilvl w:val="0"/>
+          <w:numId w:val="1006"/>
+        </w:numPr>
+        <w:pStyle w:val="Compact"/>
+      </w:pPr>
+      <w:r>
+        <w:t xml:space="preserve">Anushka Palipana, Andrew Vancil, Emrah Gecili, Erika Rasnick, Daniel Ehrlich, Teresa Pestian, Eleni-Rosalina Andrinopoulou, Pedro Afonso, Ruth Keogh, Yizhao Ni, Judith Dexheimer, John Clancy, Patrick Ryan,</w:t>
+      </w:r>
+      <w:r>
+        <w:t xml:space="preserve"> </w:t>
+      </w:r>
+      <w:r>
+        <w:rPr>
+          <w:bCs/>
+          <w:b/>
+        </w:rPr>
+        <w:t xml:space="preserve">Cole Brokamp</w:t>
+      </w:r>
+      <w:r>
+        <w:t xml:space="preserve">, Rhonda Sczcesniak. Social-environmental phenotypes of rapid cystic fibrosis lung disease progression in adolescents and young adults living in the United States.</w:t>
+      </w:r>
+      <w:r>
+        <w:t xml:space="preserve"> </w:t>
+      </w:r>
+      <w:r>
+        <w:rPr>
+          <w:iCs/>
+          <w:i/>
+        </w:rPr>
+        <w:t xml:space="preserve">Environmental Advances</w:t>
+      </w:r>
+      <w:r>
+        <w:t xml:space="preserve">. 14:100449. 2023.</w:t>
+      </w:r>
+    </w:p>
+    <w:p>
+      <w:pPr>
+        <w:numPr>
+          <w:ilvl w:val="0"/>
+          <w:numId w:val="1006"/>
+        </w:numPr>
+        <w:pStyle w:val="Compact"/>
+      </w:pPr>
+      <w:r>
+        <w:t xml:space="preserve">Patrick Ryan, Chris Wolfe, Allison Parsons,</w:t>
+      </w:r>
+      <w:r>
+        <w:t xml:space="preserve"> </w:t>
+      </w:r>
+      <w:r>
+        <w:rPr>
+          <w:bCs/>
+          <w:b/>
+        </w:rPr>
+        <w:t xml:space="preserve">Cole Brokamp</w:t>
+      </w:r>
+      <w:r>
+        <w:t xml:space="preserve">, Ashley Turner, Sherrill Ingram, Erin Haynes. Report-Back of Personal Air Sampling Results and Study Participants’ Perceived Knowledge, Attitudes, and Awareness of Air Pollution.</w:t>
+      </w:r>
+      <w:r>
+        <w:t xml:space="preserve"> </w:t>
+      </w:r>
+      <w:r>
+        <w:rPr>
+          <w:iCs/>
+          <w:i/>
+        </w:rPr>
+        <w:t xml:space="preserve">Environmental Health Perspectives</w:t>
+      </w:r>
+      <w:r>
+        <w:t xml:space="preserve">. 131:11. 2023.</w:t>
       </w:r>
     </w:p>
     <w:bookmarkEnd w:id="34"/>
@@ -7933,7 +8009,7 @@
         <w:pStyle w:val="BodyText"/>
       </w:pPr>
       <w:r>
-        <w:t xml:space="preserve">Date of Preparation: 2023-11-22</w:t>
+        <w:t xml:space="preserve">Date of Preparation: 2023-12-05</w:t>
       </w:r>
     </w:p>
     <w:bookmarkEnd w:id="57"/>

</xml_diff>

<commit_message>
riseup neighborhood racial disparities paper accepted
</commit_message>
<xml_diff>
--- a/cole-brokamp-cv-peds-format.docx
+++ b/cole-brokamp-cv-peds-format.docx
@@ -4303,6 +4303,38 @@
       </w:r>
       <w:r>
         <w:t xml:space="preserve">. 131:11. 2023.</w:t>
+      </w:r>
+    </w:p>
+    <w:p>
+      <w:pPr>
+        <w:numPr>
+          <w:ilvl w:val="0"/>
+          <w:numId w:val="1006"/>
+        </w:numPr>
+        <w:pStyle w:val="Compact"/>
+      </w:pPr>
+      <w:r>
+        <w:rPr>
+          <w:bCs/>
+          <w:b/>
+        </w:rPr>
+        <w:t xml:space="preserve">Cole Brokamp</w:t>
+      </w:r>
+      <w:r>
+        <w:t xml:space="preserve">, Margaret N Jones, Qing Duan, Erika Rasnick Manning, Sarah Ray, Alexandra MS Corley, Joseph Michael, Stuart Taylor, Ndidi Unaka, Andrew F Beck. Causal Mediation of Neighborhood-Level Pediatric Hospitalization Inequities.</w:t>
+      </w:r>
+      <w:r>
+        <w:t xml:space="preserve"> </w:t>
+      </w:r>
+      <w:r>
+        <w:rPr>
+          <w:iCs/>
+          <w:i/>
+        </w:rPr>
+        <w:t xml:space="preserve">Pediatrics</w:t>
+      </w:r>
+      <w:r>
+        <w:t xml:space="preserve">. In Press. 2024.</w:t>
       </w:r>
     </w:p>
     <w:bookmarkEnd w:id="34"/>
@@ -8068,7 +8100,7 @@
         <w:pStyle w:val="BodyText"/>
       </w:pPr>
       <w:r>
-        <w:t xml:space="preserve">Date of Preparation: 2024-01-09</w:t>
+        <w:t xml:space="preserve">Date of Preparation: 2024-01-18</w:t>
       </w:r>
     </w:p>
     <w:bookmarkEnd w:id="57"/>

</xml_diff>

<commit_message>
change how site works; manual biosketching
</commit_message>
<xml_diff>
--- a/cole-brokamp-cv-peds-format.docx
+++ b/cole-brokamp-cv-peds-format.docx
@@ -4465,6 +4465,44 @@
         <w:t xml:space="preserve">. In press. 2024.</w:t>
       </w:r>
     </w:p>
+    <w:p>
+      <w:pPr>
+        <w:pStyle w:val="Compact"/>
+        <w:numPr>
+          <w:ilvl w:val="0"/>
+          <w:numId w:val="1006"/>
+        </w:numPr>
+      </w:pPr>
+      <w:r>
+        <w:t xml:space="preserve">Stephen P Colegate, Anushka Palipana, Emrah Gecili, Rhonda D Szczesniak,</w:t>
+      </w:r>
+      <w:r>
+        <w:t xml:space="preserve"> </w:t>
+      </w:r>
+      <w:r>
+        <w:rPr>
+          <w:b/>
+          <w:bCs/>
+        </w:rPr>
+        <w:t xml:space="preserve">Cole Brokamp</w:t>
+      </w:r>
+      <w:r>
+        <w:t xml:space="preserve">. Evaluating Precision Medicine Tools in Cystic Fibrosis for Racial and Ethnic Fairness.</w:t>
+      </w:r>
+      <w:r>
+        <w:t xml:space="preserve"> </w:t>
+      </w:r>
+      <w:r>
+        <w:rPr>
+          <w:i/>
+          <w:iCs/>
+        </w:rPr>
+        <w:t xml:space="preserve">Journal of Clinical and Translational Science</w:t>
+      </w:r>
+      <w:r>
+        <w:t xml:space="preserve">. In press. 2024.</w:t>
+      </w:r>
+    </w:p>
     <w:bookmarkEnd w:id="34"/>
     <w:bookmarkStart w:id="35" w:name="quality-review-of-publications"/>
     <w:p>
@@ -6158,7 +6196,7 @@
         <w:t xml:space="preserve">CCHMC R Users Group Meeting</w:t>
       </w:r>
       <w:r>
-        <w:t xml:space="preserve">. Cincinnti, OH. 2023</w:t>
+        <w:t xml:space="preserve">. Cincinnati, OH. 2023</w:t>
       </w:r>
     </w:p>
     <w:p>
@@ -8286,7 +8324,7 @@
         <w:pStyle w:val="BodyText"/>
       </w:pPr>
       <w:r>
-        <w:t xml:space="preserve">Date of Preparation: 2024-04-19</w:t>
+        <w:t xml:space="preserve">Date of Preparation: 2024-05-16</w:t>
       </w:r>
     </w:p>
     <w:bookmarkEnd w:id="57"/>
@@ -8681,7 +8719,7 @@
       <w:lvlText w:val=" "/>
       <w:lvlJc w:val="left"/>
       <w:pPr>
-        <w:ind w:left="720" w:hanging="480"/>
+        <w:ind w:left="720" w:hanging="360"/>
       </w:pPr>
     </w:lvl>
     <w:lvl w:ilvl="1">
@@ -8689,7 +8727,7 @@
       <w:lvlText w:val=" "/>
       <w:lvlJc w:val="left"/>
       <w:pPr>
-        <w:ind w:left="1440" w:hanging="480"/>
+        <w:ind w:left="1440" w:hanging="360"/>
       </w:pPr>
     </w:lvl>
     <w:lvl w:ilvl="2">
@@ -8697,7 +8735,7 @@
       <w:lvlText w:val=" "/>
       <w:lvlJc w:val="left"/>
       <w:pPr>
-        <w:ind w:left="2160" w:hanging="480"/>
+        <w:ind w:left="2160" w:hanging="360"/>
       </w:pPr>
     </w:lvl>
     <w:lvl w:ilvl="3">
@@ -8705,7 +8743,7 @@
       <w:lvlText w:val=" "/>
       <w:lvlJc w:val="left"/>
       <w:pPr>
-        <w:ind w:left="2880" w:hanging="480"/>
+        <w:ind w:left="2880" w:hanging="360"/>
       </w:pPr>
     </w:lvl>
     <w:lvl w:ilvl="4">
@@ -8713,7 +8751,7 @@
       <w:lvlText w:val=" "/>
       <w:lvlJc w:val="left"/>
       <w:pPr>
-        <w:ind w:left="3600" w:hanging="480"/>
+        <w:ind w:left="3600" w:hanging="360"/>
       </w:pPr>
     </w:lvl>
     <w:lvl w:ilvl="5">
@@ -8721,7 +8759,7 @@
       <w:lvlText w:val=" "/>
       <w:lvlJc w:val="left"/>
       <w:pPr>
-        <w:ind w:left="4320" w:hanging="480"/>
+        <w:ind w:left="4320" w:hanging="360"/>
       </w:pPr>
     </w:lvl>
     <w:lvl w:ilvl="6">
@@ -8729,7 +8767,7 @@
       <w:lvlText w:val=" "/>
       <w:lvlJc w:val="left"/>
       <w:pPr>
-        <w:ind w:left="5040" w:hanging="480"/>
+        <w:ind w:left="5040" w:hanging="360"/>
       </w:pPr>
     </w:lvl>
     <w:lvl w:ilvl="7">
@@ -8737,7 +8775,7 @@
       <w:lvlText w:val=" "/>
       <w:lvlJc w:val="left"/>
       <w:pPr>
-        <w:ind w:left="5760" w:hanging="480"/>
+        <w:ind w:left="5760" w:hanging="360"/>
       </w:pPr>
     </w:lvl>
     <w:lvl w:ilvl="8">
@@ -8745,7 +8783,7 @@
       <w:lvlText w:val=" "/>
       <w:lvlJc w:val="left"/>
       <w:pPr>
-        <w:ind w:left="6480" w:hanging="480"/>
+        <w:ind w:left="6480" w:hanging="360"/>
       </w:pPr>
     </w:lvl>
   </w:abstractNum>
@@ -8754,75 +8792,102 @@
     <w:multiLevelType w:val="multilevel"/>
     <w:lvl w:ilvl="0">
       <w:numFmt w:val="bullet"/>
-      <w:lvlText w:val="•"/>
+      <w:lvlText w:val=""/>
       <w:lvlJc w:val="left"/>
       <w:pPr>
-        <w:ind w:left="720" w:hanging="480"/>
-      </w:pPr>
+        <w:ind w:left="720" w:hanging="360"/>
+      </w:pPr>
+      <w:rPr>
+        <w:rFonts w:ascii="Symbol" w:hAnsi="Symbol" w:cs="Symbol" w:hint="default"/>
+      </w:rPr>
     </w:lvl>
     <w:lvl w:ilvl="1">
       <w:numFmt w:val="bullet"/>
-      <w:lvlText w:val="–"/>
+      <w:lvlText w:val="o"/>
       <w:lvlJc w:val="left"/>
       <w:pPr>
-        <w:ind w:left="1440" w:hanging="480"/>
-      </w:pPr>
+        <w:ind w:left="1440" w:hanging="360"/>
+      </w:pPr>
+      <w:rPr>
+        <w:rFonts w:ascii="Courier New" w:hAnsi="Courier New" w:cs="Courier New" w:hint="default"/>
+      </w:rPr>
     </w:lvl>
     <w:lvl w:ilvl="2">
       <w:numFmt w:val="bullet"/>
-      <w:lvlText w:val="•"/>
+      <w:lvlText w:val=""/>
       <w:lvlJc w:val="left"/>
       <w:pPr>
-        <w:ind w:left="2160" w:hanging="480"/>
-      </w:pPr>
+        <w:ind w:left="2160" w:hanging="360"/>
+      </w:pPr>
+      <w:rPr>
+        <w:rFonts w:ascii="Wingdings" w:hAnsi="Wingdings" w:cs="Wingdings" w:hint="default"/>
+      </w:rPr>
     </w:lvl>
     <w:lvl w:ilvl="3">
       <w:numFmt w:val="bullet"/>
-      <w:lvlText w:val="–"/>
+      <w:lvlText w:val=""/>
       <w:lvlJc w:val="left"/>
       <w:pPr>
-        <w:ind w:left="2880" w:hanging="480"/>
-      </w:pPr>
+        <w:ind w:left="2880" w:hanging="360"/>
+      </w:pPr>
+      <w:rPr>
+        <w:rFonts w:ascii="Symbol" w:hAnsi="Symbol" w:cs="Symbol" w:hint="default"/>
+      </w:rPr>
     </w:lvl>
     <w:lvl w:ilvl="4">
       <w:numFmt w:val="bullet"/>
-      <w:lvlText w:val="•"/>
+      <w:lvlText w:val="o"/>
       <w:lvlJc w:val="left"/>
       <w:pPr>
-        <w:ind w:left="3600" w:hanging="480"/>
-      </w:pPr>
+        <w:ind w:left="3600" w:hanging="360"/>
+      </w:pPr>
+      <w:rPr>
+        <w:rFonts w:ascii="Courier New" w:hAnsi="Courier New" w:cs="Courier New" w:hint="default"/>
+      </w:rPr>
     </w:lvl>
     <w:lvl w:ilvl="5">
       <w:numFmt w:val="bullet"/>
-      <w:lvlText w:val="–"/>
+      <w:lvlText w:val=""/>
       <w:lvlJc w:val="left"/>
       <w:pPr>
-        <w:ind w:left="4320" w:hanging="480"/>
-      </w:pPr>
+        <w:ind w:left="4320" w:hanging="360"/>
+      </w:pPr>
+      <w:rPr>
+        <w:rFonts w:ascii="Wingdings" w:hAnsi="Wingdings" w:cs="Wingdings" w:hint="default"/>
+      </w:rPr>
     </w:lvl>
     <w:lvl w:ilvl="6">
       <w:numFmt w:val="bullet"/>
-      <w:lvlText w:val="•"/>
+      <w:lvlText w:val=""/>
       <w:lvlJc w:val="left"/>
       <w:pPr>
-        <w:ind w:left="5040" w:hanging="480"/>
-      </w:pPr>
+        <w:ind w:left="5040" w:hanging="360"/>
+      </w:pPr>
+      <w:rPr>
+        <w:rFonts w:ascii="Symbol" w:hAnsi="Symbol" w:cs="Symbol" w:hint="default"/>
+      </w:rPr>
     </w:lvl>
     <w:lvl w:ilvl="7">
       <w:numFmt w:val="bullet"/>
-      <w:lvlText w:val="–"/>
+      <w:lvlText w:val="o"/>
       <w:lvlJc w:val="left"/>
       <w:pPr>
-        <w:ind w:left="5760" w:hanging="480"/>
-      </w:pPr>
+        <w:ind w:left="5760" w:hanging="360"/>
+      </w:pPr>
+      <w:rPr>
+        <w:rFonts w:ascii="Courier New" w:hAnsi="Courier New" w:cs="Courier New" w:hint="default"/>
+      </w:rPr>
     </w:lvl>
     <w:lvl w:ilvl="8">
       <w:numFmt w:val="bullet"/>
-      <w:lvlText w:val="•"/>
+      <w:lvlText w:val=""/>
       <w:lvlJc w:val="left"/>
       <w:pPr>
-        <w:ind w:left="6480" w:hanging="480"/>
-      </w:pPr>
+        <w:ind w:left="6480" w:hanging="360"/>
+      </w:pPr>
+      <w:rPr>
+        <w:rFonts w:ascii="Wingdings" w:hAnsi="Wingdings" w:cs="Wingdings" w:hint="default"/>
+      </w:rPr>
     </w:lvl>
   </w:abstractNum>
   <w:abstractNum w:abstractNumId="99411">
@@ -8834,7 +8899,7 @@
       <w:lvlText w:val="%1."/>
       <w:lvlJc w:val="left"/>
       <w:pPr>
-        <w:ind w:left="720" w:hanging="480"/>
+        <w:ind w:left="720" w:hanging="360"/>
       </w:pPr>
     </w:lvl>
     <w:lvl w:ilvl="1">
@@ -8843,7 +8908,7 @@
       <w:lvlText w:val="%2."/>
       <w:lvlJc w:val="left"/>
       <w:pPr>
-        <w:ind w:left="1440" w:hanging="480"/>
+        <w:ind w:left="1440" w:hanging="360"/>
       </w:pPr>
     </w:lvl>
     <w:lvl w:ilvl="2">
@@ -8852,7 +8917,7 @@
       <w:lvlText w:val="%3."/>
       <w:lvlJc w:val="left"/>
       <w:pPr>
-        <w:ind w:left="2160" w:hanging="480"/>
+        <w:ind w:left="2160" w:hanging="360"/>
       </w:pPr>
     </w:lvl>
     <w:lvl w:ilvl="3">
@@ -8861,7 +8926,7 @@
       <w:lvlText w:val="%4."/>
       <w:lvlJc w:val="left"/>
       <w:pPr>
-        <w:ind w:left="2880" w:hanging="480"/>
+        <w:ind w:left="2880" w:hanging="360"/>
       </w:pPr>
     </w:lvl>
     <w:lvl w:ilvl="4">
@@ -8870,7 +8935,7 @@
       <w:lvlText w:val="%5."/>
       <w:lvlJc w:val="left"/>
       <w:pPr>
-        <w:ind w:left="3600" w:hanging="480"/>
+        <w:ind w:left="3600" w:hanging="360"/>
       </w:pPr>
     </w:lvl>
     <w:lvl w:ilvl="5">
@@ -8879,7 +8944,7 @@
       <w:lvlText w:val="%6."/>
       <w:lvlJc w:val="left"/>
       <w:pPr>
-        <w:ind w:left="4320" w:hanging="480"/>
+        <w:ind w:left="4320" w:hanging="360"/>
       </w:pPr>
     </w:lvl>
     <w:lvl w:ilvl="6">
@@ -8888,7 +8953,7 @@
       <w:lvlText w:val="%7."/>
       <w:lvlJc w:val="left"/>
       <w:pPr>
-        <w:ind w:left="5040" w:hanging="480"/>
+        <w:ind w:left="5040" w:hanging="360"/>
       </w:pPr>
     </w:lvl>
     <w:lvl w:ilvl="7">
@@ -8897,7 +8962,7 @@
       <w:lvlText w:val="%8."/>
       <w:lvlJc w:val="left"/>
       <w:pPr>
-        <w:ind w:left="5760" w:hanging="480"/>
+        <w:ind w:left="5760" w:hanging="360"/>
       </w:pPr>
     </w:lvl>
     <w:lvl w:ilvl="8">
@@ -8906,7 +8971,7 @@
       <w:lvlText w:val="%9."/>
       <w:lvlJc w:val="left"/>
       <w:pPr>
-        <w:ind w:left="6480" w:hanging="480"/>
+        <w:ind w:left="6480" w:hanging="360"/>
       </w:pPr>
     </w:lvl>
   </w:abstractNum>

</xml_diff>